<commit_message>
Working on structure of paper. Issues with cross-referencing tables in Quarto.
</commit_message>
<xml_diff>
--- a/output/paper/manuscript.docx
+++ b/output/paper/manuscript.docx
@@ -107,7 +107,76 @@
     </w:p>
     <w:p>
       <w:pPr>
-        <w:pStyle w:val="Abstract"/>
+        <w:pStyle w:val="FirstParagraph"/>
+      </w:pPr>
+      <w:r>
+        <w:rPr>
+          <w:vertAlign w:val="superscript"/>
+        </w:rPr>
+        <w:t xml:space="preserve">1</w:t>
+      </w:r>
+      <w:r>
+        <w:t xml:space="preserve"> </w:t>
+      </w:r>
+      <w:r>
+        <w:t xml:space="preserve">Barcelona Institute for Global Health (ISGlobal), Barcelona, Spain</w:t>
+      </w:r>
+      <w:r>
+        <w:br/>
+      </w:r>
+      <w:r>
+        <w:rPr>
+          <w:vertAlign w:val="superscript"/>
+        </w:rPr>
+        <w:t xml:space="preserve">2</w:t>
+      </w:r>
+      <w:r>
+        <w:t xml:space="preserve"> </w:t>
+      </w:r>
+      <w:r>
+        <w:t xml:space="preserve">Pompeu Fabra University, Barcelona, Spain</w:t>
+      </w:r>
+    </w:p>
+    <w:p>
+      <w:pPr>
+        <w:pStyle w:val="TextBody"/>
+      </w:pPr>
+      <w:r>
+        <w:rPr>
+          <w:vertAlign w:val="superscript"/>
+        </w:rPr>
+        <w:t xml:space="preserve">✉</w:t>
+      </w:r>
+      <w:r>
+        <w:t xml:space="preserve"> </w:t>
+      </w:r>
+      <w:r>
+        <w:t xml:space="preserve">Correspondence:</w:t>
+      </w:r>
+      <w:r>
+        <w:t xml:space="preserve"> </w:t>
+      </w:r>
+      <w:hyperlink r:id="rId20">
+        <w:r>
+          <w:rPr>
+            <w:rStyle w:val="InternetLink"/>
+          </w:rPr>
+          <w:t xml:space="preserve">Lorenzo Fabbri &lt;lorenzo.fabbri@isglobal.org&gt;</w:t>
+        </w:r>
+      </w:hyperlink>
+    </w:p>
+    <w:bookmarkStart w:id="21" w:name="abstract"/>
+    <w:p>
+      <w:pPr>
+        <w:pStyle w:val="Heading1"/>
+      </w:pPr>
+      <w:r>
+        <w:t xml:space="preserve">Abstract</w:t>
+      </w:r>
+    </w:p>
+    <w:p>
+      <w:pPr>
+        <w:pStyle w:val="FirstParagraph"/>
       </w:pPr>
       <w:r>
         <w:rPr>
@@ -119,7 +188,7 @@
     </w:p>
     <w:p>
       <w:pPr>
-        <w:pStyle w:val="Abstract"/>
+        <w:pStyle w:val="TextBody"/>
       </w:pPr>
       <w:r>
         <w:rPr>
@@ -131,7 +200,7 @@
     </w:p>
     <w:p>
       <w:pPr>
-        <w:pStyle w:val="Abstract"/>
+        <w:pStyle w:val="TextBody"/>
       </w:pPr>
       <w:r>
         <w:rPr>
@@ -143,7 +212,7 @@
     </w:p>
     <w:p>
       <w:pPr>
-        <w:pStyle w:val="Abstract"/>
+        <w:pStyle w:val="TextBody"/>
       </w:pPr>
       <w:r>
         <w:rPr>
@@ -155,7 +224,7 @@
     </w:p>
     <w:p>
       <w:pPr>
-        <w:pStyle w:val="Abstract"/>
+        <w:pStyle w:val="TextBody"/>
       </w:pPr>
       <w:r>
         <w:rPr>
@@ -166,64 +235,9 @@
       </w:r>
     </w:p>
     <w:p>
-      <w:pPr>
-        <w:pStyle w:val="FirstParagraph"/>
-      </w:pPr>
-      <w:r>
-        <w:rPr>
-          <w:vertAlign w:val="superscript"/>
-        </w:rPr>
-        <w:t xml:space="preserve">1</w:t>
-      </w:r>
-      <w:r>
-        <w:t xml:space="preserve"> </w:t>
-      </w:r>
-      <w:r>
-        <w:t xml:space="preserve">Barcelona Institute for Global Health (ISGlobal), Barcelona, Spain</w:t>
-      </w:r>
-      <w:r>
-        <w:br/>
-      </w:r>
-      <w:r>
-        <w:rPr>
-          <w:vertAlign w:val="superscript"/>
-        </w:rPr>
-        <w:t xml:space="preserve">2</w:t>
-      </w:r>
-      <w:r>
-        <w:t xml:space="preserve"> </w:t>
-      </w:r>
-      <w:r>
-        <w:t xml:space="preserve">Pompeu Fabra University, Barcelona, Spain</w:t>
-      </w:r>
-    </w:p>
-    <w:p>
-      <w:pPr>
-        <w:pStyle w:val="BodyText"/>
-      </w:pPr>
-      <w:r>
-        <w:rPr>
-          <w:vertAlign w:val="superscript"/>
-        </w:rPr>
-        <w:t xml:space="preserve">✉</w:t>
-      </w:r>
-      <w:r>
-        <w:t xml:space="preserve"> </w:t>
-      </w:r>
-      <w:r>
-        <w:t xml:space="preserve">Correspondence:</w:t>
-      </w:r>
-      <w:r>
-        <w:t xml:space="preserve"> </w:t>
-      </w:r>
-      <w:hyperlink r:id="rId20">
-        <w:r>
-          <w:rPr>
-            <w:rStyle w:val="Hyperlink"/>
-          </w:rPr>
-          <w:t xml:space="preserve">Lorenzo Fabbri &lt;lorenzo.fabbri@isglobal.org&gt;</w:t>
-        </w:r>
-      </w:hyperlink>
+      <w:r>
+        <w:br w:type="page"/>
+      </w:r>
     </w:p>
     <w:p>
       <w:pPr>
@@ -285,7 +299,8 @@
         <w:t xml:space="preserve">In-text citations with superscript numbers: outside periods and commas, but inside colons and semicolons.</w:t>
       </w:r>
     </w:p>
-    <w:bookmarkStart w:id="23" w:name="sec-intro"/>
+    <w:bookmarkEnd w:id="21"/>
+    <w:bookmarkStart w:id="24" w:name="sec-intro"/>
     <w:p>
       <w:pPr>
         <w:pStyle w:val="Heading1"/>
@@ -294,7 +309,7 @@
         <w:t xml:space="preserve">Introduction</w:t>
       </w:r>
     </w:p>
-    <w:bookmarkStart w:id="21" w:name="sec-background"/>
+    <w:bookmarkStart w:id="22" w:name="sec-background"/>
     <w:p>
       <w:pPr>
         <w:pStyle w:val="Heading2"/>
@@ -375,8 +390,8 @@
         <w:t xml:space="preserve">Provide context for the study: include information on exposures and outcomes, and why they are relevant to environmental health.</w:t>
       </w:r>
     </w:p>
-    <w:bookmarkEnd w:id="21"/>
-    <w:bookmarkStart w:id="22" w:name="sec-objectives"/>
+    <w:bookmarkEnd w:id="22"/>
+    <w:bookmarkStart w:id="23" w:name="sec-objectives"/>
     <w:p>
       <w:pPr>
         <w:pStyle w:val="Heading2"/>
@@ -397,9 +412,9 @@
         <w:t xml:space="preserve">Provide a clear description of the study hypotheses/aims/objectives, and eventually an overview of the approach used to address them.</w:t>
       </w:r>
     </w:p>
-    <w:bookmarkEnd w:id="22"/>
     <w:bookmarkEnd w:id="23"/>
-    <w:bookmarkStart w:id="37" w:name="sec-methods"/>
+    <w:bookmarkEnd w:id="24"/>
+    <w:bookmarkStart w:id="38" w:name="sec-methods"/>
     <w:p>
       <w:pPr>
         <w:pStyle w:val="Heading1"/>
@@ -408,7 +423,7 @@
         <w:t xml:space="preserve">Methods</w:t>
       </w:r>
     </w:p>
-    <w:bookmarkStart w:id="24" w:name="sec-design"/>
+    <w:bookmarkStart w:id="25" w:name="sec-design"/>
     <w:p>
       <w:pPr>
         <w:pStyle w:val="Heading2"/>
@@ -429,8 +444,8 @@
         <w:t xml:space="preserve">Present key elements of study design</w:t>
       </w:r>
     </w:p>
-    <w:bookmarkEnd w:id="24"/>
-    <w:bookmarkStart w:id="25" w:name="sec-setting"/>
+    <w:bookmarkEnd w:id="25"/>
+    <w:bookmarkStart w:id="26" w:name="sec-setting"/>
     <w:p>
       <w:pPr>
         <w:pStyle w:val="Heading2"/>
@@ -451,8 +466,8 @@
         <w:t xml:space="preserve">Describe the setting, locations, and relevant dates, including periods of recruitment, exposure, follow-up, and data collection.</w:t>
       </w:r>
     </w:p>
-    <w:bookmarkEnd w:id="25"/>
-    <w:bookmarkStart w:id="26" w:name="sec-participants"/>
+    <w:bookmarkEnd w:id="26"/>
+    <w:bookmarkStart w:id="27" w:name="sec-participants"/>
     <w:p>
       <w:pPr>
         <w:pStyle w:val="Heading2"/>
@@ -541,8 +556,8 @@
         <w:t xml:space="preserve">was defined, and why this information was included in the study design. Disaggregate race and ethnicity data to the fullest extent possible.</w:t>
       </w:r>
     </w:p>
-    <w:bookmarkEnd w:id="26"/>
-    <w:bookmarkStart w:id="31" w:name="sec-vars"/>
+    <w:bookmarkEnd w:id="27"/>
+    <w:bookmarkStart w:id="32" w:name="sec-vars"/>
     <w:p>
       <w:pPr>
         <w:pStyle w:val="Heading2"/>
@@ -575,7 +590,7 @@
         <w:t xml:space="preserve">Explain the rationale for treating race as an exposure, confounder, effect modifier, or other type of variable in analyses.</w:t>
       </w:r>
     </w:p>
-    <w:bookmarkStart w:id="27" w:name="sec-confounders"/>
+    <w:bookmarkStart w:id="28" w:name="sec-confounders"/>
     <w:p>
       <w:pPr>
         <w:pStyle w:val="Heading3"/>
@@ -584,8 +599,8 @@
         <w:t xml:space="preserve">Confounders</w:t>
       </w:r>
     </w:p>
-    <w:bookmarkEnd w:id="27"/>
-    <w:bookmarkStart w:id="28" w:name="sec-edcs"/>
+    <w:bookmarkEnd w:id="28"/>
+    <w:bookmarkStart w:id="29" w:name="sec-edcs"/>
     <w:p>
       <w:pPr>
         <w:pStyle w:val="Heading3"/>
@@ -594,8 +609,8 @@
         <w:t xml:space="preserve">Endocrine disrupting chemicals</w:t>
       </w:r>
     </w:p>
-    <w:bookmarkEnd w:id="28"/>
-    <w:bookmarkStart w:id="29" w:name="sec-steroids"/>
+    <w:bookmarkEnd w:id="29"/>
+    <w:bookmarkStart w:id="30" w:name="sec-steroids"/>
     <w:p>
       <w:pPr>
         <w:pStyle w:val="Heading3"/>
@@ -604,8 +619,8 @@
         <w:t xml:space="preserve">Corticosteroids</w:t>
       </w:r>
     </w:p>
-    <w:bookmarkEnd w:id="29"/>
-    <w:bookmarkStart w:id="30" w:name="sec-neurodevelopment"/>
+    <w:bookmarkEnd w:id="30"/>
+    <w:bookmarkStart w:id="31" w:name="sec-neurodevelopment"/>
     <w:p>
       <w:pPr>
         <w:pStyle w:val="Heading3"/>
@@ -614,9 +629,9 @@
         <w:t xml:space="preserve">Neurodevelopment</w:t>
       </w:r>
     </w:p>
-    <w:bookmarkEnd w:id="30"/>
     <w:bookmarkEnd w:id="31"/>
-    <w:bookmarkStart w:id="32" w:name="sec-dat-sources"/>
+    <w:bookmarkEnd w:id="32"/>
+    <w:bookmarkStart w:id="33" w:name="sec-dat-sources"/>
     <w:p>
       <w:pPr>
         <w:pStyle w:val="Heading2"/>
@@ -637,8 +652,8 @@
         <w:t xml:space="preserve">For each variable of interest, give sources of data and details of methods of assessment (measurement).</w:t>
       </w:r>
     </w:p>
-    <w:bookmarkEnd w:id="32"/>
-    <w:bookmarkStart w:id="33" w:name="sec-bias"/>
+    <w:bookmarkEnd w:id="33"/>
+    <w:bookmarkStart w:id="34" w:name="sec-bias"/>
     <w:p>
       <w:pPr>
         <w:pStyle w:val="Heading2"/>
@@ -659,8 +674,8 @@
         <w:t xml:space="preserve">Describe any efforts to address potential sources of bias.</w:t>
       </w:r>
     </w:p>
-    <w:bookmarkEnd w:id="33"/>
-    <w:bookmarkStart w:id="34" w:name="sec-size"/>
+    <w:bookmarkEnd w:id="34"/>
+    <w:bookmarkStart w:id="35" w:name="sec-size"/>
     <w:p>
       <w:pPr>
         <w:pStyle w:val="Heading2"/>
@@ -681,8 +696,8 @@
         <w:t xml:space="preserve">Explain how the study size was arrived at.</w:t>
       </w:r>
     </w:p>
-    <w:bookmarkEnd w:id="34"/>
-    <w:bookmarkStart w:id="35" w:name="sec-quant-vars"/>
+    <w:bookmarkEnd w:id="35"/>
+    <w:bookmarkStart w:id="36" w:name="sec-quant-vars"/>
     <w:p>
       <w:pPr>
         <w:pStyle w:val="Heading2"/>
@@ -703,8 +718,8 @@
         <w:t xml:space="preserve">Explain how quantitative variables were handled in the analyses. If applicable, describe which groupings were chosen and why.</w:t>
       </w:r>
     </w:p>
-    <w:bookmarkEnd w:id="35"/>
-    <w:bookmarkStart w:id="36" w:name="sec-stat-methods"/>
+    <w:bookmarkEnd w:id="36"/>
+    <w:bookmarkStart w:id="37" w:name="sec-stat-methods"/>
     <w:p>
       <w:pPr>
         <w:pStyle w:val="Heading2"/>
@@ -740,6 +755,42 @@
     <w:p>
       <w:pPr>
         <w:numPr>
+          <w:ilvl w:val="1"/>
+          <w:numId w:val="1016"/>
+        </w:numPr>
+        <w:pStyle w:val="Compact"/>
+      </w:pPr>
+      <w:r>
+        <w:t xml:space="preserve">Description of outcome model, weighting method, estimand, and balance assessment.</w:t>
+      </w:r>
+    </w:p>
+    <w:p>
+      <w:pPr>
+        <w:numPr>
+          <w:ilvl w:val="1"/>
+          <w:numId w:val="1016"/>
+        </w:numPr>
+        <w:pStyle w:val="Compact"/>
+      </w:pPr>
+      <w:r>
+        <w:t xml:space="preserve">Description of method used to estimate effects (e.g., g-computation).</w:t>
+      </w:r>
+    </w:p>
+    <w:p>
+      <w:pPr>
+        <w:numPr>
+          <w:ilvl w:val="1"/>
+          <w:numId w:val="1016"/>
+        </w:numPr>
+        <w:pStyle w:val="Compact"/>
+      </w:pPr>
+      <w:r>
+        <w:t xml:space="preserve">Description of method used for SE and CI.</w:t>
+      </w:r>
+    </w:p>
+    <w:p>
+      <w:pPr>
+        <w:numPr>
           <w:ilvl w:val="0"/>
           <w:numId w:val="1015"/>
         </w:numPr>
@@ -821,9 +872,9 @@
         <w:t xml:space="preserve">Names and version numbers for the used software packages, including non-data arguments if deviating from the default ones.</w:t>
       </w:r>
     </w:p>
-    <w:bookmarkEnd w:id="36"/>
     <w:bookmarkEnd w:id="37"/>
-    <w:bookmarkStart w:id="43" w:name="sec-res"/>
+    <w:bookmarkEnd w:id="38"/>
+    <w:bookmarkStart w:id="45" w:name="sec-res"/>
     <w:p>
       <w:pPr>
         <w:pStyle w:val="Heading1"/>
@@ -832,7 +883,7 @@
         <w:t xml:space="preserve">Results</w:t>
       </w:r>
     </w:p>
-    <w:bookmarkStart w:id="38" w:name="sec-res-participants"/>
+    <w:bookmarkStart w:id="39" w:name="sec-res-participants"/>
     <w:p>
       <w:pPr>
         <w:pStyle w:val="Heading2"/>
@@ -845,19 +896,7 @@
       <w:pPr>
         <w:numPr>
           <w:ilvl w:val="0"/>
-          <w:numId w:val="1016"/>
-        </w:numPr>
-        <w:pStyle w:val="Compact"/>
-      </w:pPr>
-      <w:r>
-        <w:t xml:space="preserve">Report number of individuals at each stage of study: numbers potentially eligible, examined for eligibility, confirmed eligible, included in the study, completing follow-up, and analysed.</w:t>
-      </w:r>
-    </w:p>
-    <w:p>
-      <w:pPr>
-        <w:numPr>
-          <w:ilvl w:val="0"/>
-          <w:numId w:val="1016"/>
+          <w:numId w:val="1017"/>
         </w:numPr>
         <w:pStyle w:val="Compact"/>
       </w:pPr>
@@ -865,20 +904,8 @@
         <w:t xml:space="preserve">Give reasons for non-participation at each stage.</w:t>
       </w:r>
     </w:p>
-    <w:p>
-      <w:pPr>
-        <w:numPr>
-          <w:ilvl w:val="0"/>
-          <w:numId w:val="1016"/>
-        </w:numPr>
-        <w:pStyle w:val="Compact"/>
-      </w:pPr>
-      <w:r>
-        <w:t xml:space="preserve">Consider use of a flow diagram.</w:t>
-      </w:r>
-    </w:p>
-    <w:bookmarkEnd w:id="38"/>
-    <w:bookmarkStart w:id="39" w:name="sec-res-pop-desc"/>
+    <w:bookmarkEnd w:id="39"/>
+    <w:bookmarkStart w:id="40" w:name="sec-res-pop-desc"/>
     <w:p>
       <w:pPr>
         <w:pStyle w:val="Heading2"/>
@@ -887,139 +914,55 @@
         <w:t xml:space="preserve">Descriptive data</w:t>
       </w:r>
     </w:p>
-    <w:p>
-      <w:pPr>
-        <w:numPr>
-          <w:ilvl w:val="0"/>
-          <w:numId w:val="1017"/>
-        </w:numPr>
-        <w:pStyle w:val="Compact"/>
-      </w:pPr>
-      <w:r>
-        <w:t xml:space="preserve">Give characteristics of study participants (demographic, clinical, social) and information on exposures and potential confounders.</w:t>
+    <w:bookmarkEnd w:id="40"/>
+    <w:bookmarkStart w:id="41" w:name="sec-res-out-desc"/>
+    <w:p>
+      <w:pPr>
+        <w:pStyle w:val="Heading2"/>
+      </w:pPr>
+      <w:r>
+        <w:t xml:space="preserve">Outcome data</w:t>
+      </w:r>
+    </w:p>
+    <w:bookmarkEnd w:id="41"/>
+    <w:bookmarkStart w:id="43" w:name="sec-res-main"/>
+    <w:p>
+      <w:pPr>
+        <w:pStyle w:val="Heading2"/>
+      </w:pPr>
+      <w:r>
+        <w:t xml:space="preserve">Main results</w:t>
+      </w:r>
+    </w:p>
+    <w:p>
+      <w:pPr>
+        <w:numPr>
+          <w:ilvl w:val="0"/>
+          <w:numId w:val="1018"/>
+        </w:numPr>
+        <w:pStyle w:val="Compact"/>
+      </w:pPr>
+      <w:r>
+        <w:t xml:space="preserve">All results on which study conclusions or inferences are based, including null findings and results of secondary or sensitivity analyses, must be reported. Use of sub-headings that describe the nature of the results (but no declarative statements).</w:t>
       </w:r>
     </w:p>
     <w:p>
       <w:pPr>
         <w:numPr>
           <w:ilvl w:val="1"/>
-          <w:numId w:val="1018"/>
-        </w:numPr>
-        <w:pStyle w:val="Compact"/>
-      </w:pPr>
-      <w:r>
-        <w:t xml:space="preserve">Include all covariates included in primary or secondary analyses.</w:t>
+          <w:numId w:val="1019"/>
+        </w:numPr>
+        <w:pStyle w:val="Compact"/>
+      </w:pPr>
+      <w:r>
+        <w:t xml:space="preserve">Provide a clear and concise description of all findings without extrapolating beyond the study results.</w:t>
       </w:r>
     </w:p>
     <w:p>
       <w:pPr>
         <w:numPr>
           <w:ilvl w:val="1"/>
-          <w:numId w:val="1018"/>
-        </w:numPr>
-        <w:pStyle w:val="Compact"/>
-      </w:pPr>
-      <w:r>
-        <w:t xml:space="preserve">Provide detailed information about exposures’ distributions: minimum and maximum, percentiles, and number of observations above/below the assay’s LOD and LOQ.</w:t>
-      </w:r>
-    </w:p>
-    <w:p>
-      <w:pPr>
-        <w:numPr>
-          <w:ilvl w:val="0"/>
-          <w:numId w:val="1017"/>
-        </w:numPr>
-        <w:pStyle w:val="Compact"/>
-      </w:pPr>
-      <w:r>
-        <w:t xml:space="preserve">Indicate number of participants with missing data for each variable of interest.</w:t>
-      </w:r>
-    </w:p>
-    <w:p>
-      <w:pPr>
-        <w:numPr>
-          <w:ilvl w:val="0"/>
-          <w:numId w:val="1017"/>
-        </w:numPr>
-        <w:pStyle w:val="Compact"/>
-      </w:pPr>
-      <w:r>
-        <w:t xml:space="preserve">Cohort study: summarise follow-up time (average and total amount).</w:t>
-      </w:r>
-    </w:p>
-    <w:bookmarkEnd w:id="39"/>
-    <w:bookmarkStart w:id="40" w:name="sec-res-out-desc"/>
-    <w:p>
-      <w:pPr>
-        <w:pStyle w:val="Heading2"/>
-      </w:pPr>
-      <w:r>
-        <w:t xml:space="preserve">Outcome data</w:t>
-      </w:r>
-    </w:p>
-    <w:p>
-      <w:pPr>
-        <w:numPr>
-          <w:ilvl w:val="0"/>
           <w:numId w:val="1019"/>
-        </w:numPr>
-        <w:pStyle w:val="Compact"/>
-      </w:pPr>
-      <w:r>
-        <w:t xml:space="preserve">Cohort study: report numbers of outcome events or summary measures over time.</w:t>
-      </w:r>
-    </w:p>
-    <w:p>
-      <w:pPr>
-        <w:numPr>
-          <w:ilvl w:val="0"/>
-          <w:numId w:val="1019"/>
-        </w:numPr>
-        <w:pStyle w:val="Compact"/>
-      </w:pPr>
-      <w:r>
-        <w:t xml:space="preserve">Cross-sectional study: report numbers of outcome events or summary measures.</w:t>
-      </w:r>
-    </w:p>
-    <w:bookmarkEnd w:id="40"/>
-    <w:bookmarkStart w:id="41" w:name="sec-res-main"/>
-    <w:p>
-      <w:pPr>
-        <w:pStyle w:val="Heading2"/>
-      </w:pPr>
-      <w:r>
-        <w:t xml:space="preserve">Main results</w:t>
-      </w:r>
-    </w:p>
-    <w:p>
-      <w:pPr>
-        <w:numPr>
-          <w:ilvl w:val="0"/>
-          <w:numId w:val="1020"/>
-        </w:numPr>
-        <w:pStyle w:val="Compact"/>
-      </w:pPr>
-      <w:r>
-        <w:t xml:space="preserve">All results on which study conclusions or inferences are based, including null findings and results of secondary or sensitivity analyses, must be reported. Use of sub-headings that describe the nature of the results (but no declarative statements).</w:t>
-      </w:r>
-    </w:p>
-    <w:p>
-      <w:pPr>
-        <w:numPr>
-          <w:ilvl w:val="1"/>
-          <w:numId w:val="1021"/>
-        </w:numPr>
-        <w:pStyle w:val="Compact"/>
-      </w:pPr>
-      <w:r>
-        <w:t xml:space="preserve">Provide a clear and concise description of all findings without extrapolating beyond the study results.</w:t>
-      </w:r>
-    </w:p>
-    <w:p>
-      <w:pPr>
-        <w:numPr>
-          <w:ilvl w:val="1"/>
-          <w:numId w:val="1021"/>
         </w:numPr>
         <w:pStyle w:val="Compact"/>
       </w:pPr>
@@ -1073,7 +1016,7 @@
       <w:pPr>
         <w:numPr>
           <w:ilvl w:val="0"/>
-          <w:numId w:val="1020"/>
+          <w:numId w:val="1018"/>
         </w:numPr>
         <w:pStyle w:val="Compact"/>
       </w:pPr>
@@ -1104,17 +1047,49 @@
     <w:p>
       <w:pPr>
         <w:numPr>
-          <w:ilvl w:val="0"/>
+          <w:ilvl w:val="1"/>
           <w:numId w:val="1020"/>
         </w:numPr>
         <w:pStyle w:val="Compact"/>
       </w:pPr>
+      <w:hyperlink r:id="rId42">
+        <w:r>
+          <w:rPr>
+            <w:rStyle w:val="VerbatimChar"/>
+          </w:rPr>
+          <w:t xml:space="preserve">marginaleffects</w:t>
+        </w:r>
+        <w:r>
+          <w:rPr>
+            <w:rStyle w:val="InternetLink"/>
+          </w:rPr>
+          <w:t xml:space="preserve"> </w:t>
+        </w:r>
+        <w:r>
+          <w:rPr>
+            <w:rStyle w:val="InternetLink"/>
+          </w:rPr>
+          <w:t xml:space="preserve">tables</w:t>
+        </w:r>
+      </w:hyperlink>
+      <w:r>
+        <w:t xml:space="preserve">.</w:t>
+      </w:r>
+    </w:p>
+    <w:p>
+      <w:pPr>
+        <w:numPr>
+          <w:ilvl w:val="0"/>
+          <w:numId w:val="1018"/>
+        </w:numPr>
+        <w:pStyle w:val="Compact"/>
+      </w:pPr>
       <w:r>
         <w:t xml:space="preserve">Report category boundaries when continuous variables were categorized.</w:t>
       </w:r>
     </w:p>
-    <w:bookmarkEnd w:id="41"/>
-    <w:bookmarkStart w:id="42" w:name="sec-res-other"/>
+    <w:bookmarkEnd w:id="43"/>
+    <w:bookmarkStart w:id="44" w:name="sec-res-other"/>
     <w:p>
       <w:pPr>
         <w:pStyle w:val="Heading2"/>
@@ -1127,158 +1102,198 @@
       <w:pPr>
         <w:numPr>
           <w:ilvl w:val="0"/>
+          <w:numId w:val="1021"/>
+        </w:numPr>
+        <w:pStyle w:val="Compact"/>
+      </w:pPr>
+      <w:r>
+        <w:t xml:space="preserve">Report other analyses done (e.g., analyses of subgroups and interactions, and sensitivity analyses).</w:t>
+      </w:r>
+    </w:p>
+    <w:p>
+      <w:pPr>
+        <w:pStyle w:val="FirstParagraph"/>
+      </w:pPr>
+      <w:r>
+        <w:rPr>
+          <w:bCs/>
+          <w:b/>
+        </w:rPr>
+        <w:t xml:space="preserve">?@tbl-chem-info</w:t>
+      </w:r>
+    </w:p>
+    <w:bookmarkEnd w:id="44"/>
+    <w:bookmarkEnd w:id="45"/>
+    <w:bookmarkStart w:id="50" w:name="sec-discussion"/>
+    <w:p>
+      <w:pPr>
+        <w:pStyle w:val="Heading1"/>
+      </w:pPr>
+      <w:r>
+        <w:t xml:space="preserve">Discussion</w:t>
+      </w:r>
+    </w:p>
+    <w:bookmarkStart w:id="46" w:name="sec-disc-res-key"/>
+    <w:p>
+      <w:pPr>
+        <w:pStyle w:val="Heading2"/>
+      </w:pPr>
+      <w:r>
+        <w:t xml:space="preserve">Key results</w:t>
+      </w:r>
+    </w:p>
+    <w:p>
+      <w:pPr>
+        <w:numPr>
+          <w:ilvl w:val="0"/>
           <w:numId w:val="1022"/>
         </w:numPr>
         <w:pStyle w:val="Compact"/>
       </w:pPr>
       <w:r>
-        <w:t xml:space="preserve">Report other analyses done (e.g., analyses of subgroups and interactions, and sensitivity analyses).</w:t>
-      </w:r>
-    </w:p>
-    <w:bookmarkEnd w:id="42"/>
-    <w:bookmarkEnd w:id="43"/>
-    <w:bookmarkStart w:id="48" w:name="sec-discussion"/>
+        <w:t xml:space="preserve">Summarise key results with reference to study objectives.</w:t>
+      </w:r>
+    </w:p>
+    <w:p>
+      <w:pPr>
+        <w:numPr>
+          <w:ilvl w:val="0"/>
+          <w:numId w:val="1022"/>
+        </w:numPr>
+        <w:pStyle w:val="Compact"/>
+      </w:pPr>
+      <w:r>
+        <w:t xml:space="preserve">Provide a review of the relevant literature to put the study findings into context.</w:t>
+      </w:r>
+    </w:p>
+    <w:p>
+      <w:pPr>
+        <w:numPr>
+          <w:ilvl w:val="1"/>
+          <w:numId w:val="1023"/>
+        </w:numPr>
+        <w:pStyle w:val="Compact"/>
+      </w:pPr>
+      <w:r>
+        <w:t xml:space="preserve">It should be complete and balanced, including inconsistent results.</w:t>
+      </w:r>
+    </w:p>
+    <w:p>
+      <w:pPr>
+        <w:numPr>
+          <w:ilvl w:val="1"/>
+          <w:numId w:val="1023"/>
+        </w:numPr>
+        <w:pStyle w:val="Compact"/>
+      </w:pPr>
+      <w:r>
+        <w:t xml:space="preserve">It should include, for each source, sufficient details: study design, sample size, population, specific exposures and outcomes.</w:t>
+      </w:r>
+    </w:p>
+    <w:bookmarkEnd w:id="46"/>
+    <w:bookmarkStart w:id="47" w:name="sec-limitations"/>
+    <w:p>
+      <w:pPr>
+        <w:pStyle w:val="Heading2"/>
+      </w:pPr>
+      <w:r>
+        <w:t xml:space="preserve">Limitations</w:t>
+      </w:r>
+    </w:p>
+    <w:p>
+      <w:pPr>
+        <w:numPr>
+          <w:ilvl w:val="0"/>
+          <w:numId w:val="1024"/>
+        </w:numPr>
+        <w:pStyle w:val="Compact"/>
+      </w:pPr>
+      <w:r>
+        <w:t xml:space="preserve">Discuss limitations of the study, taking into account sources of potential bias or imprecision.</w:t>
+      </w:r>
+    </w:p>
+    <w:p>
+      <w:pPr>
+        <w:numPr>
+          <w:ilvl w:val="0"/>
+          <w:numId w:val="1024"/>
+        </w:numPr>
+        <w:pStyle w:val="Compact"/>
+      </w:pPr>
+      <w:r>
+        <w:t xml:space="preserve">Discuss both direction and magnitude of any potential bias.</w:t>
+      </w:r>
+    </w:p>
+    <w:bookmarkEnd w:id="47"/>
+    <w:bookmarkStart w:id="48" w:name="sec-interpretation"/>
+    <w:p>
+      <w:pPr>
+        <w:pStyle w:val="Heading2"/>
+      </w:pPr>
+      <w:r>
+        <w:t xml:space="preserve">Interpretation</w:t>
+      </w:r>
+    </w:p>
+    <w:p>
+      <w:pPr>
+        <w:numPr>
+          <w:ilvl w:val="0"/>
+          <w:numId w:val="1025"/>
+        </w:numPr>
+        <w:pStyle w:val="Compact"/>
+      </w:pPr>
+      <w:r>
+        <w:t xml:space="preserve">End with a summary of the key findings and their implications for the study hypotheses, future research, and policy.</w:t>
+      </w:r>
+    </w:p>
+    <w:p>
+      <w:pPr>
+        <w:numPr>
+          <w:ilvl w:val="0"/>
+          <w:numId w:val="1025"/>
+        </w:numPr>
+        <w:pStyle w:val="Compact"/>
+      </w:pPr>
+      <w:r>
+        <w:t xml:space="preserve">Give a cautious overall interpretation of results considering objectives, limitations, multiplicity of analyses, results from similar studies, and other relevant evidence.</w:t>
+      </w:r>
+    </w:p>
+    <w:bookmarkEnd w:id="48"/>
+    <w:bookmarkStart w:id="49" w:name="sec-general"/>
+    <w:p>
+      <w:pPr>
+        <w:pStyle w:val="Heading2"/>
+      </w:pPr>
+      <w:r>
+        <w:t xml:space="preserve">Generalisability</w:t>
+      </w:r>
+    </w:p>
+    <w:p>
+      <w:pPr>
+        <w:numPr>
+          <w:ilvl w:val="0"/>
+          <w:numId w:val="1026"/>
+        </w:numPr>
+        <w:pStyle w:val="Compact"/>
+      </w:pPr>
+      <w:r>
+        <w:t xml:space="preserve">Discuss the generalisability (external validity) of the study results.</w:t>
+      </w:r>
+    </w:p>
+    <w:p>
+      <w:r>
+        <w:br w:type="page"/>
+      </w:r>
+    </w:p>
+    <w:bookmarkEnd w:id="49"/>
+    <w:bookmarkEnd w:id="50"/>
+    <w:bookmarkStart w:id="51" w:name="funding"/>
     <w:p>
       <w:pPr>
         <w:pStyle w:val="Heading1"/>
       </w:pPr>
       <w:r>
-        <w:t xml:space="preserve">Discussion</w:t>
-      </w:r>
-    </w:p>
-    <w:bookmarkStart w:id="44" w:name="sec-disc-res-key"/>
-    <w:p>
-      <w:pPr>
-        <w:pStyle w:val="Heading2"/>
-      </w:pPr>
-      <w:r>
-        <w:t xml:space="preserve">Key results</w:t>
-      </w:r>
-    </w:p>
-    <w:p>
-      <w:pPr>
-        <w:numPr>
-          <w:ilvl w:val="0"/>
-          <w:numId w:val="1023"/>
-        </w:numPr>
-        <w:pStyle w:val="Compact"/>
-      </w:pPr>
-      <w:r>
-        <w:t xml:space="preserve">Summarise key results with reference to study objectives.</w:t>
-      </w:r>
-    </w:p>
-    <w:p>
-      <w:pPr>
-        <w:numPr>
-          <w:ilvl w:val="0"/>
-          <w:numId w:val="1023"/>
-        </w:numPr>
-        <w:pStyle w:val="Compact"/>
-      </w:pPr>
-      <w:r>
-        <w:t xml:space="preserve">Provide a review of the relevant literature to put the study findings into context.</w:t>
-      </w:r>
-    </w:p>
-    <w:p>
-      <w:pPr>
-        <w:numPr>
-          <w:ilvl w:val="1"/>
-          <w:numId w:val="1024"/>
-        </w:numPr>
-        <w:pStyle w:val="Compact"/>
-      </w:pPr>
-      <w:r>
-        <w:t xml:space="preserve">It should be complete and balanced, including inconsistent results.</w:t>
-      </w:r>
-    </w:p>
-    <w:p>
-      <w:pPr>
-        <w:numPr>
-          <w:ilvl w:val="1"/>
-          <w:numId w:val="1024"/>
-        </w:numPr>
-        <w:pStyle w:val="Compact"/>
-      </w:pPr>
-      <w:r>
-        <w:t xml:space="preserve">It should include, for each source, sufficient details: study design, sample size, population, specific exposures and outcomes.</w:t>
-      </w:r>
-    </w:p>
-    <w:bookmarkEnd w:id="44"/>
-    <w:bookmarkStart w:id="45" w:name="sec-limitations"/>
-    <w:p>
-      <w:pPr>
-        <w:pStyle w:val="Heading2"/>
-      </w:pPr>
-      <w:r>
-        <w:t xml:space="preserve">Limitations</w:t>
-      </w:r>
-    </w:p>
-    <w:p>
-      <w:pPr>
-        <w:numPr>
-          <w:ilvl w:val="0"/>
-          <w:numId w:val="1025"/>
-        </w:numPr>
-        <w:pStyle w:val="Compact"/>
-      </w:pPr>
-      <w:r>
-        <w:t xml:space="preserve">Discuss limitations of the study, taking into account sources of potential bias or imprecision.</w:t>
-      </w:r>
-    </w:p>
-    <w:p>
-      <w:pPr>
-        <w:numPr>
-          <w:ilvl w:val="0"/>
-          <w:numId w:val="1025"/>
-        </w:numPr>
-        <w:pStyle w:val="Compact"/>
-      </w:pPr>
-      <w:r>
-        <w:t xml:space="preserve">Discuss both direction and magnitude of any potential bias.</w:t>
-      </w:r>
-    </w:p>
-    <w:bookmarkEnd w:id="45"/>
-    <w:bookmarkStart w:id="46" w:name="sec-interpretation"/>
-    <w:p>
-      <w:pPr>
-        <w:pStyle w:val="Heading2"/>
-      </w:pPr>
-      <w:r>
-        <w:t xml:space="preserve">Interpretation</w:t>
-      </w:r>
-    </w:p>
-    <w:p>
-      <w:pPr>
-        <w:numPr>
-          <w:ilvl w:val="0"/>
-          <w:numId w:val="1026"/>
-        </w:numPr>
-        <w:pStyle w:val="Compact"/>
-      </w:pPr>
-      <w:r>
-        <w:t xml:space="preserve">End with a summary of the key findings and their implications for the study hypotheses, future research, and policy.</w:t>
-      </w:r>
-    </w:p>
-    <w:p>
-      <w:pPr>
-        <w:numPr>
-          <w:ilvl w:val="0"/>
-          <w:numId w:val="1026"/>
-        </w:numPr>
-        <w:pStyle w:val="Compact"/>
-      </w:pPr>
-      <w:r>
-        <w:t xml:space="preserve">Give a cautious overall interpretation of results considering objectives, limitations, multiplicity of analyses, results from similar studies, and other relevant evidence.</w:t>
-      </w:r>
-    </w:p>
-    <w:bookmarkEnd w:id="46"/>
-    <w:bookmarkStart w:id="47" w:name="sec-general"/>
-    <w:p>
-      <w:pPr>
-        <w:pStyle w:val="Heading2"/>
-      </w:pPr>
-      <w:r>
-        <w:t xml:space="preserve">Generalisability</w:t>
+        <w:t xml:space="preserve">Funding</w:t>
       </w:r>
     </w:p>
     <w:p>
@@ -1290,7 +1305,7 @@
         <w:pStyle w:val="Compact"/>
       </w:pPr>
       <w:r>
-        <w:t xml:space="preserve">Discuss the generalisability (external validity) of the study results.</w:t>
+        <w:t xml:space="preserve">Give the source of funding and the role of the funders for the present study and, if applicable, for the original study on which the present article is based.</w:t>
       </w:r>
     </w:p>
     <w:p>
@@ -1298,51 +1313,27 @@
         <w:br w:type="page"/>
       </w:r>
     </w:p>
-    <w:bookmarkEnd w:id="47"/>
-    <w:bookmarkEnd w:id="48"/>
-    <w:bookmarkStart w:id="49" w:name="funding"/>
+    <w:bookmarkEnd w:id="51"/>
+    <w:bookmarkStart w:id="53" w:name="references"/>
     <w:p>
       <w:pPr>
         <w:pStyle w:val="Heading1"/>
       </w:pPr>
       <w:r>
-        <w:t xml:space="preserve">Funding</w:t>
-      </w:r>
-    </w:p>
-    <w:p>
-      <w:pPr>
-        <w:numPr>
-          <w:ilvl w:val="0"/>
-          <w:numId w:val="1028"/>
-        </w:numPr>
-        <w:pStyle w:val="Compact"/>
-      </w:pPr>
-      <w:r>
-        <w:t xml:space="preserve">Give the source of funding and the role of the funders for the present study and, if applicable, for the original study on which the present article is based.</w:t>
-      </w:r>
-    </w:p>
-    <w:p>
-      <w:r>
-        <w:br w:type="page"/>
-      </w:r>
-    </w:p>
-    <w:bookmarkEnd w:id="49"/>
-    <w:bookmarkStart w:id="51" w:name="references"/>
-    <w:p>
-      <w:pPr>
-        <w:pStyle w:val="Heading1"/>
-      </w:pPr>
-      <w:r>
         <w:t xml:space="preserve">References</w:t>
       </w:r>
     </w:p>
-    <w:bookmarkStart w:id="50" w:name="refs"/>
-    <w:bookmarkEnd w:id="50"/>
-    <w:bookmarkEnd w:id="51"/>
+    <w:bookmarkStart w:id="52" w:name="refs"/>
+    <w:bookmarkEnd w:id="52"/>
+    <w:bookmarkEnd w:id="53"/>
     <w:sectPr>
+      <w:type w:val="nextPage"/>
       <w:pgSz w:h="15840" w:w="12240"/>
-      <w:pgMar w:bottom="1440" w:footer="720" w:gutter="0" w:header="720" w:left="1440" w:right="1440" w:top="1440"/>
-      <w:cols w:space="720"/>
+      <w:pgMar w:bottom="1440" w:footer="0" w:gutter="0" w:header="0" w:left="1440" w:right="1440" w:top="1440"/>
+      <w:pgNumType w:fmt="decimal"/>
+      <w:formProt w:val="false"/>
+      <w:textDirection w:val="lrTb"/>
+      <w:docGrid w:charSpace="0" w:linePitch="100" w:type="default"/>
     </w:sectPr>
   </w:body>
 </w:document>
@@ -1372,14 +1363,11 @@
 </file>
 
 <file path=word/numbering.xml><?xml version="1.0" encoding="utf-8"?>
-<w:numbering xmlns:aink="http://schemas.microsoft.com/office/drawing/2016/ink" xmlns:am3d="http://schemas.microsoft.com/office/drawing/2017/model3d" xmlns:cx="http://schemas.microsoft.com/office/drawing/2014/chartex" xmlns:cx1="http://schemas.microsoft.com/office/drawing/2015/9/8/chartex" xmlns:cx2="http://schemas.microsoft.com/office/drawing/2015/10/21/chartex" xmlns:cx3="http://schemas.microsoft.com/office/drawing/2016/5/9/chartex" xmlns:cx4="http://schemas.microsoft.com/office/drawing/2016/5/10/chartex" xmlns:cx5="http://schemas.microsoft.com/office/drawing/2016/5/11/chartex" xmlns:cx6="http://schemas.microsoft.com/office/drawing/2016/5/12/chartex" xmlns:cx7="http://schemas.microsoft.com/office/drawing/2016/5/13/chartex" xmlns:cx8="http://schemas.microsoft.com/office/drawing/2016/5/14/chartex" xmlns:m="http://schemas.openxmlformats.org/officeDocument/2006/math" xmlns:mc="http://schemas.openxmlformats.org/markup-compatibility/2006" xmlns:o="urn:schemas-microsoft-com:office:office" xmlns:r="http://schemas.openxmlformats.org/officeDocument/2006/relationships" xmlns:v="urn:schemas-microsoft-com:vml" xmlns:w="http://schemas.openxmlformats.org/wordprocessingml/2006/main" xmlns:w10="urn:schemas-microsoft-com:office:word" xmlns:w14="http://schemas.microsoft.com/office/word/2010/wordml" xmlns:w15="http://schemas.microsoft.com/office/word/2012/wordml" xmlns:w16cid="http://schemas.microsoft.com/office/word/2016/wordml/cid" xmlns:w16se="http://schemas.microsoft.com/office/word/2015/wordml/symex" xmlns:wne="http://schemas.microsoft.com/office/word/2006/wordml" xmlns:wp="http://schemas.openxmlformats.org/drawingml/2006/wordprocessingDrawing" xmlns:wp14="http://schemas.microsoft.com/office/word/2010/wordprocessingDrawing" xmlns:wpc="http://schemas.microsoft.com/office/word/2010/wordprocessingCanvas" xmlns:wpg="http://schemas.microsoft.com/office/word/2010/wordprocessingGroup" xmlns:wpi="http://schemas.microsoft.com/office/word/2010/wordprocessingInk" xmlns:wps="http://schemas.microsoft.com/office/word/2010/wordprocessingShape" mc:Ignorable="w14 w15 w16se w16cid wp14">
-  <w:abstractNum w15:restartNumberingAfterBreak="0" w:abstractNumId="0">
-    <w:nsid w:val="EA454B4C"/>
-    <w:multiLevelType w:val="multilevel"/>
-    <w:tmpl w:val="E45E8056"/>
+<w:numbering xmlns:mc="http://schemas.openxmlformats.org/markup-compatibility/2006" xmlns:o="urn:schemas-microsoft-com:office:office" xmlns:r="http://schemas.openxmlformats.org/officeDocument/2006/relationships" xmlns:v="urn:schemas-microsoft-com:vml" xmlns:w="http://schemas.openxmlformats.org/wordprocessingml/2006/main" xmlns:w14="http://schemas.microsoft.com/office/word/2010/wordml" mc:Ignorable="w14">
+  <w:abstractNum w:abstractNumId="1">
     <w:lvl w:ilvl="0">
       <w:numFmt w:val="bullet"/>
-      <w:lvlText w:val="•"/>
+      <w:lvlText w:val=""/>
       <w:lvlJc w:val="left"/>
       <w:pPr>
         <w:tabs>
@@ -1387,10 +1375,14 @@
         </w:tabs>
         <w:ind w:hanging="480" w:left="480"/>
       </w:pPr>
+      <w:rPr>
+        <w:rFonts w:ascii="Symbol" w:cs="Symbol" w:hAnsi="Symbol" w:hint="default"/>
+      </w:rPr>
     </w:lvl>
     <w:lvl w:ilvl="1">
-      <w:numFmt w:val="bullet"/>
-      <w:lvlText w:val="–"/>
+      <w:start w:val="0"/>
+      <w:numFmt w:val="bullet"/>
+      <w:lvlText w:val=""/>
       <w:lvlJc w:val="left"/>
       <w:pPr>
         <w:tabs>
@@ -1398,10 +1390,14 @@
         </w:tabs>
         <w:ind w:hanging="480" w:left="1200"/>
       </w:pPr>
+      <w:rPr>
+        <w:rFonts w:ascii="Symbol" w:cs="Symbol" w:hAnsi="Symbol" w:hint="default"/>
+      </w:rPr>
     </w:lvl>
     <w:lvl w:ilvl="2">
-      <w:numFmt w:val="bullet"/>
-      <w:lvlText w:val="•"/>
+      <w:start w:val="0"/>
+      <w:numFmt w:val="bullet"/>
+      <w:lvlText w:val=""/>
       <w:lvlJc w:val="left"/>
       <w:pPr>
         <w:tabs>
@@ -1409,10 +1405,14 @@
         </w:tabs>
         <w:ind w:hanging="480" w:left="1920"/>
       </w:pPr>
+      <w:rPr>
+        <w:rFonts w:ascii="Symbol" w:cs="Symbol" w:hAnsi="Symbol" w:hint="default"/>
+      </w:rPr>
     </w:lvl>
     <w:lvl w:ilvl="3">
-      <w:numFmt w:val="bullet"/>
-      <w:lvlText w:val="–"/>
+      <w:start w:val="0"/>
+      <w:numFmt w:val="bullet"/>
+      <w:lvlText w:val=""/>
       <w:lvlJc w:val="left"/>
       <w:pPr>
         <w:tabs>
@@ -1420,10 +1420,14 @@
         </w:tabs>
         <w:ind w:hanging="480" w:left="2640"/>
       </w:pPr>
+      <w:rPr>
+        <w:rFonts w:ascii="Symbol" w:cs="Symbol" w:hAnsi="Symbol" w:hint="default"/>
+      </w:rPr>
     </w:lvl>
     <w:lvl w:ilvl="4">
-      <w:numFmt w:val="bullet"/>
-      <w:lvlText w:val="•"/>
+      <w:start w:val="0"/>
+      <w:numFmt w:val="bullet"/>
+      <w:lvlText w:val=""/>
       <w:lvlJc w:val="left"/>
       <w:pPr>
         <w:tabs>
@@ -1431,10 +1435,14 @@
         </w:tabs>
         <w:ind w:hanging="480" w:left="3360"/>
       </w:pPr>
+      <w:rPr>
+        <w:rFonts w:ascii="Symbol" w:cs="Symbol" w:hAnsi="Symbol" w:hint="default"/>
+      </w:rPr>
     </w:lvl>
     <w:lvl w:ilvl="5">
-      <w:numFmt w:val="bullet"/>
-      <w:lvlText w:val="–"/>
+      <w:start w:val="0"/>
+      <w:numFmt w:val="bullet"/>
+      <w:lvlText w:val=""/>
       <w:lvlJc w:val="left"/>
       <w:pPr>
         <w:tabs>
@@ -1442,10 +1450,14 @@
         </w:tabs>
         <w:ind w:hanging="480" w:left="4080"/>
       </w:pPr>
+      <w:rPr>
+        <w:rFonts w:ascii="Symbol" w:cs="Symbol" w:hAnsi="Symbol" w:hint="default"/>
+      </w:rPr>
     </w:lvl>
     <w:lvl w:ilvl="6">
-      <w:numFmt w:val="bullet"/>
-      <w:lvlText w:val="•"/>
+      <w:start w:val="0"/>
+      <w:numFmt w:val="bullet"/>
+      <w:lvlText w:val=""/>
       <w:lvlJc w:val="left"/>
       <w:pPr>
         <w:tabs>
@@ -1453,10 +1465,14 @@
         </w:tabs>
         <w:ind w:hanging="480" w:left="4800"/>
       </w:pPr>
+      <w:rPr>
+        <w:rFonts w:ascii="Symbol" w:cs="Symbol" w:hAnsi="Symbol" w:hint="default"/>
+      </w:rPr>
     </w:lvl>
     <w:lvl w:ilvl="7">
-      <w:numFmt w:val="bullet"/>
-      <w:lvlText w:val="–"/>
+      <w:start w:val="0"/>
+      <w:numFmt w:val="bullet"/>
+      <w:lvlText w:val=""/>
       <w:lvlJc w:val="left"/>
       <w:pPr>
         <w:tabs>
@@ -1464,10 +1480,14 @@
         </w:tabs>
         <w:ind w:hanging="480" w:left="5520"/>
       </w:pPr>
+      <w:rPr>
+        <w:rFonts w:ascii="Symbol" w:cs="Symbol" w:hAnsi="Symbol" w:hint="default"/>
+      </w:rPr>
     </w:lvl>
     <w:lvl w:ilvl="8">
-      <w:numFmt w:val="bullet"/>
-      <w:lvlText w:val="•"/>
+      <w:start w:val="0"/>
+      <w:numFmt w:val="bullet"/>
+      <w:lvlText w:val=""/>
       <w:lvlJc w:val="left"/>
       <w:pPr>
         <w:tabs>
@@ -1475,200 +1495,15 @@
         </w:tabs>
         <w:ind w:hanging="480" w:left="6240"/>
       </w:pPr>
+      <w:rPr>
+        <w:rFonts w:ascii="Symbol" w:cs="Symbol" w:hAnsi="Symbol" w:hint="default"/>
+      </w:rPr>
     </w:lvl>
   </w:abstractNum>
-  <w:abstractNum w15:restartNumberingAfterBreak="0" w:abstractNumId="1">
-    <w:nsid w:val="FFFFFF7C"/>
-    <w:multiLevelType w:val="singleLevel"/>
-    <w:tmpl w:val="1C508CCE"/>
+  <w:abstractNum w:abstractNumId="2">
     <w:lvl w:ilvl="0">
-      <w:start w:val="1"/>
-      <w:numFmt w:val="decimal"/>
-      <w:lvlText w:val="%1."/>
-      <w:lvlJc w:val="left"/>
-      <w:pPr>
-        <w:tabs>
-          <w:tab w:pos="1492" w:val="num"/>
-        </w:tabs>
-        <w:ind w:hanging="360" w:left="1492"/>
-      </w:pPr>
-    </w:lvl>
-  </w:abstractNum>
-  <w:abstractNum w15:restartNumberingAfterBreak="0" w:abstractNumId="2">
-    <w:nsid w:val="FFFFFF7D"/>
-    <w:multiLevelType w:val="singleLevel"/>
-    <w:tmpl w:val="4B4E80C0"/>
-    <w:lvl w:ilvl="0">
-      <w:start w:val="1"/>
-      <w:numFmt w:val="decimal"/>
-      <w:lvlText w:val="%1."/>
-      <w:lvlJc w:val="left"/>
-      <w:pPr>
-        <w:tabs>
-          <w:tab w:pos="1209" w:val="num"/>
-        </w:tabs>
-        <w:ind w:hanging="360" w:left="1209"/>
-      </w:pPr>
-    </w:lvl>
-  </w:abstractNum>
-  <w:abstractNum w15:restartNumberingAfterBreak="0" w:abstractNumId="3">
-    <w:nsid w:val="FFFFFF7E"/>
-    <w:multiLevelType w:val="singleLevel"/>
-    <w:tmpl w:val="C654113E"/>
-    <w:lvl w:ilvl="0">
-      <w:start w:val="1"/>
-      <w:numFmt w:val="decimal"/>
-      <w:lvlText w:val="%1."/>
-      <w:lvlJc w:val="left"/>
-      <w:pPr>
-        <w:tabs>
-          <w:tab w:pos="926" w:val="num"/>
-        </w:tabs>
-        <w:ind w:hanging="360" w:left="926"/>
-      </w:pPr>
-    </w:lvl>
-  </w:abstractNum>
-  <w:abstractNum w15:restartNumberingAfterBreak="0" w:abstractNumId="4">
-    <w:nsid w:val="FFFFFF7F"/>
-    <w:multiLevelType w:val="singleLevel"/>
-    <w:tmpl w:val="D40A1C84"/>
-    <w:lvl w:ilvl="0">
-      <w:start w:val="1"/>
-      <w:numFmt w:val="decimal"/>
-      <w:lvlText w:val="%1."/>
-      <w:lvlJc w:val="left"/>
-      <w:pPr>
-        <w:tabs>
-          <w:tab w:pos="643" w:val="num"/>
-        </w:tabs>
-        <w:ind w:hanging="360" w:left="643"/>
-      </w:pPr>
-    </w:lvl>
-  </w:abstractNum>
-  <w:abstractNum w15:restartNumberingAfterBreak="0" w:abstractNumId="5">
-    <w:nsid w:val="FFFFFF80"/>
-    <w:multiLevelType w:val="singleLevel"/>
-    <w:tmpl w:val="C4383D4E"/>
-    <w:lvl w:ilvl="0">
-      <w:start w:val="1"/>
       <w:numFmt w:val="bullet"/>
       <w:lvlText w:val=""/>
-      <w:lvlJc w:val="left"/>
-      <w:pPr>
-        <w:tabs>
-          <w:tab w:pos="1492" w:val="num"/>
-        </w:tabs>
-        <w:ind w:hanging="360" w:left="1492"/>
-      </w:pPr>
-      <w:rPr>
-        <w:rFonts w:ascii="Symbol" w:hAnsi="Symbol" w:hint="default"/>
-      </w:rPr>
-    </w:lvl>
-  </w:abstractNum>
-  <w:abstractNum w15:restartNumberingAfterBreak="0" w:abstractNumId="6">
-    <w:nsid w:val="FFFFFF81"/>
-    <w:multiLevelType w:val="singleLevel"/>
-    <w:tmpl w:val="529808CE"/>
-    <w:lvl w:ilvl="0">
-      <w:start w:val="1"/>
-      <w:numFmt w:val="bullet"/>
-      <w:lvlText w:val=""/>
-      <w:lvlJc w:val="left"/>
-      <w:pPr>
-        <w:tabs>
-          <w:tab w:pos="1209" w:val="num"/>
-        </w:tabs>
-        <w:ind w:hanging="360" w:left="1209"/>
-      </w:pPr>
-      <w:rPr>
-        <w:rFonts w:ascii="Symbol" w:hAnsi="Symbol" w:hint="default"/>
-      </w:rPr>
-    </w:lvl>
-  </w:abstractNum>
-  <w:abstractNum w15:restartNumberingAfterBreak="0" w:abstractNumId="7">
-    <w:nsid w:val="FFFFFF82"/>
-    <w:multiLevelType w:val="singleLevel"/>
-    <w:tmpl w:val="0EE48D44"/>
-    <w:lvl w:ilvl="0">
-      <w:start w:val="1"/>
-      <w:numFmt w:val="bullet"/>
-      <w:lvlText w:val=""/>
-      <w:lvlJc w:val="left"/>
-      <w:pPr>
-        <w:tabs>
-          <w:tab w:pos="926" w:val="num"/>
-        </w:tabs>
-        <w:ind w:hanging="360" w:left="926"/>
-      </w:pPr>
-      <w:rPr>
-        <w:rFonts w:ascii="Symbol" w:hAnsi="Symbol" w:hint="default"/>
-      </w:rPr>
-    </w:lvl>
-  </w:abstractNum>
-  <w:abstractNum w15:restartNumberingAfterBreak="0" w:abstractNumId="8">
-    <w:nsid w:val="FFFFFF83"/>
-    <w:multiLevelType w:val="singleLevel"/>
-    <w:tmpl w:val="0178D548"/>
-    <w:lvl w:ilvl="0">
-      <w:start w:val="1"/>
-      <w:numFmt w:val="bullet"/>
-      <w:lvlText w:val=""/>
-      <w:lvlJc w:val="left"/>
-      <w:pPr>
-        <w:tabs>
-          <w:tab w:pos="643" w:val="num"/>
-        </w:tabs>
-        <w:ind w:hanging="360" w:left="643"/>
-      </w:pPr>
-      <w:rPr>
-        <w:rFonts w:ascii="Symbol" w:hAnsi="Symbol" w:hint="default"/>
-      </w:rPr>
-    </w:lvl>
-  </w:abstractNum>
-  <w:abstractNum w15:restartNumberingAfterBreak="0" w:abstractNumId="9">
-    <w:nsid w:val="FFFFFF88"/>
-    <w:multiLevelType w:val="singleLevel"/>
-    <w:tmpl w:val="373A2B92"/>
-    <w:lvl w:ilvl="0">
-      <w:start w:val="1"/>
-      <w:numFmt w:val="decimal"/>
-      <w:lvlText w:val="%1."/>
-      <w:lvlJc w:val="left"/>
-      <w:pPr>
-        <w:tabs>
-          <w:tab w:pos="360" w:val="num"/>
-        </w:tabs>
-        <w:ind w:hanging="360" w:left="360"/>
-      </w:pPr>
-    </w:lvl>
-  </w:abstractNum>
-  <w:abstractNum w15:restartNumberingAfterBreak="0" w:abstractNumId="10">
-    <w:nsid w:val="FFFFFF89"/>
-    <w:multiLevelType w:val="singleLevel"/>
-    <w:tmpl w:val="DC926A68"/>
-    <w:lvl w:ilvl="0">
-      <w:start w:val="1"/>
-      <w:numFmt w:val="bullet"/>
-      <w:lvlText w:val=""/>
-      <w:lvlJc w:val="left"/>
-      <w:pPr>
-        <w:tabs>
-          <w:tab w:pos="360" w:val="num"/>
-        </w:tabs>
-        <w:ind w:hanging="360" w:left="360"/>
-      </w:pPr>
-      <w:rPr>
-        <w:rFonts w:ascii="Symbol" w:hAnsi="Symbol" w:hint="default"/>
-      </w:rPr>
-    </w:lvl>
-  </w:abstractNum>
-  <w:abstractNum w15:restartNumberingAfterBreak="0" w:abstractNumId="11">
-    <w:nsid w:val="2C1AE401"/>
-    <w:multiLevelType w:val="multilevel"/>
-    <w:tmpl w:val="7B58736E"/>
-    <w:lvl w:ilvl="0">
-      <w:numFmt w:val="bullet"/>
-      <w:lvlText w:val=" "/>
       <w:lvlJc w:val="left"/>
       <w:pPr>
         <w:tabs>
@@ -1676,10 +1511,14 @@
         </w:tabs>
         <w:ind w:hanging="480" w:left="480"/>
       </w:pPr>
+      <w:rPr>
+        <w:rFonts w:ascii="Symbol" w:cs="Symbol" w:hAnsi="Symbol" w:hint="default"/>
+      </w:rPr>
     </w:lvl>
     <w:lvl w:ilvl="1">
-      <w:numFmt w:val="bullet"/>
-      <w:lvlText w:val=" "/>
+      <w:start w:val="0"/>
+      <w:numFmt w:val="bullet"/>
+      <w:lvlText w:val=""/>
       <w:lvlJc w:val="left"/>
       <w:pPr>
         <w:tabs>
@@ -1687,10 +1526,14 @@
         </w:tabs>
         <w:ind w:hanging="480" w:left="1200"/>
       </w:pPr>
+      <w:rPr>
+        <w:rFonts w:ascii="Symbol" w:cs="Symbol" w:hAnsi="Symbol" w:hint="default"/>
+      </w:rPr>
     </w:lvl>
     <w:lvl w:ilvl="2">
-      <w:numFmt w:val="bullet"/>
-      <w:lvlText w:val=" "/>
+      <w:start w:val="0"/>
+      <w:numFmt w:val="bullet"/>
+      <w:lvlText w:val=""/>
       <w:lvlJc w:val="left"/>
       <w:pPr>
         <w:tabs>
@@ -1698,10 +1541,14 @@
         </w:tabs>
         <w:ind w:hanging="480" w:left="1920"/>
       </w:pPr>
+      <w:rPr>
+        <w:rFonts w:ascii="Symbol" w:cs="Symbol" w:hAnsi="Symbol" w:hint="default"/>
+      </w:rPr>
     </w:lvl>
     <w:lvl w:ilvl="3">
-      <w:numFmt w:val="bullet"/>
-      <w:lvlText w:val=" "/>
+      <w:start w:val="0"/>
+      <w:numFmt w:val="bullet"/>
+      <w:lvlText w:val=""/>
       <w:lvlJc w:val="left"/>
       <w:pPr>
         <w:tabs>
@@ -1709,10 +1556,14 @@
         </w:tabs>
         <w:ind w:hanging="480" w:left="2640"/>
       </w:pPr>
+      <w:rPr>
+        <w:rFonts w:ascii="Symbol" w:cs="Symbol" w:hAnsi="Symbol" w:hint="default"/>
+      </w:rPr>
     </w:lvl>
     <w:lvl w:ilvl="4">
-      <w:numFmt w:val="bullet"/>
-      <w:lvlText w:val=" "/>
+      <w:start w:val="0"/>
+      <w:numFmt w:val="bullet"/>
+      <w:lvlText w:val=""/>
       <w:lvlJc w:val="left"/>
       <w:pPr>
         <w:tabs>
@@ -1720,10 +1571,14 @@
         </w:tabs>
         <w:ind w:hanging="480" w:left="3360"/>
       </w:pPr>
+      <w:rPr>
+        <w:rFonts w:ascii="Symbol" w:cs="Symbol" w:hAnsi="Symbol" w:hint="default"/>
+      </w:rPr>
     </w:lvl>
     <w:lvl w:ilvl="5">
-      <w:numFmt w:val="bullet"/>
-      <w:lvlText w:val=" "/>
+      <w:start w:val="0"/>
+      <w:numFmt w:val="bullet"/>
+      <w:lvlText w:val=""/>
       <w:lvlJc w:val="left"/>
       <w:pPr>
         <w:tabs>
@@ -1731,10 +1586,14 @@
         </w:tabs>
         <w:ind w:hanging="480" w:left="4080"/>
       </w:pPr>
+      <w:rPr>
+        <w:rFonts w:ascii="Symbol" w:cs="Symbol" w:hAnsi="Symbol" w:hint="default"/>
+      </w:rPr>
     </w:lvl>
     <w:lvl w:ilvl="6">
-      <w:numFmt w:val="bullet"/>
-      <w:lvlText w:val=" "/>
+      <w:start w:val="0"/>
+      <w:numFmt w:val="bullet"/>
+      <w:lvlText w:val=""/>
       <w:lvlJc w:val="left"/>
       <w:pPr>
         <w:tabs>
@@ -1742,10 +1601,14 @@
         </w:tabs>
         <w:ind w:hanging="480" w:left="4800"/>
       </w:pPr>
+      <w:rPr>
+        <w:rFonts w:ascii="Symbol" w:cs="Symbol" w:hAnsi="Symbol" w:hint="default"/>
+      </w:rPr>
     </w:lvl>
     <w:lvl w:ilvl="7">
-      <w:numFmt w:val="bullet"/>
-      <w:lvlText w:val=" "/>
+      <w:start w:val="0"/>
+      <w:numFmt w:val="bullet"/>
+      <w:lvlText w:val=""/>
       <w:lvlJc w:val="left"/>
       <w:pPr>
         <w:tabs>
@@ -1753,16 +1616,278 @@
         </w:tabs>
         <w:ind w:hanging="480" w:left="5520"/>
       </w:pPr>
+      <w:rPr>
+        <w:rFonts w:ascii="Symbol" w:cs="Symbol" w:hAnsi="Symbol" w:hint="default"/>
+      </w:rPr>
     </w:lvl>
     <w:lvl w:ilvl="8">
-      <w:numFmt w:val="bullet"/>
-      <w:lvlText w:val=" "/>
+      <w:start w:val="0"/>
+      <w:numFmt w:val="bullet"/>
+      <w:lvlText w:val=""/>
       <w:lvlJc w:val="left"/>
       <w:pPr>
         <w:tabs>
           <w:tab w:pos="5760" w:val="num"/>
         </w:tabs>
         <w:ind w:hanging="480" w:left="6240"/>
+      </w:pPr>
+      <w:rPr>
+        <w:rFonts w:ascii="Symbol" w:cs="Symbol" w:hAnsi="Symbol" w:hint="default"/>
+      </w:rPr>
+    </w:lvl>
+  </w:abstractNum>
+  <w:abstractNum w:abstractNumId="3">
+    <w:lvl w:ilvl="0">
+      <w:numFmt w:val="bullet"/>
+      <w:lvlText w:val=""/>
+      <w:lvlJc w:val="left"/>
+      <w:pPr>
+        <w:tabs>
+          <w:tab w:pos="0" w:val="num"/>
+        </w:tabs>
+        <w:ind w:hanging="480" w:left="480"/>
+      </w:pPr>
+      <w:rPr>
+        <w:rFonts w:ascii="Symbol" w:cs="Symbol" w:hAnsi="Symbol" w:hint="default"/>
+      </w:rPr>
+    </w:lvl>
+    <w:lvl w:ilvl="1">
+      <w:start w:val="0"/>
+      <w:numFmt w:val="bullet"/>
+      <w:lvlText w:val=""/>
+      <w:lvlJc w:val="left"/>
+      <w:pPr>
+        <w:tabs>
+          <w:tab w:pos="720" w:val="num"/>
+        </w:tabs>
+        <w:ind w:hanging="480" w:left="1200"/>
+      </w:pPr>
+      <w:rPr>
+        <w:rFonts w:ascii="Symbol" w:cs="Symbol" w:hAnsi="Symbol" w:hint="default"/>
+      </w:rPr>
+    </w:lvl>
+    <w:lvl w:ilvl="2">
+      <w:start w:val="0"/>
+      <w:numFmt w:val="bullet"/>
+      <w:lvlText w:val=""/>
+      <w:lvlJc w:val="left"/>
+      <w:pPr>
+        <w:tabs>
+          <w:tab w:pos="1440" w:val="num"/>
+        </w:tabs>
+        <w:ind w:hanging="480" w:left="1920"/>
+      </w:pPr>
+      <w:rPr>
+        <w:rFonts w:ascii="Symbol" w:cs="Symbol" w:hAnsi="Symbol" w:hint="default"/>
+      </w:rPr>
+    </w:lvl>
+    <w:lvl w:ilvl="3">
+      <w:start w:val="0"/>
+      <w:numFmt w:val="bullet"/>
+      <w:lvlText w:val=""/>
+      <w:lvlJc w:val="left"/>
+      <w:pPr>
+        <w:tabs>
+          <w:tab w:pos="2160" w:val="num"/>
+        </w:tabs>
+        <w:ind w:hanging="480" w:left="2640"/>
+      </w:pPr>
+      <w:rPr>
+        <w:rFonts w:ascii="Symbol" w:cs="Symbol" w:hAnsi="Symbol" w:hint="default"/>
+      </w:rPr>
+    </w:lvl>
+    <w:lvl w:ilvl="4">
+      <w:start w:val="0"/>
+      <w:numFmt w:val="bullet"/>
+      <w:lvlText w:val=""/>
+      <w:lvlJc w:val="left"/>
+      <w:pPr>
+        <w:tabs>
+          <w:tab w:pos="2880" w:val="num"/>
+        </w:tabs>
+        <w:ind w:hanging="480" w:left="3360"/>
+      </w:pPr>
+      <w:rPr>
+        <w:rFonts w:ascii="Symbol" w:cs="Symbol" w:hAnsi="Symbol" w:hint="default"/>
+      </w:rPr>
+    </w:lvl>
+    <w:lvl w:ilvl="5">
+      <w:start w:val="0"/>
+      <w:numFmt w:val="bullet"/>
+      <w:lvlText w:val=""/>
+      <w:lvlJc w:val="left"/>
+      <w:pPr>
+        <w:tabs>
+          <w:tab w:pos="3600" w:val="num"/>
+        </w:tabs>
+        <w:ind w:hanging="480" w:left="4080"/>
+      </w:pPr>
+      <w:rPr>
+        <w:rFonts w:ascii="Symbol" w:cs="Symbol" w:hAnsi="Symbol" w:hint="default"/>
+      </w:rPr>
+    </w:lvl>
+    <w:lvl w:ilvl="6">
+      <w:start w:val="0"/>
+      <w:numFmt w:val="bullet"/>
+      <w:lvlText w:val=""/>
+      <w:lvlJc w:val="left"/>
+      <w:pPr>
+        <w:tabs>
+          <w:tab w:pos="4320" w:val="num"/>
+        </w:tabs>
+        <w:ind w:hanging="480" w:left="4800"/>
+      </w:pPr>
+      <w:rPr>
+        <w:rFonts w:ascii="Symbol" w:cs="Symbol" w:hAnsi="Symbol" w:hint="default"/>
+      </w:rPr>
+    </w:lvl>
+    <w:lvl w:ilvl="7">
+      <w:start w:val="0"/>
+      <w:numFmt w:val="bullet"/>
+      <w:lvlText w:val=""/>
+      <w:lvlJc w:val="left"/>
+      <w:pPr>
+        <w:tabs>
+          <w:tab w:pos="5040" w:val="num"/>
+        </w:tabs>
+        <w:ind w:hanging="480" w:left="5520"/>
+      </w:pPr>
+      <w:rPr>
+        <w:rFonts w:ascii="Symbol" w:cs="Symbol" w:hAnsi="Symbol" w:hint="default"/>
+      </w:rPr>
+    </w:lvl>
+    <w:lvl w:ilvl="8">
+      <w:start w:val="0"/>
+      <w:numFmt w:val="bullet"/>
+      <w:lvlText w:val=""/>
+      <w:lvlJc w:val="left"/>
+      <w:pPr>
+        <w:tabs>
+          <w:tab w:pos="5760" w:val="num"/>
+        </w:tabs>
+        <w:ind w:hanging="480" w:left="6240"/>
+      </w:pPr>
+      <w:rPr>
+        <w:rFonts w:ascii="Symbol" w:cs="Symbol" w:hAnsi="Symbol" w:hint="default"/>
+      </w:rPr>
+    </w:lvl>
+  </w:abstractNum>
+  <w:abstractNum w:abstractNumId="4">
+    <w:lvl w:ilvl="0">
+      <w:start w:val="1"/>
+      <w:numFmt w:val="none"/>
+      <w:suff w:val="nothing"/>
+      <w:lvlText w:val=""/>
+      <w:lvlJc w:val="left"/>
+      <w:pPr>
+        <w:tabs>
+          <w:tab w:pos="0" w:val="num"/>
+        </w:tabs>
+        <w:ind w:hanging="0" w:left="0"/>
+      </w:pPr>
+    </w:lvl>
+    <w:lvl w:ilvl="1">
+      <w:start w:val="1"/>
+      <w:numFmt w:val="none"/>
+      <w:suff w:val="nothing"/>
+      <w:lvlText w:val=""/>
+      <w:lvlJc w:val="left"/>
+      <w:pPr>
+        <w:tabs>
+          <w:tab w:pos="0" w:val="num"/>
+        </w:tabs>
+        <w:ind w:hanging="0" w:left="0"/>
+      </w:pPr>
+    </w:lvl>
+    <w:lvl w:ilvl="2">
+      <w:start w:val="1"/>
+      <w:numFmt w:val="none"/>
+      <w:suff w:val="nothing"/>
+      <w:lvlText w:val=""/>
+      <w:lvlJc w:val="left"/>
+      <w:pPr>
+        <w:tabs>
+          <w:tab w:pos="0" w:val="num"/>
+        </w:tabs>
+        <w:ind w:hanging="0" w:left="0"/>
+      </w:pPr>
+    </w:lvl>
+    <w:lvl w:ilvl="3">
+      <w:start w:val="1"/>
+      <w:numFmt w:val="none"/>
+      <w:suff w:val="nothing"/>
+      <w:lvlText w:val=""/>
+      <w:lvlJc w:val="left"/>
+      <w:pPr>
+        <w:tabs>
+          <w:tab w:pos="0" w:val="num"/>
+        </w:tabs>
+        <w:ind w:hanging="0" w:left="0"/>
+      </w:pPr>
+    </w:lvl>
+    <w:lvl w:ilvl="4">
+      <w:start w:val="1"/>
+      <w:numFmt w:val="none"/>
+      <w:suff w:val="nothing"/>
+      <w:lvlText w:val=""/>
+      <w:lvlJc w:val="left"/>
+      <w:pPr>
+        <w:tabs>
+          <w:tab w:pos="0" w:val="num"/>
+        </w:tabs>
+        <w:ind w:hanging="0" w:left="0"/>
+      </w:pPr>
+    </w:lvl>
+    <w:lvl w:ilvl="5">
+      <w:start w:val="1"/>
+      <w:numFmt w:val="none"/>
+      <w:suff w:val="nothing"/>
+      <w:lvlText w:val=""/>
+      <w:lvlJc w:val="left"/>
+      <w:pPr>
+        <w:tabs>
+          <w:tab w:pos="0" w:val="num"/>
+        </w:tabs>
+        <w:ind w:hanging="0" w:left="0"/>
+      </w:pPr>
+    </w:lvl>
+    <w:lvl w:ilvl="6">
+      <w:start w:val="1"/>
+      <w:numFmt w:val="none"/>
+      <w:suff w:val="nothing"/>
+      <w:lvlText w:val=""/>
+      <w:lvlJc w:val="left"/>
+      <w:pPr>
+        <w:tabs>
+          <w:tab w:pos="0" w:val="num"/>
+        </w:tabs>
+        <w:ind w:hanging="0" w:left="0"/>
+      </w:pPr>
+    </w:lvl>
+    <w:lvl w:ilvl="7">
+      <w:start w:val="1"/>
+      <w:numFmt w:val="none"/>
+      <w:suff w:val="nothing"/>
+      <w:lvlText w:val=""/>
+      <w:lvlJc w:val="left"/>
+      <w:pPr>
+        <w:tabs>
+          <w:tab w:pos="0" w:val="num"/>
+        </w:tabs>
+        <w:ind w:hanging="0" w:left="0"/>
+      </w:pPr>
+    </w:lvl>
+    <w:lvl w:ilvl="8">
+      <w:start w:val="1"/>
+      <w:numFmt w:val="none"/>
+      <w:suff w:val="nothing"/>
+      <w:lvlText w:val=""/>
+      <w:lvlJc w:val="left"/>
+      <w:pPr>
+        <w:tabs>
+          <w:tab w:pos="0" w:val="num"/>
+        </w:tabs>
+        <w:ind w:hanging="0" w:left="0"/>
       </w:pPr>
     </w:lvl>
   </w:abstractNum>
@@ -1919,43 +2044,22 @@
     </w:lvl>
   </w:abstractNum>
   <w:num w:numId="1">
-    <w:abstractNumId w:val="11"/>
+    <w:abstractNumId w:val="1"/>
   </w:num>
   <w:num w:numId="2">
-    <w:abstractNumId w:val="0"/>
+    <w:abstractNumId w:val="2"/>
   </w:num>
   <w:num w:numId="3">
-    <w:abstractNumId w:val="0"/>
+    <w:abstractNumId w:val="3"/>
   </w:num>
   <w:num w:numId="4">
+    <w:abstractNumId w:val="4"/>
+  </w:num>
+  <w:num w:numId="5">
     <w:abstractNumId w:val="1"/>
   </w:num>
-  <w:num w:numId="5">
-    <w:abstractNumId w:val="2"/>
-  </w:num>
   <w:num w:numId="6">
-    <w:abstractNumId w:val="3"/>
-  </w:num>
-  <w:num w:numId="7">
-    <w:abstractNumId w:val="4"/>
-  </w:num>
-  <w:num w:numId="8">
-    <w:abstractNumId w:val="9"/>
-  </w:num>
-  <w:num w:numId="9">
-    <w:abstractNumId w:val="5"/>
-  </w:num>
-  <w:num w:numId="10">
-    <w:abstractNumId w:val="6"/>
-  </w:num>
-  <w:num w:numId="11">
-    <w:abstractNumId w:val="7"/>
-  </w:num>
-  <w:num w:numId="12">
-    <w:abstractNumId w:val="8"/>
-  </w:num>
-  <w:num w:numId="13">
-    <w:abstractNumId w:val="10"/>
+    <w:abstractNumId w:val="1"/>
   </w:num>
   <w:num w:numId="1000">
     <w:abstractNumId w:val="990"/>
@@ -2041,18 +2145,15 @@
   <w:num w:numId="1027">
     <w:abstractNumId w:val="991"/>
   </w:num>
-  <w:num w:numId="1028">
-    <w:abstractNumId w:val="991"/>
-  </w:num>
 </w:numbering>
 </file>
 
 <file path=word/styles.xml><?xml version="1.0" encoding="utf-8"?>
-<w:styles xmlns:mc="http://schemas.openxmlformats.org/markup-compatibility/2006" xmlns:r="http://schemas.openxmlformats.org/officeDocument/2006/relationships" xmlns:w="http://schemas.openxmlformats.org/wordprocessingml/2006/main" xmlns:w14="http://schemas.microsoft.com/office/word/2010/wordml" xmlns:w15="http://schemas.microsoft.com/office/word/2012/wordml" xmlns:w16cid="http://schemas.microsoft.com/office/word/2016/wordml/cid" xmlns:w16se="http://schemas.microsoft.com/office/word/2015/wordml/symex" mc:Ignorable="w14 w15 w16se w16cid">
+<w:styles xmlns:mc="http://schemas.openxmlformats.org/markup-compatibility/2006" xmlns:w="http://schemas.openxmlformats.org/wordprocessingml/2006/main" xmlns:w14="http://schemas.microsoft.com/office/word/2010/wordml" mc:Ignorable="w14">
   <w:docDefaults>
     <w:rPrDefault>
       <w:rPr>
-        <w:rFonts w:asciiTheme="minorHAnsi" w:cstheme="minorBidi" w:eastAsiaTheme="minorHAnsi" w:hAnsiTheme="minorHAnsi"/>
+        <w:rFonts w:ascii="Cambria" w:asciiTheme="minorHAnsi" w:cs="" w:cstheme="minorBidi" w:eastAsia="Cambria" w:eastAsiaTheme="minorHAnsi" w:hAnsi="Cambria" w:hAnsiTheme="minorHAnsi"/>
         <w:sz w:val="24"/>
         <w:szCs w:val="24"/>
         <w:lang w:bidi="ar-SA" w:eastAsia="en-US" w:val="en-US"/>
@@ -2060,7 +2161,7 @@
     </w:rPrDefault>
     <w:pPrDefault>
       <w:pPr>
-        <w:spacing w:after="200"/>
+        <w:suppressAutoHyphens w:val="true"/>
       </w:pPr>
     </w:pPrDefault>
   </w:docDefaults>
@@ -2396,22 +2497,37 @@
   <w:style w:default="1" w:styleId="Normal" w:type="paragraph">
     <w:name w:val="Normal"/>
     <w:qFormat/>
+    <w:pPr>
+      <w:widowControl/>
+      <w:suppressAutoHyphens w:val="true"/>
+      <w:bidi w:val="0"/>
+      <w:spacing w:after="200" w:before="0"/>
+      <w:jc w:val="left"/>
+    </w:pPr>
+    <w:rPr>
+      <w:rFonts w:ascii="Cambria" w:asciiTheme="minorHAnsi" w:cs="" w:cstheme="minorBidi" w:eastAsia="Cambria" w:eastAsiaTheme="minorHAnsi" w:hAnsi="Cambria" w:hAnsiTheme="minorHAnsi"/>
+      <w:color w:val="auto"/>
+      <w:kern w:val="0"/>
+      <w:sz w:val="24"/>
+      <w:szCs w:val="24"/>
+      <w:lang w:bidi="ar-SA" w:eastAsia="en-US" w:val="en-US"/>
+    </w:rPr>
   </w:style>
   <w:style w:styleId="Heading1" w:type="paragraph">
-    <w:name w:val="heading 1"/>
+    <w:name w:val="Heading 1"/>
     <w:basedOn w:val="Normal"/>
-    <w:next w:val="BodyText"/>
+    <w:next w:val="TextBody"/>
     <w:uiPriority w:val="9"/>
     <w:qFormat/>
-    <w:rsid w:val="00E93A53"/>
+    <w:rsid w:val="00e93a53"/>
     <w:pPr>
-      <w:keepNext/>
+      <w:keepNext w:val="true"/>
       <w:keepLines/>
       <w:spacing w:after="0" w:before="480"/>
       <w:outlineLvl w:val="0"/>
     </w:pPr>
     <w:rPr>
-      <w:rFonts w:cstheme="majorBidi" w:eastAsiaTheme="majorEastAsia"/>
+      <w:rFonts w:cs="" w:cstheme="majorBidi" w:eastAsia="" w:eastAsiaTheme="majorEastAsia"/>
       <w:b/>
       <w:bCs/>
       <w:color w:themeColor="text1" w:val="000000"/>
@@ -2420,21 +2536,21 @@
     </w:rPr>
   </w:style>
   <w:style w:styleId="Heading2" w:type="paragraph">
-    <w:name w:val="heading 2"/>
+    <w:name w:val="Heading 2"/>
     <w:basedOn w:val="Normal"/>
-    <w:next w:val="BodyText"/>
+    <w:next w:val="TextBody"/>
     <w:uiPriority w:val="9"/>
     <w:unhideWhenUsed/>
     <w:qFormat/>
-    <w:rsid w:val="00E93A53"/>
+    <w:rsid w:val="00e93a53"/>
     <w:pPr>
-      <w:keepNext/>
+      <w:keepNext w:val="true"/>
       <w:keepLines/>
       <w:spacing w:after="0" w:before="200"/>
       <w:outlineLvl w:val="1"/>
     </w:pPr>
     <w:rPr>
-      <w:rFonts w:cstheme="majorBidi" w:eastAsiaTheme="majorEastAsia"/>
+      <w:rFonts w:cs="" w:cstheme="majorBidi" w:eastAsia="" w:eastAsiaTheme="majorEastAsia"/>
       <w:b/>
       <w:bCs/>
       <w:color w:themeColor="text1" w:val="000000"/>
@@ -2443,20 +2559,20 @@
     </w:rPr>
   </w:style>
   <w:style w:styleId="Heading3" w:type="paragraph">
-    <w:name w:val="heading 3"/>
+    <w:name w:val="Heading 3"/>
     <w:basedOn w:val="Normal"/>
-    <w:next w:val="BodyText"/>
+    <w:next w:val="TextBody"/>
     <w:uiPriority w:val="9"/>
     <w:unhideWhenUsed/>
     <w:qFormat/>
     <w:pPr>
-      <w:keepNext/>
+      <w:keepNext w:val="true"/>
       <w:keepLines/>
       <w:spacing w:after="0" w:before="200"/>
       <w:outlineLvl w:val="2"/>
     </w:pPr>
     <w:rPr>
-      <w:rFonts w:asciiTheme="majorHAnsi" w:cstheme="majorBidi" w:eastAsiaTheme="majorEastAsia" w:hAnsiTheme="majorHAnsi"/>
+      <w:rFonts w:ascii="Calibri" w:asciiTheme="majorHAnsi" w:cs="" w:cstheme="majorBidi" w:eastAsia="" w:eastAsiaTheme="majorEastAsia" w:hAnsi="Calibri" w:hAnsiTheme="majorHAnsi"/>
       <w:b/>
       <w:bCs/>
       <w:color w:themeColor="accent1" w:val="4F81BD"/>
@@ -2465,114 +2581,114 @@
     </w:rPr>
   </w:style>
   <w:style w:styleId="Heading4" w:type="paragraph">
-    <w:name w:val="heading 4"/>
+    <w:name w:val="Heading 4"/>
     <w:basedOn w:val="Normal"/>
-    <w:next w:val="BodyText"/>
+    <w:next w:val="TextBody"/>
     <w:uiPriority w:val="9"/>
     <w:unhideWhenUsed/>
     <w:qFormat/>
     <w:pPr>
-      <w:keepNext/>
+      <w:keepNext w:val="true"/>
       <w:keepLines/>
       <w:spacing w:after="0" w:before="200"/>
       <w:outlineLvl w:val="3"/>
     </w:pPr>
     <w:rPr>
-      <w:rFonts w:asciiTheme="majorHAnsi" w:cstheme="majorBidi" w:eastAsiaTheme="majorEastAsia" w:hAnsiTheme="majorHAnsi"/>
+      <w:rFonts w:ascii="Calibri" w:asciiTheme="majorHAnsi" w:cs="" w:cstheme="majorBidi" w:eastAsia="" w:eastAsiaTheme="majorEastAsia" w:hAnsi="Calibri" w:hAnsiTheme="majorHAnsi"/>
       <w:b/>
       <w:bCs/>
       <w:color w:themeColor="accent1" w:val="4F81BD"/>
     </w:rPr>
   </w:style>
   <w:style w:styleId="Heading5" w:type="paragraph">
-    <w:name w:val="heading 5"/>
+    <w:name w:val="Heading 5"/>
     <w:basedOn w:val="Normal"/>
-    <w:next w:val="BodyText"/>
+    <w:next w:val="TextBody"/>
     <w:uiPriority w:val="9"/>
     <w:unhideWhenUsed/>
     <w:qFormat/>
     <w:pPr>
-      <w:keepNext/>
+      <w:keepNext w:val="true"/>
       <w:keepLines/>
       <w:spacing w:after="0" w:before="200"/>
       <w:outlineLvl w:val="4"/>
     </w:pPr>
     <w:rPr>
-      <w:rFonts w:asciiTheme="majorHAnsi" w:cstheme="majorBidi" w:eastAsiaTheme="majorEastAsia" w:hAnsiTheme="majorHAnsi"/>
+      <w:rFonts w:ascii="Calibri" w:asciiTheme="majorHAnsi" w:cs="" w:cstheme="majorBidi" w:eastAsia="" w:eastAsiaTheme="majorEastAsia" w:hAnsi="Calibri" w:hAnsiTheme="majorHAnsi"/>
       <w:i/>
       <w:iCs/>
       <w:color w:themeColor="accent1" w:val="4F81BD"/>
     </w:rPr>
   </w:style>
   <w:style w:styleId="Heading6" w:type="paragraph">
-    <w:name w:val="heading 6"/>
+    <w:name w:val="Heading 6"/>
     <w:basedOn w:val="Normal"/>
-    <w:next w:val="BodyText"/>
+    <w:next w:val="TextBody"/>
     <w:uiPriority w:val="9"/>
     <w:unhideWhenUsed/>
     <w:qFormat/>
     <w:pPr>
-      <w:keepNext/>
+      <w:keepNext w:val="true"/>
       <w:keepLines/>
       <w:spacing w:after="0" w:before="200"/>
       <w:outlineLvl w:val="5"/>
     </w:pPr>
     <w:rPr>
-      <w:rFonts w:asciiTheme="majorHAnsi" w:cstheme="majorBidi" w:eastAsiaTheme="majorEastAsia" w:hAnsiTheme="majorHAnsi"/>
+      <w:rFonts w:ascii="Calibri" w:asciiTheme="majorHAnsi" w:cs="" w:cstheme="majorBidi" w:eastAsia="" w:eastAsiaTheme="majorEastAsia" w:hAnsi="Calibri" w:hAnsiTheme="majorHAnsi"/>
       <w:color w:themeColor="accent1" w:val="4F81BD"/>
     </w:rPr>
   </w:style>
   <w:style w:styleId="Heading7" w:type="paragraph">
-    <w:name w:val="heading 7"/>
+    <w:name w:val="Heading 7"/>
     <w:basedOn w:val="Normal"/>
-    <w:next w:val="BodyText"/>
+    <w:next w:val="TextBody"/>
     <w:uiPriority w:val="9"/>
     <w:unhideWhenUsed/>
     <w:qFormat/>
     <w:pPr>
-      <w:keepNext/>
+      <w:keepNext w:val="true"/>
       <w:keepLines/>
       <w:spacing w:after="0" w:before="200"/>
       <w:outlineLvl w:val="6"/>
     </w:pPr>
     <w:rPr>
-      <w:rFonts w:asciiTheme="majorHAnsi" w:cstheme="majorBidi" w:eastAsiaTheme="majorEastAsia" w:hAnsiTheme="majorHAnsi"/>
+      <w:rFonts w:ascii="Calibri" w:asciiTheme="majorHAnsi" w:cs="" w:cstheme="majorBidi" w:eastAsia="" w:eastAsiaTheme="majorEastAsia" w:hAnsi="Calibri" w:hAnsiTheme="majorHAnsi"/>
       <w:color w:themeColor="accent1" w:val="4F81BD"/>
     </w:rPr>
   </w:style>
   <w:style w:styleId="Heading8" w:type="paragraph">
-    <w:name w:val="heading 8"/>
+    <w:name w:val="Heading 8"/>
     <w:basedOn w:val="Normal"/>
-    <w:next w:val="BodyText"/>
+    <w:next w:val="TextBody"/>
     <w:uiPriority w:val="9"/>
     <w:unhideWhenUsed/>
     <w:qFormat/>
     <w:pPr>
-      <w:keepNext/>
+      <w:keepNext w:val="true"/>
       <w:keepLines/>
       <w:spacing w:after="0" w:before="200"/>
       <w:outlineLvl w:val="7"/>
     </w:pPr>
     <w:rPr>
-      <w:rFonts w:asciiTheme="majorHAnsi" w:cstheme="majorBidi" w:eastAsiaTheme="majorEastAsia" w:hAnsiTheme="majorHAnsi"/>
+      <w:rFonts w:ascii="Calibri" w:asciiTheme="majorHAnsi" w:cs="" w:cstheme="majorBidi" w:eastAsia="" w:eastAsiaTheme="majorEastAsia" w:hAnsi="Calibri" w:hAnsiTheme="majorHAnsi"/>
       <w:color w:themeColor="accent1" w:val="4F81BD"/>
     </w:rPr>
   </w:style>
   <w:style w:styleId="Heading9" w:type="paragraph">
-    <w:name w:val="heading 9"/>
+    <w:name w:val="Heading 9"/>
     <w:basedOn w:val="Normal"/>
-    <w:next w:val="BodyText"/>
+    <w:next w:val="TextBody"/>
     <w:uiPriority w:val="9"/>
     <w:unhideWhenUsed/>
     <w:qFormat/>
     <w:pPr>
-      <w:keepNext/>
+      <w:keepNext w:val="true"/>
       <w:keepLines/>
       <w:spacing w:after="0" w:before="200"/>
       <w:outlineLvl w:val="8"/>
     </w:pPr>
     <w:rPr>
-      <w:rFonts w:asciiTheme="majorHAnsi" w:cstheme="majorBidi" w:eastAsiaTheme="majorEastAsia" w:hAnsiTheme="majorHAnsi"/>
+      <w:rFonts w:ascii="Calibri" w:asciiTheme="majorHAnsi" w:cs="" w:cstheme="majorBidi" w:eastAsia="" w:eastAsiaTheme="majorEastAsia" w:hAnsi="Calibri" w:hAnsiTheme="majorHAnsi"/>
       <w:color w:themeColor="accent1" w:val="4F81BD"/>
     </w:rPr>
   </w:style>
@@ -2581,6 +2697,748 @@
     <w:uiPriority w:val="1"/>
     <w:semiHidden/>
     <w:unhideWhenUsed/>
+    <w:qFormat/>
+    <w:rPr/>
+  </w:style>
+  <w:style w:customStyle="1" w:styleId="CaptionChar" w:type="character">
+    <w:name w:val="Caption Char"/>
+    <w:basedOn w:val="DefaultParagraphFont"/>
+    <w:link w:val="Caption1"/>
+    <w:qFormat/>
+    <w:rPr/>
+  </w:style>
+  <w:style w:customStyle="1" w:styleId="VerbatimChar" w:type="character">
+    <w:name w:val="Verbatim Char"/>
+    <w:basedOn w:val="CaptionChar"/>
+    <w:link w:val="SourceCode"/>
+    <w:qFormat/>
+    <w:rPr>
+      <w:rFonts w:ascii="Consolas" w:hAnsi="Consolas"/>
+      <w:sz w:val="22"/>
+    </w:rPr>
+  </w:style>
+  <w:style w:styleId="FootnoteCharacters" w:type="character">
+    <w:name w:val="Footnote Characters"/>
+    <w:basedOn w:val="CaptionChar"/>
+    <w:qFormat/>
+    <w:rPr>
+      <w:vertAlign w:val="superscript"/>
+    </w:rPr>
+  </w:style>
+  <w:style w:styleId="FootnoteAnchor" w:type="character">
+    <w:name w:val="Footnote Anchor"/>
+    <w:rPr>
+      <w:vertAlign w:val="superscript"/>
+    </w:rPr>
+  </w:style>
+  <w:style w:styleId="InternetLink" w:type="character">
+    <w:name w:val="Hyperlink"/>
+    <w:basedOn w:val="CaptionChar"/>
+    <w:rPr>
+      <w:color w:themeColor="accent1" w:val="4F81BD"/>
+    </w:rPr>
+  </w:style>
+  <w:style w:customStyle="1" w:styleId="KeywordTok" w:type="character">
+    <w:name w:val="KeywordTok"/>
+    <w:basedOn w:val="VerbatimChar"/>
+    <w:qFormat/>
+    <w:rPr>
+      <w:rFonts w:ascii="Consolas" w:hAnsi="Consolas"/>
+      <w:b/>
+      <w:color w:val="204A87"/>
+      <w:sz w:val="22"/>
+      <w:shd w:fill="F8F8F8" w:val="clear"/>
+    </w:rPr>
+  </w:style>
+  <w:style w:customStyle="1" w:styleId="DataTypeTok" w:type="character">
+    <w:name w:val="DataTypeTok"/>
+    <w:basedOn w:val="VerbatimChar"/>
+    <w:qFormat/>
+    <w:rPr>
+      <w:rFonts w:ascii="Consolas" w:hAnsi="Consolas"/>
+      <w:color w:val="204A87"/>
+      <w:sz w:val="22"/>
+      <w:shd w:fill="F8F8F8" w:val="clear"/>
+    </w:rPr>
+  </w:style>
+  <w:style w:customStyle="1" w:styleId="DecValTok" w:type="character">
+    <w:name w:val="DecValTok"/>
+    <w:basedOn w:val="VerbatimChar"/>
+    <w:qFormat/>
+    <w:rPr>
+      <w:rFonts w:ascii="Consolas" w:hAnsi="Consolas"/>
+      <w:color w:val="0000CF"/>
+      <w:sz w:val="22"/>
+      <w:shd w:fill="F8F8F8" w:val="clear"/>
+    </w:rPr>
+  </w:style>
+  <w:style w:customStyle="1" w:styleId="BaseNTok" w:type="character">
+    <w:name w:val="BaseNTok"/>
+    <w:basedOn w:val="VerbatimChar"/>
+    <w:qFormat/>
+    <w:rPr>
+      <w:rFonts w:ascii="Consolas" w:hAnsi="Consolas"/>
+      <w:color w:val="0000CF"/>
+      <w:sz w:val="22"/>
+      <w:shd w:fill="F8F8F8" w:val="clear"/>
+    </w:rPr>
+  </w:style>
+  <w:style w:customStyle="1" w:styleId="FloatTok" w:type="character">
+    <w:name w:val="FloatTok"/>
+    <w:basedOn w:val="VerbatimChar"/>
+    <w:qFormat/>
+    <w:rPr>
+      <w:rFonts w:ascii="Consolas" w:hAnsi="Consolas"/>
+      <w:color w:val="0000CF"/>
+      <w:sz w:val="22"/>
+      <w:shd w:fill="F8F8F8" w:val="clear"/>
+    </w:rPr>
+  </w:style>
+  <w:style w:customStyle="1" w:styleId="ConstantTok" w:type="character">
+    <w:name w:val="ConstantTok"/>
+    <w:basedOn w:val="VerbatimChar"/>
+    <w:qFormat/>
+    <w:rPr>
+      <w:rFonts w:ascii="Consolas" w:hAnsi="Consolas"/>
+      <w:color w:val="000000"/>
+      <w:sz w:val="22"/>
+      <w:shd w:fill="F8F8F8" w:val="clear"/>
+    </w:rPr>
+  </w:style>
+  <w:style w:customStyle="1" w:styleId="CharTok" w:type="character">
+    <w:name w:val="CharTok"/>
+    <w:basedOn w:val="VerbatimChar"/>
+    <w:qFormat/>
+    <w:rPr>
+      <w:rFonts w:ascii="Consolas" w:hAnsi="Consolas"/>
+      <w:color w:val="4E9A06"/>
+      <w:sz w:val="22"/>
+      <w:shd w:fill="F8F8F8" w:val="clear"/>
+    </w:rPr>
+  </w:style>
+  <w:style w:customStyle="1" w:styleId="SpecialCharTok" w:type="character">
+    <w:name w:val="SpecialCharTok"/>
+    <w:basedOn w:val="VerbatimChar"/>
+    <w:qFormat/>
+    <w:rPr>
+      <w:rFonts w:ascii="Consolas" w:hAnsi="Consolas"/>
+      <w:color w:val="000000"/>
+      <w:sz w:val="22"/>
+      <w:shd w:fill="F8F8F8" w:val="clear"/>
+    </w:rPr>
+  </w:style>
+  <w:style w:customStyle="1" w:styleId="StringTok" w:type="character">
+    <w:name w:val="StringTok"/>
+    <w:basedOn w:val="VerbatimChar"/>
+    <w:qFormat/>
+    <w:rPr>
+      <w:rFonts w:ascii="Consolas" w:hAnsi="Consolas"/>
+      <w:color w:val="4E9A06"/>
+      <w:sz w:val="22"/>
+      <w:shd w:fill="F8F8F8" w:val="clear"/>
+    </w:rPr>
+  </w:style>
+  <w:style w:customStyle="1" w:styleId="VerbatimStringTok" w:type="character">
+    <w:name w:val="VerbatimStringTok"/>
+    <w:basedOn w:val="VerbatimChar"/>
+    <w:qFormat/>
+    <w:rPr>
+      <w:rFonts w:ascii="Consolas" w:hAnsi="Consolas"/>
+      <w:color w:val="4E9A06"/>
+      <w:sz w:val="22"/>
+      <w:shd w:fill="F8F8F8" w:val="clear"/>
+    </w:rPr>
+  </w:style>
+  <w:style w:customStyle="1" w:styleId="SpecialStringTok" w:type="character">
+    <w:name w:val="SpecialStringTok"/>
+    <w:basedOn w:val="VerbatimChar"/>
+    <w:qFormat/>
+    <w:rPr>
+      <w:rFonts w:ascii="Consolas" w:hAnsi="Consolas"/>
+      <w:color w:val="4E9A06"/>
+      <w:sz w:val="22"/>
+      <w:shd w:fill="F8F8F8" w:val="clear"/>
+    </w:rPr>
+  </w:style>
+  <w:style w:customStyle="1" w:styleId="ImportTok" w:type="character">
+    <w:name w:val="ImportTok"/>
+    <w:basedOn w:val="VerbatimChar"/>
+    <w:qFormat/>
+    <w:rPr>
+      <w:rFonts w:ascii="Consolas" w:hAnsi="Consolas"/>
+      <w:sz w:val="22"/>
+      <w:shd w:fill="F8F8F8" w:val="clear"/>
+    </w:rPr>
+  </w:style>
+  <w:style w:customStyle="1" w:styleId="CommentTok" w:type="character">
+    <w:name w:val="CommentTok"/>
+    <w:basedOn w:val="VerbatimChar"/>
+    <w:qFormat/>
+    <w:rPr>
+      <w:rFonts w:ascii="Consolas" w:hAnsi="Consolas"/>
+      <w:i/>
+      <w:color w:val="8F5902"/>
+      <w:sz w:val="22"/>
+      <w:shd w:fill="F8F8F8" w:val="clear"/>
+    </w:rPr>
+  </w:style>
+  <w:style w:customStyle="1" w:styleId="DocumentationTok" w:type="character">
+    <w:name w:val="DocumentationTok"/>
+    <w:basedOn w:val="VerbatimChar"/>
+    <w:qFormat/>
+    <w:rPr>
+      <w:rFonts w:ascii="Consolas" w:hAnsi="Consolas"/>
+      <w:b/>
+      <w:i/>
+      <w:color w:val="8F5902"/>
+      <w:sz w:val="22"/>
+      <w:shd w:fill="F8F8F8" w:val="clear"/>
+    </w:rPr>
+  </w:style>
+  <w:style w:customStyle="1" w:styleId="AnnotationTok" w:type="character">
+    <w:name w:val="AnnotationTok"/>
+    <w:basedOn w:val="VerbatimChar"/>
+    <w:qFormat/>
+    <w:rPr>
+      <w:rFonts w:ascii="Consolas" w:hAnsi="Consolas"/>
+      <w:b/>
+      <w:i/>
+      <w:color w:val="8F5902"/>
+      <w:sz w:val="22"/>
+      <w:shd w:fill="F8F8F8" w:val="clear"/>
+    </w:rPr>
+  </w:style>
+  <w:style w:customStyle="1" w:styleId="CommentVarTok" w:type="character">
+    <w:name w:val="CommentVarTok"/>
+    <w:basedOn w:val="VerbatimChar"/>
+    <w:qFormat/>
+    <w:rPr>
+      <w:rFonts w:ascii="Consolas" w:hAnsi="Consolas"/>
+      <w:b/>
+      <w:i/>
+      <w:color w:val="8F5902"/>
+      <w:sz w:val="22"/>
+      <w:shd w:fill="F8F8F8" w:val="clear"/>
+    </w:rPr>
+  </w:style>
+  <w:style w:customStyle="1" w:styleId="OtherTok" w:type="character">
+    <w:name w:val="OtherTok"/>
+    <w:basedOn w:val="VerbatimChar"/>
+    <w:qFormat/>
+    <w:rPr>
+      <w:rFonts w:ascii="Consolas" w:hAnsi="Consolas"/>
+      <w:color w:val="8F5902"/>
+      <w:sz w:val="22"/>
+      <w:shd w:fill="F8F8F8" w:val="clear"/>
+    </w:rPr>
+  </w:style>
+  <w:style w:customStyle="1" w:styleId="FunctionTok" w:type="character">
+    <w:name w:val="FunctionTok"/>
+    <w:basedOn w:val="VerbatimChar"/>
+    <w:qFormat/>
+    <w:rPr>
+      <w:rFonts w:ascii="Consolas" w:hAnsi="Consolas"/>
+      <w:color w:val="000000"/>
+      <w:sz w:val="22"/>
+      <w:shd w:fill="F8F8F8" w:val="clear"/>
+    </w:rPr>
+  </w:style>
+  <w:style w:customStyle="1" w:styleId="VariableTok" w:type="character">
+    <w:name w:val="VariableTok"/>
+    <w:basedOn w:val="VerbatimChar"/>
+    <w:qFormat/>
+    <w:rPr>
+      <w:rFonts w:ascii="Consolas" w:hAnsi="Consolas"/>
+      <w:color w:val="000000"/>
+      <w:sz w:val="22"/>
+      <w:shd w:fill="F8F8F8" w:val="clear"/>
+    </w:rPr>
+  </w:style>
+  <w:style w:customStyle="1" w:styleId="ControlFlowTok" w:type="character">
+    <w:name w:val="ControlFlowTok"/>
+    <w:basedOn w:val="VerbatimChar"/>
+    <w:qFormat/>
+    <w:rPr>
+      <w:rFonts w:ascii="Consolas" w:hAnsi="Consolas"/>
+      <w:b/>
+      <w:color w:val="204A87"/>
+      <w:sz w:val="22"/>
+      <w:shd w:fill="F8F8F8" w:val="clear"/>
+    </w:rPr>
+  </w:style>
+  <w:style w:customStyle="1" w:styleId="OperatorTok" w:type="character">
+    <w:name w:val="OperatorTok"/>
+    <w:basedOn w:val="VerbatimChar"/>
+    <w:qFormat/>
+    <w:rPr>
+      <w:rFonts w:ascii="Consolas" w:hAnsi="Consolas"/>
+      <w:b/>
+      <w:color w:val="CE5C00"/>
+      <w:sz w:val="22"/>
+      <w:shd w:fill="F8F8F8" w:val="clear"/>
+    </w:rPr>
+  </w:style>
+  <w:style w:customStyle="1" w:styleId="BuiltInTok" w:type="character">
+    <w:name w:val="BuiltInTok"/>
+    <w:basedOn w:val="VerbatimChar"/>
+    <w:qFormat/>
+    <w:rPr>
+      <w:rFonts w:ascii="Consolas" w:hAnsi="Consolas"/>
+      <w:sz w:val="22"/>
+      <w:shd w:fill="F8F8F8" w:val="clear"/>
+    </w:rPr>
+  </w:style>
+  <w:style w:customStyle="1" w:styleId="ExtensionTok" w:type="character">
+    <w:name w:val="ExtensionTok"/>
+    <w:basedOn w:val="VerbatimChar"/>
+    <w:qFormat/>
+    <w:rPr>
+      <w:rFonts w:ascii="Consolas" w:hAnsi="Consolas"/>
+      <w:sz w:val="22"/>
+      <w:shd w:fill="F8F8F8" w:val="clear"/>
+    </w:rPr>
+  </w:style>
+  <w:style w:customStyle="1" w:styleId="PreprocessorTok" w:type="character">
+    <w:name w:val="PreprocessorTok"/>
+    <w:basedOn w:val="VerbatimChar"/>
+    <w:qFormat/>
+    <w:rPr>
+      <w:rFonts w:ascii="Consolas" w:hAnsi="Consolas"/>
+      <w:i/>
+      <w:color w:val="8F5902"/>
+      <w:sz w:val="22"/>
+      <w:shd w:fill="F8F8F8" w:val="clear"/>
+    </w:rPr>
+  </w:style>
+  <w:style w:customStyle="1" w:styleId="AttributeTok" w:type="character">
+    <w:name w:val="AttributeTok"/>
+    <w:basedOn w:val="VerbatimChar"/>
+    <w:qFormat/>
+    <w:rPr>
+      <w:rFonts w:ascii="Consolas" w:hAnsi="Consolas"/>
+      <w:color w:val="C4A000"/>
+      <w:sz w:val="22"/>
+      <w:shd w:fill="F8F8F8" w:val="clear"/>
+    </w:rPr>
+  </w:style>
+  <w:style w:customStyle="1" w:styleId="RegionMarkerTok" w:type="character">
+    <w:name w:val="RegionMarkerTok"/>
+    <w:basedOn w:val="VerbatimChar"/>
+    <w:qFormat/>
+    <w:rPr>
+      <w:rFonts w:ascii="Consolas" w:hAnsi="Consolas"/>
+      <w:sz w:val="22"/>
+      <w:shd w:fill="F8F8F8" w:val="clear"/>
+    </w:rPr>
+  </w:style>
+  <w:style w:customStyle="1" w:styleId="InformationTok" w:type="character">
+    <w:name w:val="InformationTok"/>
+    <w:basedOn w:val="VerbatimChar"/>
+    <w:qFormat/>
+    <w:rPr>
+      <w:rFonts w:ascii="Consolas" w:hAnsi="Consolas"/>
+      <w:b/>
+      <w:i/>
+      <w:color w:val="8F5902"/>
+      <w:sz w:val="22"/>
+      <w:shd w:fill="F8F8F8" w:val="clear"/>
+    </w:rPr>
+  </w:style>
+  <w:style w:customStyle="1" w:styleId="WarningTok" w:type="character">
+    <w:name w:val="WarningTok"/>
+    <w:basedOn w:val="VerbatimChar"/>
+    <w:qFormat/>
+    <w:rPr>
+      <w:rFonts w:ascii="Consolas" w:hAnsi="Consolas"/>
+      <w:b/>
+      <w:i/>
+      <w:color w:val="8F5902"/>
+      <w:sz w:val="22"/>
+      <w:shd w:fill="F8F8F8" w:val="clear"/>
+    </w:rPr>
+  </w:style>
+  <w:style w:customStyle="1" w:styleId="AlertTok" w:type="character">
+    <w:name w:val="AlertTok"/>
+    <w:basedOn w:val="VerbatimChar"/>
+    <w:qFormat/>
+    <w:rPr>
+      <w:rFonts w:ascii="Consolas" w:hAnsi="Consolas"/>
+      <w:color w:val="EF2929"/>
+      <w:sz w:val="22"/>
+      <w:shd w:fill="F8F8F8" w:val="clear"/>
+    </w:rPr>
+  </w:style>
+  <w:style w:customStyle="1" w:styleId="ErrorTok" w:type="character">
+    <w:name w:val="ErrorTok"/>
+    <w:basedOn w:val="VerbatimChar"/>
+    <w:qFormat/>
+    <w:rPr>
+      <w:rFonts w:ascii="Consolas" w:hAnsi="Consolas"/>
+      <w:b/>
+      <w:color w:val="A40000"/>
+      <w:sz w:val="22"/>
+      <w:shd w:fill="F8F8F8" w:val="clear"/>
+    </w:rPr>
+  </w:style>
+  <w:style w:customStyle="1" w:styleId="NormalTok" w:type="character">
+    <w:name w:val="NormalTok"/>
+    <w:basedOn w:val="VerbatimChar"/>
+    <w:qFormat/>
+    <w:rPr>
+      <w:rFonts w:ascii="Consolas" w:hAnsi="Consolas"/>
+      <w:sz w:val="22"/>
+      <w:shd w:fill="F8F8F8" w:val="clear"/>
+    </w:rPr>
+  </w:style>
+  <w:style w:customStyle="1" w:styleId="BodyTextChar" w:type="character">
+    <w:name w:val="Body Text Char"/>
+    <w:basedOn w:val="DefaultParagraphFont"/>
+    <w:qFormat/>
+    <w:rsid w:val="00e93a53"/>
+    <w:rPr/>
+  </w:style>
+  <w:style w:styleId="LineNumbering" w:type="character">
+    <w:name w:val="Line Numbering"/>
+    <w:rPr/>
+  </w:style>
+  <w:style w:styleId="Heading" w:type="paragraph">
+    <w:name w:val="Heading"/>
+    <w:basedOn w:val="Normal"/>
+    <w:next w:val="TextBody"/>
+    <w:qFormat/>
+    <w:pPr>
+      <w:keepNext w:val="true"/>
+      <w:spacing w:after="120" w:before="240"/>
+    </w:pPr>
+    <w:rPr>
+      <w:rFonts w:ascii="Liberation Sans" w:cs="Lohit Devanagari" w:eastAsia="Noto Sans CJK SC" w:hAnsi="Liberation Sans"/>
+      <w:sz w:val="28"/>
+      <w:szCs w:val="28"/>
+    </w:rPr>
+  </w:style>
+  <w:style w:styleId="TextBody" w:type="paragraph">
+    <w:name w:val="Body Text"/>
+    <w:basedOn w:val="Normal"/>
+    <w:link w:val="BodyTextChar"/>
+    <w:qFormat/>
+    <w:pPr>
+      <w:spacing w:after="180" w:before="180"/>
+    </w:pPr>
+    <w:rPr/>
+  </w:style>
+  <w:style w:styleId="List" w:type="paragraph">
+    <w:name w:val="List"/>
+    <w:basedOn w:val="TextBody"/>
+    <w:pPr/>
+    <w:rPr>
+      <w:rFonts w:cs="Lohit Devanagari"/>
+    </w:rPr>
+  </w:style>
+  <w:style w:styleId="Caption" w:type="paragraph">
+    <w:name w:val="Caption"/>
+    <w:basedOn w:val="Normal"/>
+    <w:qFormat/>
+    <w:pPr>
+      <w:suppressLineNumbers/>
+      <w:spacing w:after="120" w:before="120"/>
+    </w:pPr>
+    <w:rPr>
+      <w:rFonts w:cs="Lohit Devanagari"/>
+      <w:i/>
+      <w:iCs/>
+      <w:sz w:val="24"/>
+      <w:szCs w:val="24"/>
+    </w:rPr>
+  </w:style>
+  <w:style w:styleId="Index" w:type="paragraph">
+    <w:name w:val="Index"/>
+    <w:basedOn w:val="Normal"/>
+    <w:qFormat/>
+    <w:pPr>
+      <w:suppressLineNumbers/>
+    </w:pPr>
+    <w:rPr>
+      <w:rFonts w:cs="Lohit Devanagari"/>
+    </w:rPr>
+  </w:style>
+  <w:style w:customStyle="1" w:styleId="FirstParagraph" w:type="paragraph">
+    <w:name w:val="First Paragraph"/>
+    <w:basedOn w:val="TextBody"/>
+    <w:next w:val="TextBody"/>
+    <w:qFormat/>
+    <w:pPr/>
+    <w:rPr/>
+  </w:style>
+  <w:style w:customStyle="1" w:styleId="Compact" w:type="paragraph">
+    <w:name w:val="Compact"/>
+    <w:basedOn w:val="TextBody"/>
+    <w:qFormat/>
+    <w:pPr>
+      <w:spacing w:after="36" w:before="36"/>
+    </w:pPr>
+    <w:rPr/>
+  </w:style>
+  <w:style w:styleId="Title" w:type="paragraph">
+    <w:name w:val="Title"/>
+    <w:basedOn w:val="Normal"/>
+    <w:next w:val="TextBody"/>
+    <w:qFormat/>
+    <w:rsid w:val="00e93a53"/>
+    <w:pPr>
+      <w:keepNext w:val="true"/>
+      <w:keepLines/>
+      <w:spacing w:after="240" w:before="480"/>
+      <w:jc w:val="center"/>
+    </w:pPr>
+    <w:rPr>
+      <w:rFonts w:ascii="Cambria" w:cs="" w:cstheme="majorBidi" w:eastAsia="" w:eastAsiaTheme="majorEastAsia" w:hAnsi="Cambria"/>
+      <w:b/>
+      <w:bCs/>
+      <w:color w:themeColor="text1" w:val="000000"/>
+      <w:sz w:val="36"/>
+      <w:szCs w:val="36"/>
+    </w:rPr>
+  </w:style>
+  <w:style w:styleId="Subtitle" w:type="paragraph">
+    <w:name w:val="Subtitle"/>
+    <w:basedOn w:val="Title"/>
+    <w:next w:val="TextBody"/>
+    <w:qFormat/>
+    <w:pPr>
+      <w:spacing w:after="240" w:before="240"/>
+    </w:pPr>
+    <w:rPr>
+      <w:sz w:val="30"/>
+      <w:szCs w:val="30"/>
+    </w:rPr>
+  </w:style>
+  <w:style w:customStyle="1" w:styleId="Author" w:type="paragraph">
+    <w:name w:val="Author"/>
+    <w:next w:val="TextBody"/>
+    <w:qFormat/>
+    <w:pPr>
+      <w:keepNext w:val="true"/>
+      <w:keepLines/>
+      <w:widowControl/>
+      <w:suppressAutoHyphens w:val="true"/>
+      <w:bidi w:val="0"/>
+      <w:spacing w:after="200" w:before="0"/>
+      <w:jc w:val="center"/>
+    </w:pPr>
+    <w:rPr>
+      <w:rFonts w:ascii="Cambria" w:asciiTheme="minorHAnsi" w:cs="" w:cstheme="minorBidi" w:eastAsia="Cambria" w:eastAsiaTheme="minorHAnsi" w:hAnsi="Cambria" w:hAnsiTheme="minorHAnsi"/>
+      <w:color w:val="auto"/>
+      <w:kern w:val="0"/>
+      <w:sz w:val="24"/>
+      <w:szCs w:val="24"/>
+      <w:lang w:bidi="ar-SA" w:eastAsia="en-US" w:val="en-US"/>
+    </w:rPr>
+  </w:style>
+  <w:style w:styleId="Date" w:type="paragraph">
+    <w:name w:val="Date"/>
+    <w:next w:val="TextBody"/>
+    <w:qFormat/>
+    <w:pPr>
+      <w:keepNext w:val="true"/>
+      <w:keepLines/>
+      <w:widowControl/>
+      <w:suppressAutoHyphens w:val="true"/>
+      <w:bidi w:val="0"/>
+      <w:spacing w:after="200" w:before="0"/>
+      <w:jc w:val="center"/>
+    </w:pPr>
+    <w:rPr>
+      <w:rFonts w:ascii="Cambria" w:asciiTheme="minorHAnsi" w:cs="" w:cstheme="minorBidi" w:eastAsia="Cambria" w:eastAsiaTheme="minorHAnsi" w:hAnsi="Cambria" w:hAnsiTheme="minorHAnsi"/>
+      <w:color w:val="auto"/>
+      <w:kern w:val="0"/>
+      <w:sz w:val="24"/>
+      <w:szCs w:val="24"/>
+      <w:lang w:bidi="ar-SA" w:eastAsia="en-US" w:val="en-US"/>
+    </w:rPr>
+  </w:style>
+  <w:style w:customStyle="1" w:styleId="Abstract" w:type="paragraph">
+    <w:name w:val="Abstract"/>
+    <w:basedOn w:val="Normal"/>
+    <w:next w:val="TextBody"/>
+    <w:qFormat/>
+    <w:pPr>
+      <w:keepNext w:val="true"/>
+      <w:keepLines/>
+      <w:spacing w:after="300" w:before="300"/>
+    </w:pPr>
+    <w:rPr>
+      <w:sz w:val="20"/>
+      <w:szCs w:val="20"/>
+    </w:rPr>
+  </w:style>
+  <w:style w:styleId="Bibliography" w:type="paragraph">
+    <w:name w:val="Bibliography"/>
+    <w:basedOn w:val="Normal"/>
+    <w:qFormat/>
+    <w:pPr/>
+    <w:rPr/>
+  </w:style>
+  <w:style w:styleId="BlockText" w:type="paragraph">
+    <w:name w:val="Block Text"/>
+    <w:basedOn w:val="TextBody"/>
+    <w:next w:val="TextBody"/>
+    <w:uiPriority w:val="9"/>
+    <w:unhideWhenUsed/>
+    <w:qFormat/>
+    <w:pPr>
+      <w:spacing w:after="100" w:before="100"/>
+    </w:pPr>
+    <w:rPr>
+      <w:rFonts w:ascii="Calibri" w:asciiTheme="majorHAnsi" w:cs="" w:cstheme="majorBidi" w:eastAsia="" w:eastAsiaTheme="majorEastAsia" w:hAnsi="Calibri" w:hAnsiTheme="majorHAnsi"/>
+      <w:bCs/>
+      <w:sz w:val="20"/>
+      <w:szCs w:val="20"/>
+    </w:rPr>
+  </w:style>
+  <w:style w:styleId="Footnote" w:type="paragraph">
+    <w:name w:val="Footnote Text"/>
+    <w:basedOn w:val="Normal"/>
+    <w:uiPriority w:val="9"/>
+    <w:unhideWhenUsed/>
+    <w:qFormat/>
+    <w:pPr/>
+    <w:rPr/>
+  </w:style>
+  <w:style w:customStyle="1" w:styleId="DefinitionTerm" w:type="paragraph">
+    <w:name w:val="Definition Term"/>
+    <w:basedOn w:val="Normal"/>
+    <w:next w:val="Definition"/>
+    <w:qFormat/>
+    <w:pPr>
+      <w:keepNext w:val="true"/>
+      <w:keepLines/>
+      <w:spacing w:after="0" w:before="0"/>
+    </w:pPr>
+    <w:rPr>
+      <w:b/>
+    </w:rPr>
+  </w:style>
+  <w:style w:customStyle="1" w:styleId="Definition" w:type="paragraph">
+    <w:name w:val="Definition"/>
+    <w:basedOn w:val="Normal"/>
+    <w:qFormat/>
+    <w:pPr/>
+    <w:rPr/>
+  </w:style>
+  <w:style w:styleId="Caption1" w:type="paragraph">
+    <w:name w:val="caption"/>
+    <w:basedOn w:val="Normal"/>
+    <w:link w:val="CaptionChar"/>
+    <w:qFormat/>
+    <w:pPr>
+      <w:spacing w:after="120" w:before="0"/>
+    </w:pPr>
+    <w:rPr>
+      <w:i/>
+    </w:rPr>
+  </w:style>
+  <w:style w:customStyle="1" w:styleId="TableCaption" w:type="paragraph">
+    <w:name w:val="Table Caption"/>
+    <w:basedOn w:val="Caption1"/>
+    <w:qFormat/>
+    <w:pPr>
+      <w:keepNext w:val="true"/>
+    </w:pPr>
+    <w:rPr/>
+  </w:style>
+  <w:style w:customStyle="1" w:styleId="ImageCaption" w:type="paragraph">
+    <w:name w:val="Image Caption"/>
+    <w:basedOn w:val="Caption1"/>
+    <w:qFormat/>
+    <w:pPr/>
+    <w:rPr/>
+  </w:style>
+  <w:style w:customStyle="1" w:styleId="Figure" w:type="paragraph">
+    <w:name w:val="Figure"/>
+    <w:basedOn w:val="Normal"/>
+    <w:qFormat/>
+    <w:pPr/>
+    <w:rPr/>
+  </w:style>
+  <w:style w:customStyle="1" w:styleId="CaptionedFigure" w:type="paragraph">
+    <w:name w:val="Captioned Figure"/>
+    <w:basedOn w:val="Figure"/>
+    <w:qFormat/>
+    <w:pPr>
+      <w:keepNext w:val="true"/>
+    </w:pPr>
+    <w:rPr/>
+  </w:style>
+  <w:style w:styleId="IndexHeading" w:type="paragraph">
+    <w:name w:val="Index Heading"/>
+    <w:basedOn w:val="Heading"/>
+    <w:pPr/>
+    <w:rPr/>
+  </w:style>
+  <w:style w:styleId="ContentsHeading" w:type="paragraph">
+    <w:name w:val="TOC Heading"/>
+    <w:basedOn w:val="Heading1"/>
+    <w:next w:val="TextBody"/>
+    <w:uiPriority w:val="39"/>
+    <w:unhideWhenUsed/>
+    <w:qFormat/>
+    <w:pPr>
+      <w:spacing w:after="0" w:before="240" w:line="259" w:lineRule="auto"/>
+      <w:outlineLvl w:val="9"/>
+    </w:pPr>
+    <w:rPr>
+      <w:rFonts w:ascii="Calibri" w:asciiTheme="majorHAnsi" w:hAnsi="Calibri" w:hAnsiTheme="majorHAnsi"/>
+      <w:b w:val="false"/>
+      <w:bCs w:val="false"/>
+      <w:color w:themeColor="accent1" w:themeShade="bf" w:val="365F91"/>
+    </w:rPr>
+  </w:style>
+  <w:style w:customStyle="1" w:styleId="SourceCode" w:type="paragraph">
+    <w:name w:val="Source Code"/>
+    <w:basedOn w:val="Normal"/>
+    <w:link w:val="VerbatimChar"/>
+    <w:qFormat/>
+    <w:pPr>
+      <w:shd w:color="auto" w:fill="F8F8F8" w:val="clear"/>
+    </w:pPr>
+    <w:rPr/>
+  </w:style>
+  <w:style w:styleId="HeaderandFooter" w:type="paragraph">
+    <w:name w:val="Header and Footer"/>
+    <w:basedOn w:val="Normal"/>
+    <w:qFormat/>
+    <w:pPr>
+      <w:suppressLineNumbers/>
+      <w:tabs>
+        <w:tab w:pos="720" w:val="clear"/>
+        <w:tab w:leader="none" w:pos="4680" w:val="center"/>
+        <w:tab w:leader="none" w:pos="9360" w:val="right"/>
+      </w:tabs>
+    </w:pPr>
+    <w:rPr/>
+  </w:style>
+  <w:style w:styleId="Footer" w:type="paragraph">
+    <w:name w:val="Footer"/>
+    <w:basedOn w:val="HeaderandFooter"/>
+    <w:pPr>
+      <w:suppressLineNumbers/>
+    </w:pPr>
+    <w:rPr/>
+  </w:style>
+  <w:style w:styleId="Header" w:type="paragraph">
+    <w:name w:val="Header"/>
+    <w:basedOn w:val="HeaderandFooter"/>
+    <w:pPr>
+      <w:suppressLineNumbers/>
+    </w:pPr>
+    <w:rPr/>
+  </w:style>
+  <w:style w:default="1" w:styleId="NoList" w:type="numbering">
+    <w:name w:val="No List"/>
+    <w:uiPriority w:val="99"/>
+    <w:semiHidden/>
+    <w:unhideWhenUsed/>
+    <w:qFormat/>
   </w:style>
   <w:style w:default="1" w:styleId="TableNormal" w:type="table">
     <w:name w:val="Normal Table"/>
@@ -2588,7 +3446,6 @@
     <w:semiHidden/>
     <w:unhideWhenUsed/>
     <w:tblPr>
-      <w:tblInd w:type="dxa" w:w="0"/>
       <w:tblCellMar>
         <w:top w:type="dxa" w:w="0"/>
         <w:left w:type="dxa" w:w="108"/>
@@ -2597,140 +3454,12 @@
       </w:tblCellMar>
     </w:tblPr>
   </w:style>
-  <w:style w:default="1" w:styleId="NoList" w:type="numbering">
-    <w:name w:val="No List"/>
-    <w:uiPriority w:val="99"/>
-    <w:semiHidden/>
-    <w:unhideWhenUsed/>
-  </w:style>
-  <w:style w:styleId="BodyText" w:type="paragraph">
-    <w:name w:val="Body Text"/>
-    <w:basedOn w:val="Normal"/>
-    <w:link w:val="BodyTextChar"/>
-    <w:qFormat/>
-    <w:pPr>
-      <w:spacing w:after="180" w:before="180"/>
-    </w:pPr>
-  </w:style>
-  <w:style w:customStyle="1" w:styleId="FirstParagraph" w:type="paragraph">
-    <w:name w:val="First Paragraph"/>
-    <w:basedOn w:val="BodyText"/>
-    <w:next w:val="BodyText"/>
-    <w:qFormat/>
-  </w:style>
-  <w:style w:customStyle="1" w:styleId="Compact" w:type="paragraph">
-    <w:name w:val="Compact"/>
-    <w:basedOn w:val="BodyText"/>
-    <w:qFormat/>
-    <w:pPr>
-      <w:spacing w:after="36" w:before="36"/>
-    </w:pPr>
-  </w:style>
-  <w:style w:styleId="Title" w:type="paragraph">
-    <w:name w:val="Title"/>
-    <w:basedOn w:val="Normal"/>
-    <w:next w:val="BodyText"/>
-    <w:qFormat/>
-    <w:rsid w:val="00E93A53"/>
-    <w:pPr>
-      <w:keepNext/>
-      <w:keepLines/>
-      <w:spacing w:after="240" w:before="480"/>
-      <w:jc w:val="center"/>
-    </w:pPr>
-    <w:rPr>
-      <w:rFonts w:ascii="Cambria" w:cstheme="majorBidi" w:eastAsiaTheme="majorEastAsia" w:hAnsi="Cambria"/>
-      <w:b/>
-      <w:bCs/>
-      <w:color w:themeColor="text1" w:val="000000"/>
-      <w:sz w:val="36"/>
-      <w:szCs w:val="36"/>
-    </w:rPr>
-  </w:style>
-  <w:style w:styleId="Subtitle" w:type="paragraph">
-    <w:name w:val="Subtitle"/>
-    <w:basedOn w:val="Title"/>
-    <w:next w:val="BodyText"/>
-    <w:qFormat/>
-    <w:pPr>
-      <w:spacing w:before="240"/>
-    </w:pPr>
-    <w:rPr>
-      <w:sz w:val="30"/>
-      <w:szCs w:val="30"/>
-    </w:rPr>
-  </w:style>
-  <w:style w:customStyle="1" w:styleId="Author" w:type="paragraph">
-    <w:name w:val="Author"/>
-    <w:next w:val="BodyText"/>
-    <w:qFormat/>
-    <w:pPr>
-      <w:keepNext/>
-      <w:keepLines/>
-      <w:jc w:val="center"/>
-    </w:pPr>
-  </w:style>
-  <w:style w:styleId="Date" w:type="paragraph">
-    <w:name w:val="Date"/>
-    <w:next w:val="BodyText"/>
-    <w:qFormat/>
-    <w:pPr>
-      <w:keepNext/>
-      <w:keepLines/>
-      <w:jc w:val="center"/>
-    </w:pPr>
-  </w:style>
-  <w:style w:customStyle="1" w:styleId="Abstract" w:type="paragraph">
-    <w:name w:val="Abstract"/>
-    <w:basedOn w:val="Normal"/>
-    <w:next w:val="BodyText"/>
-    <w:qFormat/>
-    <w:pPr>
-      <w:keepNext/>
-      <w:keepLines/>
-      <w:spacing w:after="300" w:before="300"/>
-    </w:pPr>
-    <w:rPr>
-      <w:sz w:val="20"/>
-      <w:szCs w:val="20"/>
-    </w:rPr>
-  </w:style>
-  <w:style w:styleId="Bibliography" w:type="paragraph">
-    <w:name w:val="Bibliography"/>
-    <w:basedOn w:val="Normal"/>
-    <w:qFormat/>
-  </w:style>
-  <w:style w:styleId="BlockText" w:type="paragraph">
-    <w:name w:val="Block Text"/>
-    <w:basedOn w:val="BodyText"/>
-    <w:next w:val="BodyText"/>
-    <w:uiPriority w:val="9"/>
-    <w:unhideWhenUsed/>
-    <w:qFormat/>
-    <w:pPr>
-      <w:spacing w:after="100" w:before="100"/>
-    </w:pPr>
-    <w:rPr>
-      <w:rFonts w:asciiTheme="majorHAnsi" w:cstheme="majorBidi" w:eastAsiaTheme="majorEastAsia" w:hAnsiTheme="majorHAnsi"/>
-      <w:bCs/>
-      <w:sz w:val="20"/>
-      <w:szCs w:val="20"/>
-    </w:rPr>
-  </w:style>
-  <w:style w:styleId="FootnoteText" w:type="paragraph">
-    <w:name w:val="footnote text"/>
-    <w:basedOn w:val="Normal"/>
-    <w:uiPriority w:val="9"/>
-    <w:unhideWhenUsed/>
-    <w:qFormat/>
-  </w:style>
   <w:style w:customStyle="1" w:styleId="Table" w:type="table">
     <w:name w:val="Table"/>
     <w:semiHidden/>
     <w:unhideWhenUsed/>
     <w:qFormat/>
     <w:tblPr>
-      <w:tblInd w:type="dxa" w:w="0"/>
       <w:tblCellMar>
         <w:top w:type="dxa" w:w="0"/>
         <w:left w:type="dxa" w:w="108"/>
@@ -2738,438 +3467,6 @@
         <w:right w:type="dxa" w:w="108"/>
       </w:tblCellMar>
     </w:tblPr>
-  </w:style>
-  <w:style w:customStyle="1" w:styleId="DefinitionTerm" w:type="paragraph">
-    <w:name w:val="Definition Term"/>
-    <w:basedOn w:val="Normal"/>
-    <w:next w:val="Definition"/>
-    <w:pPr>
-      <w:keepNext/>
-      <w:keepLines/>
-      <w:spacing w:after="0"/>
-    </w:pPr>
-    <w:rPr>
-      <w:b/>
-    </w:rPr>
-  </w:style>
-  <w:style w:customStyle="1" w:styleId="Definition" w:type="paragraph">
-    <w:name w:val="Definition"/>
-    <w:basedOn w:val="Normal"/>
-  </w:style>
-  <w:style w:styleId="Caption" w:type="paragraph">
-    <w:name w:val="caption"/>
-    <w:basedOn w:val="Normal"/>
-    <w:link w:val="CaptionChar"/>
-    <w:pPr>
-      <w:spacing w:after="120"/>
-    </w:pPr>
-    <w:rPr>
-      <w:i/>
-    </w:rPr>
-  </w:style>
-  <w:style w:customStyle="1" w:styleId="TableCaption" w:type="paragraph">
-    <w:name w:val="Table Caption"/>
-    <w:basedOn w:val="Caption"/>
-    <w:pPr>
-      <w:keepNext/>
-    </w:pPr>
-  </w:style>
-  <w:style w:customStyle="1" w:styleId="ImageCaption" w:type="paragraph">
-    <w:name w:val="Image Caption"/>
-    <w:basedOn w:val="Caption"/>
-  </w:style>
-  <w:style w:customStyle="1" w:styleId="Figure" w:type="paragraph">
-    <w:name w:val="Figure"/>
-    <w:basedOn w:val="Normal"/>
-  </w:style>
-  <w:style w:customStyle="1" w:styleId="CaptionedFigure" w:type="paragraph">
-    <w:name w:val="Captioned Figure"/>
-    <w:basedOn w:val="Figure"/>
-    <w:pPr>
-      <w:keepNext/>
-    </w:pPr>
-  </w:style>
-  <w:style w:customStyle="1" w:styleId="CaptionChar" w:type="character">
-    <w:name w:val="Caption Char"/>
-    <w:basedOn w:val="DefaultParagraphFont"/>
-    <w:link w:val="Caption"/>
-  </w:style>
-  <w:style w:customStyle="1" w:styleId="VerbatimChar" w:type="character">
-    <w:name w:val="Verbatim Char"/>
-    <w:basedOn w:val="CaptionChar"/>
-    <w:link w:val="SourceCode"/>
-    <w:rPr>
-      <w:rFonts w:ascii="Consolas" w:hAnsi="Consolas"/>
-      <w:sz w:val="22"/>
-    </w:rPr>
-  </w:style>
-  <w:style w:styleId="FootnoteReference" w:type="character">
-    <w:name w:val="footnote reference"/>
-    <w:basedOn w:val="CaptionChar"/>
-    <w:rPr>
-      <w:vertAlign w:val="superscript"/>
-    </w:rPr>
-  </w:style>
-  <w:style w:styleId="Hyperlink" w:type="character">
-    <w:name w:val="Hyperlink"/>
-    <w:basedOn w:val="CaptionChar"/>
-    <w:rPr>
-      <w:color w:themeColor="accent1" w:val="4F81BD"/>
-    </w:rPr>
-  </w:style>
-  <w:style w:styleId="TOCHeading" w:type="paragraph">
-    <w:name w:val="TOC Heading"/>
-    <w:basedOn w:val="Heading1"/>
-    <w:next w:val="BodyText"/>
-    <w:uiPriority w:val="39"/>
-    <w:unhideWhenUsed/>
-    <w:qFormat/>
-    <w:pPr>
-      <w:spacing w:before="240" w:line="259" w:lineRule="auto"/>
-      <w:outlineLvl w:val="9"/>
-    </w:pPr>
-    <w:rPr>
-      <w:rFonts w:asciiTheme="majorHAnsi" w:hAnsiTheme="majorHAnsi"/>
-      <w:b w:val="0"/>
-      <w:bCs w:val="0"/>
-      <w:color w:themeColor="accent1" w:themeShade="BF" w:val="365F91"/>
-    </w:rPr>
-  </w:style>
-  <w:style w:customStyle="1" w:styleId="SourceCode" w:type="paragraph">
-    <w:name w:val="Source Code"/>
-    <w:basedOn w:val="Normal"/>
-    <w:link w:val="VerbatimChar"/>
-    <w:pPr>
-      <w:shd w:color="auto" w:fill="F8F8F8" w:val="clear"/>
-      <w:wordWrap w:val="0"/>
-    </w:pPr>
-  </w:style>
-  <w:style w:customStyle="1" w:styleId="KeywordTok" w:type="character">
-    <w:name w:val="KeywordTok"/>
-    <w:basedOn w:val="VerbatimChar"/>
-    <w:rPr>
-      <w:rFonts w:ascii="Consolas" w:hAnsi="Consolas"/>
-      <w:b/>
-      <w:color w:val="204A87"/>
-      <w:sz w:val="22"/>
-      <w:shd w:color="auto" w:fill="F8F8F8" w:val="clear"/>
-    </w:rPr>
-  </w:style>
-  <w:style w:customStyle="1" w:styleId="DataTypeTok" w:type="character">
-    <w:name w:val="DataTypeTok"/>
-    <w:basedOn w:val="VerbatimChar"/>
-    <w:rPr>
-      <w:rFonts w:ascii="Consolas" w:hAnsi="Consolas"/>
-      <w:color w:val="204A87"/>
-      <w:sz w:val="22"/>
-      <w:shd w:color="auto" w:fill="F8F8F8" w:val="clear"/>
-    </w:rPr>
-  </w:style>
-  <w:style w:customStyle="1" w:styleId="DecValTok" w:type="character">
-    <w:name w:val="DecValTok"/>
-    <w:basedOn w:val="VerbatimChar"/>
-    <w:rPr>
-      <w:rFonts w:ascii="Consolas" w:hAnsi="Consolas"/>
-      <w:color w:val="0000CF"/>
-      <w:sz w:val="22"/>
-      <w:shd w:color="auto" w:fill="F8F8F8" w:val="clear"/>
-    </w:rPr>
-  </w:style>
-  <w:style w:customStyle="1" w:styleId="BaseNTok" w:type="character">
-    <w:name w:val="BaseNTok"/>
-    <w:basedOn w:val="VerbatimChar"/>
-    <w:rPr>
-      <w:rFonts w:ascii="Consolas" w:hAnsi="Consolas"/>
-      <w:color w:val="0000CF"/>
-      <w:sz w:val="22"/>
-      <w:shd w:color="auto" w:fill="F8F8F8" w:val="clear"/>
-    </w:rPr>
-  </w:style>
-  <w:style w:customStyle="1" w:styleId="FloatTok" w:type="character">
-    <w:name w:val="FloatTok"/>
-    <w:basedOn w:val="VerbatimChar"/>
-    <w:rPr>
-      <w:rFonts w:ascii="Consolas" w:hAnsi="Consolas"/>
-      <w:color w:val="0000CF"/>
-      <w:sz w:val="22"/>
-      <w:shd w:color="auto" w:fill="F8F8F8" w:val="clear"/>
-    </w:rPr>
-  </w:style>
-  <w:style w:customStyle="1" w:styleId="ConstantTok" w:type="character">
-    <w:name w:val="ConstantTok"/>
-    <w:basedOn w:val="VerbatimChar"/>
-    <w:rPr>
-      <w:rFonts w:ascii="Consolas" w:hAnsi="Consolas"/>
-      <w:color w:val="000000"/>
-      <w:sz w:val="22"/>
-      <w:shd w:color="auto" w:fill="F8F8F8" w:val="clear"/>
-    </w:rPr>
-  </w:style>
-  <w:style w:customStyle="1" w:styleId="CharTok" w:type="character">
-    <w:name w:val="CharTok"/>
-    <w:basedOn w:val="VerbatimChar"/>
-    <w:rPr>
-      <w:rFonts w:ascii="Consolas" w:hAnsi="Consolas"/>
-      <w:color w:val="4E9A06"/>
-      <w:sz w:val="22"/>
-      <w:shd w:color="auto" w:fill="F8F8F8" w:val="clear"/>
-    </w:rPr>
-  </w:style>
-  <w:style w:customStyle="1" w:styleId="SpecialCharTok" w:type="character">
-    <w:name w:val="SpecialCharTok"/>
-    <w:basedOn w:val="VerbatimChar"/>
-    <w:rPr>
-      <w:rFonts w:ascii="Consolas" w:hAnsi="Consolas"/>
-      <w:color w:val="000000"/>
-      <w:sz w:val="22"/>
-      <w:shd w:color="auto" w:fill="F8F8F8" w:val="clear"/>
-    </w:rPr>
-  </w:style>
-  <w:style w:customStyle="1" w:styleId="StringTok" w:type="character">
-    <w:name w:val="StringTok"/>
-    <w:basedOn w:val="VerbatimChar"/>
-    <w:rPr>
-      <w:rFonts w:ascii="Consolas" w:hAnsi="Consolas"/>
-      <w:color w:val="4E9A06"/>
-      <w:sz w:val="22"/>
-      <w:shd w:color="auto" w:fill="F8F8F8" w:val="clear"/>
-    </w:rPr>
-  </w:style>
-  <w:style w:customStyle="1" w:styleId="VerbatimStringTok" w:type="character">
-    <w:name w:val="VerbatimStringTok"/>
-    <w:basedOn w:val="VerbatimChar"/>
-    <w:rPr>
-      <w:rFonts w:ascii="Consolas" w:hAnsi="Consolas"/>
-      <w:color w:val="4E9A06"/>
-      <w:sz w:val="22"/>
-      <w:shd w:color="auto" w:fill="F8F8F8" w:val="clear"/>
-    </w:rPr>
-  </w:style>
-  <w:style w:customStyle="1" w:styleId="SpecialStringTok" w:type="character">
-    <w:name w:val="SpecialStringTok"/>
-    <w:basedOn w:val="VerbatimChar"/>
-    <w:rPr>
-      <w:rFonts w:ascii="Consolas" w:hAnsi="Consolas"/>
-      <w:color w:val="4E9A06"/>
-      <w:sz w:val="22"/>
-      <w:shd w:color="auto" w:fill="F8F8F8" w:val="clear"/>
-    </w:rPr>
-  </w:style>
-  <w:style w:customStyle="1" w:styleId="ImportTok" w:type="character">
-    <w:name w:val="ImportTok"/>
-    <w:basedOn w:val="VerbatimChar"/>
-    <w:rPr>
-      <w:rFonts w:ascii="Consolas" w:hAnsi="Consolas"/>
-      <w:sz w:val="22"/>
-      <w:shd w:color="auto" w:fill="F8F8F8" w:val="clear"/>
-    </w:rPr>
-  </w:style>
-  <w:style w:customStyle="1" w:styleId="CommentTok" w:type="character">
-    <w:name w:val="CommentTok"/>
-    <w:basedOn w:val="VerbatimChar"/>
-    <w:rPr>
-      <w:rFonts w:ascii="Consolas" w:hAnsi="Consolas"/>
-      <w:i/>
-      <w:color w:val="8F5902"/>
-      <w:sz w:val="22"/>
-      <w:shd w:color="auto" w:fill="F8F8F8" w:val="clear"/>
-    </w:rPr>
-  </w:style>
-  <w:style w:customStyle="1" w:styleId="DocumentationTok" w:type="character">
-    <w:name w:val="DocumentationTok"/>
-    <w:basedOn w:val="VerbatimChar"/>
-    <w:rPr>
-      <w:rFonts w:ascii="Consolas" w:hAnsi="Consolas"/>
-      <w:b/>
-      <w:i/>
-      <w:color w:val="8F5902"/>
-      <w:sz w:val="22"/>
-      <w:shd w:color="auto" w:fill="F8F8F8" w:val="clear"/>
-    </w:rPr>
-  </w:style>
-  <w:style w:customStyle="1" w:styleId="AnnotationTok" w:type="character">
-    <w:name w:val="AnnotationTok"/>
-    <w:basedOn w:val="VerbatimChar"/>
-    <w:rPr>
-      <w:rFonts w:ascii="Consolas" w:hAnsi="Consolas"/>
-      <w:b/>
-      <w:i/>
-      <w:color w:val="8F5902"/>
-      <w:sz w:val="22"/>
-      <w:shd w:color="auto" w:fill="F8F8F8" w:val="clear"/>
-    </w:rPr>
-  </w:style>
-  <w:style w:customStyle="1" w:styleId="CommentVarTok" w:type="character">
-    <w:name w:val="CommentVarTok"/>
-    <w:basedOn w:val="VerbatimChar"/>
-    <w:rPr>
-      <w:rFonts w:ascii="Consolas" w:hAnsi="Consolas"/>
-      <w:b/>
-      <w:i/>
-      <w:color w:val="8F5902"/>
-      <w:sz w:val="22"/>
-      <w:shd w:color="auto" w:fill="F8F8F8" w:val="clear"/>
-    </w:rPr>
-  </w:style>
-  <w:style w:customStyle="1" w:styleId="OtherTok" w:type="character">
-    <w:name w:val="OtherTok"/>
-    <w:basedOn w:val="VerbatimChar"/>
-    <w:rPr>
-      <w:rFonts w:ascii="Consolas" w:hAnsi="Consolas"/>
-      <w:color w:val="8F5902"/>
-      <w:sz w:val="22"/>
-      <w:shd w:color="auto" w:fill="F8F8F8" w:val="clear"/>
-    </w:rPr>
-  </w:style>
-  <w:style w:customStyle="1" w:styleId="FunctionTok" w:type="character">
-    <w:name w:val="FunctionTok"/>
-    <w:basedOn w:val="VerbatimChar"/>
-    <w:rPr>
-      <w:rFonts w:ascii="Consolas" w:hAnsi="Consolas"/>
-      <w:color w:val="000000"/>
-      <w:sz w:val="22"/>
-      <w:shd w:color="auto" w:fill="F8F8F8" w:val="clear"/>
-    </w:rPr>
-  </w:style>
-  <w:style w:customStyle="1" w:styleId="VariableTok" w:type="character">
-    <w:name w:val="VariableTok"/>
-    <w:basedOn w:val="VerbatimChar"/>
-    <w:rPr>
-      <w:rFonts w:ascii="Consolas" w:hAnsi="Consolas"/>
-      <w:color w:val="000000"/>
-      <w:sz w:val="22"/>
-      <w:shd w:color="auto" w:fill="F8F8F8" w:val="clear"/>
-    </w:rPr>
-  </w:style>
-  <w:style w:customStyle="1" w:styleId="ControlFlowTok" w:type="character">
-    <w:name w:val="ControlFlowTok"/>
-    <w:basedOn w:val="VerbatimChar"/>
-    <w:rPr>
-      <w:rFonts w:ascii="Consolas" w:hAnsi="Consolas"/>
-      <w:b/>
-      <w:color w:val="204A87"/>
-      <w:sz w:val="22"/>
-      <w:shd w:color="auto" w:fill="F8F8F8" w:val="clear"/>
-    </w:rPr>
-  </w:style>
-  <w:style w:customStyle="1" w:styleId="OperatorTok" w:type="character">
-    <w:name w:val="OperatorTok"/>
-    <w:basedOn w:val="VerbatimChar"/>
-    <w:rPr>
-      <w:rFonts w:ascii="Consolas" w:hAnsi="Consolas"/>
-      <w:b/>
-      <w:color w:val="CE5C00"/>
-      <w:sz w:val="22"/>
-      <w:shd w:color="auto" w:fill="F8F8F8" w:val="clear"/>
-    </w:rPr>
-  </w:style>
-  <w:style w:customStyle="1" w:styleId="BuiltInTok" w:type="character">
-    <w:name w:val="BuiltInTok"/>
-    <w:basedOn w:val="VerbatimChar"/>
-    <w:rPr>
-      <w:rFonts w:ascii="Consolas" w:hAnsi="Consolas"/>
-      <w:sz w:val="22"/>
-      <w:shd w:color="auto" w:fill="F8F8F8" w:val="clear"/>
-    </w:rPr>
-  </w:style>
-  <w:style w:customStyle="1" w:styleId="ExtensionTok" w:type="character">
-    <w:name w:val="ExtensionTok"/>
-    <w:basedOn w:val="VerbatimChar"/>
-    <w:rPr>
-      <w:rFonts w:ascii="Consolas" w:hAnsi="Consolas"/>
-      <w:sz w:val="22"/>
-      <w:shd w:color="auto" w:fill="F8F8F8" w:val="clear"/>
-    </w:rPr>
-  </w:style>
-  <w:style w:customStyle="1" w:styleId="PreprocessorTok" w:type="character">
-    <w:name w:val="PreprocessorTok"/>
-    <w:basedOn w:val="VerbatimChar"/>
-    <w:rPr>
-      <w:rFonts w:ascii="Consolas" w:hAnsi="Consolas"/>
-      <w:i/>
-      <w:color w:val="8F5902"/>
-      <w:sz w:val="22"/>
-      <w:shd w:color="auto" w:fill="F8F8F8" w:val="clear"/>
-    </w:rPr>
-  </w:style>
-  <w:style w:customStyle="1" w:styleId="AttributeTok" w:type="character">
-    <w:name w:val="AttributeTok"/>
-    <w:basedOn w:val="VerbatimChar"/>
-    <w:rPr>
-      <w:rFonts w:ascii="Consolas" w:hAnsi="Consolas"/>
-      <w:color w:val="C4A000"/>
-      <w:sz w:val="22"/>
-      <w:shd w:color="auto" w:fill="F8F8F8" w:val="clear"/>
-    </w:rPr>
-  </w:style>
-  <w:style w:customStyle="1" w:styleId="RegionMarkerTok" w:type="character">
-    <w:name w:val="RegionMarkerTok"/>
-    <w:basedOn w:val="VerbatimChar"/>
-    <w:rPr>
-      <w:rFonts w:ascii="Consolas" w:hAnsi="Consolas"/>
-      <w:sz w:val="22"/>
-      <w:shd w:color="auto" w:fill="F8F8F8" w:val="clear"/>
-    </w:rPr>
-  </w:style>
-  <w:style w:customStyle="1" w:styleId="InformationTok" w:type="character">
-    <w:name w:val="InformationTok"/>
-    <w:basedOn w:val="VerbatimChar"/>
-    <w:rPr>
-      <w:rFonts w:ascii="Consolas" w:hAnsi="Consolas"/>
-      <w:b/>
-      <w:i/>
-      <w:color w:val="8F5902"/>
-      <w:sz w:val="22"/>
-      <w:shd w:color="auto" w:fill="F8F8F8" w:val="clear"/>
-    </w:rPr>
-  </w:style>
-  <w:style w:customStyle="1" w:styleId="WarningTok" w:type="character">
-    <w:name w:val="WarningTok"/>
-    <w:basedOn w:val="VerbatimChar"/>
-    <w:rPr>
-      <w:rFonts w:ascii="Consolas" w:hAnsi="Consolas"/>
-      <w:b/>
-      <w:i/>
-      <w:color w:val="8F5902"/>
-      <w:sz w:val="22"/>
-      <w:shd w:color="auto" w:fill="F8F8F8" w:val="clear"/>
-    </w:rPr>
-  </w:style>
-  <w:style w:customStyle="1" w:styleId="AlertTok" w:type="character">
-    <w:name w:val="AlertTok"/>
-    <w:basedOn w:val="VerbatimChar"/>
-    <w:rPr>
-      <w:rFonts w:ascii="Consolas" w:hAnsi="Consolas"/>
-      <w:color w:val="EF2929"/>
-      <w:sz w:val="22"/>
-      <w:shd w:color="auto" w:fill="F8F8F8" w:val="clear"/>
-    </w:rPr>
-  </w:style>
-  <w:style w:customStyle="1" w:styleId="ErrorTok" w:type="character">
-    <w:name w:val="ErrorTok"/>
-    <w:basedOn w:val="VerbatimChar"/>
-    <w:rPr>
-      <w:rFonts w:ascii="Consolas" w:hAnsi="Consolas"/>
-      <w:b/>
-      <w:color w:val="A40000"/>
-      <w:sz w:val="22"/>
-      <w:shd w:color="auto" w:fill="F8F8F8" w:val="clear"/>
-    </w:rPr>
-  </w:style>
-  <w:style w:customStyle="1" w:styleId="NormalTok" w:type="character">
-    <w:name w:val="NormalTok"/>
-    <w:basedOn w:val="VerbatimChar"/>
-    <w:rPr>
-      <w:rFonts w:ascii="Consolas" w:hAnsi="Consolas"/>
-      <w:sz w:val="22"/>
-      <w:shd w:color="auto" w:fill="F8F8F8" w:val="clear"/>
-    </w:rPr>
-  </w:style>
-  <w:style w:customStyle="1" w:styleId="BodyTextChar" w:type="character">
-    <w:name w:val="Body Text Char"/>
-    <w:basedOn w:val="DefaultParagraphFont"/>
-    <w:link w:val="BodyText"/>
-    <w:rsid w:val="00E93A53"/>
   </w:style>
 </w:styles>
 </file>

</xml_diff>

<commit_message>
Tried pre-release of Quarto 1.4 to fix issue with cross-ref of tables but it fails to render PDF. Went back to stable release.
</commit_message>
<xml_diff>
--- a/output/paper/manuscript.docx
+++ b/output/paper/manuscript.docx
@@ -1108,18 +1108,6 @@
       </w:pPr>
       <w:r>
         <w:t xml:space="preserve">Report other analyses done (e.g., analyses of subgroups and interactions, and sensitivity analyses).</w:t>
-      </w:r>
-    </w:p>
-    <w:p>
-      <w:pPr>
-        <w:pStyle w:val="FirstParagraph"/>
-      </w:pPr>
-      <w:r>
-        <w:rPr>
-          <w:bCs/>
-          <w:b/>
-        </w:rPr>
-        <w:t xml:space="preserve">?@tbl-chem-info</w:t>
       </w:r>
     </w:p>
     <w:bookmarkEnd w:id="44"/>

</xml_diff>

<commit_message>
Just tried to compile paper.
</commit_message>
<xml_diff>
--- a/output/paper/manuscript.docx
+++ b/output/paper/manuscript.docx
@@ -8,12 +8,6 @@
       </w:pPr>
       <w:r>
         <w:t xml:space="preserve">Some</w:t>
-      </w:r>
-      <w:r>
-        <w:t xml:space="preserve"> </w:t>
-      </w:r>
-      <w:r>
-        <w:t xml:space="preserve">Fancy</w:t>
       </w:r>
       <w:r>
         <w:t xml:space="preserve"> </w:t>
@@ -797,7 +791,7 @@
         <w:pStyle w:val="Compact"/>
       </w:pPr>
       <w:r>
-        <w:t xml:space="preserve">Describe any methods used to examine subgroups and interactions.</w:t>
+        <w:t xml:space="preserve">Describe any methods used to examine subgroups and interactions (sub-group analysis or moderation analysis or analysis of effect-modification).</w:t>
       </w:r>
     </w:p>
     <w:p>
@@ -1224,6 +1218,122 @@
         <w:t xml:space="preserve">Discuss both direction and magnitude of any potential bias.</w:t>
       </w:r>
     </w:p>
+    <w:p>
+      <w:pPr>
+        <w:pStyle w:val="FirstParagraph"/>
+      </w:pPr>
+      <w:r>
+        <w:t xml:space="preserve">Some limitations:</w:t>
+      </w:r>
+    </w:p>
+    <w:p>
+      <w:pPr>
+        <w:numPr>
+          <w:ilvl w:val="0"/>
+          <w:numId w:val="1025"/>
+        </w:numPr>
+        <w:pStyle w:val="Compact"/>
+      </w:pPr>
+      <w:r>
+        <w:t xml:space="preserve">Cross-sectional study.</w:t>
+      </w:r>
+    </w:p>
+    <w:p>
+      <w:pPr>
+        <w:numPr>
+          <w:ilvl w:val="0"/>
+          <w:numId w:val="1025"/>
+        </w:numPr>
+        <w:pStyle w:val="Compact"/>
+      </w:pPr>
+      <w:r>
+        <w:t xml:space="preserve">Chemicals measured in night and morning samples, whereas metabolites (the outcome) were measured only in night samples.</w:t>
+      </w:r>
+    </w:p>
+    <w:p>
+      <w:pPr>
+        <w:numPr>
+          <w:ilvl w:val="0"/>
+          <w:numId w:val="1025"/>
+        </w:numPr>
+        <w:pStyle w:val="Compact"/>
+      </w:pPr>
+      <w:r>
+        <w:t xml:space="preserve">Cortisol measured at night, when should be lowest.</w:t>
+      </w:r>
+    </w:p>
+    <w:p>
+      <w:pPr>
+        <w:numPr>
+          <w:ilvl w:val="0"/>
+          <w:numId w:val="1025"/>
+        </w:numPr>
+        <w:pStyle w:val="Compact"/>
+      </w:pPr>
+      <w:r>
+        <w:t xml:space="preserve">Change of estimand when trimming weights.</w:t>
+      </w:r>
+    </w:p>
+    <w:p>
+      <w:pPr>
+        <w:numPr>
+          <w:ilvl w:val="0"/>
+          <w:numId w:val="1025"/>
+        </w:numPr>
+        <w:pStyle w:val="Compact"/>
+      </w:pPr>
+      <w:r>
+        <w:t xml:space="preserve">Model misspecification.</w:t>
+      </w:r>
+    </w:p>
+    <w:p>
+      <w:pPr>
+        <w:numPr>
+          <w:ilvl w:val="0"/>
+          <w:numId w:val="1025"/>
+        </w:numPr>
+        <w:pStyle w:val="Compact"/>
+      </w:pPr>
+      <w:r>
+        <w:t xml:space="preserve">Mixtures effect.</w:t>
+      </w:r>
+    </w:p>
+    <w:p>
+      <w:pPr>
+        <w:numPr>
+          <w:ilvl w:val="0"/>
+          <w:numId w:val="1025"/>
+        </w:numPr>
+        <w:pStyle w:val="Compact"/>
+      </w:pPr>
+      <w:r>
+        <w:t xml:space="preserve">Residual confounding.</w:t>
+      </w:r>
+    </w:p>
+    <w:p>
+      <w:pPr>
+        <w:numPr>
+          <w:ilvl w:val="0"/>
+          <w:numId w:val="1025"/>
+        </w:numPr>
+        <w:pStyle w:val="Compact"/>
+      </w:pPr>
+      <w:r>
+        <w:t xml:space="preserve">Some confounders were not used since large percentage of missing values.</w:t>
+      </w:r>
+    </w:p>
+    <w:p>
+      <w:pPr>
+        <w:numPr>
+          <w:ilvl w:val="0"/>
+          <w:numId w:val="1025"/>
+        </w:numPr>
+        <w:pStyle w:val="Compact"/>
+      </w:pPr>
+      <w:r>
+        <w:t xml:space="preserve">Multiple comparisons.</w:t>
+      </w:r>
+    </w:p>
     <w:bookmarkEnd w:id="47"/>
     <w:bookmarkStart w:id="48" w:name="sec-interpretation"/>
     <w:p>
@@ -1238,7 +1348,7 @@
       <w:pPr>
         <w:numPr>
           <w:ilvl w:val="0"/>
-          <w:numId w:val="1025"/>
+          <w:numId w:val="1026"/>
         </w:numPr>
         <w:pStyle w:val="Compact"/>
       </w:pPr>
@@ -1250,7 +1360,7 @@
       <w:pPr>
         <w:numPr>
           <w:ilvl w:val="0"/>
-          <w:numId w:val="1025"/>
+          <w:numId w:val="1026"/>
         </w:numPr>
         <w:pStyle w:val="Compact"/>
       </w:pPr>
@@ -1272,7 +1382,7 @@
       <w:pPr>
         <w:numPr>
           <w:ilvl w:val="0"/>
-          <w:numId w:val="1026"/>
+          <w:numId w:val="1027"/>
         </w:numPr>
         <w:pStyle w:val="Compact"/>
       </w:pPr>
@@ -1300,7 +1410,7 @@
       <w:pPr>
         <w:numPr>
           <w:ilvl w:val="0"/>
-          <w:numId w:val="1027"/>
+          <w:numId w:val="1028"/>
         </w:numPr>
         <w:pStyle w:val="Compact"/>
       </w:pPr>
@@ -2143,6 +2253,9 @@
     <w:abstractNumId w:val="991"/>
   </w:num>
   <w:num w:numId="1027">
+    <w:abstractNumId w:val="991"/>
+  </w:num>
+  <w:num w:numId="1028">
     <w:abstractNumId w:val="991"/>
   </w:num>
 </w:numbering>

</xml_diff>

<commit_message>
How the fuck do I cross ref across files?
</commit_message>
<xml_diff>
--- a/output/paper/manuscript.docx
+++ b/output/paper/manuscript.docx
@@ -875,6 +875,14 @@
       </w:pPr>
       <w:r>
         <w:t xml:space="preserve">Results</w:t>
+      </w:r>
+    </w:p>
+    <w:p>
+      <w:pPr>
+        <w:pStyle w:val="FirstParagraph"/>
+      </w:pPr>
+      <w:r>
+        <w:t xml:space="preserve">output/paper/tables.qmd@tbl-chem-info</w:t>
       </w:r>
     </w:p>
     <w:bookmarkStart w:id="39" w:name="sec-res-participants"/>
@@ -1102,18 +1110,6 @@
       </w:pPr>
       <w:r>
         <w:t xml:space="preserve">Report other analyses done (e.g., analyses of subgroups and interactions, and sensitivity analyses).</w:t>
-      </w:r>
-    </w:p>
-    <w:p>
-      <w:pPr>
-        <w:pStyle w:val="FirstParagraph"/>
-      </w:pPr>
-      <w:r>
-        <w:rPr>
-          <w:bCs/>
-          <w:b/>
-        </w:rPr>
-        <w:t xml:space="preserve">?@tbl-chem-info</w:t>
       </w:r>
     </w:p>
     <w:bookmarkEnd w:id="44"/>

</xml_diff>

<commit_message>
I think I fixed the cross-referencing with external files and tables at the end.
</commit_message>
<xml_diff>
--- a/output/paper/manuscript.docx
+++ b/output/paper/manuscript.docx
@@ -229,11 +229,6 @@
       </w:r>
     </w:p>
     <w:p>
-      <w:r>
-        <w:br w:type="page"/>
-      </w:r>
-    </w:p>
-    <w:p>
       <w:pPr>
         <w:numPr>
           <w:ilvl w:val="0"/>
@@ -877,14 +872,6 @@
         <w:t xml:space="preserve">Results</w:t>
       </w:r>
     </w:p>
-    <w:p>
-      <w:pPr>
-        <w:pStyle w:val="FirstParagraph"/>
-      </w:pPr>
-      <w:r>
-        <w:t xml:space="preserve">output/paper/tables.qmd@tbl-chem-info</w:t>
-      </w:r>
-    </w:p>
     <w:bookmarkStart w:id="39" w:name="sec-res-participants"/>
     <w:p>
       <w:pPr>
@@ -915,6 +902,19 @@
       <w:r>
         <w:t xml:space="preserve">Descriptive data</w:t>
       </w:r>
+    </w:p>
+    <w:p>
+      <w:pPr>
+        <w:pStyle w:val="FirstParagraph"/>
+      </w:pPr>
+      <w:hyperlink w:anchor="tbl-chem-info">
+        <w:r>
+          <w:rPr>
+            <w:rStyle w:val="InternetLink"/>
+          </w:rPr>
+          <w:t xml:space="preserve">Table 1</w:t>
+        </w:r>
+      </w:hyperlink>
     </w:p>
     <w:bookmarkEnd w:id="40"/>
     <w:bookmarkStart w:id="41" w:name="sec-res-out-desc"/>
@@ -1386,11 +1386,6 @@
         <w:t xml:space="preserve">Discuss the generalisability (external validity) of the study results.</w:t>
       </w:r>
     </w:p>
-    <w:p>
-      <w:r>
-        <w:br w:type="page"/>
-      </w:r>
-    </w:p>
     <w:bookmarkEnd w:id="49"/>
     <w:bookmarkEnd w:id="50"/>
     <w:bookmarkStart w:id="51" w:name="funding"/>
@@ -1414,11 +1409,6 @@
         <w:t xml:space="preserve">Give the source of funding and the role of the funders for the present study and, if applicable, for the original study on which the present article is based.</w:t>
       </w:r>
     </w:p>
-    <w:p>
-      <w:r>
-        <w:br w:type="page"/>
-      </w:r>
-    </w:p>
     <w:bookmarkEnd w:id="51"/>
     <w:bookmarkStart w:id="53" w:name="references"/>
     <w:p>
@@ -1432,6 +1422,2453 @@
     <w:bookmarkStart w:id="52" w:name="refs"/>
     <w:bookmarkEnd w:id="52"/>
     <w:bookmarkEnd w:id="53"/>
+    <w:bookmarkStart w:id="54" w:name="tables"/>
+    <w:p>
+      <w:pPr>
+        <w:pStyle w:val="Heading1"/>
+      </w:pPr>
+      <w:r>
+        <w:t xml:space="preserve">Tables</w:t>
+      </w:r>
+    </w:p>
+    <w:p>
+      <w:pPr>
+        <w:numPr>
+          <w:ilvl w:val="0"/>
+          <w:numId w:val="1029"/>
+        </w:numPr>
+        <w:pStyle w:val="Compact"/>
+      </w:pPr>
+      <w:r>
+        <w:t xml:space="preserve">Begin each table on a new page after the list of references.</w:t>
+      </w:r>
+    </w:p>
+    <w:p>
+      <w:pPr>
+        <w:numPr>
+          <w:ilvl w:val="0"/>
+          <w:numId w:val="1029"/>
+        </w:numPr>
+        <w:pStyle w:val="Compact"/>
+      </w:pPr>
+      <w:r>
+        <w:t xml:space="preserve">Tables may not contain parts.</w:t>
+      </w:r>
+    </w:p>
+    <w:p>
+      <w:pPr>
+        <w:numPr>
+          <w:ilvl w:val="0"/>
+          <w:numId w:val="1029"/>
+        </w:numPr>
+        <w:pStyle w:val="Compact"/>
+      </w:pPr>
+      <w:r>
+        <w:t xml:space="preserve">Provide the title for each table above the table and the notes below</w:t>
+      </w:r>
+      <w:r>
+        <w:t xml:space="preserve"> </w:t>
+      </w:r>
+      <w:r>
+        <w:t xml:space="preserve">the table.</w:t>
+      </w:r>
+    </w:p>
+    <w:p>
+      <w:pPr>
+        <w:numPr>
+          <w:ilvl w:val="0"/>
+          <w:numId w:val="1029"/>
+        </w:numPr>
+        <w:pStyle w:val="Compact"/>
+      </w:pPr>
+      <w:r>
+        <w:t xml:space="preserve">List footnotes after the general one, one per line and indicated</w:t>
+      </w:r>
+      <w:r>
+        <w:t xml:space="preserve"> </w:t>
+      </w:r>
+      <w:r>
+        <w:t xml:space="preserve">with a lowercase italicized letter.</w:t>
+      </w:r>
+    </w:p>
+    <w:bookmarkEnd w:id="54"/>
+    <w:bookmarkStart w:id="59" w:name="descriptive-data"/>
+    <w:p>
+      <w:pPr>
+        <w:pStyle w:val="Heading1"/>
+      </w:pPr>
+      <w:r>
+        <w:t xml:space="preserve">Descriptive data</w:t>
+      </w:r>
+    </w:p>
+    <w:bookmarkStart w:id="55" w:name="study-populations"/>
+    <w:p>
+      <w:pPr>
+        <w:pStyle w:val="Heading2"/>
+      </w:pPr>
+      <w:r>
+        <w:t xml:space="preserve">Study populations</w:t>
+      </w:r>
+    </w:p>
+    <w:p>
+      <w:pPr>
+        <w:numPr>
+          <w:ilvl w:val="0"/>
+          <w:numId w:val="1030"/>
+        </w:numPr>
+        <w:pStyle w:val="Compact"/>
+      </w:pPr>
+      <w:r>
+        <w:t xml:space="preserve">Basic characteristics of study participants (demographic, clinical,</w:t>
+      </w:r>
+      <w:r>
+        <w:t xml:space="preserve"> </w:t>
+      </w:r>
+      <w:r>
+        <w:t xml:space="preserve">social), by cohort and overall.</w:t>
+      </w:r>
+    </w:p>
+    <w:p>
+      <w:pPr>
+        <w:numPr>
+          <w:ilvl w:val="1"/>
+          <w:numId w:val="1031"/>
+        </w:numPr>
+        <w:pStyle w:val="Compact"/>
+      </w:pPr>
+      <w:r>
+        <w:t xml:space="preserve">Include all covariates included in primary or secondary</w:t>
+      </w:r>
+      <w:r>
+        <w:t xml:space="preserve"> </w:t>
+      </w:r>
+      <w:r>
+        <w:t xml:space="preserve">analyses.</w:t>
+      </w:r>
+    </w:p>
+    <w:p>
+      <w:pPr>
+        <w:numPr>
+          <w:ilvl w:val="1"/>
+          <w:numId w:val="1031"/>
+        </w:numPr>
+        <w:pStyle w:val="Compact"/>
+      </w:pPr>
+      <w:r>
+        <w:t xml:space="preserve">Indicate number of participants with missing data for each</w:t>
+      </w:r>
+      <w:r>
+        <w:t xml:space="preserve"> </w:t>
+      </w:r>
+      <w:r>
+        <w:t xml:space="preserve">variable of interest.</w:t>
+      </w:r>
+    </w:p>
+    <w:p>
+      <w:pPr>
+        <w:numPr>
+          <w:ilvl w:val="1"/>
+          <w:numId w:val="1031"/>
+        </w:numPr>
+        <w:pStyle w:val="Compact"/>
+      </w:pPr>
+      <w:r>
+        <w:t xml:space="preserve">Report numbers of outcome events or summary measures.</w:t>
+      </w:r>
+    </w:p>
+    <w:bookmarkEnd w:id="55"/>
+    <w:bookmarkStart w:id="57" w:name="endocrine-disruptors"/>
+    <w:p>
+      <w:pPr>
+        <w:pStyle w:val="Heading2"/>
+      </w:pPr>
+      <w:r>
+        <w:t xml:space="preserve">Endocrine disruptors</w:t>
+      </w:r>
+    </w:p>
+    <w:p>
+      <w:pPr>
+        <w:numPr>
+          <w:ilvl w:val="0"/>
+          <w:numId w:val="1032"/>
+        </w:numPr>
+        <w:pStyle w:val="Compact"/>
+      </w:pPr>
+      <w:r>
+        <w:t xml:space="preserve">Levels of unprocessed biomarkers (chemicals), with IDs.</w:t>
+      </w:r>
+    </w:p>
+    <w:p>
+      <w:pPr>
+        <w:numPr>
+          <w:ilvl w:val="0"/>
+          <w:numId w:val="1032"/>
+        </w:numPr>
+        <w:pStyle w:val="Compact"/>
+      </w:pPr>
+      <w:r>
+        <w:t xml:space="preserve">Report: minimum and maximum, percentiles, and number of observations</w:t>
+      </w:r>
+      <w:r>
+        <w:t xml:space="preserve"> </w:t>
+      </w:r>
+      <w:r>
+        <w:t xml:space="preserve">above/below the assay’s LOD and LOQ.</w:t>
+      </w:r>
+    </w:p>
+    <w:tbl>
+      <w:tblPr>
+        <w:tblStyle w:val="Table"/>
+        <w:tblW w:type="pct" w:w="5000"/>
+        <w:tblLook w:firstRow="0" w:lastRow="0" w:firstColumn="0" w:lastColumn="0" w:noHBand="0" w:noVBand="0" w:val="0000"/>
+        <w:jc w:val="start"/>
+        <w:tblLayout w:type="fixed"/>
+      </w:tblPr>
+      <w:tblGrid>
+        <w:gridCol w:w="7920"/>
+      </w:tblGrid>
+      <w:tr>
+        <w:tc>
+          <w:tcPr/>
+          <w:bookmarkStart w:id="56" w:name="tbl-chem-info"/>
+          <w:p>
+            <w:pPr>
+              <w:jc w:val="center"/>
+            </w:pPr>
+            <w:pPr>
+              <w:jc w:val="start"/>
+              <w:spacing w:before="200"/>
+              <w:pStyle w:val="ImageCaption"/>
+            </w:pPr>
+            <w:r>
+              <w:t xml:space="preserve">Table 1: Information about the non-persistent EDCs.</w:t>
+            </w:r>
+          </w:p>
+          <w:tbl>
+            <w:tblPr>
+              <w:tblStyle w:val="Table"/>
+              <w:tblW w:type="auto" w:w="0"/>
+              <w:tblLook w:firstRow="1" w:lastRow="0" w:firstColumn="0" w:lastColumn="0" w:noHBand="0" w:noVBand="0" w:val="0020"/>
+              <w:jc w:val="start"/>
+            </w:tblPr>
+            <w:tblGrid>
+              <w:gridCol w:w="1320"/>
+              <w:gridCol w:w="1320"/>
+              <w:gridCol w:w="1320"/>
+              <w:gridCol w:w="1320"/>
+              <w:gridCol w:w="1320"/>
+              <w:gridCol w:w="1320"/>
+            </w:tblGrid>
+            <w:tr>
+              <w:trPr>
+                <w:tblHeader w:val="true"/>
+              </w:trPr>
+              <w:tc>
+                <w:tcPr/>
+                <w:p>
+                  <w:pPr>
+                    <w:pStyle w:val="Compact"/>
+                    <w:jc w:val="left"/>
+                    <w:jc w:val="center"/>
+                  </w:pPr>
+                  <w:r>
+                    <w:t xml:space="preserve">Compound</w:t>
+                  </w:r>
+                </w:p>
+              </w:tc>
+              <w:tc>
+                <w:tcPr/>
+                <w:p>
+                  <w:pPr>
+                    <w:pStyle w:val="Compact"/>
+                    <w:jc w:val="left"/>
+                    <w:jc w:val="center"/>
+                  </w:pPr>
+                  <w:r>
+                    <w:t xml:space="preserve">Symbol</w:t>
+                  </w:r>
+                </w:p>
+              </w:tc>
+              <w:tc>
+                <w:tcPr/>
+                <w:p>
+                  <w:pPr>
+                    <w:pStyle w:val="Compact"/>
+                    <w:jc w:val="left"/>
+                    <w:jc w:val="center"/>
+                  </w:pPr>
+                  <w:r>
+                    <w:t xml:space="preserve">PubChem CID</w:t>
+                  </w:r>
+                </w:p>
+              </w:tc>
+              <w:tc>
+                <w:tcPr/>
+                <w:p>
+                  <w:pPr>
+                    <w:pStyle w:val="Compact"/>
+                    <w:jc w:val="left"/>
+                    <w:jc w:val="center"/>
+                  </w:pPr>
+                  <w:r>
+                    <w:t xml:space="preserve">CTD ID</w:t>
+                  </w:r>
+                </w:p>
+              </w:tc>
+              <w:tc>
+                <w:tcPr/>
+                <w:p>
+                  <w:pPr>
+                    <w:pStyle w:val="Compact"/>
+                    <w:jc w:val="left"/>
+                    <w:jc w:val="center"/>
+                  </w:pPr>
+                  <w:r>
+                    <w:t xml:space="preserve">Exposome Explore ID</w:t>
+                  </w:r>
+                </w:p>
+              </w:tc>
+              <w:tc>
+                <w:tcPr/>
+                <w:p>
+                  <w:pPr>
+                    <w:pStyle w:val="Compact"/>
+                    <w:jc w:val="left"/>
+                    <w:jc w:val="center"/>
+                  </w:pPr>
+                  <w:r>
+                    <w:t xml:space="preserve">Parental compound</w:t>
+                  </w:r>
+                </w:p>
+              </w:tc>
+            </w:tr>
+            <w:tr>
+              <w:tc>
+                <w:tcPr/>
+                <w:p>
+                  <w:pPr>
+                    <w:pStyle w:val="Compact"/>
+                    <w:jc w:val="left"/>
+                    <w:jc w:val="center"/>
+                  </w:pPr>
+                  <w:r>
+                    <w:t xml:space="preserve">OP pesticide metabolites</w:t>
+                  </w:r>
+                </w:p>
+              </w:tc>
+              <w:tc>
+                <w:tcPr/>
+                <w:p>
+                  <w:pPr>
+                    <w:pStyle w:val="Compact"/>
+                  </w:pPr>
+                </w:p>
+              </w:tc>
+              <w:tc>
+                <w:tcPr/>
+                <w:p>
+                  <w:pPr>
+                    <w:pStyle w:val="Compact"/>
+                  </w:pPr>
+                </w:p>
+              </w:tc>
+              <w:tc>
+                <w:tcPr/>
+                <w:p>
+                  <w:pPr>
+                    <w:pStyle w:val="Compact"/>
+                  </w:pPr>
+                </w:p>
+              </w:tc>
+              <w:tc>
+                <w:tcPr/>
+                <w:p>
+                  <w:pPr>
+                    <w:pStyle w:val="Compact"/>
+                  </w:pPr>
+                </w:p>
+              </w:tc>
+              <w:tc>
+                <w:tcPr/>
+                <w:p>
+                  <w:pPr>
+                    <w:pStyle w:val="Compact"/>
+                  </w:pPr>
+                </w:p>
+              </w:tc>
+            </w:tr>
+            <w:tr>
+              <w:tc>
+                <w:tcPr/>
+                <w:p>
+                  <w:pPr>
+                    <w:pStyle w:val="Compact"/>
+                    <w:jc w:val="left"/>
+                    <w:jc w:val="center"/>
+                  </w:pPr>
+                  <w:r>
+                    <w:t xml:space="preserve">diethyl dithiophosphate</w:t>
+                  </w:r>
+                </w:p>
+              </w:tc>
+              <w:tc>
+                <w:tcPr/>
+                <w:p>
+                  <w:pPr>
+                    <w:pStyle w:val="Compact"/>
+                    <w:jc w:val="left"/>
+                    <w:jc w:val="center"/>
+                  </w:pPr>
+                  <w:r>
+                    <w:t xml:space="preserve">DEDTP</w:t>
+                  </w:r>
+                </w:p>
+              </w:tc>
+              <w:tc>
+                <w:tcPr/>
+                <w:p>
+                  <w:pPr>
+                    <w:pStyle w:val="Compact"/>
+                    <w:jc w:val="left"/>
+                    <w:jc w:val="center"/>
+                  </w:pPr>
+                  <w:r>
+                    <w:t xml:space="preserve">9274</w:t>
+                  </w:r>
+                </w:p>
+              </w:tc>
+              <w:tc>
+                <w:tcPr/>
+                <w:p>
+                  <w:pPr>
+                    <w:pStyle w:val="Compact"/>
+                    <w:jc w:val="left"/>
+                    <w:jc w:val="center"/>
+                  </w:pPr>
+                  <w:r>
+                    <w:t xml:space="preserve">C000654497</w:t>
+                  </w:r>
+                </w:p>
+              </w:tc>
+              <w:tc>
+                <w:tcPr/>
+                <w:p>
+                  <w:pPr>
+                    <w:pStyle w:val="Compact"/>
+                    <w:jc w:val="left"/>
+                    <w:jc w:val="center"/>
+                  </w:pPr>
+                  <w:r>
+                    <w:t xml:space="preserve">NA</w:t>
+                  </w:r>
+                </w:p>
+              </w:tc>
+              <w:tc>
+                <w:tcPr/>
+                <w:p>
+                  <w:pPr>
+                    <w:pStyle w:val="Compact"/>
+                    <w:jc w:val="left"/>
+                    <w:jc w:val="center"/>
+                  </w:pPr>
+                  <w:r>
+                    <w:t xml:space="preserve">NA</w:t>
+                  </w:r>
+                </w:p>
+              </w:tc>
+            </w:tr>
+            <w:tr>
+              <w:tc>
+                <w:tcPr/>
+                <w:p>
+                  <w:pPr>
+                    <w:pStyle w:val="Compact"/>
+                    <w:jc w:val="left"/>
+                    <w:jc w:val="center"/>
+                  </w:pPr>
+                  <w:r>
+                    <w:t xml:space="preserve">diethyl phosphate</w:t>
+                  </w:r>
+                </w:p>
+              </w:tc>
+              <w:tc>
+                <w:tcPr/>
+                <w:p>
+                  <w:pPr>
+                    <w:pStyle w:val="Compact"/>
+                    <w:jc w:val="left"/>
+                    <w:jc w:val="center"/>
+                  </w:pPr>
+                  <w:r>
+                    <w:t xml:space="preserve">DEP</w:t>
+                  </w:r>
+                </w:p>
+              </w:tc>
+              <w:tc>
+                <w:tcPr/>
+                <w:p>
+                  <w:pPr>
+                    <w:pStyle w:val="Compact"/>
+                    <w:jc w:val="left"/>
+                    <w:jc w:val="center"/>
+                  </w:pPr>
+                  <w:r>
+                    <w:t xml:space="preserve">654</w:t>
+                  </w:r>
+                </w:p>
+              </w:tc>
+              <w:tc>
+                <w:tcPr/>
+                <w:p>
+                  <w:pPr>
+                    <w:pStyle w:val="Compact"/>
+                    <w:jc w:val="left"/>
+                    <w:jc w:val="center"/>
+                  </w:pPr>
+                  <w:r>
+                    <w:t xml:space="preserve">C034789</w:t>
+                  </w:r>
+                </w:p>
+              </w:tc>
+              <w:tc>
+                <w:tcPr/>
+                <w:p>
+                  <w:pPr>
+                    <w:pStyle w:val="Compact"/>
+                    <w:jc w:val="left"/>
+                    <w:jc w:val="center"/>
+                  </w:pPr>
+                  <w:r>
+                    <w:t xml:space="preserve">NA</w:t>
+                  </w:r>
+                </w:p>
+              </w:tc>
+              <w:tc>
+                <w:tcPr/>
+                <w:p>
+                  <w:pPr>
+                    <w:pStyle w:val="Compact"/>
+                    <w:jc w:val="left"/>
+                    <w:jc w:val="center"/>
+                  </w:pPr>
+                  <w:r>
+                    <w:t xml:space="preserve">NA</w:t>
+                  </w:r>
+                </w:p>
+              </w:tc>
+            </w:tr>
+            <w:tr>
+              <w:tc>
+                <w:tcPr/>
+                <w:p>
+                  <w:pPr>
+                    <w:pStyle w:val="Compact"/>
+                    <w:jc w:val="left"/>
+                    <w:jc w:val="center"/>
+                  </w:pPr>
+                  <w:r>
+                    <w:t xml:space="preserve">diethyl thiophosphate</w:t>
+                  </w:r>
+                </w:p>
+              </w:tc>
+              <w:tc>
+                <w:tcPr/>
+                <w:p>
+                  <w:pPr>
+                    <w:pStyle w:val="Compact"/>
+                    <w:jc w:val="left"/>
+                    <w:jc w:val="center"/>
+                  </w:pPr>
+                  <w:r>
+                    <w:t xml:space="preserve">DETP</w:t>
+                  </w:r>
+                </w:p>
+              </w:tc>
+              <w:tc>
+                <w:tcPr/>
+                <w:p>
+                  <w:pPr>
+                    <w:pStyle w:val="Compact"/>
+                    <w:jc w:val="left"/>
+                    <w:jc w:val="center"/>
+                  </w:pPr>
+                  <w:r>
+                    <w:t xml:space="preserve">3683036</w:t>
+                  </w:r>
+                </w:p>
+              </w:tc>
+              <w:tc>
+                <w:tcPr/>
+                <w:p>
+                  <w:pPr>
+                    <w:pStyle w:val="Compact"/>
+                    <w:jc w:val="left"/>
+                    <w:jc w:val="center"/>
+                  </w:pPr>
+                  <w:r>
+                    <w:t xml:space="preserve">C035638</w:t>
+                  </w:r>
+                </w:p>
+              </w:tc>
+              <w:tc>
+                <w:tcPr/>
+                <w:p>
+                  <w:pPr>
+                    <w:pStyle w:val="Compact"/>
+                    <w:jc w:val="left"/>
+                    <w:jc w:val="center"/>
+                  </w:pPr>
+                  <w:r>
+                    <w:t xml:space="preserve">NA</w:t>
+                  </w:r>
+                </w:p>
+              </w:tc>
+              <w:tc>
+                <w:tcPr/>
+                <w:p>
+                  <w:pPr>
+                    <w:pStyle w:val="Compact"/>
+                    <w:jc w:val="left"/>
+                    <w:jc w:val="center"/>
+                  </w:pPr>
+                  <w:r>
+                    <w:t xml:space="preserve">NA</w:t>
+                  </w:r>
+                </w:p>
+              </w:tc>
+            </w:tr>
+            <w:tr>
+              <w:tc>
+                <w:tcPr/>
+                <w:p>
+                  <w:pPr>
+                    <w:pStyle w:val="Compact"/>
+                    <w:jc w:val="left"/>
+                    <w:jc w:val="center"/>
+                  </w:pPr>
+                  <w:r>
+                    <w:t xml:space="preserve">dimethyl dithiophosphate</w:t>
+                  </w:r>
+                </w:p>
+              </w:tc>
+              <w:tc>
+                <w:tcPr/>
+                <w:p>
+                  <w:pPr>
+                    <w:pStyle w:val="Compact"/>
+                    <w:jc w:val="left"/>
+                    <w:jc w:val="center"/>
+                  </w:pPr>
+                  <w:r>
+                    <w:t xml:space="preserve">DMDTP</w:t>
+                  </w:r>
+                </w:p>
+              </w:tc>
+              <w:tc>
+                <w:tcPr/>
+                <w:p>
+                  <w:pPr>
+                    <w:pStyle w:val="Compact"/>
+                    <w:jc w:val="left"/>
+                    <w:jc w:val="center"/>
+                  </w:pPr>
+                  <w:r>
+                    <w:t xml:space="preserve">NA</w:t>
+                  </w:r>
+                </w:p>
+              </w:tc>
+              <w:tc>
+                <w:tcPr/>
+                <w:p>
+                  <w:pPr>
+                    <w:pStyle w:val="Compact"/>
+                    <w:jc w:val="left"/>
+                    <w:jc w:val="center"/>
+                  </w:pPr>
+                  <w:r>
+                    <w:t xml:space="preserve">Unsure</w:t>
+                  </w:r>
+                </w:p>
+              </w:tc>
+              <w:tc>
+                <w:tcPr/>
+                <w:p>
+                  <w:pPr>
+                    <w:pStyle w:val="Compact"/>
+                    <w:jc w:val="left"/>
+                    <w:jc w:val="center"/>
+                  </w:pPr>
+                  <w:r>
+                    <w:t xml:space="preserve">NA</w:t>
+                  </w:r>
+                </w:p>
+              </w:tc>
+              <w:tc>
+                <w:tcPr/>
+                <w:p>
+                  <w:pPr>
+                    <w:pStyle w:val="Compact"/>
+                    <w:jc w:val="left"/>
+                    <w:jc w:val="center"/>
+                  </w:pPr>
+                  <w:r>
+                    <w:t xml:space="preserve">NA</w:t>
+                  </w:r>
+                </w:p>
+              </w:tc>
+            </w:tr>
+            <w:tr>
+              <w:tc>
+                <w:tcPr/>
+                <w:p>
+                  <w:pPr>
+                    <w:pStyle w:val="Compact"/>
+                    <w:jc w:val="left"/>
+                    <w:jc w:val="center"/>
+                  </w:pPr>
+                  <w:r>
+                    <w:t xml:space="preserve">dimethyl phosphate</w:t>
+                  </w:r>
+                </w:p>
+              </w:tc>
+              <w:tc>
+                <w:tcPr/>
+                <w:p>
+                  <w:pPr>
+                    <w:pStyle w:val="Compact"/>
+                    <w:jc w:val="left"/>
+                    <w:jc w:val="center"/>
+                  </w:pPr>
+                  <w:r>
+                    <w:t xml:space="preserve">DMP</w:t>
+                  </w:r>
+                </w:p>
+              </w:tc>
+              <w:tc>
+                <w:tcPr/>
+                <w:p>
+                  <w:pPr>
+                    <w:pStyle w:val="Compact"/>
+                    <w:jc w:val="left"/>
+                    <w:jc w:val="center"/>
+                  </w:pPr>
+                  <w:r>
+                    <w:t xml:space="preserve">13134</w:t>
+                  </w:r>
+                </w:p>
+              </w:tc>
+              <w:tc>
+                <w:tcPr/>
+                <w:p>
+                  <w:pPr>
+                    <w:pStyle w:val="Compact"/>
+                    <w:jc w:val="left"/>
+                    <w:jc w:val="center"/>
+                  </w:pPr>
+                  <w:r>
+                    <w:t xml:space="preserve">C007477</w:t>
+                  </w:r>
+                </w:p>
+              </w:tc>
+              <w:tc>
+                <w:tcPr/>
+                <w:p>
+                  <w:pPr>
+                    <w:pStyle w:val="Compact"/>
+                    <w:jc w:val="left"/>
+                    <w:jc w:val="center"/>
+                  </w:pPr>
+                  <w:r>
+                    <w:t xml:space="preserve">NA</w:t>
+                  </w:r>
+                </w:p>
+              </w:tc>
+              <w:tc>
+                <w:tcPr/>
+                <w:p>
+                  <w:pPr>
+                    <w:pStyle w:val="Compact"/>
+                    <w:jc w:val="left"/>
+                    <w:jc w:val="center"/>
+                  </w:pPr>
+                  <w:r>
+                    <w:t xml:space="preserve">NA</w:t>
+                  </w:r>
+                </w:p>
+              </w:tc>
+            </w:tr>
+            <w:tr>
+              <w:tc>
+                <w:tcPr/>
+                <w:p>
+                  <w:pPr>
+                    <w:pStyle w:val="Compact"/>
+                    <w:jc w:val="left"/>
+                    <w:jc w:val="center"/>
+                  </w:pPr>
+                  <w:r>
+                    <w:t xml:space="preserve">dimethyl thiophosphate</w:t>
+                  </w:r>
+                </w:p>
+              </w:tc>
+              <w:tc>
+                <w:tcPr/>
+                <w:p>
+                  <w:pPr>
+                    <w:pStyle w:val="Compact"/>
+                    <w:jc w:val="left"/>
+                    <w:jc w:val="center"/>
+                  </w:pPr>
+                  <w:r>
+                    <w:t xml:space="preserve">DMTP</w:t>
+                  </w:r>
+                </w:p>
+              </w:tc>
+              <w:tc>
+                <w:tcPr/>
+                <w:p>
+                  <w:pPr>
+                    <w:pStyle w:val="Compact"/>
+                    <w:jc w:val="left"/>
+                    <w:jc w:val="center"/>
+                  </w:pPr>
+                  <w:r>
+                    <w:t xml:space="preserve">168140</w:t>
+                  </w:r>
+                </w:p>
+              </w:tc>
+              <w:tc>
+                <w:tcPr/>
+                <w:p>
+                  <w:pPr>
+                    <w:pStyle w:val="Compact"/>
+                    <w:jc w:val="left"/>
+                    <w:jc w:val="center"/>
+                  </w:pPr>
+                  <w:r>
+                    <w:t xml:space="preserve">C040340</w:t>
+                  </w:r>
+                </w:p>
+              </w:tc>
+              <w:tc>
+                <w:tcPr/>
+                <w:p>
+                  <w:pPr>
+                    <w:pStyle w:val="Compact"/>
+                    <w:jc w:val="left"/>
+                    <w:jc w:val="center"/>
+                  </w:pPr>
+                  <w:r>
+                    <w:t xml:space="preserve">NA</w:t>
+                  </w:r>
+                </w:p>
+              </w:tc>
+              <w:tc>
+                <w:tcPr/>
+                <w:p>
+                  <w:pPr>
+                    <w:pStyle w:val="Compact"/>
+                    <w:jc w:val="left"/>
+                    <w:jc w:val="center"/>
+                  </w:pPr>
+                  <w:r>
+                    <w:t xml:space="preserve">NA</w:t>
+                  </w:r>
+                </w:p>
+              </w:tc>
+            </w:tr>
+            <w:tr>
+              <w:tc>
+                <w:tcPr/>
+                <w:p>
+                  <w:pPr>
+                    <w:pStyle w:val="Compact"/>
+                    <w:jc w:val="left"/>
+                    <w:jc w:val="center"/>
+                  </w:pPr>
+                  <w:r>
+                    <w:t xml:space="preserve">Phenols</w:t>
+                  </w:r>
+                </w:p>
+              </w:tc>
+              <w:tc>
+                <w:tcPr/>
+                <w:p>
+                  <w:pPr>
+                    <w:pStyle w:val="Compact"/>
+                  </w:pPr>
+                </w:p>
+              </w:tc>
+              <w:tc>
+                <w:tcPr/>
+                <w:p>
+                  <w:pPr>
+                    <w:pStyle w:val="Compact"/>
+                  </w:pPr>
+                </w:p>
+              </w:tc>
+              <w:tc>
+                <w:tcPr/>
+                <w:p>
+                  <w:pPr>
+                    <w:pStyle w:val="Compact"/>
+                  </w:pPr>
+                </w:p>
+              </w:tc>
+              <w:tc>
+                <w:tcPr/>
+                <w:p>
+                  <w:pPr>
+                    <w:pStyle w:val="Compact"/>
+                  </w:pPr>
+                </w:p>
+              </w:tc>
+              <w:tc>
+                <w:tcPr/>
+                <w:p>
+                  <w:pPr>
+                    <w:pStyle w:val="Compact"/>
+                  </w:pPr>
+                </w:p>
+              </w:tc>
+            </w:tr>
+            <w:tr>
+              <w:tc>
+                <w:tcPr/>
+                <w:p>
+                  <w:pPr>
+                    <w:pStyle w:val="Compact"/>
+                    <w:jc w:val="left"/>
+                    <w:jc w:val="center"/>
+                  </w:pPr>
+                  <w:r>
+                    <w:t xml:space="preserve">bisphenol A</w:t>
+                  </w:r>
+                </w:p>
+              </w:tc>
+              <w:tc>
+                <w:tcPr/>
+                <w:p>
+                  <w:pPr>
+                    <w:pStyle w:val="Compact"/>
+                    <w:jc w:val="left"/>
+                    <w:jc w:val="center"/>
+                  </w:pPr>
+                  <w:r>
+                    <w:t xml:space="preserve">BPA</w:t>
+                  </w:r>
+                </w:p>
+              </w:tc>
+              <w:tc>
+                <w:tcPr/>
+                <w:p>
+                  <w:pPr>
+                    <w:pStyle w:val="Compact"/>
+                    <w:jc w:val="left"/>
+                    <w:jc w:val="center"/>
+                  </w:pPr>
+                  <w:r>
+                    <w:t xml:space="preserve">6623</w:t>
+                  </w:r>
+                </w:p>
+              </w:tc>
+              <w:tc>
+                <w:tcPr/>
+                <w:p>
+                  <w:pPr>
+                    <w:pStyle w:val="Compact"/>
+                    <w:jc w:val="left"/>
+                    <w:jc w:val="center"/>
+                  </w:pPr>
+                  <w:r>
+                    <w:t xml:space="preserve">C006780</w:t>
+                  </w:r>
+                </w:p>
+              </w:tc>
+              <w:tc>
+                <w:tcPr/>
+                <w:p>
+                  <w:pPr>
+                    <w:pStyle w:val="Compact"/>
+                    <w:jc w:val="left"/>
+                    <w:jc w:val="center"/>
+                  </w:pPr>
+                  <w:r>
+                    <w:t xml:space="preserve">1418</w:t>
+                  </w:r>
+                </w:p>
+              </w:tc>
+              <w:tc>
+                <w:tcPr/>
+                <w:p>
+                  <w:pPr>
+                    <w:pStyle w:val="Compact"/>
+                    <w:jc w:val="left"/>
+                    <w:jc w:val="center"/>
+                  </w:pPr>
+                  <w:r>
+                    <w:t xml:space="preserve">NA</w:t>
+                  </w:r>
+                </w:p>
+              </w:tc>
+            </w:tr>
+            <w:tr>
+              <w:tc>
+                <w:tcPr/>
+                <w:p>
+                  <w:pPr>
+                    <w:pStyle w:val="Compact"/>
+                    <w:jc w:val="left"/>
+                    <w:jc w:val="center"/>
+                  </w:pPr>
+                  <w:r>
+                    <w:t xml:space="preserve">ethyl-paraben</w:t>
+                  </w:r>
+                </w:p>
+              </w:tc>
+              <w:tc>
+                <w:tcPr/>
+                <w:p>
+                  <w:pPr>
+                    <w:pStyle w:val="Compact"/>
+                    <w:jc w:val="left"/>
+                    <w:jc w:val="center"/>
+                  </w:pPr>
+                  <w:r>
+                    <w:t xml:space="preserve">ETPA</w:t>
+                  </w:r>
+                </w:p>
+              </w:tc>
+              <w:tc>
+                <w:tcPr/>
+                <w:p>
+                  <w:pPr>
+                    <w:pStyle w:val="Compact"/>
+                    <w:jc w:val="left"/>
+                    <w:jc w:val="center"/>
+                  </w:pPr>
+                  <w:r>
+                    <w:t xml:space="preserve">8434</w:t>
+                  </w:r>
+                </w:p>
+              </w:tc>
+              <w:tc>
+                <w:tcPr/>
+                <w:p>
+                  <w:pPr>
+                    <w:pStyle w:val="Compact"/>
+                    <w:jc w:val="left"/>
+                    <w:jc w:val="center"/>
+                  </w:pPr>
+                  <w:r>
+                    <w:t xml:space="preserve">C012313</w:t>
+                  </w:r>
+                </w:p>
+              </w:tc>
+              <w:tc>
+                <w:tcPr/>
+                <w:p>
+                  <w:pPr>
+                    <w:pStyle w:val="Compact"/>
+                    <w:jc w:val="left"/>
+                    <w:jc w:val="center"/>
+                  </w:pPr>
+                  <w:r>
+                    <w:t xml:space="preserve">1422</w:t>
+                  </w:r>
+                </w:p>
+              </w:tc>
+              <w:tc>
+                <w:tcPr/>
+                <w:p>
+                  <w:pPr>
+                    <w:pStyle w:val="Compact"/>
+                    <w:jc w:val="left"/>
+                    <w:jc w:val="center"/>
+                  </w:pPr>
+                  <w:r>
+                    <w:t xml:space="preserve">NA</w:t>
+                  </w:r>
+                </w:p>
+              </w:tc>
+            </w:tr>
+            <w:tr>
+              <w:tc>
+                <w:tcPr/>
+                <w:p>
+                  <w:pPr>
+                    <w:pStyle w:val="Compact"/>
+                    <w:jc w:val="left"/>
+                    <w:jc w:val="center"/>
+                  </w:pPr>
+                  <w:r>
+                    <w:t xml:space="preserve">methyl-paraben</w:t>
+                  </w:r>
+                </w:p>
+              </w:tc>
+              <w:tc>
+                <w:tcPr/>
+                <w:p>
+                  <w:pPr>
+                    <w:pStyle w:val="Compact"/>
+                    <w:jc w:val="left"/>
+                    <w:jc w:val="center"/>
+                  </w:pPr>
+                  <w:r>
+                    <w:t xml:space="preserve">MEPA</w:t>
+                  </w:r>
+                </w:p>
+              </w:tc>
+              <w:tc>
+                <w:tcPr/>
+                <w:p>
+                  <w:pPr>
+                    <w:pStyle w:val="Compact"/>
+                    <w:jc w:val="left"/>
+                    <w:jc w:val="center"/>
+                  </w:pPr>
+                  <w:r>
+                    <w:t xml:space="preserve">7456</w:t>
+                  </w:r>
+                </w:p>
+              </w:tc>
+              <w:tc>
+                <w:tcPr/>
+                <w:p>
+                  <w:pPr>
+                    <w:pStyle w:val="Compact"/>
+                    <w:jc w:val="left"/>
+                    <w:jc w:val="center"/>
+                  </w:pPr>
+                  <w:r>
+                    <w:t xml:space="preserve">C015358</w:t>
+                  </w:r>
+                </w:p>
+              </w:tc>
+              <w:tc>
+                <w:tcPr/>
+                <w:p>
+                  <w:pPr>
+                    <w:pStyle w:val="Compact"/>
+                    <w:jc w:val="left"/>
+                    <w:jc w:val="center"/>
+                  </w:pPr>
+                  <w:r>
+                    <w:t xml:space="preserve">1421</w:t>
+                  </w:r>
+                </w:p>
+              </w:tc>
+              <w:tc>
+                <w:tcPr/>
+                <w:p>
+                  <w:pPr>
+                    <w:pStyle w:val="Compact"/>
+                    <w:jc w:val="left"/>
+                    <w:jc w:val="center"/>
+                  </w:pPr>
+                  <w:r>
+                    <w:t xml:space="preserve">NA</w:t>
+                  </w:r>
+                </w:p>
+              </w:tc>
+            </w:tr>
+            <w:tr>
+              <w:tc>
+                <w:tcPr/>
+                <w:p>
+                  <w:pPr>
+                    <w:pStyle w:val="Compact"/>
+                    <w:jc w:val="left"/>
+                    <w:jc w:val="center"/>
+                  </w:pPr>
+                  <w:r>
+                    <w:t xml:space="preserve">n‑butyl‑paraben</w:t>
+                  </w:r>
+                </w:p>
+              </w:tc>
+              <w:tc>
+                <w:tcPr/>
+                <w:p>
+                  <w:pPr>
+                    <w:pStyle w:val="Compact"/>
+                    <w:jc w:val="left"/>
+                    <w:jc w:val="center"/>
+                  </w:pPr>
+                  <w:r>
+                    <w:t xml:space="preserve">BUPA</w:t>
+                  </w:r>
+                </w:p>
+              </w:tc>
+              <w:tc>
+                <w:tcPr/>
+                <w:p>
+                  <w:pPr>
+                    <w:pStyle w:val="Compact"/>
+                    <w:jc w:val="left"/>
+                    <w:jc w:val="center"/>
+                  </w:pPr>
+                  <w:r>
+                    <w:t xml:space="preserve">7184</w:t>
+                  </w:r>
+                </w:p>
+              </w:tc>
+              <w:tc>
+                <w:tcPr/>
+                <w:p>
+                  <w:pPr>
+                    <w:pStyle w:val="Compact"/>
+                    <w:jc w:val="left"/>
+                    <w:jc w:val="center"/>
+                  </w:pPr>
+                  <w:r>
+                    <w:t xml:space="preserve">C038091</w:t>
+                  </w:r>
+                </w:p>
+              </w:tc>
+              <w:tc>
+                <w:tcPr/>
+                <w:p>
+                  <w:pPr>
+                    <w:pStyle w:val="Compact"/>
+                    <w:jc w:val="left"/>
+                    <w:jc w:val="center"/>
+                  </w:pPr>
+                  <w:r>
+                    <w:t xml:space="preserve">1424</w:t>
+                  </w:r>
+                </w:p>
+              </w:tc>
+              <w:tc>
+                <w:tcPr/>
+                <w:p>
+                  <w:pPr>
+                    <w:pStyle w:val="Compact"/>
+                    <w:jc w:val="left"/>
+                    <w:jc w:val="center"/>
+                  </w:pPr>
+                  <w:r>
+                    <w:t xml:space="preserve">NA</w:t>
+                  </w:r>
+                </w:p>
+              </w:tc>
+            </w:tr>
+            <w:tr>
+              <w:tc>
+                <w:tcPr/>
+                <w:p>
+                  <w:pPr>
+                    <w:pStyle w:val="Compact"/>
+                    <w:jc w:val="left"/>
+                    <w:jc w:val="center"/>
+                  </w:pPr>
+                  <w:r>
+                    <w:t xml:space="preserve">oxybenzone</w:t>
+                  </w:r>
+                </w:p>
+              </w:tc>
+              <w:tc>
+                <w:tcPr/>
+                <w:p>
+                  <w:pPr>
+                    <w:pStyle w:val="Compact"/>
+                    <w:jc w:val="left"/>
+                    <w:jc w:val="center"/>
+                  </w:pPr>
+                  <w:r>
+                    <w:t xml:space="preserve">OXBE</w:t>
+                  </w:r>
+                </w:p>
+              </w:tc>
+              <w:tc>
+                <w:tcPr/>
+                <w:p>
+                  <w:pPr>
+                    <w:pStyle w:val="Compact"/>
+                    <w:jc w:val="left"/>
+                    <w:jc w:val="center"/>
+                  </w:pPr>
+                  <w:r>
+                    <w:t xml:space="preserve">4632</w:t>
+                  </w:r>
+                </w:p>
+              </w:tc>
+              <w:tc>
+                <w:tcPr/>
+                <w:p>
+                  <w:pPr>
+                    <w:pStyle w:val="Compact"/>
+                    <w:jc w:val="left"/>
+                    <w:jc w:val="center"/>
+                  </w:pPr>
+                  <w:r>
+                    <w:t xml:space="preserve">C005290</w:t>
+                  </w:r>
+                </w:p>
+              </w:tc>
+              <w:tc>
+                <w:tcPr/>
+                <w:p>
+                  <w:pPr>
+                    <w:pStyle w:val="Compact"/>
+                    <w:jc w:val="left"/>
+                    <w:jc w:val="center"/>
+                  </w:pPr>
+                  <w:r>
+                    <w:t xml:space="preserve">1419</w:t>
+                  </w:r>
+                </w:p>
+              </w:tc>
+              <w:tc>
+                <w:tcPr/>
+                <w:p>
+                  <w:pPr>
+                    <w:pStyle w:val="Compact"/>
+                    <w:jc w:val="left"/>
+                    <w:jc w:val="center"/>
+                  </w:pPr>
+                  <w:r>
+                    <w:t xml:space="preserve">NA</w:t>
+                  </w:r>
+                </w:p>
+              </w:tc>
+            </w:tr>
+            <w:tr>
+              <w:tc>
+                <w:tcPr/>
+                <w:p>
+                  <w:pPr>
+                    <w:pStyle w:val="Compact"/>
+                    <w:jc w:val="left"/>
+                    <w:jc w:val="center"/>
+                  </w:pPr>
+                  <w:r>
+                    <w:t xml:space="preserve">propyl-paraben</w:t>
+                  </w:r>
+                </w:p>
+              </w:tc>
+              <w:tc>
+                <w:tcPr/>
+                <w:p>
+                  <w:pPr>
+                    <w:pStyle w:val="Compact"/>
+                    <w:jc w:val="left"/>
+                    <w:jc w:val="center"/>
+                  </w:pPr>
+                  <w:r>
+                    <w:t xml:space="preserve">PRPA</w:t>
+                  </w:r>
+                </w:p>
+              </w:tc>
+              <w:tc>
+                <w:tcPr/>
+                <w:p>
+                  <w:pPr>
+                    <w:pStyle w:val="Compact"/>
+                    <w:jc w:val="left"/>
+                    <w:jc w:val="center"/>
+                  </w:pPr>
+                  <w:r>
+                    <w:t xml:space="preserve">7175</w:t>
+                  </w:r>
+                </w:p>
+              </w:tc>
+              <w:tc>
+                <w:tcPr/>
+                <w:p>
+                  <w:pPr>
+                    <w:pStyle w:val="Compact"/>
+                    <w:jc w:val="left"/>
+                    <w:jc w:val="center"/>
+                  </w:pPr>
+                  <w:r>
+                    <w:t xml:space="preserve">C006068</w:t>
+                  </w:r>
+                </w:p>
+              </w:tc>
+              <w:tc>
+                <w:tcPr/>
+                <w:p>
+                  <w:pPr>
+                    <w:pStyle w:val="Compact"/>
+                    <w:jc w:val="left"/>
+                    <w:jc w:val="center"/>
+                  </w:pPr>
+                  <w:r>
+                    <w:t xml:space="preserve">1423</w:t>
+                  </w:r>
+                </w:p>
+              </w:tc>
+              <w:tc>
+                <w:tcPr/>
+                <w:p>
+                  <w:pPr>
+                    <w:pStyle w:val="Compact"/>
+                    <w:jc w:val="left"/>
+                    <w:jc w:val="center"/>
+                  </w:pPr>
+                  <w:r>
+                    <w:t xml:space="preserve">NA</w:t>
+                  </w:r>
+                </w:p>
+              </w:tc>
+            </w:tr>
+            <w:tr>
+              <w:tc>
+                <w:tcPr/>
+                <w:p>
+                  <w:pPr>
+                    <w:pStyle w:val="Compact"/>
+                    <w:jc w:val="left"/>
+                    <w:jc w:val="center"/>
+                  </w:pPr>
+                  <w:r>
+                    <w:t xml:space="preserve">triclosan</w:t>
+                  </w:r>
+                </w:p>
+              </w:tc>
+              <w:tc>
+                <w:tcPr/>
+                <w:p>
+                  <w:pPr>
+                    <w:pStyle w:val="Compact"/>
+                    <w:jc w:val="left"/>
+                    <w:jc w:val="center"/>
+                  </w:pPr>
+                  <w:r>
+                    <w:t xml:space="preserve">TRCS</w:t>
+                  </w:r>
+                </w:p>
+              </w:tc>
+              <w:tc>
+                <w:tcPr/>
+                <w:p>
+                  <w:pPr>
+                    <w:pStyle w:val="Compact"/>
+                    <w:jc w:val="left"/>
+                    <w:jc w:val="center"/>
+                  </w:pPr>
+                  <w:r>
+                    <w:t xml:space="preserve">5564</w:t>
+                  </w:r>
+                </w:p>
+              </w:tc>
+              <w:tc>
+                <w:tcPr/>
+                <w:p>
+                  <w:pPr>
+                    <w:pStyle w:val="Compact"/>
+                    <w:jc w:val="left"/>
+                    <w:jc w:val="center"/>
+                  </w:pPr>
+                  <w:r>
+                    <w:t xml:space="preserve">D014260</w:t>
+                  </w:r>
+                </w:p>
+              </w:tc>
+              <w:tc>
+                <w:tcPr/>
+                <w:p>
+                  <w:pPr>
+                    <w:pStyle w:val="Compact"/>
+                    <w:jc w:val="left"/>
+                    <w:jc w:val="center"/>
+                  </w:pPr>
+                  <w:r>
+                    <w:t xml:space="preserve">1420</w:t>
+                  </w:r>
+                </w:p>
+              </w:tc>
+              <w:tc>
+                <w:tcPr/>
+                <w:p>
+                  <w:pPr>
+                    <w:pStyle w:val="Compact"/>
+                    <w:jc w:val="left"/>
+                    <w:jc w:val="center"/>
+                  </w:pPr>
+                  <w:r>
+                    <w:t xml:space="preserve">NA</w:t>
+                  </w:r>
+                </w:p>
+              </w:tc>
+            </w:tr>
+            <w:tr>
+              <w:tc>
+                <w:tcPr/>
+                <w:p>
+                  <w:pPr>
+                    <w:pStyle w:val="Compact"/>
+                    <w:jc w:val="left"/>
+                    <w:jc w:val="center"/>
+                  </w:pPr>
+                  <w:r>
+                    <w:t xml:space="preserve">Phthalate metabolites</w:t>
+                  </w:r>
+                </w:p>
+              </w:tc>
+              <w:tc>
+                <w:tcPr/>
+                <w:p>
+                  <w:pPr>
+                    <w:pStyle w:val="Compact"/>
+                  </w:pPr>
+                </w:p>
+              </w:tc>
+              <w:tc>
+                <w:tcPr/>
+                <w:p>
+                  <w:pPr>
+                    <w:pStyle w:val="Compact"/>
+                  </w:pPr>
+                </w:p>
+              </w:tc>
+              <w:tc>
+                <w:tcPr/>
+                <w:p>
+                  <w:pPr>
+                    <w:pStyle w:val="Compact"/>
+                  </w:pPr>
+                </w:p>
+              </w:tc>
+              <w:tc>
+                <w:tcPr/>
+                <w:p>
+                  <w:pPr>
+                    <w:pStyle w:val="Compact"/>
+                  </w:pPr>
+                </w:p>
+              </w:tc>
+              <w:tc>
+                <w:tcPr/>
+                <w:p>
+                  <w:pPr>
+                    <w:pStyle w:val="Compact"/>
+                  </w:pPr>
+                </w:p>
+              </w:tc>
+            </w:tr>
+            <w:tr>
+              <w:tc>
+                <w:tcPr/>
+                <w:p>
+                  <w:pPr>
+                    <w:pStyle w:val="Compact"/>
+                    <w:jc w:val="left"/>
+                    <w:jc w:val="center"/>
+                  </w:pPr>
+                  <w:r>
+                    <w:t xml:space="preserve">mono benzyl phthalate</w:t>
+                  </w:r>
+                </w:p>
+              </w:tc>
+              <w:tc>
+                <w:tcPr/>
+                <w:p>
+                  <w:pPr>
+                    <w:pStyle w:val="Compact"/>
+                    <w:jc w:val="left"/>
+                    <w:jc w:val="center"/>
+                  </w:pPr>
+                  <w:r>
+                    <w:t xml:space="preserve">MBzP</w:t>
+                  </w:r>
+                </w:p>
+              </w:tc>
+              <w:tc>
+                <w:tcPr/>
+                <w:p>
+                  <w:pPr>
+                    <w:pStyle w:val="Compact"/>
+                    <w:jc w:val="left"/>
+                    <w:jc w:val="center"/>
+                  </w:pPr>
+                  <w:r>
+                    <w:t xml:space="preserve">31736</w:t>
+                  </w:r>
+                </w:p>
+              </w:tc>
+              <w:tc>
+                <w:tcPr/>
+                <w:p>
+                  <w:pPr>
+                    <w:pStyle w:val="Compact"/>
+                    <w:jc w:val="left"/>
+                    <w:jc w:val="center"/>
+                  </w:pPr>
+                  <w:r>
+                    <w:t xml:space="preserve">C103325</w:t>
+                  </w:r>
+                </w:p>
+              </w:tc>
+              <w:tc>
+                <w:tcPr/>
+                <w:p>
+                  <w:pPr>
+                    <w:pStyle w:val="Compact"/>
+                    <w:jc w:val="left"/>
+                    <w:jc w:val="center"/>
+                  </w:pPr>
+                  <w:r>
+                    <w:t xml:space="preserve">1397</w:t>
+                  </w:r>
+                </w:p>
+              </w:tc>
+              <w:tc>
+                <w:tcPr/>
+                <w:p>
+                  <w:pPr>
+                    <w:pStyle w:val="Compact"/>
+                    <w:jc w:val="left"/>
+                    <w:jc w:val="center"/>
+                  </w:pPr>
+                  <w:r>
+                    <w:t xml:space="preserve">BzBP</w:t>
+                  </w:r>
+                </w:p>
+              </w:tc>
+            </w:tr>
+            <w:tr>
+              <w:tc>
+                <w:tcPr/>
+                <w:p>
+                  <w:pPr>
+                    <w:pStyle w:val="Compact"/>
+                    <w:jc w:val="left"/>
+                    <w:jc w:val="center"/>
+                  </w:pPr>
+                  <w:r>
+                    <w:t xml:space="preserve">mono‑2‑ethyl 5‑carboxypentyl phthalate</w:t>
+                  </w:r>
+                </w:p>
+              </w:tc>
+              <w:tc>
+                <w:tcPr/>
+                <w:p>
+                  <w:pPr>
+                    <w:pStyle w:val="Compact"/>
+                    <w:jc w:val="left"/>
+                    <w:jc w:val="center"/>
+                  </w:pPr>
+                  <w:r>
+                    <w:t xml:space="preserve">MECPP</w:t>
+                  </w:r>
+                </w:p>
+              </w:tc>
+              <w:tc>
+                <w:tcPr/>
+                <w:p>
+                  <w:pPr>
+                    <w:pStyle w:val="Compact"/>
+                    <w:jc w:val="left"/>
+                    <w:jc w:val="center"/>
+                  </w:pPr>
+                  <w:r>
+                    <w:t xml:space="preserve">148386</w:t>
+                  </w:r>
+                </w:p>
+              </w:tc>
+              <w:tc>
+                <w:tcPr/>
+                <w:p>
+                  <w:pPr>
+                    <w:pStyle w:val="Compact"/>
+                    <w:jc w:val="left"/>
+                    <w:jc w:val="center"/>
+                  </w:pPr>
+                  <w:r>
+                    <w:t xml:space="preserve">C051450</w:t>
+                  </w:r>
+                </w:p>
+              </w:tc>
+              <w:tc>
+                <w:tcPr/>
+                <w:p>
+                  <w:pPr>
+                    <w:pStyle w:val="Compact"/>
+                    <w:jc w:val="left"/>
+                    <w:jc w:val="center"/>
+                  </w:pPr>
+                  <w:r>
+                    <w:t xml:space="preserve">1403</w:t>
+                  </w:r>
+                </w:p>
+              </w:tc>
+              <w:tc>
+                <w:tcPr/>
+                <w:p>
+                  <w:pPr>
+                    <w:pStyle w:val="Compact"/>
+                    <w:jc w:val="left"/>
+                    <w:jc w:val="center"/>
+                  </w:pPr>
+                  <w:r>
+                    <w:t xml:space="preserve">DEHP</w:t>
+                  </w:r>
+                </w:p>
+              </w:tc>
+            </w:tr>
+            <w:tr>
+              <w:tc>
+                <w:tcPr/>
+                <w:p>
+                  <w:pPr>
+                    <w:pStyle w:val="Compact"/>
+                    <w:jc w:val="left"/>
+                    <w:jc w:val="center"/>
+                  </w:pPr>
+                  <w:r>
+                    <w:t xml:space="preserve">mono‑2‑ethyl‑5‑hydroxyhexyl phthalate</w:t>
+                  </w:r>
+                </w:p>
+              </w:tc>
+              <w:tc>
+                <w:tcPr/>
+                <w:p>
+                  <w:pPr>
+                    <w:pStyle w:val="Compact"/>
+                    <w:jc w:val="left"/>
+                    <w:jc w:val="center"/>
+                  </w:pPr>
+                  <w:r>
+                    <w:t xml:space="preserve">MEHHP</w:t>
+                  </w:r>
+                </w:p>
+              </w:tc>
+              <w:tc>
+                <w:tcPr/>
+                <w:p>
+                  <w:pPr>
+                    <w:pStyle w:val="Compact"/>
+                    <w:jc w:val="left"/>
+                    <w:jc w:val="center"/>
+                  </w:pPr>
+                  <w:r>
+                    <w:t xml:space="preserve">170295</w:t>
+                  </w:r>
+                </w:p>
+              </w:tc>
+              <w:tc>
+                <w:tcPr/>
+                <w:p>
+                  <w:pPr>
+                    <w:pStyle w:val="Compact"/>
+                    <w:jc w:val="left"/>
+                    <w:jc w:val="center"/>
+                  </w:pPr>
+                  <w:r>
+                    <w:t xml:space="preserve">C479069</w:t>
+                  </w:r>
+                </w:p>
+              </w:tc>
+              <w:tc>
+                <w:tcPr/>
+                <w:p>
+                  <w:pPr>
+                    <w:pStyle w:val="Compact"/>
+                    <w:jc w:val="left"/>
+                    <w:jc w:val="center"/>
+                  </w:pPr>
+                  <w:r>
+                    <w:t xml:space="preserve">1402</w:t>
+                  </w:r>
+                </w:p>
+              </w:tc>
+              <w:tc>
+                <w:tcPr/>
+                <w:p>
+                  <w:pPr>
+                    <w:pStyle w:val="Compact"/>
+                    <w:jc w:val="left"/>
+                    <w:jc w:val="center"/>
+                  </w:pPr>
+                  <w:r>
+                    <w:t xml:space="preserve">DEHP</w:t>
+                  </w:r>
+                </w:p>
+              </w:tc>
+            </w:tr>
+            <w:tr>
+              <w:tc>
+                <w:tcPr/>
+                <w:p>
+                  <w:pPr>
+                    <w:pStyle w:val="Compact"/>
+                    <w:jc w:val="left"/>
+                    <w:jc w:val="center"/>
+                  </w:pPr>
+                  <w:r>
+                    <w:t xml:space="preserve">mono‑2‑ethyl‑5‑oxohexyl phthalate</w:t>
+                  </w:r>
+                </w:p>
+              </w:tc>
+              <w:tc>
+                <w:tcPr/>
+                <w:p>
+                  <w:pPr>
+                    <w:pStyle w:val="Compact"/>
+                    <w:jc w:val="left"/>
+                    <w:jc w:val="center"/>
+                  </w:pPr>
+                  <w:r>
+                    <w:t xml:space="preserve">MEOHP</w:t>
+                  </w:r>
+                </w:p>
+              </w:tc>
+              <w:tc>
+                <w:tcPr/>
+                <w:p>
+                  <w:pPr>
+                    <w:pStyle w:val="Compact"/>
+                    <w:jc w:val="left"/>
+                    <w:jc w:val="center"/>
+                  </w:pPr>
+                  <w:r>
+                    <w:t xml:space="preserve">119096</w:t>
+                  </w:r>
+                </w:p>
+              </w:tc>
+              <w:tc>
+                <w:tcPr/>
+                <w:p>
+                  <w:pPr>
+                    <w:pStyle w:val="Compact"/>
+                    <w:jc w:val="left"/>
+                    <w:jc w:val="center"/>
+                  </w:pPr>
+                  <w:r>
+                    <w:t xml:space="preserve">C080276</w:t>
+                  </w:r>
+                </w:p>
+              </w:tc>
+              <w:tc>
+                <w:tcPr/>
+                <w:p>
+                  <w:pPr>
+                    <w:pStyle w:val="Compact"/>
+                    <w:jc w:val="left"/>
+                    <w:jc w:val="center"/>
+                  </w:pPr>
+                  <w:r>
+                    <w:t xml:space="preserve">1401</w:t>
+                  </w:r>
+                </w:p>
+              </w:tc>
+              <w:tc>
+                <w:tcPr/>
+                <w:p>
+                  <w:pPr>
+                    <w:pStyle w:val="Compact"/>
+                    <w:jc w:val="left"/>
+                    <w:jc w:val="center"/>
+                  </w:pPr>
+                  <w:r>
+                    <w:t xml:space="preserve">DEHP</w:t>
+                  </w:r>
+                </w:p>
+              </w:tc>
+            </w:tr>
+            <w:tr>
+              <w:tc>
+                <w:tcPr/>
+                <w:p>
+                  <w:pPr>
+                    <w:pStyle w:val="Compact"/>
+                    <w:jc w:val="left"/>
+                    <w:jc w:val="center"/>
+                  </w:pPr>
+                  <w:r>
+                    <w:t xml:space="preserve">mono‑2‑ethylhexyl phthalate</w:t>
+                  </w:r>
+                </w:p>
+              </w:tc>
+              <w:tc>
+                <w:tcPr/>
+                <w:p>
+                  <w:pPr>
+                    <w:pStyle w:val="Compact"/>
+                    <w:jc w:val="left"/>
+                    <w:jc w:val="center"/>
+                  </w:pPr>
+                  <w:r>
+                    <w:t xml:space="preserve">MEHP</w:t>
+                  </w:r>
+                </w:p>
+              </w:tc>
+              <w:tc>
+                <w:tcPr/>
+                <w:p>
+                  <w:pPr>
+                    <w:pStyle w:val="Compact"/>
+                    <w:jc w:val="left"/>
+                    <w:jc w:val="center"/>
+                  </w:pPr>
+                  <w:r>
+                    <w:t xml:space="preserve">21924291</w:t>
+                  </w:r>
+                </w:p>
+              </w:tc>
+              <w:tc>
+                <w:tcPr/>
+                <w:p>
+                  <w:pPr>
+                    <w:pStyle w:val="Compact"/>
+                    <w:jc w:val="left"/>
+                    <w:jc w:val="center"/>
+                  </w:pPr>
+                  <w:r>
+                    <w:t xml:space="preserve">C016599</w:t>
+                  </w:r>
+                </w:p>
+              </w:tc>
+              <w:tc>
+                <w:tcPr/>
+                <w:p>
+                  <w:pPr>
+                    <w:pStyle w:val="Compact"/>
+                    <w:jc w:val="left"/>
+                    <w:jc w:val="center"/>
+                  </w:pPr>
+                  <w:r>
+                    <w:t xml:space="preserve">Unsure</w:t>
+                  </w:r>
+                </w:p>
+              </w:tc>
+              <w:tc>
+                <w:tcPr/>
+                <w:p>
+                  <w:pPr>
+                    <w:pStyle w:val="Compact"/>
+                    <w:jc w:val="left"/>
+                    <w:jc w:val="center"/>
+                  </w:pPr>
+                  <w:r>
+                    <w:t xml:space="preserve">DEHP</w:t>
+                  </w:r>
+                </w:p>
+              </w:tc>
+            </w:tr>
+            <w:tr>
+              <w:tc>
+                <w:tcPr/>
+                <w:p>
+                  <w:pPr>
+                    <w:pStyle w:val="Compact"/>
+                    <w:jc w:val="left"/>
+                    <w:jc w:val="center"/>
+                  </w:pPr>
+                  <w:r>
+                    <w:t xml:space="preserve">mono‑4‑methyl‑7‑hydroxyoctyl phthalate</w:t>
+                  </w:r>
+                </w:p>
+              </w:tc>
+              <w:tc>
+                <w:tcPr/>
+                <w:p>
+                  <w:pPr>
+                    <w:pStyle w:val="Compact"/>
+                    <w:jc w:val="left"/>
+                    <w:jc w:val="center"/>
+                  </w:pPr>
+                  <w:r>
+                    <w:t xml:space="preserve">oh-MiNP</w:t>
+                  </w:r>
+                </w:p>
+              </w:tc>
+              <w:tc>
+                <w:tcPr/>
+                <w:p>
+                  <w:pPr>
+                    <w:pStyle w:val="Compact"/>
+                    <w:jc w:val="left"/>
+                    <w:jc w:val="center"/>
+                  </w:pPr>
+                  <w:r>
+                    <w:t xml:space="preserve">102401880</w:t>
+                  </w:r>
+                </w:p>
+              </w:tc>
+              <w:tc>
+                <w:tcPr/>
+                <w:p>
+                  <w:pPr>
+                    <w:pStyle w:val="Compact"/>
+                    <w:jc w:val="left"/>
+                    <w:jc w:val="center"/>
+                  </w:pPr>
+                  <w:r>
+                    <w:t xml:space="preserve">NA</w:t>
+                  </w:r>
+                </w:p>
+              </w:tc>
+              <w:tc>
+                <w:tcPr/>
+                <w:p>
+                  <w:pPr>
+                    <w:pStyle w:val="Compact"/>
+                    <w:jc w:val="left"/>
+                    <w:jc w:val="center"/>
+                  </w:pPr>
+                  <w:r>
+                    <w:t xml:space="preserve">1451</w:t>
+                  </w:r>
+                </w:p>
+              </w:tc>
+              <w:tc>
+                <w:tcPr/>
+                <w:p>
+                  <w:pPr>
+                    <w:pStyle w:val="Compact"/>
+                    <w:jc w:val="left"/>
+                    <w:jc w:val="center"/>
+                  </w:pPr>
+                  <w:r>
+                    <w:t xml:space="preserve">NA</w:t>
+                  </w:r>
+                </w:p>
+              </w:tc>
+            </w:tr>
+            <w:tr>
+              <w:tc>
+                <w:tcPr/>
+                <w:p>
+                  <w:pPr>
+                    <w:pStyle w:val="Compact"/>
+                    <w:jc w:val="left"/>
+                    <w:jc w:val="center"/>
+                  </w:pPr>
+                  <w:r>
+                    <w:t xml:space="preserve">mono‑4‑methyl‑7‑oxooctyl phthalate</w:t>
+                  </w:r>
+                </w:p>
+              </w:tc>
+              <w:tc>
+                <w:tcPr/>
+                <w:p>
+                  <w:pPr>
+                    <w:pStyle w:val="Compact"/>
+                    <w:jc w:val="left"/>
+                    <w:jc w:val="center"/>
+                  </w:pPr>
+                  <w:r>
+                    <w:t xml:space="preserve">oxo-MiNP</w:t>
+                  </w:r>
+                </w:p>
+              </w:tc>
+              <w:tc>
+                <w:tcPr/>
+                <w:p>
+                  <w:pPr>
+                    <w:pStyle w:val="Compact"/>
+                    <w:jc w:val="left"/>
+                    <w:jc w:val="center"/>
+                  </w:pPr>
+                  <w:r>
+                    <w:t xml:space="preserve">102401881</w:t>
+                  </w:r>
+                </w:p>
+              </w:tc>
+              <w:tc>
+                <w:tcPr/>
+                <w:p>
+                  <w:pPr>
+                    <w:pStyle w:val="Compact"/>
+                    <w:jc w:val="left"/>
+                    <w:jc w:val="center"/>
+                  </w:pPr>
+                  <w:r>
+                    <w:t xml:space="preserve">NA</w:t>
+                  </w:r>
+                </w:p>
+              </w:tc>
+              <w:tc>
+                <w:tcPr/>
+                <w:p>
+                  <w:pPr>
+                    <w:pStyle w:val="Compact"/>
+                    <w:jc w:val="left"/>
+                    <w:jc w:val="center"/>
+                  </w:pPr>
+                  <w:r>
+                    <w:t xml:space="preserve">1492</w:t>
+                  </w:r>
+                </w:p>
+              </w:tc>
+              <w:tc>
+                <w:tcPr/>
+                <w:p>
+                  <w:pPr>
+                    <w:pStyle w:val="Compact"/>
+                    <w:jc w:val="left"/>
+                    <w:jc w:val="center"/>
+                  </w:pPr>
+                  <w:r>
+                    <w:t xml:space="preserve">NA</w:t>
+                  </w:r>
+                </w:p>
+              </w:tc>
+            </w:tr>
+            <w:tr>
+              <w:tc>
+                <w:tcPr/>
+                <w:p>
+                  <w:pPr>
+                    <w:pStyle w:val="Compact"/>
+                    <w:jc w:val="left"/>
+                    <w:jc w:val="center"/>
+                  </w:pPr>
+                  <w:r>
+                    <w:t xml:space="preserve">mono‑iso‑butyl phthalate</w:t>
+                  </w:r>
+                </w:p>
+              </w:tc>
+              <w:tc>
+                <w:tcPr/>
+                <w:p>
+                  <w:pPr>
+                    <w:pStyle w:val="Compact"/>
+                    <w:jc w:val="left"/>
+                    <w:jc w:val="center"/>
+                  </w:pPr>
+                  <w:r>
+                    <w:t xml:space="preserve">MiBP</w:t>
+                  </w:r>
+                </w:p>
+              </w:tc>
+              <w:tc>
+                <w:tcPr/>
+                <w:p>
+                  <w:pPr>
+                    <w:pStyle w:val="Compact"/>
+                    <w:jc w:val="left"/>
+                    <w:jc w:val="center"/>
+                  </w:pPr>
+                  <w:r>
+                    <w:t xml:space="preserve">92272</w:t>
+                  </w:r>
+                </w:p>
+              </w:tc>
+              <w:tc>
+                <w:tcPr/>
+                <w:p>
+                  <w:pPr>
+                    <w:pStyle w:val="Compact"/>
+                    <w:jc w:val="left"/>
+                    <w:jc w:val="center"/>
+                  </w:pPr>
+                  <w:r>
+                    <w:t xml:space="preserve">C575690</w:t>
+                  </w:r>
+                </w:p>
+              </w:tc>
+              <w:tc>
+                <w:tcPr/>
+                <w:p>
+                  <w:pPr>
+                    <w:pStyle w:val="Compact"/>
+                    <w:jc w:val="left"/>
+                    <w:jc w:val="center"/>
+                  </w:pPr>
+                  <w:r>
+                    <w:t xml:space="preserve">1399</w:t>
+                  </w:r>
+                </w:p>
+              </w:tc>
+              <w:tc>
+                <w:tcPr/>
+                <w:p>
+                  <w:pPr>
+                    <w:pStyle w:val="Compact"/>
+                    <w:jc w:val="left"/>
+                    <w:jc w:val="center"/>
+                  </w:pPr>
+                  <w:r>
+                    <w:t xml:space="preserve">DiBP</w:t>
+                  </w:r>
+                </w:p>
+              </w:tc>
+            </w:tr>
+            <w:tr>
+              <w:tc>
+                <w:tcPr/>
+                <w:p>
+                  <w:pPr>
+                    <w:pStyle w:val="Compact"/>
+                    <w:jc w:val="left"/>
+                    <w:jc w:val="center"/>
+                  </w:pPr>
+                  <w:r>
+                    <w:t xml:space="preserve">mono‑n‑butyl phthalate</w:t>
+                  </w:r>
+                </w:p>
+              </w:tc>
+              <w:tc>
+                <w:tcPr/>
+                <w:p>
+                  <w:pPr>
+                    <w:pStyle w:val="Compact"/>
+                    <w:jc w:val="left"/>
+                    <w:jc w:val="center"/>
+                  </w:pPr>
+                  <w:r>
+                    <w:t xml:space="preserve">MnBP</w:t>
+                  </w:r>
+                </w:p>
+              </w:tc>
+              <w:tc>
+                <w:tcPr/>
+                <w:p>
+                  <w:pPr>
+                    <w:pStyle w:val="Compact"/>
+                    <w:jc w:val="left"/>
+                    <w:jc w:val="center"/>
+                  </w:pPr>
+                  <w:r>
+                    <w:t xml:space="preserve">8575</w:t>
+                  </w:r>
+                </w:p>
+              </w:tc>
+              <w:tc>
+                <w:tcPr/>
+                <w:p>
+                  <w:pPr>
+                    <w:pStyle w:val="Compact"/>
+                    <w:jc w:val="left"/>
+                    <w:jc w:val="center"/>
+                  </w:pPr>
+                  <w:r>
+                    <w:t xml:space="preserve">C028577</w:t>
+                  </w:r>
+                </w:p>
+              </w:tc>
+              <w:tc>
+                <w:tcPr/>
+                <w:p>
+                  <w:pPr>
+                    <w:pStyle w:val="Compact"/>
+                    <w:jc w:val="left"/>
+                    <w:jc w:val="center"/>
+                  </w:pPr>
+                  <w:r>
+                    <w:t xml:space="preserve">1398</w:t>
+                  </w:r>
+                </w:p>
+              </w:tc>
+              <w:tc>
+                <w:tcPr/>
+                <w:p>
+                  <w:pPr>
+                    <w:pStyle w:val="Compact"/>
+                    <w:jc w:val="left"/>
+                    <w:jc w:val="center"/>
+                  </w:pPr>
+                  <w:r>
+                    <w:t xml:space="preserve">NA</w:t>
+                  </w:r>
+                </w:p>
+              </w:tc>
+            </w:tr>
+            <w:tr>
+              <w:tc>
+                <w:tcPr/>
+                <w:p>
+                  <w:pPr>
+                    <w:pStyle w:val="Compact"/>
+                    <w:jc w:val="left"/>
+                    <w:jc w:val="center"/>
+                  </w:pPr>
+                  <w:r>
+                    <w:t xml:space="preserve">monoethyl phthalate</w:t>
+                  </w:r>
+                </w:p>
+              </w:tc>
+              <w:tc>
+                <w:tcPr/>
+                <w:p>
+                  <w:pPr>
+                    <w:pStyle w:val="Compact"/>
+                    <w:jc w:val="left"/>
+                    <w:jc w:val="center"/>
+                  </w:pPr>
+                  <w:r>
+                    <w:t xml:space="preserve">MEP</w:t>
+                  </w:r>
+                </w:p>
+              </w:tc>
+              <w:tc>
+                <w:tcPr/>
+                <w:p>
+                  <w:pPr>
+                    <w:pStyle w:val="Compact"/>
+                    <w:jc w:val="left"/>
+                    <w:jc w:val="center"/>
+                  </w:pPr>
+                  <w:r>
+                    <w:t xml:space="preserve">75318</w:t>
+                  </w:r>
+                </w:p>
+              </w:tc>
+              <w:tc>
+                <w:tcPr/>
+                <w:p>
+                  <w:pPr>
+                    <w:pStyle w:val="Compact"/>
+                    <w:jc w:val="left"/>
+                    <w:jc w:val="center"/>
+                  </w:pPr>
+                  <w:r>
+                    <w:t xml:space="preserve">C581825</w:t>
+                  </w:r>
+                </w:p>
+              </w:tc>
+              <w:tc>
+                <w:tcPr/>
+                <w:p>
+                  <w:pPr>
+                    <w:pStyle w:val="Compact"/>
+                    <w:jc w:val="left"/>
+                    <w:jc w:val="center"/>
+                  </w:pPr>
+                  <w:r>
+                    <w:t xml:space="preserve">1396</w:t>
+                  </w:r>
+                </w:p>
+              </w:tc>
+              <w:tc>
+                <w:tcPr/>
+                <w:p>
+                  <w:pPr>
+                    <w:pStyle w:val="Compact"/>
+                    <w:jc w:val="left"/>
+                    <w:jc w:val="center"/>
+                  </w:pPr>
+                  <w:r>
+                    <w:t xml:space="preserve">DEP</w:t>
+                  </w:r>
+                </w:p>
+              </w:tc>
+            </w:tr>
+          </w:tbl>
+          <w:bookmarkEnd w:id="56"/>
+          <w:p/>
+        </w:tc>
+      </w:tr>
+    </w:tbl>
+    <w:bookmarkEnd w:id="57"/>
+    <w:bookmarkStart w:id="58" w:name="corticosteroids"/>
+    <w:p>
+      <w:pPr>
+        <w:pStyle w:val="Heading2"/>
+      </w:pPr>
+      <w:r>
+        <w:t xml:space="preserve">Corticosteroids</w:t>
+      </w:r>
+    </w:p>
+    <w:p>
+      <w:pPr>
+        <w:numPr>
+          <w:ilvl w:val="0"/>
+          <w:numId w:val="1033"/>
+        </w:numPr>
+        <w:pStyle w:val="Compact"/>
+      </w:pPr>
+      <w:r>
+        <w:t xml:space="preserve">Levels of unprocessed biomarkers (metabolites), with IDs.</w:t>
+      </w:r>
+    </w:p>
+    <w:p>
+      <w:pPr>
+        <w:numPr>
+          <w:ilvl w:val="0"/>
+          <w:numId w:val="1033"/>
+        </w:numPr>
+        <w:pStyle w:val="Compact"/>
+      </w:pPr>
+      <w:r>
+        <w:t xml:space="preserve">Table comparing subjects with and without measurement of steroids.</w:t>
+      </w:r>
+    </w:p>
+    <w:bookmarkEnd w:id="58"/>
+    <w:bookmarkEnd w:id="59"/>
+    <w:bookmarkStart w:id="60" w:name="main-results"/>
+    <w:p>
+      <w:pPr>
+        <w:pStyle w:val="Heading1"/>
+      </w:pPr>
+      <w:r>
+        <w:t xml:space="preserve">Main results</w:t>
+      </w:r>
+    </w:p>
+    <w:p>
+      <w:pPr>
+        <w:numPr>
+          <w:ilvl w:val="0"/>
+          <w:numId w:val="1034"/>
+        </w:numPr>
+        <w:pStyle w:val="Compact"/>
+      </w:pPr>
+      <w:r>
+        <w:t xml:space="preserve">RQ2: group chemicals by class, and for each chemical report results</w:t>
+      </w:r>
+      <w:r>
+        <w:t xml:space="preserve"> </w:t>
+      </w:r>
+      <w:r>
+        <w:t xml:space="preserve">with metabolites (</w:t>
+      </w:r>
+      <w:r>
+        <w:rPr>
+          <w:rStyle w:val="VerbatimChar"/>
+        </w:rPr>
+        <w:t xml:space="preserve">avg_comparisons</w:t>
+      </w:r>
+      <w:r>
+        <w:t xml:space="preserve"> </w:t>
+      </w:r>
+      <w:r>
+        <w:t xml:space="preserve">with estimate, SE, s-value, CI).</w:t>
+      </w:r>
+    </w:p>
+    <w:p>
+      <w:pPr>
+        <w:numPr>
+          <w:ilvl w:val="0"/>
+          <w:numId w:val="1034"/>
+        </w:numPr>
+        <w:pStyle w:val="Compact"/>
+      </w:pPr>
+      <w:r>
+        <w:t xml:space="preserve">RQ3: report results with outcome (</w:t>
+      </w:r>
+      <w:r>
+        <w:rPr>
+          <w:rStyle w:val="VerbatimChar"/>
+        </w:rPr>
+        <w:t xml:space="preserve">avg_comparisons</w:t>
+      </w:r>
+      <w:r>
+        <w:t xml:space="preserve"> </w:t>
+      </w:r>
+      <w:r>
+        <w:t xml:space="preserve">with estimate,</w:t>
+      </w:r>
+      <w:r>
+        <w:t xml:space="preserve"> </w:t>
+      </w:r>
+      <w:r>
+        <w:t xml:space="preserve">SE, s-value, CI).</w:t>
+      </w:r>
+    </w:p>
+    <w:bookmarkEnd w:id="60"/>
+    <w:bookmarkStart w:id="61" w:name="other-analyses"/>
+    <w:p>
+      <w:pPr>
+        <w:pStyle w:val="Heading1"/>
+      </w:pPr>
+      <w:r>
+        <w:t xml:space="preserve">Other analyses</w:t>
+      </w:r>
+    </w:p>
+    <w:bookmarkEnd w:id="61"/>
     <w:sectPr>
       <w:type w:val="nextPage"/>
       <w:pgSz w:h="15840" w:w="12240"/>
@@ -2252,6 +4689,24 @@
     <w:abstractNumId w:val="991"/>
   </w:num>
   <w:num w:numId="1028">
+    <w:abstractNumId w:val="991"/>
+  </w:num>
+  <w:num w:numId="1029">
+    <w:abstractNumId w:val="991"/>
+  </w:num>
+  <w:num w:numId="1030">
+    <w:abstractNumId w:val="991"/>
+  </w:num>
+  <w:num w:numId="1031">
+    <w:abstractNumId w:val="991"/>
+  </w:num>
+  <w:num w:numId="1032">
+    <w:abstractNumId w:val="991"/>
+  </w:num>
+  <w:num w:numId="1033">
+    <w:abstractNumId w:val="991"/>
+  </w:num>
+  <w:num w:numId="1034">
     <w:abstractNumId w:val="991"/>
   </w:num>
 </w:numbering>

</xml_diff>

<commit_message>
Modified pipeline so that targets for processing results do not actually produce eg plots but only ready to use tibbles for plots and tables. Tested pipeline to create paper but I think I still have to manually reference tables and figures in manuscript.
</commit_message>
<xml_diff>
--- a/output/paper/manuscript.docx
+++ b/output/paper/manuscript.docx
@@ -588,6 +588,18 @@
         <w:t xml:space="preserve">Confounders</w:t>
       </w:r>
     </w:p>
+    <w:p>
+      <w:pPr>
+        <w:numPr>
+          <w:ilvl w:val="0"/>
+          <w:numId w:val="1011"/>
+        </w:numPr>
+        <w:pStyle w:val="Compact"/>
+      </w:pPr>
+      <w:r>
+        <w:t xml:space="preserve">For RQ1 I used creatinine values from HELIX. For RQ3 the ones from the steroids dataset. For RQ2, I included in the model both variables.</w:t>
+      </w:r>
+    </w:p>
     <w:bookmarkEnd w:id="28"/>
     <w:bookmarkStart w:id="29" w:name="sec-edcs"/>
     <w:p>
@@ -633,7 +645,7 @@
       <w:pPr>
         <w:numPr>
           <w:ilvl w:val="0"/>
-          <w:numId w:val="1011"/>
+          <w:numId w:val="1012"/>
         </w:numPr>
         <w:pStyle w:val="Compact"/>
       </w:pPr>
@@ -655,7 +667,7 @@
       <w:pPr>
         <w:numPr>
           <w:ilvl w:val="0"/>
-          <w:numId w:val="1012"/>
+          <w:numId w:val="1013"/>
         </w:numPr>
         <w:pStyle w:val="Compact"/>
       </w:pPr>
@@ -677,7 +689,7 @@
       <w:pPr>
         <w:numPr>
           <w:ilvl w:val="0"/>
-          <w:numId w:val="1013"/>
+          <w:numId w:val="1014"/>
         </w:numPr>
         <w:pStyle w:val="Compact"/>
       </w:pPr>
@@ -699,7 +711,7 @@
       <w:pPr>
         <w:numPr>
           <w:ilvl w:val="0"/>
-          <w:numId w:val="1014"/>
+          <w:numId w:val="1015"/>
         </w:numPr>
         <w:pStyle w:val="Compact"/>
       </w:pPr>
@@ -721,9 +733,19 @@
       <w:pPr>
         <w:numPr>
           <w:ilvl w:val="0"/>
-          <w:numId w:val="1015"/>
-        </w:numPr>
-        <w:pStyle w:val="Compact"/>
+          <w:numId w:val="1016"/>
+        </w:numPr>
+      </w:pPr>
+      <w:r>
+        <w:t xml:space="preserve">In RQ2, I included the logarithm of the denominator in the RHS. In RQ3, I used the logarithm of the ratio in the RHS.</w:t>
+      </w:r>
+    </w:p>
+    <w:p>
+      <w:pPr>
+        <w:numPr>
+          <w:ilvl w:val="0"/>
+          <w:numId w:val="1016"/>
+        </w:numPr>
       </w:pPr>
       <w:r>
         <w:t xml:space="preserve">Methods for selecting potential confounders (provide DAGs).</w:t>
@@ -733,9 +755,8 @@
       <w:pPr>
         <w:numPr>
           <w:ilvl w:val="0"/>
-          <w:numId w:val="1015"/>
-        </w:numPr>
-        <w:pStyle w:val="Compact"/>
+          <w:numId w:val="1016"/>
+        </w:numPr>
       </w:pPr>
       <w:r>
         <w:t xml:space="preserve">Describe all statistical methods with assumptions, including those used to control for confounding.</w:t>
@@ -745,69 +766,66 @@
       <w:pPr>
         <w:numPr>
           <w:ilvl w:val="1"/>
+          <w:numId w:val="1017"/>
+        </w:numPr>
+        <w:pStyle w:val="Compact"/>
+      </w:pPr>
+      <w:r>
+        <w:t xml:space="preserve">Description of outcome model, weighting method, estimand, and balance assessment.</w:t>
+      </w:r>
+    </w:p>
+    <w:p>
+      <w:pPr>
+        <w:numPr>
+          <w:ilvl w:val="1"/>
+          <w:numId w:val="1017"/>
+        </w:numPr>
+        <w:pStyle w:val="Compact"/>
+      </w:pPr>
+      <w:r>
+        <w:t xml:space="preserve">Description of method used to estimate effects (e.g., g-computation).</w:t>
+      </w:r>
+    </w:p>
+    <w:p>
+      <w:pPr>
+        <w:numPr>
+          <w:ilvl w:val="1"/>
+          <w:numId w:val="1017"/>
+        </w:numPr>
+        <w:pStyle w:val="Compact"/>
+      </w:pPr>
+      <w:r>
+        <w:t xml:space="preserve">Description of method used for SE and CI.</w:t>
+      </w:r>
+    </w:p>
+    <w:p>
+      <w:pPr>
+        <w:numPr>
+          <w:ilvl w:val="0"/>
           <w:numId w:val="1016"/>
         </w:numPr>
-        <w:pStyle w:val="Compact"/>
-      </w:pPr>
-      <w:r>
-        <w:t xml:space="preserve">Description of outcome model, weighting method, estimand, and balance assessment.</w:t>
-      </w:r>
-    </w:p>
-    <w:p>
-      <w:pPr>
-        <w:numPr>
-          <w:ilvl w:val="1"/>
+      </w:pPr>
+      <w:r>
+        <w:t xml:space="preserve">Describe any methods used to examine subgroups and interactions (sub-group analysis or moderation analysis or analysis of effect-modification).</w:t>
+      </w:r>
+    </w:p>
+    <w:p>
+      <w:pPr>
+        <w:numPr>
+          <w:ilvl w:val="0"/>
           <w:numId w:val="1016"/>
         </w:numPr>
-        <w:pStyle w:val="Compact"/>
-      </w:pPr>
-      <w:r>
-        <w:t xml:space="preserve">Description of method used to estimate effects (e.g., g-computation).</w:t>
-      </w:r>
-    </w:p>
-    <w:p>
-      <w:pPr>
-        <w:numPr>
-          <w:ilvl w:val="1"/>
+      </w:pPr>
+      <w:r>
+        <w:t xml:space="preserve">Explain how missing data were addressed.</w:t>
+      </w:r>
+    </w:p>
+    <w:p>
+      <w:pPr>
+        <w:numPr>
+          <w:ilvl w:val="0"/>
           <w:numId w:val="1016"/>
         </w:numPr>
-        <w:pStyle w:val="Compact"/>
-      </w:pPr>
-      <w:r>
-        <w:t xml:space="preserve">Description of method used for SE and CI.</w:t>
-      </w:r>
-    </w:p>
-    <w:p>
-      <w:pPr>
-        <w:numPr>
-          <w:ilvl w:val="0"/>
-          <w:numId w:val="1015"/>
-        </w:numPr>
-        <w:pStyle w:val="Compact"/>
-      </w:pPr>
-      <w:r>
-        <w:t xml:space="preserve">Describe any methods used to examine subgroups and interactions (sub-group analysis or moderation analysis or analysis of effect-modification).</w:t>
-      </w:r>
-    </w:p>
-    <w:p>
-      <w:pPr>
-        <w:numPr>
-          <w:ilvl w:val="0"/>
-          <w:numId w:val="1015"/>
-        </w:numPr>
-        <w:pStyle w:val="Compact"/>
-      </w:pPr>
-      <w:r>
-        <w:t xml:space="preserve">Explain how missing data were addressed.</w:t>
-      </w:r>
-    </w:p>
-    <w:p>
-      <w:pPr>
-        <w:numPr>
-          <w:ilvl w:val="0"/>
-          <w:numId w:val="1015"/>
-        </w:numPr>
-        <w:pStyle w:val="Compact"/>
       </w:pPr>
       <w:r>
         <w:t xml:space="preserve">Cohort study: explain how loss to follow-up was addressed.</w:t>
@@ -817,9 +835,8 @@
       <w:pPr>
         <w:numPr>
           <w:ilvl w:val="0"/>
-          <w:numId w:val="1015"/>
-        </w:numPr>
-        <w:pStyle w:val="Compact"/>
+          <w:numId w:val="1016"/>
+        </w:numPr>
       </w:pPr>
       <w:r>
         <w:t xml:space="preserve">Cross-sectional study: describe analytical methods taking account of sampling strategy.</w:t>
@@ -829,9 +846,8 @@
       <w:pPr>
         <w:numPr>
           <w:ilvl w:val="0"/>
-          <w:numId w:val="1015"/>
-        </w:numPr>
-        <w:pStyle w:val="Compact"/>
+          <w:numId w:val="1016"/>
+        </w:numPr>
       </w:pPr>
       <w:r>
         <w:t xml:space="preserve">Describe any sensitivity analyses.</w:t>
@@ -841,9 +857,8 @@
       <w:pPr>
         <w:numPr>
           <w:ilvl w:val="0"/>
-          <w:numId w:val="1015"/>
-        </w:numPr>
-        <w:pStyle w:val="Compact"/>
+          <w:numId w:val="1016"/>
+        </w:numPr>
       </w:pPr>
       <w:r>
         <w:t xml:space="preserve">When referring to previous publications for methods’ details, include a brief description of the approach, key assumptions and limitations, and any deviation.</w:t>
@@ -853,9 +868,8 @@
       <w:pPr>
         <w:numPr>
           <w:ilvl w:val="0"/>
-          <w:numId w:val="1015"/>
-        </w:numPr>
-        <w:pStyle w:val="Compact"/>
+          <w:numId w:val="1016"/>
+        </w:numPr>
       </w:pPr>
       <w:r>
         <w:t xml:space="preserve">Names and version numbers for the used software packages, including non-data arguments if deviating from the default ones.</w:t>
@@ -885,7 +899,7 @@
       <w:pPr>
         <w:numPr>
           <w:ilvl w:val="0"/>
-          <w:numId w:val="1017"/>
+          <w:numId w:val="1018"/>
         </w:numPr>
         <w:pStyle w:val="Compact"/>
       </w:pPr>
@@ -903,19 +917,6 @@
         <w:t xml:space="preserve">Descriptive data</w:t>
       </w:r>
     </w:p>
-    <w:p>
-      <w:pPr>
-        <w:pStyle w:val="FirstParagraph"/>
-      </w:pPr>
-      <w:hyperlink w:anchor="tbl-chem-info">
-        <w:r>
-          <w:rPr>
-            <w:rStyle w:val="InternetLink"/>
-          </w:rPr>
-          <w:t xml:space="preserve">Table 1</w:t>
-        </w:r>
-      </w:hyperlink>
-    </w:p>
     <w:bookmarkEnd w:id="40"/>
     <w:bookmarkStart w:id="41" w:name="sec-res-out-desc"/>
     <w:p>
@@ -940,7 +941,7 @@
       <w:pPr>
         <w:numPr>
           <w:ilvl w:val="0"/>
-          <w:numId w:val="1018"/>
+          <w:numId w:val="1019"/>
         </w:numPr>
         <w:pStyle w:val="Compact"/>
       </w:pPr>
@@ -952,7 +953,7 @@
       <w:pPr>
         <w:numPr>
           <w:ilvl w:val="1"/>
-          <w:numId w:val="1019"/>
+          <w:numId w:val="1020"/>
         </w:numPr>
         <w:pStyle w:val="Compact"/>
       </w:pPr>
@@ -964,7 +965,7 @@
       <w:pPr>
         <w:numPr>
           <w:ilvl w:val="1"/>
-          <w:numId w:val="1019"/>
+          <w:numId w:val="1020"/>
         </w:numPr>
         <w:pStyle w:val="Compact"/>
       </w:pPr>
@@ -1018,7 +1019,7 @@
       <w:pPr>
         <w:numPr>
           <w:ilvl w:val="0"/>
-          <w:numId w:val="1018"/>
+          <w:numId w:val="1019"/>
         </w:numPr>
         <w:pStyle w:val="Compact"/>
       </w:pPr>
@@ -1050,7 +1051,7 @@
       <w:pPr>
         <w:numPr>
           <w:ilvl w:val="1"/>
-          <w:numId w:val="1020"/>
+          <w:numId w:val="1021"/>
         </w:numPr>
         <w:pStyle w:val="Compact"/>
       </w:pPr>
@@ -1082,7 +1083,7 @@
       <w:pPr>
         <w:numPr>
           <w:ilvl w:val="0"/>
-          <w:numId w:val="1018"/>
+          <w:numId w:val="1019"/>
         </w:numPr>
         <w:pStyle w:val="Compact"/>
       </w:pPr>
@@ -1104,7 +1105,7 @@
       <w:pPr>
         <w:numPr>
           <w:ilvl w:val="0"/>
-          <w:numId w:val="1021"/>
+          <w:numId w:val="1022"/>
         </w:numPr>
         <w:pStyle w:val="Compact"/>
       </w:pPr>
@@ -1136,7 +1137,7 @@
       <w:pPr>
         <w:numPr>
           <w:ilvl w:val="0"/>
-          <w:numId w:val="1022"/>
+          <w:numId w:val="1023"/>
         </w:numPr>
         <w:pStyle w:val="Compact"/>
       </w:pPr>
@@ -1148,7 +1149,7 @@
       <w:pPr>
         <w:numPr>
           <w:ilvl w:val="0"/>
-          <w:numId w:val="1022"/>
+          <w:numId w:val="1023"/>
         </w:numPr>
         <w:pStyle w:val="Compact"/>
       </w:pPr>
@@ -1160,7 +1161,7 @@
       <w:pPr>
         <w:numPr>
           <w:ilvl w:val="1"/>
-          <w:numId w:val="1023"/>
+          <w:numId w:val="1024"/>
         </w:numPr>
         <w:pStyle w:val="Compact"/>
       </w:pPr>
@@ -1172,7 +1173,7 @@
       <w:pPr>
         <w:numPr>
           <w:ilvl w:val="1"/>
-          <w:numId w:val="1023"/>
+          <w:numId w:val="1024"/>
         </w:numPr>
         <w:pStyle w:val="Compact"/>
       </w:pPr>
@@ -1194,7 +1195,7 @@
       <w:pPr>
         <w:numPr>
           <w:ilvl w:val="0"/>
-          <w:numId w:val="1024"/>
+          <w:numId w:val="1025"/>
         </w:numPr>
         <w:pStyle w:val="Compact"/>
       </w:pPr>
@@ -1206,7 +1207,7 @@
       <w:pPr>
         <w:numPr>
           <w:ilvl w:val="0"/>
-          <w:numId w:val="1024"/>
+          <w:numId w:val="1025"/>
         </w:numPr>
         <w:pStyle w:val="Compact"/>
       </w:pPr>
@@ -1226,7 +1227,7 @@
       <w:pPr>
         <w:numPr>
           <w:ilvl w:val="0"/>
-          <w:numId w:val="1025"/>
+          <w:numId w:val="1026"/>
         </w:numPr>
         <w:pStyle w:val="Compact"/>
       </w:pPr>
@@ -1238,7 +1239,7 @@
       <w:pPr>
         <w:numPr>
           <w:ilvl w:val="0"/>
-          <w:numId w:val="1025"/>
+          <w:numId w:val="1026"/>
         </w:numPr>
         <w:pStyle w:val="Compact"/>
       </w:pPr>
@@ -1250,7 +1251,7 @@
       <w:pPr>
         <w:numPr>
           <w:ilvl w:val="0"/>
-          <w:numId w:val="1025"/>
+          <w:numId w:val="1026"/>
         </w:numPr>
         <w:pStyle w:val="Compact"/>
       </w:pPr>
@@ -1262,7 +1263,7 @@
       <w:pPr>
         <w:numPr>
           <w:ilvl w:val="0"/>
-          <w:numId w:val="1025"/>
+          <w:numId w:val="1026"/>
         </w:numPr>
         <w:pStyle w:val="Compact"/>
       </w:pPr>
@@ -1274,7 +1275,7 @@
       <w:pPr>
         <w:numPr>
           <w:ilvl w:val="0"/>
-          <w:numId w:val="1025"/>
+          <w:numId w:val="1026"/>
         </w:numPr>
         <w:pStyle w:val="Compact"/>
       </w:pPr>
@@ -1286,7 +1287,7 @@
       <w:pPr>
         <w:numPr>
           <w:ilvl w:val="0"/>
-          <w:numId w:val="1025"/>
+          <w:numId w:val="1026"/>
         </w:numPr>
         <w:pStyle w:val="Compact"/>
       </w:pPr>
@@ -1298,7 +1299,7 @@
       <w:pPr>
         <w:numPr>
           <w:ilvl w:val="0"/>
-          <w:numId w:val="1025"/>
+          <w:numId w:val="1026"/>
         </w:numPr>
         <w:pStyle w:val="Compact"/>
       </w:pPr>
@@ -1310,7 +1311,7 @@
       <w:pPr>
         <w:numPr>
           <w:ilvl w:val="0"/>
-          <w:numId w:val="1025"/>
+          <w:numId w:val="1026"/>
         </w:numPr>
         <w:pStyle w:val="Compact"/>
       </w:pPr>
@@ -1322,7 +1323,7 @@
       <w:pPr>
         <w:numPr>
           <w:ilvl w:val="0"/>
-          <w:numId w:val="1025"/>
+          <w:numId w:val="1026"/>
         </w:numPr>
         <w:pStyle w:val="Compact"/>
       </w:pPr>
@@ -1344,7 +1345,7 @@
       <w:pPr>
         <w:numPr>
           <w:ilvl w:val="0"/>
-          <w:numId w:val="1026"/>
+          <w:numId w:val="1027"/>
         </w:numPr>
         <w:pStyle w:val="Compact"/>
       </w:pPr>
@@ -1356,7 +1357,7 @@
       <w:pPr>
         <w:numPr>
           <w:ilvl w:val="0"/>
-          <w:numId w:val="1026"/>
+          <w:numId w:val="1027"/>
         </w:numPr>
         <w:pStyle w:val="Compact"/>
       </w:pPr>
@@ -1378,7 +1379,7 @@
       <w:pPr>
         <w:numPr>
           <w:ilvl w:val="0"/>
-          <w:numId w:val="1027"/>
+          <w:numId w:val="1028"/>
         </w:numPr>
         <w:pStyle w:val="Compact"/>
       </w:pPr>
@@ -1401,7 +1402,7 @@
       <w:pPr>
         <w:numPr>
           <w:ilvl w:val="0"/>
-          <w:numId w:val="1028"/>
+          <w:numId w:val="1029"/>
         </w:numPr>
         <w:pStyle w:val="Compact"/>
       </w:pPr>
@@ -1422,2453 +1423,6 @@
     <w:bookmarkStart w:id="52" w:name="refs"/>
     <w:bookmarkEnd w:id="52"/>
     <w:bookmarkEnd w:id="53"/>
-    <w:bookmarkStart w:id="54" w:name="tables"/>
-    <w:p>
-      <w:pPr>
-        <w:pStyle w:val="Heading1"/>
-      </w:pPr>
-      <w:r>
-        <w:t xml:space="preserve">Tables</w:t>
-      </w:r>
-    </w:p>
-    <w:p>
-      <w:pPr>
-        <w:numPr>
-          <w:ilvl w:val="0"/>
-          <w:numId w:val="1029"/>
-        </w:numPr>
-        <w:pStyle w:val="Compact"/>
-      </w:pPr>
-      <w:r>
-        <w:t xml:space="preserve">Begin each table on a new page after the list of references.</w:t>
-      </w:r>
-    </w:p>
-    <w:p>
-      <w:pPr>
-        <w:numPr>
-          <w:ilvl w:val="0"/>
-          <w:numId w:val="1029"/>
-        </w:numPr>
-        <w:pStyle w:val="Compact"/>
-      </w:pPr>
-      <w:r>
-        <w:t xml:space="preserve">Tables may not contain parts.</w:t>
-      </w:r>
-    </w:p>
-    <w:p>
-      <w:pPr>
-        <w:numPr>
-          <w:ilvl w:val="0"/>
-          <w:numId w:val="1029"/>
-        </w:numPr>
-        <w:pStyle w:val="Compact"/>
-      </w:pPr>
-      <w:r>
-        <w:t xml:space="preserve">Provide the title for each table above the table and the notes below</w:t>
-      </w:r>
-      <w:r>
-        <w:t xml:space="preserve"> </w:t>
-      </w:r>
-      <w:r>
-        <w:t xml:space="preserve">the table.</w:t>
-      </w:r>
-    </w:p>
-    <w:p>
-      <w:pPr>
-        <w:numPr>
-          <w:ilvl w:val="0"/>
-          <w:numId w:val="1029"/>
-        </w:numPr>
-        <w:pStyle w:val="Compact"/>
-      </w:pPr>
-      <w:r>
-        <w:t xml:space="preserve">List footnotes after the general one, one per line and indicated</w:t>
-      </w:r>
-      <w:r>
-        <w:t xml:space="preserve"> </w:t>
-      </w:r>
-      <w:r>
-        <w:t xml:space="preserve">with a lowercase italicized letter.</w:t>
-      </w:r>
-    </w:p>
-    <w:bookmarkEnd w:id="54"/>
-    <w:bookmarkStart w:id="59" w:name="descriptive-data"/>
-    <w:p>
-      <w:pPr>
-        <w:pStyle w:val="Heading1"/>
-      </w:pPr>
-      <w:r>
-        <w:t xml:space="preserve">Descriptive data</w:t>
-      </w:r>
-    </w:p>
-    <w:bookmarkStart w:id="55" w:name="study-populations"/>
-    <w:p>
-      <w:pPr>
-        <w:pStyle w:val="Heading2"/>
-      </w:pPr>
-      <w:r>
-        <w:t xml:space="preserve">Study populations</w:t>
-      </w:r>
-    </w:p>
-    <w:p>
-      <w:pPr>
-        <w:numPr>
-          <w:ilvl w:val="0"/>
-          <w:numId w:val="1030"/>
-        </w:numPr>
-        <w:pStyle w:val="Compact"/>
-      </w:pPr>
-      <w:r>
-        <w:t xml:space="preserve">Basic characteristics of study participants (demographic, clinical,</w:t>
-      </w:r>
-      <w:r>
-        <w:t xml:space="preserve"> </w:t>
-      </w:r>
-      <w:r>
-        <w:t xml:space="preserve">social), by cohort and overall.</w:t>
-      </w:r>
-    </w:p>
-    <w:p>
-      <w:pPr>
-        <w:numPr>
-          <w:ilvl w:val="1"/>
-          <w:numId w:val="1031"/>
-        </w:numPr>
-        <w:pStyle w:val="Compact"/>
-      </w:pPr>
-      <w:r>
-        <w:t xml:space="preserve">Include all covariates included in primary or secondary</w:t>
-      </w:r>
-      <w:r>
-        <w:t xml:space="preserve"> </w:t>
-      </w:r>
-      <w:r>
-        <w:t xml:space="preserve">analyses.</w:t>
-      </w:r>
-    </w:p>
-    <w:p>
-      <w:pPr>
-        <w:numPr>
-          <w:ilvl w:val="1"/>
-          <w:numId w:val="1031"/>
-        </w:numPr>
-        <w:pStyle w:val="Compact"/>
-      </w:pPr>
-      <w:r>
-        <w:t xml:space="preserve">Indicate number of participants with missing data for each</w:t>
-      </w:r>
-      <w:r>
-        <w:t xml:space="preserve"> </w:t>
-      </w:r>
-      <w:r>
-        <w:t xml:space="preserve">variable of interest.</w:t>
-      </w:r>
-    </w:p>
-    <w:p>
-      <w:pPr>
-        <w:numPr>
-          <w:ilvl w:val="1"/>
-          <w:numId w:val="1031"/>
-        </w:numPr>
-        <w:pStyle w:val="Compact"/>
-      </w:pPr>
-      <w:r>
-        <w:t xml:space="preserve">Report numbers of outcome events or summary measures.</w:t>
-      </w:r>
-    </w:p>
-    <w:bookmarkEnd w:id="55"/>
-    <w:bookmarkStart w:id="57" w:name="endocrine-disruptors"/>
-    <w:p>
-      <w:pPr>
-        <w:pStyle w:val="Heading2"/>
-      </w:pPr>
-      <w:r>
-        <w:t xml:space="preserve">Endocrine disruptors</w:t>
-      </w:r>
-    </w:p>
-    <w:p>
-      <w:pPr>
-        <w:numPr>
-          <w:ilvl w:val="0"/>
-          <w:numId w:val="1032"/>
-        </w:numPr>
-        <w:pStyle w:val="Compact"/>
-      </w:pPr>
-      <w:r>
-        <w:t xml:space="preserve">Levels of unprocessed biomarkers (chemicals), with IDs.</w:t>
-      </w:r>
-    </w:p>
-    <w:p>
-      <w:pPr>
-        <w:numPr>
-          <w:ilvl w:val="0"/>
-          <w:numId w:val="1032"/>
-        </w:numPr>
-        <w:pStyle w:val="Compact"/>
-      </w:pPr>
-      <w:r>
-        <w:t xml:space="preserve">Report: minimum and maximum, percentiles, and number of observations</w:t>
-      </w:r>
-      <w:r>
-        <w:t xml:space="preserve"> </w:t>
-      </w:r>
-      <w:r>
-        <w:t xml:space="preserve">above/below the assay’s LOD and LOQ.</w:t>
-      </w:r>
-    </w:p>
-    <w:tbl>
-      <w:tblPr>
-        <w:tblStyle w:val="Table"/>
-        <w:tblW w:type="pct" w:w="5000"/>
-        <w:tblLook w:firstRow="0" w:lastRow="0" w:firstColumn="0" w:lastColumn="0" w:noHBand="0" w:noVBand="0" w:val="0000"/>
-        <w:jc w:val="start"/>
-        <w:tblLayout w:type="fixed"/>
-      </w:tblPr>
-      <w:tblGrid>
-        <w:gridCol w:w="7920"/>
-      </w:tblGrid>
-      <w:tr>
-        <w:tc>
-          <w:tcPr/>
-          <w:bookmarkStart w:id="56" w:name="tbl-chem-info"/>
-          <w:p>
-            <w:pPr>
-              <w:jc w:val="center"/>
-            </w:pPr>
-            <w:pPr>
-              <w:jc w:val="start"/>
-              <w:spacing w:before="200"/>
-              <w:pStyle w:val="ImageCaption"/>
-            </w:pPr>
-            <w:r>
-              <w:t xml:space="preserve">Table 1: Information about the non-persistent EDCs.</w:t>
-            </w:r>
-          </w:p>
-          <w:tbl>
-            <w:tblPr>
-              <w:tblStyle w:val="Table"/>
-              <w:tblW w:type="auto" w:w="0"/>
-              <w:tblLook w:firstRow="1" w:lastRow="0" w:firstColumn="0" w:lastColumn="0" w:noHBand="0" w:noVBand="0" w:val="0020"/>
-              <w:jc w:val="start"/>
-            </w:tblPr>
-            <w:tblGrid>
-              <w:gridCol w:w="1320"/>
-              <w:gridCol w:w="1320"/>
-              <w:gridCol w:w="1320"/>
-              <w:gridCol w:w="1320"/>
-              <w:gridCol w:w="1320"/>
-              <w:gridCol w:w="1320"/>
-            </w:tblGrid>
-            <w:tr>
-              <w:trPr>
-                <w:tblHeader w:val="true"/>
-              </w:trPr>
-              <w:tc>
-                <w:tcPr/>
-                <w:p>
-                  <w:pPr>
-                    <w:pStyle w:val="Compact"/>
-                    <w:jc w:val="left"/>
-                    <w:jc w:val="center"/>
-                  </w:pPr>
-                  <w:r>
-                    <w:t xml:space="preserve">Compound</w:t>
-                  </w:r>
-                </w:p>
-              </w:tc>
-              <w:tc>
-                <w:tcPr/>
-                <w:p>
-                  <w:pPr>
-                    <w:pStyle w:val="Compact"/>
-                    <w:jc w:val="left"/>
-                    <w:jc w:val="center"/>
-                  </w:pPr>
-                  <w:r>
-                    <w:t xml:space="preserve">Symbol</w:t>
-                  </w:r>
-                </w:p>
-              </w:tc>
-              <w:tc>
-                <w:tcPr/>
-                <w:p>
-                  <w:pPr>
-                    <w:pStyle w:val="Compact"/>
-                    <w:jc w:val="left"/>
-                    <w:jc w:val="center"/>
-                  </w:pPr>
-                  <w:r>
-                    <w:t xml:space="preserve">PubChem CID</w:t>
-                  </w:r>
-                </w:p>
-              </w:tc>
-              <w:tc>
-                <w:tcPr/>
-                <w:p>
-                  <w:pPr>
-                    <w:pStyle w:val="Compact"/>
-                    <w:jc w:val="left"/>
-                    <w:jc w:val="center"/>
-                  </w:pPr>
-                  <w:r>
-                    <w:t xml:space="preserve">CTD ID</w:t>
-                  </w:r>
-                </w:p>
-              </w:tc>
-              <w:tc>
-                <w:tcPr/>
-                <w:p>
-                  <w:pPr>
-                    <w:pStyle w:val="Compact"/>
-                    <w:jc w:val="left"/>
-                    <w:jc w:val="center"/>
-                  </w:pPr>
-                  <w:r>
-                    <w:t xml:space="preserve">Exposome Explore ID</w:t>
-                  </w:r>
-                </w:p>
-              </w:tc>
-              <w:tc>
-                <w:tcPr/>
-                <w:p>
-                  <w:pPr>
-                    <w:pStyle w:val="Compact"/>
-                    <w:jc w:val="left"/>
-                    <w:jc w:val="center"/>
-                  </w:pPr>
-                  <w:r>
-                    <w:t xml:space="preserve">Parental compound</w:t>
-                  </w:r>
-                </w:p>
-              </w:tc>
-            </w:tr>
-            <w:tr>
-              <w:tc>
-                <w:tcPr/>
-                <w:p>
-                  <w:pPr>
-                    <w:pStyle w:val="Compact"/>
-                    <w:jc w:val="left"/>
-                    <w:jc w:val="center"/>
-                  </w:pPr>
-                  <w:r>
-                    <w:t xml:space="preserve">OP pesticide metabolites</w:t>
-                  </w:r>
-                </w:p>
-              </w:tc>
-              <w:tc>
-                <w:tcPr/>
-                <w:p>
-                  <w:pPr>
-                    <w:pStyle w:val="Compact"/>
-                  </w:pPr>
-                </w:p>
-              </w:tc>
-              <w:tc>
-                <w:tcPr/>
-                <w:p>
-                  <w:pPr>
-                    <w:pStyle w:val="Compact"/>
-                  </w:pPr>
-                </w:p>
-              </w:tc>
-              <w:tc>
-                <w:tcPr/>
-                <w:p>
-                  <w:pPr>
-                    <w:pStyle w:val="Compact"/>
-                  </w:pPr>
-                </w:p>
-              </w:tc>
-              <w:tc>
-                <w:tcPr/>
-                <w:p>
-                  <w:pPr>
-                    <w:pStyle w:val="Compact"/>
-                  </w:pPr>
-                </w:p>
-              </w:tc>
-              <w:tc>
-                <w:tcPr/>
-                <w:p>
-                  <w:pPr>
-                    <w:pStyle w:val="Compact"/>
-                  </w:pPr>
-                </w:p>
-              </w:tc>
-            </w:tr>
-            <w:tr>
-              <w:tc>
-                <w:tcPr/>
-                <w:p>
-                  <w:pPr>
-                    <w:pStyle w:val="Compact"/>
-                    <w:jc w:val="left"/>
-                    <w:jc w:val="center"/>
-                  </w:pPr>
-                  <w:r>
-                    <w:t xml:space="preserve">diethyl dithiophosphate</w:t>
-                  </w:r>
-                </w:p>
-              </w:tc>
-              <w:tc>
-                <w:tcPr/>
-                <w:p>
-                  <w:pPr>
-                    <w:pStyle w:val="Compact"/>
-                    <w:jc w:val="left"/>
-                    <w:jc w:val="center"/>
-                  </w:pPr>
-                  <w:r>
-                    <w:t xml:space="preserve">DEDTP</w:t>
-                  </w:r>
-                </w:p>
-              </w:tc>
-              <w:tc>
-                <w:tcPr/>
-                <w:p>
-                  <w:pPr>
-                    <w:pStyle w:val="Compact"/>
-                    <w:jc w:val="left"/>
-                    <w:jc w:val="center"/>
-                  </w:pPr>
-                  <w:r>
-                    <w:t xml:space="preserve">9274</w:t>
-                  </w:r>
-                </w:p>
-              </w:tc>
-              <w:tc>
-                <w:tcPr/>
-                <w:p>
-                  <w:pPr>
-                    <w:pStyle w:val="Compact"/>
-                    <w:jc w:val="left"/>
-                    <w:jc w:val="center"/>
-                  </w:pPr>
-                  <w:r>
-                    <w:t xml:space="preserve">C000654497</w:t>
-                  </w:r>
-                </w:p>
-              </w:tc>
-              <w:tc>
-                <w:tcPr/>
-                <w:p>
-                  <w:pPr>
-                    <w:pStyle w:val="Compact"/>
-                    <w:jc w:val="left"/>
-                    <w:jc w:val="center"/>
-                  </w:pPr>
-                  <w:r>
-                    <w:t xml:space="preserve">NA</w:t>
-                  </w:r>
-                </w:p>
-              </w:tc>
-              <w:tc>
-                <w:tcPr/>
-                <w:p>
-                  <w:pPr>
-                    <w:pStyle w:val="Compact"/>
-                    <w:jc w:val="left"/>
-                    <w:jc w:val="center"/>
-                  </w:pPr>
-                  <w:r>
-                    <w:t xml:space="preserve">NA</w:t>
-                  </w:r>
-                </w:p>
-              </w:tc>
-            </w:tr>
-            <w:tr>
-              <w:tc>
-                <w:tcPr/>
-                <w:p>
-                  <w:pPr>
-                    <w:pStyle w:val="Compact"/>
-                    <w:jc w:val="left"/>
-                    <w:jc w:val="center"/>
-                  </w:pPr>
-                  <w:r>
-                    <w:t xml:space="preserve">diethyl phosphate</w:t>
-                  </w:r>
-                </w:p>
-              </w:tc>
-              <w:tc>
-                <w:tcPr/>
-                <w:p>
-                  <w:pPr>
-                    <w:pStyle w:val="Compact"/>
-                    <w:jc w:val="left"/>
-                    <w:jc w:val="center"/>
-                  </w:pPr>
-                  <w:r>
-                    <w:t xml:space="preserve">DEP</w:t>
-                  </w:r>
-                </w:p>
-              </w:tc>
-              <w:tc>
-                <w:tcPr/>
-                <w:p>
-                  <w:pPr>
-                    <w:pStyle w:val="Compact"/>
-                    <w:jc w:val="left"/>
-                    <w:jc w:val="center"/>
-                  </w:pPr>
-                  <w:r>
-                    <w:t xml:space="preserve">654</w:t>
-                  </w:r>
-                </w:p>
-              </w:tc>
-              <w:tc>
-                <w:tcPr/>
-                <w:p>
-                  <w:pPr>
-                    <w:pStyle w:val="Compact"/>
-                    <w:jc w:val="left"/>
-                    <w:jc w:val="center"/>
-                  </w:pPr>
-                  <w:r>
-                    <w:t xml:space="preserve">C034789</w:t>
-                  </w:r>
-                </w:p>
-              </w:tc>
-              <w:tc>
-                <w:tcPr/>
-                <w:p>
-                  <w:pPr>
-                    <w:pStyle w:val="Compact"/>
-                    <w:jc w:val="left"/>
-                    <w:jc w:val="center"/>
-                  </w:pPr>
-                  <w:r>
-                    <w:t xml:space="preserve">NA</w:t>
-                  </w:r>
-                </w:p>
-              </w:tc>
-              <w:tc>
-                <w:tcPr/>
-                <w:p>
-                  <w:pPr>
-                    <w:pStyle w:val="Compact"/>
-                    <w:jc w:val="left"/>
-                    <w:jc w:val="center"/>
-                  </w:pPr>
-                  <w:r>
-                    <w:t xml:space="preserve">NA</w:t>
-                  </w:r>
-                </w:p>
-              </w:tc>
-            </w:tr>
-            <w:tr>
-              <w:tc>
-                <w:tcPr/>
-                <w:p>
-                  <w:pPr>
-                    <w:pStyle w:val="Compact"/>
-                    <w:jc w:val="left"/>
-                    <w:jc w:val="center"/>
-                  </w:pPr>
-                  <w:r>
-                    <w:t xml:space="preserve">diethyl thiophosphate</w:t>
-                  </w:r>
-                </w:p>
-              </w:tc>
-              <w:tc>
-                <w:tcPr/>
-                <w:p>
-                  <w:pPr>
-                    <w:pStyle w:val="Compact"/>
-                    <w:jc w:val="left"/>
-                    <w:jc w:val="center"/>
-                  </w:pPr>
-                  <w:r>
-                    <w:t xml:space="preserve">DETP</w:t>
-                  </w:r>
-                </w:p>
-              </w:tc>
-              <w:tc>
-                <w:tcPr/>
-                <w:p>
-                  <w:pPr>
-                    <w:pStyle w:val="Compact"/>
-                    <w:jc w:val="left"/>
-                    <w:jc w:val="center"/>
-                  </w:pPr>
-                  <w:r>
-                    <w:t xml:space="preserve">3683036</w:t>
-                  </w:r>
-                </w:p>
-              </w:tc>
-              <w:tc>
-                <w:tcPr/>
-                <w:p>
-                  <w:pPr>
-                    <w:pStyle w:val="Compact"/>
-                    <w:jc w:val="left"/>
-                    <w:jc w:val="center"/>
-                  </w:pPr>
-                  <w:r>
-                    <w:t xml:space="preserve">C035638</w:t>
-                  </w:r>
-                </w:p>
-              </w:tc>
-              <w:tc>
-                <w:tcPr/>
-                <w:p>
-                  <w:pPr>
-                    <w:pStyle w:val="Compact"/>
-                    <w:jc w:val="left"/>
-                    <w:jc w:val="center"/>
-                  </w:pPr>
-                  <w:r>
-                    <w:t xml:space="preserve">NA</w:t>
-                  </w:r>
-                </w:p>
-              </w:tc>
-              <w:tc>
-                <w:tcPr/>
-                <w:p>
-                  <w:pPr>
-                    <w:pStyle w:val="Compact"/>
-                    <w:jc w:val="left"/>
-                    <w:jc w:val="center"/>
-                  </w:pPr>
-                  <w:r>
-                    <w:t xml:space="preserve">NA</w:t>
-                  </w:r>
-                </w:p>
-              </w:tc>
-            </w:tr>
-            <w:tr>
-              <w:tc>
-                <w:tcPr/>
-                <w:p>
-                  <w:pPr>
-                    <w:pStyle w:val="Compact"/>
-                    <w:jc w:val="left"/>
-                    <w:jc w:val="center"/>
-                  </w:pPr>
-                  <w:r>
-                    <w:t xml:space="preserve">dimethyl dithiophosphate</w:t>
-                  </w:r>
-                </w:p>
-              </w:tc>
-              <w:tc>
-                <w:tcPr/>
-                <w:p>
-                  <w:pPr>
-                    <w:pStyle w:val="Compact"/>
-                    <w:jc w:val="left"/>
-                    <w:jc w:val="center"/>
-                  </w:pPr>
-                  <w:r>
-                    <w:t xml:space="preserve">DMDTP</w:t>
-                  </w:r>
-                </w:p>
-              </w:tc>
-              <w:tc>
-                <w:tcPr/>
-                <w:p>
-                  <w:pPr>
-                    <w:pStyle w:val="Compact"/>
-                    <w:jc w:val="left"/>
-                    <w:jc w:val="center"/>
-                  </w:pPr>
-                  <w:r>
-                    <w:t xml:space="preserve">NA</w:t>
-                  </w:r>
-                </w:p>
-              </w:tc>
-              <w:tc>
-                <w:tcPr/>
-                <w:p>
-                  <w:pPr>
-                    <w:pStyle w:val="Compact"/>
-                    <w:jc w:val="left"/>
-                    <w:jc w:val="center"/>
-                  </w:pPr>
-                  <w:r>
-                    <w:t xml:space="preserve">Unsure</w:t>
-                  </w:r>
-                </w:p>
-              </w:tc>
-              <w:tc>
-                <w:tcPr/>
-                <w:p>
-                  <w:pPr>
-                    <w:pStyle w:val="Compact"/>
-                    <w:jc w:val="left"/>
-                    <w:jc w:val="center"/>
-                  </w:pPr>
-                  <w:r>
-                    <w:t xml:space="preserve">NA</w:t>
-                  </w:r>
-                </w:p>
-              </w:tc>
-              <w:tc>
-                <w:tcPr/>
-                <w:p>
-                  <w:pPr>
-                    <w:pStyle w:val="Compact"/>
-                    <w:jc w:val="left"/>
-                    <w:jc w:val="center"/>
-                  </w:pPr>
-                  <w:r>
-                    <w:t xml:space="preserve">NA</w:t>
-                  </w:r>
-                </w:p>
-              </w:tc>
-            </w:tr>
-            <w:tr>
-              <w:tc>
-                <w:tcPr/>
-                <w:p>
-                  <w:pPr>
-                    <w:pStyle w:val="Compact"/>
-                    <w:jc w:val="left"/>
-                    <w:jc w:val="center"/>
-                  </w:pPr>
-                  <w:r>
-                    <w:t xml:space="preserve">dimethyl phosphate</w:t>
-                  </w:r>
-                </w:p>
-              </w:tc>
-              <w:tc>
-                <w:tcPr/>
-                <w:p>
-                  <w:pPr>
-                    <w:pStyle w:val="Compact"/>
-                    <w:jc w:val="left"/>
-                    <w:jc w:val="center"/>
-                  </w:pPr>
-                  <w:r>
-                    <w:t xml:space="preserve">DMP</w:t>
-                  </w:r>
-                </w:p>
-              </w:tc>
-              <w:tc>
-                <w:tcPr/>
-                <w:p>
-                  <w:pPr>
-                    <w:pStyle w:val="Compact"/>
-                    <w:jc w:val="left"/>
-                    <w:jc w:val="center"/>
-                  </w:pPr>
-                  <w:r>
-                    <w:t xml:space="preserve">13134</w:t>
-                  </w:r>
-                </w:p>
-              </w:tc>
-              <w:tc>
-                <w:tcPr/>
-                <w:p>
-                  <w:pPr>
-                    <w:pStyle w:val="Compact"/>
-                    <w:jc w:val="left"/>
-                    <w:jc w:val="center"/>
-                  </w:pPr>
-                  <w:r>
-                    <w:t xml:space="preserve">C007477</w:t>
-                  </w:r>
-                </w:p>
-              </w:tc>
-              <w:tc>
-                <w:tcPr/>
-                <w:p>
-                  <w:pPr>
-                    <w:pStyle w:val="Compact"/>
-                    <w:jc w:val="left"/>
-                    <w:jc w:val="center"/>
-                  </w:pPr>
-                  <w:r>
-                    <w:t xml:space="preserve">NA</w:t>
-                  </w:r>
-                </w:p>
-              </w:tc>
-              <w:tc>
-                <w:tcPr/>
-                <w:p>
-                  <w:pPr>
-                    <w:pStyle w:val="Compact"/>
-                    <w:jc w:val="left"/>
-                    <w:jc w:val="center"/>
-                  </w:pPr>
-                  <w:r>
-                    <w:t xml:space="preserve">NA</w:t>
-                  </w:r>
-                </w:p>
-              </w:tc>
-            </w:tr>
-            <w:tr>
-              <w:tc>
-                <w:tcPr/>
-                <w:p>
-                  <w:pPr>
-                    <w:pStyle w:val="Compact"/>
-                    <w:jc w:val="left"/>
-                    <w:jc w:val="center"/>
-                  </w:pPr>
-                  <w:r>
-                    <w:t xml:space="preserve">dimethyl thiophosphate</w:t>
-                  </w:r>
-                </w:p>
-              </w:tc>
-              <w:tc>
-                <w:tcPr/>
-                <w:p>
-                  <w:pPr>
-                    <w:pStyle w:val="Compact"/>
-                    <w:jc w:val="left"/>
-                    <w:jc w:val="center"/>
-                  </w:pPr>
-                  <w:r>
-                    <w:t xml:space="preserve">DMTP</w:t>
-                  </w:r>
-                </w:p>
-              </w:tc>
-              <w:tc>
-                <w:tcPr/>
-                <w:p>
-                  <w:pPr>
-                    <w:pStyle w:val="Compact"/>
-                    <w:jc w:val="left"/>
-                    <w:jc w:val="center"/>
-                  </w:pPr>
-                  <w:r>
-                    <w:t xml:space="preserve">168140</w:t>
-                  </w:r>
-                </w:p>
-              </w:tc>
-              <w:tc>
-                <w:tcPr/>
-                <w:p>
-                  <w:pPr>
-                    <w:pStyle w:val="Compact"/>
-                    <w:jc w:val="left"/>
-                    <w:jc w:val="center"/>
-                  </w:pPr>
-                  <w:r>
-                    <w:t xml:space="preserve">C040340</w:t>
-                  </w:r>
-                </w:p>
-              </w:tc>
-              <w:tc>
-                <w:tcPr/>
-                <w:p>
-                  <w:pPr>
-                    <w:pStyle w:val="Compact"/>
-                    <w:jc w:val="left"/>
-                    <w:jc w:val="center"/>
-                  </w:pPr>
-                  <w:r>
-                    <w:t xml:space="preserve">NA</w:t>
-                  </w:r>
-                </w:p>
-              </w:tc>
-              <w:tc>
-                <w:tcPr/>
-                <w:p>
-                  <w:pPr>
-                    <w:pStyle w:val="Compact"/>
-                    <w:jc w:val="left"/>
-                    <w:jc w:val="center"/>
-                  </w:pPr>
-                  <w:r>
-                    <w:t xml:space="preserve">NA</w:t>
-                  </w:r>
-                </w:p>
-              </w:tc>
-            </w:tr>
-            <w:tr>
-              <w:tc>
-                <w:tcPr/>
-                <w:p>
-                  <w:pPr>
-                    <w:pStyle w:val="Compact"/>
-                    <w:jc w:val="left"/>
-                    <w:jc w:val="center"/>
-                  </w:pPr>
-                  <w:r>
-                    <w:t xml:space="preserve">Phenols</w:t>
-                  </w:r>
-                </w:p>
-              </w:tc>
-              <w:tc>
-                <w:tcPr/>
-                <w:p>
-                  <w:pPr>
-                    <w:pStyle w:val="Compact"/>
-                  </w:pPr>
-                </w:p>
-              </w:tc>
-              <w:tc>
-                <w:tcPr/>
-                <w:p>
-                  <w:pPr>
-                    <w:pStyle w:val="Compact"/>
-                  </w:pPr>
-                </w:p>
-              </w:tc>
-              <w:tc>
-                <w:tcPr/>
-                <w:p>
-                  <w:pPr>
-                    <w:pStyle w:val="Compact"/>
-                  </w:pPr>
-                </w:p>
-              </w:tc>
-              <w:tc>
-                <w:tcPr/>
-                <w:p>
-                  <w:pPr>
-                    <w:pStyle w:val="Compact"/>
-                  </w:pPr>
-                </w:p>
-              </w:tc>
-              <w:tc>
-                <w:tcPr/>
-                <w:p>
-                  <w:pPr>
-                    <w:pStyle w:val="Compact"/>
-                  </w:pPr>
-                </w:p>
-              </w:tc>
-            </w:tr>
-            <w:tr>
-              <w:tc>
-                <w:tcPr/>
-                <w:p>
-                  <w:pPr>
-                    <w:pStyle w:val="Compact"/>
-                    <w:jc w:val="left"/>
-                    <w:jc w:val="center"/>
-                  </w:pPr>
-                  <w:r>
-                    <w:t xml:space="preserve">bisphenol A</w:t>
-                  </w:r>
-                </w:p>
-              </w:tc>
-              <w:tc>
-                <w:tcPr/>
-                <w:p>
-                  <w:pPr>
-                    <w:pStyle w:val="Compact"/>
-                    <w:jc w:val="left"/>
-                    <w:jc w:val="center"/>
-                  </w:pPr>
-                  <w:r>
-                    <w:t xml:space="preserve">BPA</w:t>
-                  </w:r>
-                </w:p>
-              </w:tc>
-              <w:tc>
-                <w:tcPr/>
-                <w:p>
-                  <w:pPr>
-                    <w:pStyle w:val="Compact"/>
-                    <w:jc w:val="left"/>
-                    <w:jc w:val="center"/>
-                  </w:pPr>
-                  <w:r>
-                    <w:t xml:space="preserve">6623</w:t>
-                  </w:r>
-                </w:p>
-              </w:tc>
-              <w:tc>
-                <w:tcPr/>
-                <w:p>
-                  <w:pPr>
-                    <w:pStyle w:val="Compact"/>
-                    <w:jc w:val="left"/>
-                    <w:jc w:val="center"/>
-                  </w:pPr>
-                  <w:r>
-                    <w:t xml:space="preserve">C006780</w:t>
-                  </w:r>
-                </w:p>
-              </w:tc>
-              <w:tc>
-                <w:tcPr/>
-                <w:p>
-                  <w:pPr>
-                    <w:pStyle w:val="Compact"/>
-                    <w:jc w:val="left"/>
-                    <w:jc w:val="center"/>
-                  </w:pPr>
-                  <w:r>
-                    <w:t xml:space="preserve">1418</w:t>
-                  </w:r>
-                </w:p>
-              </w:tc>
-              <w:tc>
-                <w:tcPr/>
-                <w:p>
-                  <w:pPr>
-                    <w:pStyle w:val="Compact"/>
-                    <w:jc w:val="left"/>
-                    <w:jc w:val="center"/>
-                  </w:pPr>
-                  <w:r>
-                    <w:t xml:space="preserve">NA</w:t>
-                  </w:r>
-                </w:p>
-              </w:tc>
-            </w:tr>
-            <w:tr>
-              <w:tc>
-                <w:tcPr/>
-                <w:p>
-                  <w:pPr>
-                    <w:pStyle w:val="Compact"/>
-                    <w:jc w:val="left"/>
-                    <w:jc w:val="center"/>
-                  </w:pPr>
-                  <w:r>
-                    <w:t xml:space="preserve">ethyl-paraben</w:t>
-                  </w:r>
-                </w:p>
-              </w:tc>
-              <w:tc>
-                <w:tcPr/>
-                <w:p>
-                  <w:pPr>
-                    <w:pStyle w:val="Compact"/>
-                    <w:jc w:val="left"/>
-                    <w:jc w:val="center"/>
-                  </w:pPr>
-                  <w:r>
-                    <w:t xml:space="preserve">ETPA</w:t>
-                  </w:r>
-                </w:p>
-              </w:tc>
-              <w:tc>
-                <w:tcPr/>
-                <w:p>
-                  <w:pPr>
-                    <w:pStyle w:val="Compact"/>
-                    <w:jc w:val="left"/>
-                    <w:jc w:val="center"/>
-                  </w:pPr>
-                  <w:r>
-                    <w:t xml:space="preserve">8434</w:t>
-                  </w:r>
-                </w:p>
-              </w:tc>
-              <w:tc>
-                <w:tcPr/>
-                <w:p>
-                  <w:pPr>
-                    <w:pStyle w:val="Compact"/>
-                    <w:jc w:val="left"/>
-                    <w:jc w:val="center"/>
-                  </w:pPr>
-                  <w:r>
-                    <w:t xml:space="preserve">C012313</w:t>
-                  </w:r>
-                </w:p>
-              </w:tc>
-              <w:tc>
-                <w:tcPr/>
-                <w:p>
-                  <w:pPr>
-                    <w:pStyle w:val="Compact"/>
-                    <w:jc w:val="left"/>
-                    <w:jc w:val="center"/>
-                  </w:pPr>
-                  <w:r>
-                    <w:t xml:space="preserve">1422</w:t>
-                  </w:r>
-                </w:p>
-              </w:tc>
-              <w:tc>
-                <w:tcPr/>
-                <w:p>
-                  <w:pPr>
-                    <w:pStyle w:val="Compact"/>
-                    <w:jc w:val="left"/>
-                    <w:jc w:val="center"/>
-                  </w:pPr>
-                  <w:r>
-                    <w:t xml:space="preserve">NA</w:t>
-                  </w:r>
-                </w:p>
-              </w:tc>
-            </w:tr>
-            <w:tr>
-              <w:tc>
-                <w:tcPr/>
-                <w:p>
-                  <w:pPr>
-                    <w:pStyle w:val="Compact"/>
-                    <w:jc w:val="left"/>
-                    <w:jc w:val="center"/>
-                  </w:pPr>
-                  <w:r>
-                    <w:t xml:space="preserve">methyl-paraben</w:t>
-                  </w:r>
-                </w:p>
-              </w:tc>
-              <w:tc>
-                <w:tcPr/>
-                <w:p>
-                  <w:pPr>
-                    <w:pStyle w:val="Compact"/>
-                    <w:jc w:val="left"/>
-                    <w:jc w:val="center"/>
-                  </w:pPr>
-                  <w:r>
-                    <w:t xml:space="preserve">MEPA</w:t>
-                  </w:r>
-                </w:p>
-              </w:tc>
-              <w:tc>
-                <w:tcPr/>
-                <w:p>
-                  <w:pPr>
-                    <w:pStyle w:val="Compact"/>
-                    <w:jc w:val="left"/>
-                    <w:jc w:val="center"/>
-                  </w:pPr>
-                  <w:r>
-                    <w:t xml:space="preserve">7456</w:t>
-                  </w:r>
-                </w:p>
-              </w:tc>
-              <w:tc>
-                <w:tcPr/>
-                <w:p>
-                  <w:pPr>
-                    <w:pStyle w:val="Compact"/>
-                    <w:jc w:val="left"/>
-                    <w:jc w:val="center"/>
-                  </w:pPr>
-                  <w:r>
-                    <w:t xml:space="preserve">C015358</w:t>
-                  </w:r>
-                </w:p>
-              </w:tc>
-              <w:tc>
-                <w:tcPr/>
-                <w:p>
-                  <w:pPr>
-                    <w:pStyle w:val="Compact"/>
-                    <w:jc w:val="left"/>
-                    <w:jc w:val="center"/>
-                  </w:pPr>
-                  <w:r>
-                    <w:t xml:space="preserve">1421</w:t>
-                  </w:r>
-                </w:p>
-              </w:tc>
-              <w:tc>
-                <w:tcPr/>
-                <w:p>
-                  <w:pPr>
-                    <w:pStyle w:val="Compact"/>
-                    <w:jc w:val="left"/>
-                    <w:jc w:val="center"/>
-                  </w:pPr>
-                  <w:r>
-                    <w:t xml:space="preserve">NA</w:t>
-                  </w:r>
-                </w:p>
-              </w:tc>
-            </w:tr>
-            <w:tr>
-              <w:tc>
-                <w:tcPr/>
-                <w:p>
-                  <w:pPr>
-                    <w:pStyle w:val="Compact"/>
-                    <w:jc w:val="left"/>
-                    <w:jc w:val="center"/>
-                  </w:pPr>
-                  <w:r>
-                    <w:t xml:space="preserve">n‑butyl‑paraben</w:t>
-                  </w:r>
-                </w:p>
-              </w:tc>
-              <w:tc>
-                <w:tcPr/>
-                <w:p>
-                  <w:pPr>
-                    <w:pStyle w:val="Compact"/>
-                    <w:jc w:val="left"/>
-                    <w:jc w:val="center"/>
-                  </w:pPr>
-                  <w:r>
-                    <w:t xml:space="preserve">BUPA</w:t>
-                  </w:r>
-                </w:p>
-              </w:tc>
-              <w:tc>
-                <w:tcPr/>
-                <w:p>
-                  <w:pPr>
-                    <w:pStyle w:val="Compact"/>
-                    <w:jc w:val="left"/>
-                    <w:jc w:val="center"/>
-                  </w:pPr>
-                  <w:r>
-                    <w:t xml:space="preserve">7184</w:t>
-                  </w:r>
-                </w:p>
-              </w:tc>
-              <w:tc>
-                <w:tcPr/>
-                <w:p>
-                  <w:pPr>
-                    <w:pStyle w:val="Compact"/>
-                    <w:jc w:val="left"/>
-                    <w:jc w:val="center"/>
-                  </w:pPr>
-                  <w:r>
-                    <w:t xml:space="preserve">C038091</w:t>
-                  </w:r>
-                </w:p>
-              </w:tc>
-              <w:tc>
-                <w:tcPr/>
-                <w:p>
-                  <w:pPr>
-                    <w:pStyle w:val="Compact"/>
-                    <w:jc w:val="left"/>
-                    <w:jc w:val="center"/>
-                  </w:pPr>
-                  <w:r>
-                    <w:t xml:space="preserve">1424</w:t>
-                  </w:r>
-                </w:p>
-              </w:tc>
-              <w:tc>
-                <w:tcPr/>
-                <w:p>
-                  <w:pPr>
-                    <w:pStyle w:val="Compact"/>
-                    <w:jc w:val="left"/>
-                    <w:jc w:val="center"/>
-                  </w:pPr>
-                  <w:r>
-                    <w:t xml:space="preserve">NA</w:t>
-                  </w:r>
-                </w:p>
-              </w:tc>
-            </w:tr>
-            <w:tr>
-              <w:tc>
-                <w:tcPr/>
-                <w:p>
-                  <w:pPr>
-                    <w:pStyle w:val="Compact"/>
-                    <w:jc w:val="left"/>
-                    <w:jc w:val="center"/>
-                  </w:pPr>
-                  <w:r>
-                    <w:t xml:space="preserve">oxybenzone</w:t>
-                  </w:r>
-                </w:p>
-              </w:tc>
-              <w:tc>
-                <w:tcPr/>
-                <w:p>
-                  <w:pPr>
-                    <w:pStyle w:val="Compact"/>
-                    <w:jc w:val="left"/>
-                    <w:jc w:val="center"/>
-                  </w:pPr>
-                  <w:r>
-                    <w:t xml:space="preserve">OXBE</w:t>
-                  </w:r>
-                </w:p>
-              </w:tc>
-              <w:tc>
-                <w:tcPr/>
-                <w:p>
-                  <w:pPr>
-                    <w:pStyle w:val="Compact"/>
-                    <w:jc w:val="left"/>
-                    <w:jc w:val="center"/>
-                  </w:pPr>
-                  <w:r>
-                    <w:t xml:space="preserve">4632</w:t>
-                  </w:r>
-                </w:p>
-              </w:tc>
-              <w:tc>
-                <w:tcPr/>
-                <w:p>
-                  <w:pPr>
-                    <w:pStyle w:val="Compact"/>
-                    <w:jc w:val="left"/>
-                    <w:jc w:val="center"/>
-                  </w:pPr>
-                  <w:r>
-                    <w:t xml:space="preserve">C005290</w:t>
-                  </w:r>
-                </w:p>
-              </w:tc>
-              <w:tc>
-                <w:tcPr/>
-                <w:p>
-                  <w:pPr>
-                    <w:pStyle w:val="Compact"/>
-                    <w:jc w:val="left"/>
-                    <w:jc w:val="center"/>
-                  </w:pPr>
-                  <w:r>
-                    <w:t xml:space="preserve">1419</w:t>
-                  </w:r>
-                </w:p>
-              </w:tc>
-              <w:tc>
-                <w:tcPr/>
-                <w:p>
-                  <w:pPr>
-                    <w:pStyle w:val="Compact"/>
-                    <w:jc w:val="left"/>
-                    <w:jc w:val="center"/>
-                  </w:pPr>
-                  <w:r>
-                    <w:t xml:space="preserve">NA</w:t>
-                  </w:r>
-                </w:p>
-              </w:tc>
-            </w:tr>
-            <w:tr>
-              <w:tc>
-                <w:tcPr/>
-                <w:p>
-                  <w:pPr>
-                    <w:pStyle w:val="Compact"/>
-                    <w:jc w:val="left"/>
-                    <w:jc w:val="center"/>
-                  </w:pPr>
-                  <w:r>
-                    <w:t xml:space="preserve">propyl-paraben</w:t>
-                  </w:r>
-                </w:p>
-              </w:tc>
-              <w:tc>
-                <w:tcPr/>
-                <w:p>
-                  <w:pPr>
-                    <w:pStyle w:val="Compact"/>
-                    <w:jc w:val="left"/>
-                    <w:jc w:val="center"/>
-                  </w:pPr>
-                  <w:r>
-                    <w:t xml:space="preserve">PRPA</w:t>
-                  </w:r>
-                </w:p>
-              </w:tc>
-              <w:tc>
-                <w:tcPr/>
-                <w:p>
-                  <w:pPr>
-                    <w:pStyle w:val="Compact"/>
-                    <w:jc w:val="left"/>
-                    <w:jc w:val="center"/>
-                  </w:pPr>
-                  <w:r>
-                    <w:t xml:space="preserve">7175</w:t>
-                  </w:r>
-                </w:p>
-              </w:tc>
-              <w:tc>
-                <w:tcPr/>
-                <w:p>
-                  <w:pPr>
-                    <w:pStyle w:val="Compact"/>
-                    <w:jc w:val="left"/>
-                    <w:jc w:val="center"/>
-                  </w:pPr>
-                  <w:r>
-                    <w:t xml:space="preserve">C006068</w:t>
-                  </w:r>
-                </w:p>
-              </w:tc>
-              <w:tc>
-                <w:tcPr/>
-                <w:p>
-                  <w:pPr>
-                    <w:pStyle w:val="Compact"/>
-                    <w:jc w:val="left"/>
-                    <w:jc w:val="center"/>
-                  </w:pPr>
-                  <w:r>
-                    <w:t xml:space="preserve">1423</w:t>
-                  </w:r>
-                </w:p>
-              </w:tc>
-              <w:tc>
-                <w:tcPr/>
-                <w:p>
-                  <w:pPr>
-                    <w:pStyle w:val="Compact"/>
-                    <w:jc w:val="left"/>
-                    <w:jc w:val="center"/>
-                  </w:pPr>
-                  <w:r>
-                    <w:t xml:space="preserve">NA</w:t>
-                  </w:r>
-                </w:p>
-              </w:tc>
-            </w:tr>
-            <w:tr>
-              <w:tc>
-                <w:tcPr/>
-                <w:p>
-                  <w:pPr>
-                    <w:pStyle w:val="Compact"/>
-                    <w:jc w:val="left"/>
-                    <w:jc w:val="center"/>
-                  </w:pPr>
-                  <w:r>
-                    <w:t xml:space="preserve">triclosan</w:t>
-                  </w:r>
-                </w:p>
-              </w:tc>
-              <w:tc>
-                <w:tcPr/>
-                <w:p>
-                  <w:pPr>
-                    <w:pStyle w:val="Compact"/>
-                    <w:jc w:val="left"/>
-                    <w:jc w:val="center"/>
-                  </w:pPr>
-                  <w:r>
-                    <w:t xml:space="preserve">TRCS</w:t>
-                  </w:r>
-                </w:p>
-              </w:tc>
-              <w:tc>
-                <w:tcPr/>
-                <w:p>
-                  <w:pPr>
-                    <w:pStyle w:val="Compact"/>
-                    <w:jc w:val="left"/>
-                    <w:jc w:val="center"/>
-                  </w:pPr>
-                  <w:r>
-                    <w:t xml:space="preserve">5564</w:t>
-                  </w:r>
-                </w:p>
-              </w:tc>
-              <w:tc>
-                <w:tcPr/>
-                <w:p>
-                  <w:pPr>
-                    <w:pStyle w:val="Compact"/>
-                    <w:jc w:val="left"/>
-                    <w:jc w:val="center"/>
-                  </w:pPr>
-                  <w:r>
-                    <w:t xml:space="preserve">D014260</w:t>
-                  </w:r>
-                </w:p>
-              </w:tc>
-              <w:tc>
-                <w:tcPr/>
-                <w:p>
-                  <w:pPr>
-                    <w:pStyle w:val="Compact"/>
-                    <w:jc w:val="left"/>
-                    <w:jc w:val="center"/>
-                  </w:pPr>
-                  <w:r>
-                    <w:t xml:space="preserve">1420</w:t>
-                  </w:r>
-                </w:p>
-              </w:tc>
-              <w:tc>
-                <w:tcPr/>
-                <w:p>
-                  <w:pPr>
-                    <w:pStyle w:val="Compact"/>
-                    <w:jc w:val="left"/>
-                    <w:jc w:val="center"/>
-                  </w:pPr>
-                  <w:r>
-                    <w:t xml:space="preserve">NA</w:t>
-                  </w:r>
-                </w:p>
-              </w:tc>
-            </w:tr>
-            <w:tr>
-              <w:tc>
-                <w:tcPr/>
-                <w:p>
-                  <w:pPr>
-                    <w:pStyle w:val="Compact"/>
-                    <w:jc w:val="left"/>
-                    <w:jc w:val="center"/>
-                  </w:pPr>
-                  <w:r>
-                    <w:t xml:space="preserve">Phthalate metabolites</w:t>
-                  </w:r>
-                </w:p>
-              </w:tc>
-              <w:tc>
-                <w:tcPr/>
-                <w:p>
-                  <w:pPr>
-                    <w:pStyle w:val="Compact"/>
-                  </w:pPr>
-                </w:p>
-              </w:tc>
-              <w:tc>
-                <w:tcPr/>
-                <w:p>
-                  <w:pPr>
-                    <w:pStyle w:val="Compact"/>
-                  </w:pPr>
-                </w:p>
-              </w:tc>
-              <w:tc>
-                <w:tcPr/>
-                <w:p>
-                  <w:pPr>
-                    <w:pStyle w:val="Compact"/>
-                  </w:pPr>
-                </w:p>
-              </w:tc>
-              <w:tc>
-                <w:tcPr/>
-                <w:p>
-                  <w:pPr>
-                    <w:pStyle w:val="Compact"/>
-                  </w:pPr>
-                </w:p>
-              </w:tc>
-              <w:tc>
-                <w:tcPr/>
-                <w:p>
-                  <w:pPr>
-                    <w:pStyle w:val="Compact"/>
-                  </w:pPr>
-                </w:p>
-              </w:tc>
-            </w:tr>
-            <w:tr>
-              <w:tc>
-                <w:tcPr/>
-                <w:p>
-                  <w:pPr>
-                    <w:pStyle w:val="Compact"/>
-                    <w:jc w:val="left"/>
-                    <w:jc w:val="center"/>
-                  </w:pPr>
-                  <w:r>
-                    <w:t xml:space="preserve">mono benzyl phthalate</w:t>
-                  </w:r>
-                </w:p>
-              </w:tc>
-              <w:tc>
-                <w:tcPr/>
-                <w:p>
-                  <w:pPr>
-                    <w:pStyle w:val="Compact"/>
-                    <w:jc w:val="left"/>
-                    <w:jc w:val="center"/>
-                  </w:pPr>
-                  <w:r>
-                    <w:t xml:space="preserve">MBzP</w:t>
-                  </w:r>
-                </w:p>
-              </w:tc>
-              <w:tc>
-                <w:tcPr/>
-                <w:p>
-                  <w:pPr>
-                    <w:pStyle w:val="Compact"/>
-                    <w:jc w:val="left"/>
-                    <w:jc w:val="center"/>
-                  </w:pPr>
-                  <w:r>
-                    <w:t xml:space="preserve">31736</w:t>
-                  </w:r>
-                </w:p>
-              </w:tc>
-              <w:tc>
-                <w:tcPr/>
-                <w:p>
-                  <w:pPr>
-                    <w:pStyle w:val="Compact"/>
-                    <w:jc w:val="left"/>
-                    <w:jc w:val="center"/>
-                  </w:pPr>
-                  <w:r>
-                    <w:t xml:space="preserve">C103325</w:t>
-                  </w:r>
-                </w:p>
-              </w:tc>
-              <w:tc>
-                <w:tcPr/>
-                <w:p>
-                  <w:pPr>
-                    <w:pStyle w:val="Compact"/>
-                    <w:jc w:val="left"/>
-                    <w:jc w:val="center"/>
-                  </w:pPr>
-                  <w:r>
-                    <w:t xml:space="preserve">1397</w:t>
-                  </w:r>
-                </w:p>
-              </w:tc>
-              <w:tc>
-                <w:tcPr/>
-                <w:p>
-                  <w:pPr>
-                    <w:pStyle w:val="Compact"/>
-                    <w:jc w:val="left"/>
-                    <w:jc w:val="center"/>
-                  </w:pPr>
-                  <w:r>
-                    <w:t xml:space="preserve">BzBP</w:t>
-                  </w:r>
-                </w:p>
-              </w:tc>
-            </w:tr>
-            <w:tr>
-              <w:tc>
-                <w:tcPr/>
-                <w:p>
-                  <w:pPr>
-                    <w:pStyle w:val="Compact"/>
-                    <w:jc w:val="left"/>
-                    <w:jc w:val="center"/>
-                  </w:pPr>
-                  <w:r>
-                    <w:t xml:space="preserve">mono‑2‑ethyl 5‑carboxypentyl phthalate</w:t>
-                  </w:r>
-                </w:p>
-              </w:tc>
-              <w:tc>
-                <w:tcPr/>
-                <w:p>
-                  <w:pPr>
-                    <w:pStyle w:val="Compact"/>
-                    <w:jc w:val="left"/>
-                    <w:jc w:val="center"/>
-                  </w:pPr>
-                  <w:r>
-                    <w:t xml:space="preserve">MECPP</w:t>
-                  </w:r>
-                </w:p>
-              </w:tc>
-              <w:tc>
-                <w:tcPr/>
-                <w:p>
-                  <w:pPr>
-                    <w:pStyle w:val="Compact"/>
-                    <w:jc w:val="left"/>
-                    <w:jc w:val="center"/>
-                  </w:pPr>
-                  <w:r>
-                    <w:t xml:space="preserve">148386</w:t>
-                  </w:r>
-                </w:p>
-              </w:tc>
-              <w:tc>
-                <w:tcPr/>
-                <w:p>
-                  <w:pPr>
-                    <w:pStyle w:val="Compact"/>
-                    <w:jc w:val="left"/>
-                    <w:jc w:val="center"/>
-                  </w:pPr>
-                  <w:r>
-                    <w:t xml:space="preserve">C051450</w:t>
-                  </w:r>
-                </w:p>
-              </w:tc>
-              <w:tc>
-                <w:tcPr/>
-                <w:p>
-                  <w:pPr>
-                    <w:pStyle w:val="Compact"/>
-                    <w:jc w:val="left"/>
-                    <w:jc w:val="center"/>
-                  </w:pPr>
-                  <w:r>
-                    <w:t xml:space="preserve">1403</w:t>
-                  </w:r>
-                </w:p>
-              </w:tc>
-              <w:tc>
-                <w:tcPr/>
-                <w:p>
-                  <w:pPr>
-                    <w:pStyle w:val="Compact"/>
-                    <w:jc w:val="left"/>
-                    <w:jc w:val="center"/>
-                  </w:pPr>
-                  <w:r>
-                    <w:t xml:space="preserve">DEHP</w:t>
-                  </w:r>
-                </w:p>
-              </w:tc>
-            </w:tr>
-            <w:tr>
-              <w:tc>
-                <w:tcPr/>
-                <w:p>
-                  <w:pPr>
-                    <w:pStyle w:val="Compact"/>
-                    <w:jc w:val="left"/>
-                    <w:jc w:val="center"/>
-                  </w:pPr>
-                  <w:r>
-                    <w:t xml:space="preserve">mono‑2‑ethyl‑5‑hydroxyhexyl phthalate</w:t>
-                  </w:r>
-                </w:p>
-              </w:tc>
-              <w:tc>
-                <w:tcPr/>
-                <w:p>
-                  <w:pPr>
-                    <w:pStyle w:val="Compact"/>
-                    <w:jc w:val="left"/>
-                    <w:jc w:val="center"/>
-                  </w:pPr>
-                  <w:r>
-                    <w:t xml:space="preserve">MEHHP</w:t>
-                  </w:r>
-                </w:p>
-              </w:tc>
-              <w:tc>
-                <w:tcPr/>
-                <w:p>
-                  <w:pPr>
-                    <w:pStyle w:val="Compact"/>
-                    <w:jc w:val="left"/>
-                    <w:jc w:val="center"/>
-                  </w:pPr>
-                  <w:r>
-                    <w:t xml:space="preserve">170295</w:t>
-                  </w:r>
-                </w:p>
-              </w:tc>
-              <w:tc>
-                <w:tcPr/>
-                <w:p>
-                  <w:pPr>
-                    <w:pStyle w:val="Compact"/>
-                    <w:jc w:val="left"/>
-                    <w:jc w:val="center"/>
-                  </w:pPr>
-                  <w:r>
-                    <w:t xml:space="preserve">C479069</w:t>
-                  </w:r>
-                </w:p>
-              </w:tc>
-              <w:tc>
-                <w:tcPr/>
-                <w:p>
-                  <w:pPr>
-                    <w:pStyle w:val="Compact"/>
-                    <w:jc w:val="left"/>
-                    <w:jc w:val="center"/>
-                  </w:pPr>
-                  <w:r>
-                    <w:t xml:space="preserve">1402</w:t>
-                  </w:r>
-                </w:p>
-              </w:tc>
-              <w:tc>
-                <w:tcPr/>
-                <w:p>
-                  <w:pPr>
-                    <w:pStyle w:val="Compact"/>
-                    <w:jc w:val="left"/>
-                    <w:jc w:val="center"/>
-                  </w:pPr>
-                  <w:r>
-                    <w:t xml:space="preserve">DEHP</w:t>
-                  </w:r>
-                </w:p>
-              </w:tc>
-            </w:tr>
-            <w:tr>
-              <w:tc>
-                <w:tcPr/>
-                <w:p>
-                  <w:pPr>
-                    <w:pStyle w:val="Compact"/>
-                    <w:jc w:val="left"/>
-                    <w:jc w:val="center"/>
-                  </w:pPr>
-                  <w:r>
-                    <w:t xml:space="preserve">mono‑2‑ethyl‑5‑oxohexyl phthalate</w:t>
-                  </w:r>
-                </w:p>
-              </w:tc>
-              <w:tc>
-                <w:tcPr/>
-                <w:p>
-                  <w:pPr>
-                    <w:pStyle w:val="Compact"/>
-                    <w:jc w:val="left"/>
-                    <w:jc w:val="center"/>
-                  </w:pPr>
-                  <w:r>
-                    <w:t xml:space="preserve">MEOHP</w:t>
-                  </w:r>
-                </w:p>
-              </w:tc>
-              <w:tc>
-                <w:tcPr/>
-                <w:p>
-                  <w:pPr>
-                    <w:pStyle w:val="Compact"/>
-                    <w:jc w:val="left"/>
-                    <w:jc w:val="center"/>
-                  </w:pPr>
-                  <w:r>
-                    <w:t xml:space="preserve">119096</w:t>
-                  </w:r>
-                </w:p>
-              </w:tc>
-              <w:tc>
-                <w:tcPr/>
-                <w:p>
-                  <w:pPr>
-                    <w:pStyle w:val="Compact"/>
-                    <w:jc w:val="left"/>
-                    <w:jc w:val="center"/>
-                  </w:pPr>
-                  <w:r>
-                    <w:t xml:space="preserve">C080276</w:t>
-                  </w:r>
-                </w:p>
-              </w:tc>
-              <w:tc>
-                <w:tcPr/>
-                <w:p>
-                  <w:pPr>
-                    <w:pStyle w:val="Compact"/>
-                    <w:jc w:val="left"/>
-                    <w:jc w:val="center"/>
-                  </w:pPr>
-                  <w:r>
-                    <w:t xml:space="preserve">1401</w:t>
-                  </w:r>
-                </w:p>
-              </w:tc>
-              <w:tc>
-                <w:tcPr/>
-                <w:p>
-                  <w:pPr>
-                    <w:pStyle w:val="Compact"/>
-                    <w:jc w:val="left"/>
-                    <w:jc w:val="center"/>
-                  </w:pPr>
-                  <w:r>
-                    <w:t xml:space="preserve">DEHP</w:t>
-                  </w:r>
-                </w:p>
-              </w:tc>
-            </w:tr>
-            <w:tr>
-              <w:tc>
-                <w:tcPr/>
-                <w:p>
-                  <w:pPr>
-                    <w:pStyle w:val="Compact"/>
-                    <w:jc w:val="left"/>
-                    <w:jc w:val="center"/>
-                  </w:pPr>
-                  <w:r>
-                    <w:t xml:space="preserve">mono‑2‑ethylhexyl phthalate</w:t>
-                  </w:r>
-                </w:p>
-              </w:tc>
-              <w:tc>
-                <w:tcPr/>
-                <w:p>
-                  <w:pPr>
-                    <w:pStyle w:val="Compact"/>
-                    <w:jc w:val="left"/>
-                    <w:jc w:val="center"/>
-                  </w:pPr>
-                  <w:r>
-                    <w:t xml:space="preserve">MEHP</w:t>
-                  </w:r>
-                </w:p>
-              </w:tc>
-              <w:tc>
-                <w:tcPr/>
-                <w:p>
-                  <w:pPr>
-                    <w:pStyle w:val="Compact"/>
-                    <w:jc w:val="left"/>
-                    <w:jc w:val="center"/>
-                  </w:pPr>
-                  <w:r>
-                    <w:t xml:space="preserve">21924291</w:t>
-                  </w:r>
-                </w:p>
-              </w:tc>
-              <w:tc>
-                <w:tcPr/>
-                <w:p>
-                  <w:pPr>
-                    <w:pStyle w:val="Compact"/>
-                    <w:jc w:val="left"/>
-                    <w:jc w:val="center"/>
-                  </w:pPr>
-                  <w:r>
-                    <w:t xml:space="preserve">C016599</w:t>
-                  </w:r>
-                </w:p>
-              </w:tc>
-              <w:tc>
-                <w:tcPr/>
-                <w:p>
-                  <w:pPr>
-                    <w:pStyle w:val="Compact"/>
-                    <w:jc w:val="left"/>
-                    <w:jc w:val="center"/>
-                  </w:pPr>
-                  <w:r>
-                    <w:t xml:space="preserve">Unsure</w:t>
-                  </w:r>
-                </w:p>
-              </w:tc>
-              <w:tc>
-                <w:tcPr/>
-                <w:p>
-                  <w:pPr>
-                    <w:pStyle w:val="Compact"/>
-                    <w:jc w:val="left"/>
-                    <w:jc w:val="center"/>
-                  </w:pPr>
-                  <w:r>
-                    <w:t xml:space="preserve">DEHP</w:t>
-                  </w:r>
-                </w:p>
-              </w:tc>
-            </w:tr>
-            <w:tr>
-              <w:tc>
-                <w:tcPr/>
-                <w:p>
-                  <w:pPr>
-                    <w:pStyle w:val="Compact"/>
-                    <w:jc w:val="left"/>
-                    <w:jc w:val="center"/>
-                  </w:pPr>
-                  <w:r>
-                    <w:t xml:space="preserve">mono‑4‑methyl‑7‑hydroxyoctyl phthalate</w:t>
-                  </w:r>
-                </w:p>
-              </w:tc>
-              <w:tc>
-                <w:tcPr/>
-                <w:p>
-                  <w:pPr>
-                    <w:pStyle w:val="Compact"/>
-                    <w:jc w:val="left"/>
-                    <w:jc w:val="center"/>
-                  </w:pPr>
-                  <w:r>
-                    <w:t xml:space="preserve">oh-MiNP</w:t>
-                  </w:r>
-                </w:p>
-              </w:tc>
-              <w:tc>
-                <w:tcPr/>
-                <w:p>
-                  <w:pPr>
-                    <w:pStyle w:val="Compact"/>
-                    <w:jc w:val="left"/>
-                    <w:jc w:val="center"/>
-                  </w:pPr>
-                  <w:r>
-                    <w:t xml:space="preserve">102401880</w:t>
-                  </w:r>
-                </w:p>
-              </w:tc>
-              <w:tc>
-                <w:tcPr/>
-                <w:p>
-                  <w:pPr>
-                    <w:pStyle w:val="Compact"/>
-                    <w:jc w:val="left"/>
-                    <w:jc w:val="center"/>
-                  </w:pPr>
-                  <w:r>
-                    <w:t xml:space="preserve">NA</w:t>
-                  </w:r>
-                </w:p>
-              </w:tc>
-              <w:tc>
-                <w:tcPr/>
-                <w:p>
-                  <w:pPr>
-                    <w:pStyle w:val="Compact"/>
-                    <w:jc w:val="left"/>
-                    <w:jc w:val="center"/>
-                  </w:pPr>
-                  <w:r>
-                    <w:t xml:space="preserve">1451</w:t>
-                  </w:r>
-                </w:p>
-              </w:tc>
-              <w:tc>
-                <w:tcPr/>
-                <w:p>
-                  <w:pPr>
-                    <w:pStyle w:val="Compact"/>
-                    <w:jc w:val="left"/>
-                    <w:jc w:val="center"/>
-                  </w:pPr>
-                  <w:r>
-                    <w:t xml:space="preserve">NA</w:t>
-                  </w:r>
-                </w:p>
-              </w:tc>
-            </w:tr>
-            <w:tr>
-              <w:tc>
-                <w:tcPr/>
-                <w:p>
-                  <w:pPr>
-                    <w:pStyle w:val="Compact"/>
-                    <w:jc w:val="left"/>
-                    <w:jc w:val="center"/>
-                  </w:pPr>
-                  <w:r>
-                    <w:t xml:space="preserve">mono‑4‑methyl‑7‑oxooctyl phthalate</w:t>
-                  </w:r>
-                </w:p>
-              </w:tc>
-              <w:tc>
-                <w:tcPr/>
-                <w:p>
-                  <w:pPr>
-                    <w:pStyle w:val="Compact"/>
-                    <w:jc w:val="left"/>
-                    <w:jc w:val="center"/>
-                  </w:pPr>
-                  <w:r>
-                    <w:t xml:space="preserve">oxo-MiNP</w:t>
-                  </w:r>
-                </w:p>
-              </w:tc>
-              <w:tc>
-                <w:tcPr/>
-                <w:p>
-                  <w:pPr>
-                    <w:pStyle w:val="Compact"/>
-                    <w:jc w:val="left"/>
-                    <w:jc w:val="center"/>
-                  </w:pPr>
-                  <w:r>
-                    <w:t xml:space="preserve">102401881</w:t>
-                  </w:r>
-                </w:p>
-              </w:tc>
-              <w:tc>
-                <w:tcPr/>
-                <w:p>
-                  <w:pPr>
-                    <w:pStyle w:val="Compact"/>
-                    <w:jc w:val="left"/>
-                    <w:jc w:val="center"/>
-                  </w:pPr>
-                  <w:r>
-                    <w:t xml:space="preserve">NA</w:t>
-                  </w:r>
-                </w:p>
-              </w:tc>
-              <w:tc>
-                <w:tcPr/>
-                <w:p>
-                  <w:pPr>
-                    <w:pStyle w:val="Compact"/>
-                    <w:jc w:val="left"/>
-                    <w:jc w:val="center"/>
-                  </w:pPr>
-                  <w:r>
-                    <w:t xml:space="preserve">1492</w:t>
-                  </w:r>
-                </w:p>
-              </w:tc>
-              <w:tc>
-                <w:tcPr/>
-                <w:p>
-                  <w:pPr>
-                    <w:pStyle w:val="Compact"/>
-                    <w:jc w:val="left"/>
-                    <w:jc w:val="center"/>
-                  </w:pPr>
-                  <w:r>
-                    <w:t xml:space="preserve">NA</w:t>
-                  </w:r>
-                </w:p>
-              </w:tc>
-            </w:tr>
-            <w:tr>
-              <w:tc>
-                <w:tcPr/>
-                <w:p>
-                  <w:pPr>
-                    <w:pStyle w:val="Compact"/>
-                    <w:jc w:val="left"/>
-                    <w:jc w:val="center"/>
-                  </w:pPr>
-                  <w:r>
-                    <w:t xml:space="preserve">mono‑iso‑butyl phthalate</w:t>
-                  </w:r>
-                </w:p>
-              </w:tc>
-              <w:tc>
-                <w:tcPr/>
-                <w:p>
-                  <w:pPr>
-                    <w:pStyle w:val="Compact"/>
-                    <w:jc w:val="left"/>
-                    <w:jc w:val="center"/>
-                  </w:pPr>
-                  <w:r>
-                    <w:t xml:space="preserve">MiBP</w:t>
-                  </w:r>
-                </w:p>
-              </w:tc>
-              <w:tc>
-                <w:tcPr/>
-                <w:p>
-                  <w:pPr>
-                    <w:pStyle w:val="Compact"/>
-                    <w:jc w:val="left"/>
-                    <w:jc w:val="center"/>
-                  </w:pPr>
-                  <w:r>
-                    <w:t xml:space="preserve">92272</w:t>
-                  </w:r>
-                </w:p>
-              </w:tc>
-              <w:tc>
-                <w:tcPr/>
-                <w:p>
-                  <w:pPr>
-                    <w:pStyle w:val="Compact"/>
-                    <w:jc w:val="left"/>
-                    <w:jc w:val="center"/>
-                  </w:pPr>
-                  <w:r>
-                    <w:t xml:space="preserve">C575690</w:t>
-                  </w:r>
-                </w:p>
-              </w:tc>
-              <w:tc>
-                <w:tcPr/>
-                <w:p>
-                  <w:pPr>
-                    <w:pStyle w:val="Compact"/>
-                    <w:jc w:val="left"/>
-                    <w:jc w:val="center"/>
-                  </w:pPr>
-                  <w:r>
-                    <w:t xml:space="preserve">1399</w:t>
-                  </w:r>
-                </w:p>
-              </w:tc>
-              <w:tc>
-                <w:tcPr/>
-                <w:p>
-                  <w:pPr>
-                    <w:pStyle w:val="Compact"/>
-                    <w:jc w:val="left"/>
-                    <w:jc w:val="center"/>
-                  </w:pPr>
-                  <w:r>
-                    <w:t xml:space="preserve">DiBP</w:t>
-                  </w:r>
-                </w:p>
-              </w:tc>
-            </w:tr>
-            <w:tr>
-              <w:tc>
-                <w:tcPr/>
-                <w:p>
-                  <w:pPr>
-                    <w:pStyle w:val="Compact"/>
-                    <w:jc w:val="left"/>
-                    <w:jc w:val="center"/>
-                  </w:pPr>
-                  <w:r>
-                    <w:t xml:space="preserve">mono‑n‑butyl phthalate</w:t>
-                  </w:r>
-                </w:p>
-              </w:tc>
-              <w:tc>
-                <w:tcPr/>
-                <w:p>
-                  <w:pPr>
-                    <w:pStyle w:val="Compact"/>
-                    <w:jc w:val="left"/>
-                    <w:jc w:val="center"/>
-                  </w:pPr>
-                  <w:r>
-                    <w:t xml:space="preserve">MnBP</w:t>
-                  </w:r>
-                </w:p>
-              </w:tc>
-              <w:tc>
-                <w:tcPr/>
-                <w:p>
-                  <w:pPr>
-                    <w:pStyle w:val="Compact"/>
-                    <w:jc w:val="left"/>
-                    <w:jc w:val="center"/>
-                  </w:pPr>
-                  <w:r>
-                    <w:t xml:space="preserve">8575</w:t>
-                  </w:r>
-                </w:p>
-              </w:tc>
-              <w:tc>
-                <w:tcPr/>
-                <w:p>
-                  <w:pPr>
-                    <w:pStyle w:val="Compact"/>
-                    <w:jc w:val="left"/>
-                    <w:jc w:val="center"/>
-                  </w:pPr>
-                  <w:r>
-                    <w:t xml:space="preserve">C028577</w:t>
-                  </w:r>
-                </w:p>
-              </w:tc>
-              <w:tc>
-                <w:tcPr/>
-                <w:p>
-                  <w:pPr>
-                    <w:pStyle w:val="Compact"/>
-                    <w:jc w:val="left"/>
-                    <w:jc w:val="center"/>
-                  </w:pPr>
-                  <w:r>
-                    <w:t xml:space="preserve">1398</w:t>
-                  </w:r>
-                </w:p>
-              </w:tc>
-              <w:tc>
-                <w:tcPr/>
-                <w:p>
-                  <w:pPr>
-                    <w:pStyle w:val="Compact"/>
-                    <w:jc w:val="left"/>
-                    <w:jc w:val="center"/>
-                  </w:pPr>
-                  <w:r>
-                    <w:t xml:space="preserve">NA</w:t>
-                  </w:r>
-                </w:p>
-              </w:tc>
-            </w:tr>
-            <w:tr>
-              <w:tc>
-                <w:tcPr/>
-                <w:p>
-                  <w:pPr>
-                    <w:pStyle w:val="Compact"/>
-                    <w:jc w:val="left"/>
-                    <w:jc w:val="center"/>
-                  </w:pPr>
-                  <w:r>
-                    <w:t xml:space="preserve">monoethyl phthalate</w:t>
-                  </w:r>
-                </w:p>
-              </w:tc>
-              <w:tc>
-                <w:tcPr/>
-                <w:p>
-                  <w:pPr>
-                    <w:pStyle w:val="Compact"/>
-                    <w:jc w:val="left"/>
-                    <w:jc w:val="center"/>
-                  </w:pPr>
-                  <w:r>
-                    <w:t xml:space="preserve">MEP</w:t>
-                  </w:r>
-                </w:p>
-              </w:tc>
-              <w:tc>
-                <w:tcPr/>
-                <w:p>
-                  <w:pPr>
-                    <w:pStyle w:val="Compact"/>
-                    <w:jc w:val="left"/>
-                    <w:jc w:val="center"/>
-                  </w:pPr>
-                  <w:r>
-                    <w:t xml:space="preserve">75318</w:t>
-                  </w:r>
-                </w:p>
-              </w:tc>
-              <w:tc>
-                <w:tcPr/>
-                <w:p>
-                  <w:pPr>
-                    <w:pStyle w:val="Compact"/>
-                    <w:jc w:val="left"/>
-                    <w:jc w:val="center"/>
-                  </w:pPr>
-                  <w:r>
-                    <w:t xml:space="preserve">C581825</w:t>
-                  </w:r>
-                </w:p>
-              </w:tc>
-              <w:tc>
-                <w:tcPr/>
-                <w:p>
-                  <w:pPr>
-                    <w:pStyle w:val="Compact"/>
-                    <w:jc w:val="left"/>
-                    <w:jc w:val="center"/>
-                  </w:pPr>
-                  <w:r>
-                    <w:t xml:space="preserve">1396</w:t>
-                  </w:r>
-                </w:p>
-              </w:tc>
-              <w:tc>
-                <w:tcPr/>
-                <w:p>
-                  <w:pPr>
-                    <w:pStyle w:val="Compact"/>
-                    <w:jc w:val="left"/>
-                    <w:jc w:val="center"/>
-                  </w:pPr>
-                  <w:r>
-                    <w:t xml:space="preserve">DEP</w:t>
-                  </w:r>
-                </w:p>
-              </w:tc>
-            </w:tr>
-          </w:tbl>
-          <w:bookmarkEnd w:id="56"/>
-          <w:p/>
-        </w:tc>
-      </w:tr>
-    </w:tbl>
-    <w:bookmarkEnd w:id="57"/>
-    <w:bookmarkStart w:id="58" w:name="corticosteroids"/>
-    <w:p>
-      <w:pPr>
-        <w:pStyle w:val="Heading2"/>
-      </w:pPr>
-      <w:r>
-        <w:t xml:space="preserve">Corticosteroids</w:t>
-      </w:r>
-    </w:p>
-    <w:p>
-      <w:pPr>
-        <w:numPr>
-          <w:ilvl w:val="0"/>
-          <w:numId w:val="1033"/>
-        </w:numPr>
-        <w:pStyle w:val="Compact"/>
-      </w:pPr>
-      <w:r>
-        <w:t xml:space="preserve">Levels of unprocessed biomarkers (metabolites), with IDs.</w:t>
-      </w:r>
-    </w:p>
-    <w:p>
-      <w:pPr>
-        <w:numPr>
-          <w:ilvl w:val="0"/>
-          <w:numId w:val="1033"/>
-        </w:numPr>
-        <w:pStyle w:val="Compact"/>
-      </w:pPr>
-      <w:r>
-        <w:t xml:space="preserve">Table comparing subjects with and without measurement of steroids.</w:t>
-      </w:r>
-    </w:p>
-    <w:bookmarkEnd w:id="58"/>
-    <w:bookmarkEnd w:id="59"/>
-    <w:bookmarkStart w:id="60" w:name="main-results"/>
-    <w:p>
-      <w:pPr>
-        <w:pStyle w:val="Heading1"/>
-      </w:pPr>
-      <w:r>
-        <w:t xml:space="preserve">Main results</w:t>
-      </w:r>
-    </w:p>
-    <w:p>
-      <w:pPr>
-        <w:numPr>
-          <w:ilvl w:val="0"/>
-          <w:numId w:val="1034"/>
-        </w:numPr>
-        <w:pStyle w:val="Compact"/>
-      </w:pPr>
-      <w:r>
-        <w:t xml:space="preserve">RQ2: group chemicals by class, and for each chemical report results</w:t>
-      </w:r>
-      <w:r>
-        <w:t xml:space="preserve"> </w:t>
-      </w:r>
-      <w:r>
-        <w:t xml:space="preserve">with metabolites (</w:t>
-      </w:r>
-      <w:r>
-        <w:rPr>
-          <w:rStyle w:val="VerbatimChar"/>
-        </w:rPr>
-        <w:t xml:space="preserve">avg_comparisons</w:t>
-      </w:r>
-      <w:r>
-        <w:t xml:space="preserve"> </w:t>
-      </w:r>
-      <w:r>
-        <w:t xml:space="preserve">with estimate, SE, s-value, CI).</w:t>
-      </w:r>
-    </w:p>
-    <w:p>
-      <w:pPr>
-        <w:numPr>
-          <w:ilvl w:val="0"/>
-          <w:numId w:val="1034"/>
-        </w:numPr>
-        <w:pStyle w:val="Compact"/>
-      </w:pPr>
-      <w:r>
-        <w:t xml:space="preserve">RQ3: report results with outcome (</w:t>
-      </w:r>
-      <w:r>
-        <w:rPr>
-          <w:rStyle w:val="VerbatimChar"/>
-        </w:rPr>
-        <w:t xml:space="preserve">avg_comparisons</w:t>
-      </w:r>
-      <w:r>
-        <w:t xml:space="preserve"> </w:t>
-      </w:r>
-      <w:r>
-        <w:t xml:space="preserve">with estimate,</w:t>
-      </w:r>
-      <w:r>
-        <w:t xml:space="preserve"> </w:t>
-      </w:r>
-      <w:r>
-        <w:t xml:space="preserve">SE, s-value, CI).</w:t>
-      </w:r>
-    </w:p>
-    <w:bookmarkEnd w:id="60"/>
-    <w:bookmarkStart w:id="61" w:name="other-analyses"/>
-    <w:p>
-      <w:pPr>
-        <w:pStyle w:val="Heading1"/>
-      </w:pPr>
-      <w:r>
-        <w:t xml:space="preserve">Other analyses</w:t>
-      </w:r>
-    </w:p>
-    <w:bookmarkEnd w:id="61"/>
     <w:sectPr>
       <w:type w:val="nextPage"/>
       <w:pgSz w:h="15840" w:w="12240"/>
@@ -4692,21 +2246,6 @@
     <w:abstractNumId w:val="991"/>
   </w:num>
   <w:num w:numId="1029">
-    <w:abstractNumId w:val="991"/>
-  </w:num>
-  <w:num w:numId="1030">
-    <w:abstractNumId w:val="991"/>
-  </w:num>
-  <w:num w:numId="1031">
-    <w:abstractNumId w:val="991"/>
-  </w:num>
-  <w:num w:numId="1032">
-    <w:abstractNumId w:val="991"/>
-  </w:num>
-  <w:num w:numId="1033">
-    <w:abstractNumId w:val="991"/>
-  </w:num>
-  <w:num w:numId="1034">
     <w:abstractNumId w:val="991"/>
   </w:num>
 </w:numbering>

</xml_diff>

<commit_message>
Kept working on processing results for paper.
</commit_message>
<xml_diff>
--- a/output/paper/manuscript.docx
+++ b/output/paper/manuscript.docx
@@ -237,7 +237,19 @@
         <w:pStyle w:val="Compact"/>
       </w:pPr>
       <w:r>
-        <w:t xml:space="preserve">The title should be less or equal than 300 characters. It should indicate the study design, the subject of the paper, information regarding exposures and outcomes assessed, and whether the study was observational or experimental.</w:t>
+        <w:t xml:space="preserve">Authorship must follow the ICMJE’s criteria. Author names should be listed in ScholarOne and author contributions should be detailed in the cover letter (</w:t>
+      </w:r>
+      <w:r>
+        <w:t xml:space="preserve">“</w:t>
+      </w:r>
+      <w:r>
+        <w:t xml:space="preserve">Author A…</w:t>
+      </w:r>
+      <w:r>
+        <w:t xml:space="preserve">”</w:t>
+      </w:r>
+      <w:r>
+        <w:t xml:space="preserve">). Neither names nor contributions should appear in the blinded manuscript. Do not include conflicts of interest.</w:t>
       </w:r>
     </w:p>
     <w:p>
@@ -249,7 +261,43 @@
         <w:pStyle w:val="Compact"/>
       </w:pPr>
       <w:r>
-        <w:t xml:space="preserve">The suggested length of the abstract is less or equal than 300 words.</w:t>
+        <w:t xml:space="preserve">The use of the word</w:t>
+      </w:r>
+      <w:r>
+        <w:t xml:space="preserve"> </w:t>
+      </w:r>
+      <w:r>
+        <w:t xml:space="preserve">“</w:t>
+      </w:r>
+      <w:r>
+        <w:t xml:space="preserve">effect(s)</w:t>
+      </w:r>
+      <w:r>
+        <w:t xml:space="preserve">”</w:t>
+      </w:r>
+      <w:r>
+        <w:t xml:space="preserve"> </w:t>
+      </w:r>
+      <w:r>
+        <w:t xml:space="preserve">as a proxy for</w:t>
+      </w:r>
+      <w:r>
+        <w:t xml:space="preserve"> </w:t>
+      </w:r>
+      <w:r>
+        <w:t xml:space="preserve">“</w:t>
+      </w:r>
+      <w:r>
+        <w:t xml:space="preserve">association(s)</w:t>
+      </w:r>
+      <w:r>
+        <w:t xml:space="preserve">”</w:t>
+      </w:r>
+      <w:r>
+        <w:t xml:space="preserve"> </w:t>
+      </w:r>
+      <w:r>
+        <w:t xml:space="preserve">is discouraged.</w:t>
       </w:r>
     </w:p>
     <w:p>
@@ -261,7 +309,19 @@
         <w:pStyle w:val="Compact"/>
       </w:pPr>
       <w:r>
-        <w:t xml:space="preserve">The suggested length is &lt;7,000 words, excluding abstract, references, tables, figure captions, acknowledgments, and Supplementary Material.</w:t>
+        <w:t xml:space="preserve">The length of the abstract must be less or equal than 200 words, and should be unstructured, stating the research questions, the methods used, and the results and conclusions of the research.</w:t>
+      </w:r>
+    </w:p>
+    <w:p>
+      <w:pPr>
+        <w:numPr>
+          <w:ilvl w:val="0"/>
+          <w:numId w:val="1001"/>
+        </w:numPr>
+        <w:pStyle w:val="Compact"/>
+      </w:pPr>
+      <w:r>
+        <w:t xml:space="preserve">The length must be &lt;4,000 words, excluding abstract, references, tables, figure captions, acknowledgments, and Supplementary Material.</w:t>
       </w:r>
     </w:p>
     <w:p>
@@ -273,7 +333,7 @@
         <w:pStyle w:val="Compact"/>
       </w:pPr>
       <w:r>
-        <w:t xml:space="preserve">Concise sub-headings should be less or equal than 8 words, and they should be used to organize information rather than summarize the results.</w:t>
+        <w:t xml:space="preserve">Use the AMA format.</w:t>
       </w:r>
     </w:p>
     <w:p>
@@ -285,7 +345,34 @@
         <w:pStyle w:val="Compact"/>
       </w:pPr>
       <w:r>
-        <w:t xml:space="preserve">In-text citations with superscript numbers: outside periods and commas, but inside colons and semicolons.</w:t>
+        <w:t xml:space="preserve">In-text citations: full-sized Arabic numerals in parentheses within the sentence.</w:t>
+      </w:r>
+    </w:p>
+    <w:p>
+      <w:pPr>
+        <w:numPr>
+          <w:ilvl w:val="0"/>
+          <w:numId w:val="1001"/>
+        </w:numPr>
+        <w:pStyle w:val="Compact"/>
+      </w:pPr>
+      <w:r>
+        <w:t xml:space="preserve">Submission: SER members receive a 10% discount on the fees per page. This should be requested in the cover letter. Also 20% discount for Open Access charges. If uploading a single file (document, tables, figures, SM), designate the file as</w:t>
+      </w:r>
+      <w:r>
+        <w:t xml:space="preserve"> </w:t>
+      </w:r>
+      <w:r>
+        <w:t xml:space="preserve">“</w:t>
+      </w:r>
+      <w:r>
+        <w:t xml:space="preserve">Main document - anonymous</w:t>
+      </w:r>
+      <w:r>
+        <w:t xml:space="preserve">”</w:t>
+      </w:r>
+      <w:r>
+        <w:t xml:space="preserve">.</w:t>
       </w:r>
     </w:p>
     <w:bookmarkEnd w:id="21"/>
@@ -296,6 +383,63 @@
       </w:pPr>
       <w:r>
         <w:t xml:space="preserve">Introduction</w:t>
+      </w:r>
+    </w:p>
+    <w:p>
+      <w:pPr>
+        <w:pStyle w:val="FirstParagraph"/>
+      </w:pPr>
+      <w:r>
+        <w:rPr>
+          <w:bCs/>
+          <w:b/>
+        </w:rPr>
+        <w:t xml:space="preserve">Do not use</w:t>
+      </w:r>
+      <w:r>
+        <w:rPr>
+          <w:bCs/>
+          <w:b/>
+        </w:rPr>
+        <w:t xml:space="preserve"> </w:t>
+      </w:r>
+      <w:r>
+        <w:rPr>
+          <w:bCs/>
+          <w:b/>
+        </w:rPr>
+        <w:t xml:space="preserve">“</w:t>
+      </w:r>
+      <w:r>
+        <w:rPr>
+          <w:bCs/>
+          <w:b/>
+        </w:rPr>
+        <w:t xml:space="preserve">Introduction</w:t>
+      </w:r>
+      <w:r>
+        <w:rPr>
+          <w:bCs/>
+          <w:b/>
+        </w:rPr>
+        <w:t xml:space="preserve">”</w:t>
+      </w:r>
+      <w:r>
+        <w:rPr>
+          <w:bCs/>
+          <w:b/>
+        </w:rPr>
+        <w:t xml:space="preserve"> </w:t>
+      </w:r>
+      <w:r>
+        <w:rPr>
+          <w:bCs/>
+          <w:b/>
+        </w:rPr>
+        <w:t xml:space="preserve">as a heading</w:t>
+      </w:r>
+      <w:r>
+        <w:t xml:space="preserve">.</w:t>
       </w:r>
     </w:p>
     <w:bookmarkStart w:id="22" w:name="sec-background"/>
@@ -561,7 +705,6 @@
           <w:ilvl w:val="0"/>
           <w:numId w:val="1010"/>
         </w:numPr>
-        <w:pStyle w:val="Compact"/>
       </w:pPr>
       <w:r>
         <w:t xml:space="preserve">Clearly define all outcomes, exposures, predictors, potential confounders, and effect modifiers.</w:t>
@@ -573,12 +716,139 @@
           <w:ilvl w:val="0"/>
           <w:numId w:val="1010"/>
         </w:numPr>
-        <w:pStyle w:val="Compact"/>
       </w:pPr>
       <w:r>
         <w:t xml:space="preserve">Explain the rationale for treating race as an exposure, confounder, effect modifier, or other type of variable in analyses.</w:t>
       </w:r>
     </w:p>
+    <w:p>
+      <w:pPr>
+        <w:numPr>
+          <w:ilvl w:val="0"/>
+          <w:numId w:val="1010"/>
+        </w:numPr>
+      </w:pPr>
+      <w:r>
+        <w:t xml:space="preserve">Units (in</w:t>
+      </w:r>
+      <w:r>
+        <w:t xml:space="preserve"> </w:t>
+      </w:r>
+      <w:r>
+        <w:rPr>
+          <w:rStyle w:val="VerbatimChar"/>
+        </w:rPr>
+        <w:t xml:space="preserve">log</w:t>
+      </w:r>
+      <w:r>
+        <w:t xml:space="preserve">):</w:t>
+      </w:r>
+    </w:p>
+    <w:p>
+      <w:pPr>
+        <w:numPr>
+          <w:ilvl w:val="1"/>
+          <w:numId w:val="1011"/>
+        </w:numPr>
+        <w:pStyle w:val="Compact"/>
+      </w:pPr>
+      <w:r>
+        <w:rPr>
+          <w:rStyle w:val="VerbatimChar"/>
+        </w:rPr>
+        <w:t xml:space="preserve">hitrtse</w:t>
+      </w:r>
+      <w:r>
+        <w:t xml:space="preserve"> </w:t>
+      </w:r>
+      <w:r>
+        <w:t xml:space="preserve">in</w:t>
+      </w:r>
+      <w:r>
+        <w:t xml:space="preserve"> </w:t>
+      </w:r>
+      <w:r>
+        <w:rPr>
+          <w:rStyle w:val="VerbatimChar"/>
+        </w:rPr>
+        <w:t xml:space="preserve">ms</w:t>
+      </w:r>
+      <w:r>
+        <w:t xml:space="preserve">.</w:t>
+      </w:r>
+    </w:p>
+    <w:p>
+      <w:pPr>
+        <w:numPr>
+          <w:ilvl w:val="1"/>
+          <w:numId w:val="1011"/>
+        </w:numPr>
+        <w:pStyle w:val="Compact"/>
+      </w:pPr>
+      <w:r>
+        <w:t xml:space="preserve">EDCs in</w:t>
+      </w:r>
+      <w:r>
+        <w:t xml:space="preserve"> </w:t>
+      </w:r>
+      <w:r>
+        <w:rPr>
+          <w:rStyle w:val="VerbatimChar"/>
+        </w:rPr>
+        <w:t xml:space="preserve">microg/L</w:t>
+      </w:r>
+      <w:r>
+        <w:t xml:space="preserve">.</w:t>
+      </w:r>
+    </w:p>
+    <w:p>
+      <w:pPr>
+        <w:numPr>
+          <w:ilvl w:val="1"/>
+          <w:numId w:val="1011"/>
+        </w:numPr>
+        <w:pStyle w:val="Compact"/>
+      </w:pPr>
+      <w:r>
+        <w:t xml:space="preserve">Cortisol production and cortisone production in</w:t>
+      </w:r>
+      <w:r>
+        <w:t xml:space="preserve"> </w:t>
+      </w:r>
+      <w:r>
+        <w:rPr>
+          <w:rStyle w:val="VerbatimChar"/>
+        </w:rPr>
+        <w:t xml:space="preserve">ng/mL</w:t>
+      </w:r>
+      <w:r>
+        <w:t xml:space="preserve">.</w:t>
+      </w:r>
+    </w:p>
+    <w:p>
+      <w:pPr>
+        <w:numPr>
+          <w:ilvl w:val="1"/>
+          <w:numId w:val="1011"/>
+        </w:numPr>
+        <w:pStyle w:val="Compact"/>
+      </w:pPr>
+      <w:r>
+        <w:t xml:space="preserve">Cortisol metabolism and 11bHSD in</w:t>
+      </w:r>
+      <w:r>
+        <w:t xml:space="preserve"> </w:t>
+      </w:r>
+      <w:r>
+        <w:rPr>
+          <w:rStyle w:val="VerbatimChar"/>
+        </w:rPr>
+        <w:t xml:space="preserve">NA</w:t>
+      </w:r>
+      <w:r>
+        <w:t xml:space="preserve">.</w:t>
+      </w:r>
+    </w:p>
     <w:bookmarkStart w:id="28" w:name="sec-confounders"/>
     <w:p>
       <w:pPr>
@@ -592,7 +862,7 @@
       <w:pPr>
         <w:numPr>
           <w:ilvl w:val="0"/>
-          <w:numId w:val="1011"/>
+          <w:numId w:val="1012"/>
         </w:numPr>
         <w:pStyle w:val="Compact"/>
       </w:pPr>
@@ -645,7 +915,7 @@
       <w:pPr>
         <w:numPr>
           <w:ilvl w:val="0"/>
-          <w:numId w:val="1012"/>
+          <w:numId w:val="1013"/>
         </w:numPr>
         <w:pStyle w:val="Compact"/>
       </w:pPr>
@@ -667,7 +937,7 @@
       <w:pPr>
         <w:numPr>
           <w:ilvl w:val="0"/>
-          <w:numId w:val="1013"/>
+          <w:numId w:val="1014"/>
         </w:numPr>
         <w:pStyle w:val="Compact"/>
       </w:pPr>
@@ -689,7 +959,7 @@
       <w:pPr>
         <w:numPr>
           <w:ilvl w:val="0"/>
-          <w:numId w:val="1014"/>
+          <w:numId w:val="1015"/>
         </w:numPr>
         <w:pStyle w:val="Compact"/>
       </w:pPr>
@@ -711,7 +981,7 @@
       <w:pPr>
         <w:numPr>
           <w:ilvl w:val="0"/>
-          <w:numId w:val="1015"/>
+          <w:numId w:val="1016"/>
         </w:numPr>
         <w:pStyle w:val="Compact"/>
       </w:pPr>
@@ -733,7 +1003,7 @@
       <w:pPr>
         <w:numPr>
           <w:ilvl w:val="0"/>
-          <w:numId w:val="1016"/>
+          <w:numId w:val="1017"/>
         </w:numPr>
       </w:pPr>
       <w:r>
@@ -744,7 +1014,7 @@
       <w:pPr>
         <w:numPr>
           <w:ilvl w:val="0"/>
-          <w:numId w:val="1016"/>
+          <w:numId w:val="1017"/>
         </w:numPr>
       </w:pPr>
       <w:r>
@@ -755,7 +1025,18 @@
       <w:pPr>
         <w:numPr>
           <w:ilvl w:val="0"/>
-          <w:numId w:val="1016"/>
+          <w:numId w:val="1017"/>
+        </w:numPr>
+      </w:pPr>
+      <w:r>
+        <w:t xml:space="preserve">Whenever possible, mathematical equations should be written on a single line. For multiplication, use a times sign.</w:t>
+      </w:r>
+    </w:p>
+    <w:p>
+      <w:pPr>
+        <w:numPr>
+          <w:ilvl w:val="0"/>
+          <w:numId w:val="1017"/>
         </w:numPr>
       </w:pPr>
       <w:r>
@@ -766,66 +1047,66 @@
       <w:pPr>
         <w:numPr>
           <w:ilvl w:val="1"/>
+          <w:numId w:val="1018"/>
+        </w:numPr>
+        <w:pStyle w:val="Compact"/>
+      </w:pPr>
+      <w:r>
+        <w:t xml:space="preserve">Description of outcome model, weighting method, estimand, and balance assessment.</w:t>
+      </w:r>
+    </w:p>
+    <w:p>
+      <w:pPr>
+        <w:numPr>
+          <w:ilvl w:val="1"/>
+          <w:numId w:val="1018"/>
+        </w:numPr>
+        <w:pStyle w:val="Compact"/>
+      </w:pPr>
+      <w:r>
+        <w:t xml:space="preserve">Description of method used to estimate effects (e.g., g-computation).</w:t>
+      </w:r>
+    </w:p>
+    <w:p>
+      <w:pPr>
+        <w:numPr>
+          <w:ilvl w:val="1"/>
+          <w:numId w:val="1018"/>
+        </w:numPr>
+        <w:pStyle w:val="Compact"/>
+      </w:pPr>
+      <w:r>
+        <w:t xml:space="preserve">Description of method used for SE and CI.</w:t>
+      </w:r>
+    </w:p>
+    <w:p>
+      <w:pPr>
+        <w:numPr>
+          <w:ilvl w:val="0"/>
           <w:numId w:val="1017"/>
         </w:numPr>
-        <w:pStyle w:val="Compact"/>
-      </w:pPr>
-      <w:r>
-        <w:t xml:space="preserve">Description of outcome model, weighting method, estimand, and balance assessment.</w:t>
-      </w:r>
-    </w:p>
-    <w:p>
-      <w:pPr>
-        <w:numPr>
-          <w:ilvl w:val="1"/>
+      </w:pPr>
+      <w:r>
+        <w:t xml:space="preserve">Describe any methods used to examine subgroups and interactions (sub-group analysis or moderation analysis or analysis of effect-modification).</w:t>
+      </w:r>
+    </w:p>
+    <w:p>
+      <w:pPr>
+        <w:numPr>
+          <w:ilvl w:val="0"/>
           <w:numId w:val="1017"/>
         </w:numPr>
-        <w:pStyle w:val="Compact"/>
-      </w:pPr>
-      <w:r>
-        <w:t xml:space="preserve">Description of method used to estimate effects (e.g., g-computation).</w:t>
-      </w:r>
-    </w:p>
-    <w:p>
-      <w:pPr>
-        <w:numPr>
-          <w:ilvl w:val="1"/>
+      </w:pPr>
+      <w:r>
+        <w:t xml:space="preserve">Explain how missing data were addressed.</w:t>
+      </w:r>
+    </w:p>
+    <w:p>
+      <w:pPr>
+        <w:numPr>
+          <w:ilvl w:val="0"/>
           <w:numId w:val="1017"/>
         </w:numPr>
-        <w:pStyle w:val="Compact"/>
-      </w:pPr>
-      <w:r>
-        <w:t xml:space="preserve">Description of method used for SE and CI.</w:t>
-      </w:r>
-    </w:p>
-    <w:p>
-      <w:pPr>
-        <w:numPr>
-          <w:ilvl w:val="0"/>
-          <w:numId w:val="1016"/>
-        </w:numPr>
-      </w:pPr>
-      <w:r>
-        <w:t xml:space="preserve">Describe any methods used to examine subgroups and interactions (sub-group analysis or moderation analysis or analysis of effect-modification).</w:t>
-      </w:r>
-    </w:p>
-    <w:p>
-      <w:pPr>
-        <w:numPr>
-          <w:ilvl w:val="0"/>
-          <w:numId w:val="1016"/>
-        </w:numPr>
-      </w:pPr>
-      <w:r>
-        <w:t xml:space="preserve">Explain how missing data were addressed.</w:t>
-      </w:r>
-    </w:p>
-    <w:p>
-      <w:pPr>
-        <w:numPr>
-          <w:ilvl w:val="0"/>
-          <w:numId w:val="1016"/>
-        </w:numPr>
       </w:pPr>
       <w:r>
         <w:t xml:space="preserve">Cohort study: explain how loss to follow-up was addressed.</w:t>
@@ -835,7 +1116,7 @@
       <w:pPr>
         <w:numPr>
           <w:ilvl w:val="0"/>
-          <w:numId w:val="1016"/>
+          <w:numId w:val="1017"/>
         </w:numPr>
       </w:pPr>
       <w:r>
@@ -846,7 +1127,7 @@
       <w:pPr>
         <w:numPr>
           <w:ilvl w:val="0"/>
-          <w:numId w:val="1016"/>
+          <w:numId w:val="1017"/>
         </w:numPr>
       </w:pPr>
       <w:r>
@@ -857,7 +1138,7 @@
       <w:pPr>
         <w:numPr>
           <w:ilvl w:val="0"/>
-          <w:numId w:val="1016"/>
+          <w:numId w:val="1017"/>
         </w:numPr>
       </w:pPr>
       <w:r>
@@ -868,7 +1149,7 @@
       <w:pPr>
         <w:numPr>
           <w:ilvl w:val="0"/>
-          <w:numId w:val="1016"/>
+          <w:numId w:val="1017"/>
         </w:numPr>
       </w:pPr>
       <w:r>
@@ -899,7 +1180,7 @@
       <w:pPr>
         <w:numPr>
           <w:ilvl w:val="0"/>
-          <w:numId w:val="1018"/>
+          <w:numId w:val="1019"/>
         </w:numPr>
         <w:pStyle w:val="Compact"/>
       </w:pPr>
@@ -941,7 +1222,7 @@
       <w:pPr>
         <w:numPr>
           <w:ilvl w:val="0"/>
-          <w:numId w:val="1019"/>
+          <w:numId w:val="1020"/>
         </w:numPr>
         <w:pStyle w:val="Compact"/>
       </w:pPr>
@@ -953,7 +1234,7 @@
       <w:pPr>
         <w:numPr>
           <w:ilvl w:val="1"/>
-          <w:numId w:val="1020"/>
+          <w:numId w:val="1021"/>
         </w:numPr>
         <w:pStyle w:val="Compact"/>
       </w:pPr>
@@ -965,7 +1246,7 @@
       <w:pPr>
         <w:numPr>
           <w:ilvl w:val="1"/>
-          <w:numId w:val="1020"/>
+          <w:numId w:val="1021"/>
         </w:numPr>
         <w:pStyle w:val="Compact"/>
       </w:pPr>
@@ -1012,14 +1293,29 @@
         <w:t xml:space="preserve">p</w:t>
       </w:r>
       <w:r>
-        <w:t xml:space="preserve">-values, rounded to 1-2 digits, for all results.</w:t>
-      </w:r>
-    </w:p>
-    <w:p>
-      <w:pPr>
-        <w:numPr>
-          <w:ilvl w:val="0"/>
-          <w:numId w:val="1019"/>
+        <w:t xml:space="preserve">-values, rounded to 1-2 digits, for all results. Use an uppercase italic letter</w:t>
+      </w:r>
+      <w:r>
+        <w:t xml:space="preserve"> </w:t>
+      </w:r>
+      <w:r>
+        <w:t xml:space="preserve">“</w:t>
+      </w:r>
+      <w:r>
+        <w:t xml:space="preserve">P</w:t>
+      </w:r>
+      <w:r>
+        <w:t xml:space="preserve">”</w:t>
+      </w:r>
+      <w:r>
+        <w:t xml:space="preserve">, and the values should not be bolded. Indicate whether are 1- or 2-sided.</w:t>
+      </w:r>
+    </w:p>
+    <w:p>
+      <w:pPr>
+        <w:numPr>
+          <w:ilvl w:val="0"/>
+          <w:numId w:val="1020"/>
         </w:numPr>
         <w:pStyle w:val="Compact"/>
       </w:pPr>
@@ -1051,7 +1347,7 @@
       <w:pPr>
         <w:numPr>
           <w:ilvl w:val="1"/>
-          <w:numId w:val="1021"/>
+          <w:numId w:val="1022"/>
         </w:numPr>
         <w:pStyle w:val="Compact"/>
       </w:pPr>
@@ -1083,7 +1379,7 @@
       <w:pPr>
         <w:numPr>
           <w:ilvl w:val="0"/>
-          <w:numId w:val="1019"/>
+          <w:numId w:val="1020"/>
         </w:numPr>
         <w:pStyle w:val="Compact"/>
       </w:pPr>
@@ -1105,7 +1401,7 @@
       <w:pPr>
         <w:numPr>
           <w:ilvl w:val="0"/>
-          <w:numId w:val="1022"/>
+          <w:numId w:val="1023"/>
         </w:numPr>
         <w:pStyle w:val="Compact"/>
       </w:pPr>
@@ -1115,7 +1411,7 @@
     </w:p>
     <w:bookmarkEnd w:id="44"/>
     <w:bookmarkEnd w:id="45"/>
-    <w:bookmarkStart w:id="50" w:name="sec-discussion"/>
+    <w:bookmarkStart w:id="51" w:name="sec-discussion"/>
     <w:p>
       <w:pPr>
         <w:pStyle w:val="Heading1"/>
@@ -1124,7 +1420,7 @@
         <w:t xml:space="preserve">Discussion</w:t>
       </w:r>
     </w:p>
-    <w:bookmarkStart w:id="46" w:name="sec-disc-res-key"/>
+    <w:bookmarkStart w:id="47" w:name="sec-disc-res-key"/>
     <w:p>
       <w:pPr>
         <w:pStyle w:val="Heading2"/>
@@ -1137,7 +1433,7 @@
       <w:pPr>
         <w:numPr>
           <w:ilvl w:val="0"/>
-          <w:numId w:val="1023"/>
+          <w:numId w:val="1024"/>
         </w:numPr>
         <w:pStyle w:val="Compact"/>
       </w:pPr>
@@ -1149,7 +1445,7 @@
       <w:pPr>
         <w:numPr>
           <w:ilvl w:val="0"/>
-          <w:numId w:val="1023"/>
+          <w:numId w:val="1024"/>
         </w:numPr>
         <w:pStyle w:val="Compact"/>
       </w:pPr>
@@ -1161,7 +1457,7 @@
       <w:pPr>
         <w:numPr>
           <w:ilvl w:val="1"/>
-          <w:numId w:val="1024"/>
+          <w:numId w:val="1025"/>
         </w:numPr>
         <w:pStyle w:val="Compact"/>
       </w:pPr>
@@ -1173,7 +1469,7 @@
       <w:pPr>
         <w:numPr>
           <w:ilvl w:val="1"/>
-          <w:numId w:val="1024"/>
+          <w:numId w:val="1025"/>
         </w:numPr>
         <w:pStyle w:val="Compact"/>
       </w:pPr>
@@ -1181,8 +1477,54 @@
         <w:t xml:space="preserve">It should include, for each source, sufficient details: study design, sample size, population, specific exposures and outcomes.</w:t>
       </w:r>
     </w:p>
+    <w:bookmarkStart w:id="46" w:name="what-does-the-literature-say"/>
+    <w:p>
+      <w:pPr>
+        <w:pStyle w:val="Heading3"/>
+      </w:pPr>
+      <w:r>
+        <w:t xml:space="preserve">What does the literature say?</w:t>
+      </w:r>
+    </w:p>
+    <w:p>
+      <w:pPr>
+        <w:numPr>
+          <w:ilvl w:val="0"/>
+          <w:numId w:val="1026"/>
+        </w:numPr>
+        <w:pStyle w:val="Compact"/>
+      </w:pPr>
+      <w:r>
+        <w:t xml:space="preserve">EDCs and neurodevelopment (ANT).</w:t>
+      </w:r>
+    </w:p>
+    <w:p>
+      <w:pPr>
+        <w:numPr>
+          <w:ilvl w:val="0"/>
+          <w:numId w:val="1026"/>
+        </w:numPr>
+        <w:pStyle w:val="Compact"/>
+      </w:pPr>
+      <w:r>
+        <w:t xml:space="preserve">EDCs and corticosteroids.</w:t>
+      </w:r>
+    </w:p>
+    <w:p>
+      <w:pPr>
+        <w:numPr>
+          <w:ilvl w:val="0"/>
+          <w:numId w:val="1026"/>
+        </w:numPr>
+        <w:pStyle w:val="Compact"/>
+      </w:pPr>
+      <w:r>
+        <w:t xml:space="preserve">Corticosteroids and neurodevelopment (ANT).</w:t>
+      </w:r>
+    </w:p>
     <w:bookmarkEnd w:id="46"/>
-    <w:bookmarkStart w:id="47" w:name="sec-limitations"/>
+    <w:bookmarkEnd w:id="47"/>
+    <w:bookmarkStart w:id="48" w:name="sec-limitations"/>
     <w:p>
       <w:pPr>
         <w:pStyle w:val="Heading2"/>
@@ -1195,7 +1537,7 @@
       <w:pPr>
         <w:numPr>
           <w:ilvl w:val="0"/>
-          <w:numId w:val="1025"/>
+          <w:numId w:val="1027"/>
         </w:numPr>
         <w:pStyle w:val="Compact"/>
       </w:pPr>
@@ -1207,7 +1549,7 @@
       <w:pPr>
         <w:numPr>
           <w:ilvl w:val="0"/>
-          <w:numId w:val="1025"/>
+          <w:numId w:val="1027"/>
         </w:numPr>
         <w:pStyle w:val="Compact"/>
       </w:pPr>
@@ -1227,7 +1569,7 @@
       <w:pPr>
         <w:numPr>
           <w:ilvl w:val="0"/>
-          <w:numId w:val="1026"/>
+          <w:numId w:val="1028"/>
         </w:numPr>
         <w:pStyle w:val="Compact"/>
       </w:pPr>
@@ -1239,7 +1581,7 @@
       <w:pPr>
         <w:numPr>
           <w:ilvl w:val="0"/>
-          <w:numId w:val="1026"/>
+          <w:numId w:val="1028"/>
         </w:numPr>
         <w:pStyle w:val="Compact"/>
       </w:pPr>
@@ -1251,7 +1593,7 @@
       <w:pPr>
         <w:numPr>
           <w:ilvl w:val="0"/>
-          <w:numId w:val="1026"/>
+          <w:numId w:val="1028"/>
         </w:numPr>
         <w:pStyle w:val="Compact"/>
       </w:pPr>
@@ -1263,7 +1605,7 @@
       <w:pPr>
         <w:numPr>
           <w:ilvl w:val="0"/>
-          <w:numId w:val="1026"/>
+          <w:numId w:val="1028"/>
         </w:numPr>
         <w:pStyle w:val="Compact"/>
       </w:pPr>
@@ -1275,7 +1617,7 @@
       <w:pPr>
         <w:numPr>
           <w:ilvl w:val="0"/>
-          <w:numId w:val="1026"/>
+          <w:numId w:val="1028"/>
         </w:numPr>
         <w:pStyle w:val="Compact"/>
       </w:pPr>
@@ -1287,7 +1629,7 @@
       <w:pPr>
         <w:numPr>
           <w:ilvl w:val="0"/>
-          <w:numId w:val="1026"/>
+          <w:numId w:val="1028"/>
         </w:numPr>
         <w:pStyle w:val="Compact"/>
       </w:pPr>
@@ -1299,7 +1641,7 @@
       <w:pPr>
         <w:numPr>
           <w:ilvl w:val="0"/>
-          <w:numId w:val="1026"/>
+          <w:numId w:val="1028"/>
         </w:numPr>
         <w:pStyle w:val="Compact"/>
       </w:pPr>
@@ -1311,7 +1653,7 @@
       <w:pPr>
         <w:numPr>
           <w:ilvl w:val="0"/>
-          <w:numId w:val="1026"/>
+          <w:numId w:val="1028"/>
         </w:numPr>
         <w:pStyle w:val="Compact"/>
       </w:pPr>
@@ -1323,7 +1665,7 @@
       <w:pPr>
         <w:numPr>
           <w:ilvl w:val="0"/>
-          <w:numId w:val="1026"/>
+          <w:numId w:val="1028"/>
         </w:numPr>
         <w:pStyle w:val="Compact"/>
       </w:pPr>
@@ -1331,8 +1673,8 @@
         <w:t xml:space="preserve">Multiple comparisons.</w:t>
       </w:r>
     </w:p>
-    <w:bookmarkEnd w:id="47"/>
-    <w:bookmarkStart w:id="48" w:name="sec-interpretation"/>
+    <w:bookmarkEnd w:id="48"/>
+    <w:bookmarkStart w:id="49" w:name="sec-interpretation"/>
     <w:p>
       <w:pPr>
         <w:pStyle w:val="Heading2"/>
@@ -1345,7 +1687,7 @@
       <w:pPr>
         <w:numPr>
           <w:ilvl w:val="0"/>
-          <w:numId w:val="1027"/>
+          <w:numId w:val="1029"/>
         </w:numPr>
         <w:pStyle w:val="Compact"/>
       </w:pPr>
@@ -1357,7 +1699,7 @@
       <w:pPr>
         <w:numPr>
           <w:ilvl w:val="0"/>
-          <w:numId w:val="1027"/>
+          <w:numId w:val="1029"/>
         </w:numPr>
         <w:pStyle w:val="Compact"/>
       </w:pPr>
@@ -1365,8 +1707,8 @@
         <w:t xml:space="preserve">Give a cautious overall interpretation of results considering objectives, limitations, multiplicity of analyses, results from similar studies, and other relevant evidence.</w:t>
       </w:r>
     </w:p>
-    <w:bookmarkEnd w:id="48"/>
-    <w:bookmarkStart w:id="49" w:name="sec-general"/>
+    <w:bookmarkEnd w:id="49"/>
+    <w:bookmarkStart w:id="50" w:name="sec-general"/>
     <w:p>
       <w:pPr>
         <w:pStyle w:val="Heading2"/>
@@ -1379,7 +1721,7 @@
       <w:pPr>
         <w:numPr>
           <w:ilvl w:val="0"/>
-          <w:numId w:val="1028"/>
+          <w:numId w:val="1030"/>
         </w:numPr>
         <w:pStyle w:val="Compact"/>
       </w:pPr>
@@ -1387,9 +1729,9 @@
         <w:t xml:space="preserve">Discuss the generalisability (external validity) of the study results.</w:t>
       </w:r>
     </w:p>
-    <w:bookmarkEnd w:id="49"/>
     <w:bookmarkEnd w:id="50"/>
-    <w:bookmarkStart w:id="51" w:name="funding"/>
+    <w:bookmarkEnd w:id="51"/>
+    <w:bookmarkStart w:id="52" w:name="funding"/>
     <w:p>
       <w:pPr>
         <w:pStyle w:val="Heading1"/>
@@ -1398,20 +1740,8 @@
         <w:t xml:space="preserve">Funding</w:t>
       </w:r>
     </w:p>
-    <w:p>
-      <w:pPr>
-        <w:numPr>
-          <w:ilvl w:val="0"/>
-          <w:numId w:val="1029"/>
-        </w:numPr>
-        <w:pStyle w:val="Compact"/>
-      </w:pPr>
-      <w:r>
-        <w:t xml:space="preserve">Give the source of funding and the role of the funders for the present study and, if applicable, for the original study on which the present article is based.</w:t>
-      </w:r>
-    </w:p>
-    <w:bookmarkEnd w:id="51"/>
-    <w:bookmarkStart w:id="53" w:name="references"/>
+    <w:bookmarkEnd w:id="52"/>
+    <w:bookmarkStart w:id="54" w:name="references"/>
     <w:p>
       <w:pPr>
         <w:pStyle w:val="Heading1"/>
@@ -1420,9 +1750,9 @@
         <w:t xml:space="preserve">References</w:t>
       </w:r>
     </w:p>
-    <w:bookmarkStart w:id="52" w:name="refs"/>
-    <w:bookmarkEnd w:id="52"/>
+    <w:bookmarkStart w:id="53" w:name="refs"/>
     <w:bookmarkEnd w:id="53"/>
+    <w:bookmarkEnd w:id="54"/>
     <w:sectPr>
       <w:type w:val="nextPage"/>
       <w:pgSz w:h="15840" w:w="12240"/>
@@ -2246,6 +2576,9 @@
     <w:abstractNumId w:val="991"/>
   </w:num>
   <w:num w:numId="1029">
+    <w:abstractNumId w:val="991"/>
+  </w:num>
+  <w:num w:numId="1030">
     <w:abstractNumId w:val="991"/>
   </w:num>
 </w:numbering>

</xml_diff>

<commit_message>
Started writing methods for paper.
</commit_message>
<xml_diff>
--- a/output/paper/manuscript.docx
+++ b/output/paper/manuscript.docx
@@ -547,7 +547,7 @@
     </w:p>
     <w:bookmarkEnd w:id="23"/>
     <w:bookmarkEnd w:id="24"/>
-    <w:bookmarkStart w:id="38" w:name="sec-methods"/>
+    <w:bookmarkStart w:id="37" w:name="sec-methods"/>
     <w:p>
       <w:pPr>
         <w:pStyle w:val="Heading1"/>
@@ -562,7 +562,129 @@
         <w:pStyle w:val="Heading2"/>
       </w:pPr>
       <w:r>
-        <w:t xml:space="preserve">Study design</w:t>
+        <w:t xml:space="preserve">Study population and design</w:t>
+      </w:r>
+    </w:p>
+    <w:p>
+      <w:pPr>
+        <w:pStyle w:val="FirstParagraph"/>
+      </w:pPr>
+      <w:r>
+        <w:t xml:space="preserve">The Human Early-Life Exposome (HELIX) is an ongoing project which aims to characterize early-life exposures and their potential association with endogenous biomarkers and health outcomes</w:t>
+      </w:r>
+      <w:hyperlink w:anchor="ref-VrijheidSlamaRobinson:2014">
+        <w:r>
+          <w:rPr>
+            <w:rStyle w:val="InternetLink"/>
+            <w:vertAlign w:val="superscript"/>
+          </w:rPr>
+          <w:t xml:space="preserve">1</w:t>
+        </w:r>
+      </w:hyperlink>
+      <w:r>
+        <w:t xml:space="preserve">. It consists of six existing population-based birth cohort studies across Europe: BiB (Born in Bradford, UK)</w:t>
+      </w:r>
+      <w:hyperlink w:anchor="ref-WrightSmallRaynor:2013">
+        <w:r>
+          <w:rPr>
+            <w:rStyle w:val="InternetLink"/>
+            <w:vertAlign w:val="superscript"/>
+          </w:rPr>
+          <w:t xml:space="preserve">2</w:t>
+        </w:r>
+      </w:hyperlink>
+      <w:r>
+        <w:t xml:space="preserve">, EDEN (Study of determinants of pre- and postnatal developmental, France)</w:t>
+      </w:r>
+      <w:hyperlink w:anchor="ref-HeudeForhanSlama:2016">
+        <w:r>
+          <w:rPr>
+            <w:rStyle w:val="InternetLink"/>
+            <w:vertAlign w:val="superscript"/>
+          </w:rPr>
+          <w:t xml:space="preserve">3</w:t>
+        </w:r>
+      </w:hyperlink>
+      <w:r>
+        <w:t xml:space="preserve">, INMA (Environment and Childhood, Spain)</w:t>
+      </w:r>
+      <w:hyperlink w:anchor="ref-GuxensBallesterEspada:2012">
+        <w:r>
+          <w:rPr>
+            <w:rStyle w:val="InternetLink"/>
+            <w:vertAlign w:val="superscript"/>
+          </w:rPr>
+          <w:t xml:space="preserve">4</w:t>
+        </w:r>
+      </w:hyperlink>
+      <w:r>
+        <w:t xml:space="preserve">, KANC (Kaunas Cohort, Lithuania)</w:t>
+      </w:r>
+      <w:hyperlink w:anchor="Xd30c40380c9e99bac70b7fa3b0ada5ae8dec3e4">
+        <w:r>
+          <w:rPr>
+            <w:rStyle w:val="InternetLink"/>
+            <w:vertAlign w:val="superscript"/>
+          </w:rPr>
+          <w:t xml:space="preserve">5</w:t>
+        </w:r>
+      </w:hyperlink>
+      <w:r>
+        <w:t xml:space="preserve">, MoBa (The Norwegian Mother and Child Cohort Study, Norway)</w:t>
+      </w:r>
+      <w:hyperlink w:anchor="ref-MagnusIrgensHaug:2006">
+        <w:r>
+          <w:rPr>
+            <w:rStyle w:val="InternetLink"/>
+            <w:vertAlign w:val="superscript"/>
+          </w:rPr>
+          <w:t xml:space="preserve">6</w:t>
+        </w:r>
+      </w:hyperlink>
+      <w:r>
+        <w:t xml:space="preserve">, and Rhea (Mother–Child Cohort in Crete, Greece)</w:t>
+      </w:r>
+      <w:hyperlink w:anchor="ref-ChatziPlanaDaraki:2009">
+        <w:r>
+          <w:rPr>
+            <w:rStyle w:val="InternetLink"/>
+            <w:vertAlign w:val="superscript"/>
+          </w:rPr>
+          <w:t xml:space="preserve">7</w:t>
+        </w:r>
+      </w:hyperlink>
+      <w:r>
+        <w:t xml:space="preserve">, for a total of 32,000 mother-child pairs. A HELIX subcohort of 1,200 mother-child pairs was fully characterized for the external and internal exposome, including exposure and omics biomarkers during childhood. Eligibility criteria for inclusion in the HELIX subcohort included: a) age 6-11 years, with a preference for 7-9 years; b) availability of sufficient stored pregnancy blood and urine samples; c) availability of complete address history from first to last follow-up; d) no serious health problems, which might affect the results of the clinical testing. Further information can be found in</w:t>
+      </w:r>
+      <w:hyperlink w:anchor="ref-MaitreBontCasas:2018">
+        <w:r>
+          <w:rPr>
+            <w:rStyle w:val="InternetLink"/>
+            <w:vertAlign w:val="superscript"/>
+          </w:rPr>
+          <w:t xml:space="preserve">8</w:t>
+        </w:r>
+      </w:hyperlink>
+      <w:r>
+        <w:t xml:space="preserve">.</w:t>
+      </w:r>
+    </w:p>
+    <w:p>
+      <w:pPr>
+        <w:pStyle w:val="TextBody"/>
+      </w:pPr>
+      <w:r>
+        <w:t xml:space="preserve">Ethical permission was obtained from the relevant authorities in the corresponding country.</w:t>
+      </w:r>
+    </w:p>
+    <w:bookmarkEnd w:id="25"/>
+    <w:bookmarkStart w:id="26" w:name="sec-participants"/>
+    <w:p>
+      <w:pPr>
+        <w:pStyle w:val="Heading2"/>
+      </w:pPr>
+      <w:r>
+        <w:t xml:space="preserve">Participants</w:t>
       </w:r>
     </w:p>
     <w:p>
@@ -574,50 +696,6 @@
         <w:pStyle w:val="Compact"/>
       </w:pPr>
       <w:r>
-        <w:t xml:space="preserve">Present key elements of study design</w:t>
-      </w:r>
-    </w:p>
-    <w:bookmarkEnd w:id="25"/>
-    <w:bookmarkStart w:id="26" w:name="sec-setting"/>
-    <w:p>
-      <w:pPr>
-        <w:pStyle w:val="Heading2"/>
-      </w:pPr>
-      <w:r>
-        <w:t xml:space="preserve">Setting</w:t>
-      </w:r>
-    </w:p>
-    <w:p>
-      <w:pPr>
-        <w:numPr>
-          <w:ilvl w:val="0"/>
-          <w:numId w:val="1008"/>
-        </w:numPr>
-        <w:pStyle w:val="Compact"/>
-      </w:pPr>
-      <w:r>
-        <w:t xml:space="preserve">Describe the setting, locations, and relevant dates, including periods of recruitment, exposure, follow-up, and data collection.</w:t>
-      </w:r>
-    </w:p>
-    <w:bookmarkEnd w:id="26"/>
-    <w:bookmarkStart w:id="27" w:name="sec-participants"/>
-    <w:p>
-      <w:pPr>
-        <w:pStyle w:val="Heading2"/>
-      </w:pPr>
-      <w:r>
-        <w:t xml:space="preserve">Participants</w:t>
-      </w:r>
-    </w:p>
-    <w:p>
-      <w:pPr>
-        <w:numPr>
-          <w:ilvl w:val="0"/>
-          <w:numId w:val="1009"/>
-        </w:numPr>
-        <w:pStyle w:val="Compact"/>
-      </w:pPr>
-      <w:r>
         <w:t xml:space="preserve">Cohort study: eligibility criteria, and the sources and methods of selection of participants. Describe methods of follow-up.</w:t>
       </w:r>
     </w:p>
@@ -625,7 +703,7 @@
       <w:pPr>
         <w:numPr>
           <w:ilvl w:val="0"/>
-          <w:numId w:val="1009"/>
+          <w:numId w:val="1007"/>
         </w:numPr>
         <w:pStyle w:val="Compact"/>
       </w:pPr>
@@ -637,7 +715,7 @@
       <w:pPr>
         <w:numPr>
           <w:ilvl w:val="0"/>
-          <w:numId w:val="1009"/>
+          <w:numId w:val="1007"/>
         </w:numPr>
         <w:pStyle w:val="Compact"/>
       </w:pPr>
@@ -649,7 +727,7 @@
       <w:pPr>
         <w:numPr>
           <w:ilvl w:val="0"/>
-          <w:numId w:val="1009"/>
+          <w:numId w:val="1007"/>
         </w:numPr>
         <w:pStyle w:val="Compact"/>
       </w:pPr>
@@ -689,8 +767,8 @@
         <w:t xml:space="preserve">was defined, and why this information was included in the study design. Disaggregate race and ethnicity data to the fullest extent possible.</w:t>
       </w:r>
     </w:p>
-    <w:bookmarkEnd w:id="27"/>
-    <w:bookmarkStart w:id="32" w:name="sec-vars"/>
+    <w:bookmarkEnd w:id="26"/>
+    <w:bookmarkStart w:id="31" w:name="sec-vars"/>
     <w:p>
       <w:pPr>
         <w:pStyle w:val="Heading2"/>
@@ -703,7 +781,7 @@
       <w:pPr>
         <w:numPr>
           <w:ilvl w:val="0"/>
-          <w:numId w:val="1010"/>
+          <w:numId w:val="1008"/>
         </w:numPr>
       </w:pPr>
       <w:r>
@@ -714,7 +792,7 @@
       <w:pPr>
         <w:numPr>
           <w:ilvl w:val="0"/>
-          <w:numId w:val="1010"/>
+          <w:numId w:val="1008"/>
         </w:numPr>
       </w:pPr>
       <w:r>
@@ -725,7 +803,7 @@
       <w:pPr>
         <w:numPr>
           <w:ilvl w:val="0"/>
-          <w:numId w:val="1010"/>
+          <w:numId w:val="1008"/>
         </w:numPr>
       </w:pPr>
       <w:r>
@@ -748,7 +826,7 @@
       <w:pPr>
         <w:numPr>
           <w:ilvl w:val="1"/>
-          <w:numId w:val="1011"/>
+          <w:numId w:val="1009"/>
         </w:numPr>
         <w:pStyle w:val="Compact"/>
       </w:pPr>
@@ -781,7 +859,7 @@
       <w:pPr>
         <w:numPr>
           <w:ilvl w:val="1"/>
-          <w:numId w:val="1011"/>
+          <w:numId w:val="1009"/>
         </w:numPr>
         <w:pStyle w:val="Compact"/>
       </w:pPr>
@@ -805,7 +883,7 @@
       <w:pPr>
         <w:numPr>
           <w:ilvl w:val="1"/>
-          <w:numId w:val="1011"/>
+          <w:numId w:val="1009"/>
         </w:numPr>
         <w:pStyle w:val="Compact"/>
       </w:pPr>
@@ -829,7 +907,7 @@
       <w:pPr>
         <w:numPr>
           <w:ilvl w:val="1"/>
-          <w:numId w:val="1011"/>
+          <w:numId w:val="1009"/>
         </w:numPr>
         <w:pStyle w:val="Compact"/>
       </w:pPr>
@@ -849,7 +927,7 @@
         <w:t xml:space="preserve">.</w:t>
       </w:r>
     </w:p>
-    <w:bookmarkStart w:id="28" w:name="sec-confounders"/>
+    <w:bookmarkStart w:id="27" w:name="sec-confounders"/>
     <w:p>
       <w:pPr>
         <w:pStyle w:val="Heading3"/>
@@ -862,53 +940,97 @@
       <w:pPr>
         <w:numPr>
           <w:ilvl w:val="0"/>
+          <w:numId w:val="1010"/>
+        </w:numPr>
+        <w:pStyle w:val="Compact"/>
+      </w:pPr>
+      <w:r>
+        <w:t xml:space="preserve">For RQ1 I used creatinine values from HELIX. For RQ3 the ones from the steroids dataset. For RQ2, I included in the model both variables.</w:t>
+      </w:r>
+    </w:p>
+    <w:bookmarkEnd w:id="27"/>
+    <w:bookmarkStart w:id="28" w:name="sec-edcs"/>
+    <w:p>
+      <w:pPr>
+        <w:pStyle w:val="Heading3"/>
+      </w:pPr>
+      <w:r>
+        <w:t xml:space="preserve">Endocrine disrupting chemicals</w:t>
+      </w:r>
+    </w:p>
+    <w:bookmarkEnd w:id="28"/>
+    <w:bookmarkStart w:id="29" w:name="sec-steroids"/>
+    <w:p>
+      <w:pPr>
+        <w:pStyle w:val="Heading3"/>
+      </w:pPr>
+      <w:r>
+        <w:t xml:space="preserve">Corticosteroids</w:t>
+      </w:r>
+    </w:p>
+    <w:bookmarkEnd w:id="29"/>
+    <w:bookmarkStart w:id="30" w:name="sec-neurodevelopment"/>
+    <w:p>
+      <w:pPr>
+        <w:pStyle w:val="Heading3"/>
+      </w:pPr>
+      <w:r>
+        <w:t xml:space="preserve">Neurodevelopment</w:t>
+      </w:r>
+    </w:p>
+    <w:bookmarkEnd w:id="30"/>
+    <w:bookmarkEnd w:id="31"/>
+    <w:bookmarkStart w:id="32" w:name="sec-dat-sources"/>
+    <w:p>
+      <w:pPr>
+        <w:pStyle w:val="Heading2"/>
+      </w:pPr>
+      <w:r>
+        <w:t xml:space="preserve">Data sources and measurement</w:t>
+      </w:r>
+    </w:p>
+    <w:p>
+      <w:pPr>
+        <w:numPr>
+          <w:ilvl w:val="0"/>
+          <w:numId w:val="1011"/>
+        </w:numPr>
+        <w:pStyle w:val="Compact"/>
+      </w:pPr>
+      <w:r>
+        <w:t xml:space="preserve">For each variable of interest, give sources of data and details of methods of assessment (measurement).</w:t>
+      </w:r>
+    </w:p>
+    <w:bookmarkEnd w:id="32"/>
+    <w:bookmarkStart w:id="33" w:name="sec-bias"/>
+    <w:p>
+      <w:pPr>
+        <w:pStyle w:val="Heading2"/>
+      </w:pPr>
+      <w:r>
+        <w:t xml:space="preserve">Bias</w:t>
+      </w:r>
+    </w:p>
+    <w:p>
+      <w:pPr>
+        <w:numPr>
+          <w:ilvl w:val="0"/>
           <w:numId w:val="1012"/>
         </w:numPr>
         <w:pStyle w:val="Compact"/>
       </w:pPr>
       <w:r>
-        <w:t xml:space="preserve">For RQ1 I used creatinine values from HELIX. For RQ3 the ones from the steroids dataset. For RQ2, I included in the model both variables.</w:t>
-      </w:r>
-    </w:p>
-    <w:bookmarkEnd w:id="28"/>
-    <w:bookmarkStart w:id="29" w:name="sec-edcs"/>
-    <w:p>
-      <w:pPr>
-        <w:pStyle w:val="Heading3"/>
-      </w:pPr>
-      <w:r>
-        <w:t xml:space="preserve">Endocrine disrupting chemicals</w:t>
-      </w:r>
-    </w:p>
-    <w:bookmarkEnd w:id="29"/>
-    <w:bookmarkStart w:id="30" w:name="sec-steroids"/>
-    <w:p>
-      <w:pPr>
-        <w:pStyle w:val="Heading3"/>
-      </w:pPr>
-      <w:r>
-        <w:t xml:space="preserve">Corticosteroids</w:t>
-      </w:r>
-    </w:p>
-    <w:bookmarkEnd w:id="30"/>
-    <w:bookmarkStart w:id="31" w:name="sec-neurodevelopment"/>
-    <w:p>
-      <w:pPr>
-        <w:pStyle w:val="Heading3"/>
-      </w:pPr>
-      <w:r>
-        <w:t xml:space="preserve">Neurodevelopment</w:t>
-      </w:r>
-    </w:p>
-    <w:bookmarkEnd w:id="31"/>
-    <w:bookmarkEnd w:id="32"/>
-    <w:bookmarkStart w:id="33" w:name="sec-dat-sources"/>
+        <w:t xml:space="preserve">Describe any efforts to address potential sources of bias.</w:t>
+      </w:r>
+    </w:p>
+    <w:bookmarkEnd w:id="33"/>
+    <w:bookmarkStart w:id="34" w:name="sec-size"/>
     <w:p>
       <w:pPr>
         <w:pStyle w:val="Heading2"/>
       </w:pPr>
       <w:r>
-        <w:t xml:space="preserve">Data sources and measurement</w:t>
+        <w:t xml:space="preserve">Study size</w:t>
       </w:r>
     </w:p>
     <w:p>
@@ -920,17 +1042,17 @@
         <w:pStyle w:val="Compact"/>
       </w:pPr>
       <w:r>
-        <w:t xml:space="preserve">For each variable of interest, give sources of data and details of methods of assessment (measurement).</w:t>
-      </w:r>
-    </w:p>
-    <w:bookmarkEnd w:id="33"/>
-    <w:bookmarkStart w:id="34" w:name="sec-bias"/>
+        <w:t xml:space="preserve">Explain how the study size was arrived at.</w:t>
+      </w:r>
+    </w:p>
+    <w:bookmarkEnd w:id="34"/>
+    <w:bookmarkStart w:id="35" w:name="sec-quant-vars"/>
     <w:p>
       <w:pPr>
         <w:pStyle w:val="Heading2"/>
       </w:pPr>
       <w:r>
-        <w:t xml:space="preserve">Bias</w:t>
+        <w:t xml:space="preserve">Quantitative variables</w:t>
       </w:r>
     </w:p>
     <w:p>
@@ -942,17 +1064,17 @@
         <w:pStyle w:val="Compact"/>
       </w:pPr>
       <w:r>
-        <w:t xml:space="preserve">Describe any efforts to address potential sources of bias.</w:t>
-      </w:r>
-    </w:p>
-    <w:bookmarkEnd w:id="34"/>
-    <w:bookmarkStart w:id="35" w:name="sec-size"/>
+        <w:t xml:space="preserve">Explain how quantitative variables were handled in the analyses. If applicable, describe which groupings were chosen and why.</w:t>
+      </w:r>
+    </w:p>
+    <w:bookmarkEnd w:id="35"/>
+    <w:bookmarkStart w:id="36" w:name="sec-stat-methods"/>
     <w:p>
       <w:pPr>
         <w:pStyle w:val="Heading2"/>
       </w:pPr>
       <w:r>
-        <w:t xml:space="preserve">Study size</w:t>
+        <w:t xml:space="preserve">Statistical methods</w:t>
       </w:r>
     </w:p>
     <w:p>
@@ -961,292 +1083,248 @@
           <w:ilvl w:val="0"/>
           <w:numId w:val="1015"/>
         </w:numPr>
-        <w:pStyle w:val="Compact"/>
-      </w:pPr>
-      <w:r>
-        <w:t xml:space="preserve">Explain how the study size was arrived at.</w:t>
-      </w:r>
-    </w:p>
-    <w:bookmarkEnd w:id="35"/>
-    <w:bookmarkStart w:id="36" w:name="sec-quant-vars"/>
+      </w:pPr>
+      <w:r>
+        <w:t xml:space="preserve">In RQ2, I included the logarithm of the denominator in the RHS. In RQ3, I used the logarithm of the ratio in the RHS.</w:t>
+      </w:r>
+    </w:p>
+    <w:p>
+      <w:pPr>
+        <w:numPr>
+          <w:ilvl w:val="0"/>
+          <w:numId w:val="1015"/>
+        </w:numPr>
+      </w:pPr>
+      <w:r>
+        <w:t xml:space="preserve">Methods for selecting potential confounders (provide DAGs).</w:t>
+      </w:r>
+    </w:p>
+    <w:p>
+      <w:pPr>
+        <w:numPr>
+          <w:ilvl w:val="0"/>
+          <w:numId w:val="1015"/>
+        </w:numPr>
+      </w:pPr>
+      <w:r>
+        <w:t xml:space="preserve">Whenever possible, mathematical equations should be written on a single line. For multiplication, use a times sign.</w:t>
+      </w:r>
+    </w:p>
+    <w:p>
+      <w:pPr>
+        <w:numPr>
+          <w:ilvl w:val="0"/>
+          <w:numId w:val="1015"/>
+        </w:numPr>
+      </w:pPr>
+      <w:r>
+        <w:t xml:space="preserve">Describe all statistical methods with assumptions, including those used to control for confounding.</w:t>
+      </w:r>
+    </w:p>
+    <w:p>
+      <w:pPr>
+        <w:numPr>
+          <w:ilvl w:val="1"/>
+          <w:numId w:val="1016"/>
+        </w:numPr>
+        <w:pStyle w:val="Compact"/>
+      </w:pPr>
+      <w:r>
+        <w:t xml:space="preserve">Description of outcome model, weighting method, estimand, and balance assessment.</w:t>
+      </w:r>
+    </w:p>
+    <w:p>
+      <w:pPr>
+        <w:numPr>
+          <w:ilvl w:val="1"/>
+          <w:numId w:val="1016"/>
+        </w:numPr>
+        <w:pStyle w:val="Compact"/>
+      </w:pPr>
+      <w:r>
+        <w:t xml:space="preserve">Description of method used to estimate effects (e.g., g-computation).</w:t>
+      </w:r>
+    </w:p>
+    <w:p>
+      <w:pPr>
+        <w:numPr>
+          <w:ilvl w:val="1"/>
+          <w:numId w:val="1016"/>
+        </w:numPr>
+        <w:pStyle w:val="Compact"/>
+      </w:pPr>
+      <w:r>
+        <w:t xml:space="preserve">Description of method used for SE and CI.</w:t>
+      </w:r>
+    </w:p>
+    <w:p>
+      <w:pPr>
+        <w:numPr>
+          <w:ilvl w:val="0"/>
+          <w:numId w:val="1015"/>
+        </w:numPr>
+      </w:pPr>
+      <w:r>
+        <w:t xml:space="preserve">Describe any methods used to examine subgroups and interactions (sub-group analysis or moderation analysis or analysis of effect-modification).</w:t>
+      </w:r>
+    </w:p>
+    <w:p>
+      <w:pPr>
+        <w:numPr>
+          <w:ilvl w:val="0"/>
+          <w:numId w:val="1015"/>
+        </w:numPr>
+      </w:pPr>
+      <w:r>
+        <w:t xml:space="preserve">Explain how missing data were addressed.</w:t>
+      </w:r>
+    </w:p>
+    <w:p>
+      <w:pPr>
+        <w:numPr>
+          <w:ilvl w:val="0"/>
+          <w:numId w:val="1015"/>
+        </w:numPr>
+      </w:pPr>
+      <w:r>
+        <w:t xml:space="preserve">Cohort study: explain how loss to follow-up was addressed.</w:t>
+      </w:r>
+    </w:p>
+    <w:p>
+      <w:pPr>
+        <w:numPr>
+          <w:ilvl w:val="0"/>
+          <w:numId w:val="1015"/>
+        </w:numPr>
+      </w:pPr>
+      <w:r>
+        <w:t xml:space="preserve">Cross-sectional study: describe analytical methods taking account of sampling strategy.</w:t>
+      </w:r>
+    </w:p>
+    <w:p>
+      <w:pPr>
+        <w:numPr>
+          <w:ilvl w:val="0"/>
+          <w:numId w:val="1015"/>
+        </w:numPr>
+      </w:pPr>
+      <w:r>
+        <w:t xml:space="preserve">Describe any sensitivity analyses.</w:t>
+      </w:r>
+    </w:p>
+    <w:p>
+      <w:pPr>
+        <w:numPr>
+          <w:ilvl w:val="0"/>
+          <w:numId w:val="1015"/>
+        </w:numPr>
+      </w:pPr>
+      <w:r>
+        <w:t xml:space="preserve">When referring to previous publications for methods’ details, include a brief description of the approach, key assumptions and limitations, and any deviation.</w:t>
+      </w:r>
+    </w:p>
+    <w:p>
+      <w:pPr>
+        <w:numPr>
+          <w:ilvl w:val="0"/>
+          <w:numId w:val="1015"/>
+        </w:numPr>
+      </w:pPr>
+      <w:r>
+        <w:t xml:space="preserve">Names and version numbers for the used software packages, including non-data arguments if deviating from the default ones.</w:t>
+      </w:r>
+    </w:p>
+    <w:bookmarkEnd w:id="36"/>
+    <w:bookmarkEnd w:id="37"/>
+    <w:bookmarkStart w:id="44" w:name="sec-res"/>
+    <w:p>
+      <w:pPr>
+        <w:pStyle w:val="Heading1"/>
+      </w:pPr>
+      <w:r>
+        <w:t xml:space="preserve">Results</w:t>
+      </w:r>
+    </w:p>
+    <w:bookmarkStart w:id="38" w:name="sec-res-participants"/>
     <w:p>
       <w:pPr>
         <w:pStyle w:val="Heading2"/>
       </w:pPr>
       <w:r>
-        <w:t xml:space="preserve">Quantitative variables</w:t>
-      </w:r>
-    </w:p>
-    <w:p>
-      <w:pPr>
-        <w:numPr>
-          <w:ilvl w:val="0"/>
-          <w:numId w:val="1016"/>
-        </w:numPr>
-        <w:pStyle w:val="Compact"/>
-      </w:pPr>
-      <w:r>
-        <w:t xml:space="preserve">Explain how quantitative variables were handled in the analyses. If applicable, describe which groupings were chosen and why.</w:t>
-      </w:r>
-    </w:p>
-    <w:bookmarkEnd w:id="36"/>
-    <w:bookmarkStart w:id="37" w:name="sec-stat-methods"/>
+        <w:t xml:space="preserve">Participants</w:t>
+      </w:r>
+    </w:p>
+    <w:p>
+      <w:pPr>
+        <w:numPr>
+          <w:ilvl w:val="0"/>
+          <w:numId w:val="1017"/>
+        </w:numPr>
+        <w:pStyle w:val="Compact"/>
+      </w:pPr>
+      <w:r>
+        <w:t xml:space="preserve">Give reasons for non-participation at each stage.</w:t>
+      </w:r>
+    </w:p>
+    <w:bookmarkEnd w:id="38"/>
+    <w:bookmarkStart w:id="39" w:name="sec-res-pop-desc"/>
     <w:p>
       <w:pPr>
         <w:pStyle w:val="Heading2"/>
       </w:pPr>
       <w:r>
-        <w:t xml:space="preserve">Statistical methods</w:t>
-      </w:r>
-    </w:p>
-    <w:p>
-      <w:pPr>
-        <w:numPr>
-          <w:ilvl w:val="0"/>
-          <w:numId w:val="1017"/>
-        </w:numPr>
-      </w:pPr>
-      <w:r>
-        <w:t xml:space="preserve">In RQ2, I included the logarithm of the denominator in the RHS. In RQ3, I used the logarithm of the ratio in the RHS.</w:t>
-      </w:r>
-    </w:p>
-    <w:p>
-      <w:pPr>
-        <w:numPr>
-          <w:ilvl w:val="0"/>
-          <w:numId w:val="1017"/>
-        </w:numPr>
-      </w:pPr>
-      <w:r>
-        <w:t xml:space="preserve">Methods for selecting potential confounders (provide DAGs).</w:t>
-      </w:r>
-    </w:p>
-    <w:p>
-      <w:pPr>
-        <w:numPr>
-          <w:ilvl w:val="0"/>
-          <w:numId w:val="1017"/>
-        </w:numPr>
-      </w:pPr>
-      <w:r>
-        <w:t xml:space="preserve">Whenever possible, mathematical equations should be written on a single line. For multiplication, use a times sign.</w:t>
-      </w:r>
-    </w:p>
-    <w:p>
-      <w:pPr>
-        <w:numPr>
-          <w:ilvl w:val="0"/>
-          <w:numId w:val="1017"/>
-        </w:numPr>
-      </w:pPr>
-      <w:r>
-        <w:t xml:space="preserve">Describe all statistical methods with assumptions, including those used to control for confounding.</w:t>
+        <w:t xml:space="preserve">Descriptive data</w:t>
+      </w:r>
+    </w:p>
+    <w:bookmarkEnd w:id="39"/>
+    <w:bookmarkStart w:id="40" w:name="sec-res-out-desc"/>
+    <w:p>
+      <w:pPr>
+        <w:pStyle w:val="Heading2"/>
+      </w:pPr>
+      <w:r>
+        <w:t xml:space="preserve">Outcome data</w:t>
+      </w:r>
+    </w:p>
+    <w:bookmarkEnd w:id="40"/>
+    <w:bookmarkStart w:id="42" w:name="sec-res-main"/>
+    <w:p>
+      <w:pPr>
+        <w:pStyle w:val="Heading2"/>
+      </w:pPr>
+      <w:r>
+        <w:t xml:space="preserve">Main results</w:t>
+      </w:r>
+    </w:p>
+    <w:p>
+      <w:pPr>
+        <w:numPr>
+          <w:ilvl w:val="0"/>
+          <w:numId w:val="1018"/>
+        </w:numPr>
+        <w:pStyle w:val="Compact"/>
+      </w:pPr>
+      <w:r>
+        <w:t xml:space="preserve">All results on which study conclusions or inferences are based, including null findings and results of secondary or sensitivity analyses, must be reported. Use of sub-headings that describe the nature of the results (but no declarative statements).</w:t>
       </w:r>
     </w:p>
     <w:p>
       <w:pPr>
         <w:numPr>
           <w:ilvl w:val="1"/>
-          <w:numId w:val="1018"/>
-        </w:numPr>
-        <w:pStyle w:val="Compact"/>
-      </w:pPr>
-      <w:r>
-        <w:t xml:space="preserve">Description of outcome model, weighting method, estimand, and balance assessment.</w:t>
+          <w:numId w:val="1019"/>
+        </w:numPr>
+        <w:pStyle w:val="Compact"/>
+      </w:pPr>
+      <w:r>
+        <w:t xml:space="preserve">Provide a clear and concise description of all findings without extrapolating beyond the study results.</w:t>
       </w:r>
     </w:p>
     <w:p>
       <w:pPr>
         <w:numPr>
           <w:ilvl w:val="1"/>
-          <w:numId w:val="1018"/>
-        </w:numPr>
-        <w:pStyle w:val="Compact"/>
-      </w:pPr>
-      <w:r>
-        <w:t xml:space="preserve">Description of method used to estimate effects (e.g., g-computation).</w:t>
-      </w:r>
-    </w:p>
-    <w:p>
-      <w:pPr>
-        <w:numPr>
-          <w:ilvl w:val="1"/>
-          <w:numId w:val="1018"/>
-        </w:numPr>
-        <w:pStyle w:val="Compact"/>
-      </w:pPr>
-      <w:r>
-        <w:t xml:space="preserve">Description of method used for SE and CI.</w:t>
-      </w:r>
-    </w:p>
-    <w:p>
-      <w:pPr>
-        <w:numPr>
-          <w:ilvl w:val="0"/>
-          <w:numId w:val="1017"/>
-        </w:numPr>
-      </w:pPr>
-      <w:r>
-        <w:t xml:space="preserve">Describe any methods used to examine subgroups and interactions (sub-group analysis or moderation analysis or analysis of effect-modification).</w:t>
-      </w:r>
-    </w:p>
-    <w:p>
-      <w:pPr>
-        <w:numPr>
-          <w:ilvl w:val="0"/>
-          <w:numId w:val="1017"/>
-        </w:numPr>
-      </w:pPr>
-      <w:r>
-        <w:t xml:space="preserve">Explain how missing data were addressed.</w:t>
-      </w:r>
-    </w:p>
-    <w:p>
-      <w:pPr>
-        <w:numPr>
-          <w:ilvl w:val="0"/>
-          <w:numId w:val="1017"/>
-        </w:numPr>
-      </w:pPr>
-      <w:r>
-        <w:t xml:space="preserve">Cohort study: explain how loss to follow-up was addressed.</w:t>
-      </w:r>
-    </w:p>
-    <w:p>
-      <w:pPr>
-        <w:numPr>
-          <w:ilvl w:val="0"/>
-          <w:numId w:val="1017"/>
-        </w:numPr>
-      </w:pPr>
-      <w:r>
-        <w:t xml:space="preserve">Cross-sectional study: describe analytical methods taking account of sampling strategy.</w:t>
-      </w:r>
-    </w:p>
-    <w:p>
-      <w:pPr>
-        <w:numPr>
-          <w:ilvl w:val="0"/>
-          <w:numId w:val="1017"/>
-        </w:numPr>
-      </w:pPr>
-      <w:r>
-        <w:t xml:space="preserve">Describe any sensitivity analyses.</w:t>
-      </w:r>
-    </w:p>
-    <w:p>
-      <w:pPr>
-        <w:numPr>
-          <w:ilvl w:val="0"/>
-          <w:numId w:val="1017"/>
-        </w:numPr>
-      </w:pPr>
-      <w:r>
-        <w:t xml:space="preserve">When referring to previous publications for methods’ details, include a brief description of the approach, key assumptions and limitations, and any deviation.</w:t>
-      </w:r>
-    </w:p>
-    <w:p>
-      <w:pPr>
-        <w:numPr>
-          <w:ilvl w:val="0"/>
-          <w:numId w:val="1017"/>
-        </w:numPr>
-      </w:pPr>
-      <w:r>
-        <w:t xml:space="preserve">Names and version numbers for the used software packages, including non-data arguments if deviating from the default ones.</w:t>
-      </w:r>
-    </w:p>
-    <w:bookmarkEnd w:id="37"/>
-    <w:bookmarkEnd w:id="38"/>
-    <w:bookmarkStart w:id="45" w:name="sec-res"/>
-    <w:p>
-      <w:pPr>
-        <w:pStyle w:val="Heading1"/>
-      </w:pPr>
-      <w:r>
-        <w:t xml:space="preserve">Results</w:t>
-      </w:r>
-    </w:p>
-    <w:bookmarkStart w:id="39" w:name="sec-res-participants"/>
-    <w:p>
-      <w:pPr>
-        <w:pStyle w:val="Heading2"/>
-      </w:pPr>
-      <w:r>
-        <w:t xml:space="preserve">Participants</w:t>
-      </w:r>
-    </w:p>
-    <w:p>
-      <w:pPr>
-        <w:numPr>
-          <w:ilvl w:val="0"/>
           <w:numId w:val="1019"/>
-        </w:numPr>
-        <w:pStyle w:val="Compact"/>
-      </w:pPr>
-      <w:r>
-        <w:t xml:space="preserve">Give reasons for non-participation at each stage.</w:t>
-      </w:r>
-    </w:p>
-    <w:bookmarkEnd w:id="39"/>
-    <w:bookmarkStart w:id="40" w:name="sec-res-pop-desc"/>
-    <w:p>
-      <w:pPr>
-        <w:pStyle w:val="Heading2"/>
-      </w:pPr>
-      <w:r>
-        <w:t xml:space="preserve">Descriptive data</w:t>
-      </w:r>
-    </w:p>
-    <w:bookmarkEnd w:id="40"/>
-    <w:bookmarkStart w:id="41" w:name="sec-res-out-desc"/>
-    <w:p>
-      <w:pPr>
-        <w:pStyle w:val="Heading2"/>
-      </w:pPr>
-      <w:r>
-        <w:t xml:space="preserve">Outcome data</w:t>
-      </w:r>
-    </w:p>
-    <w:bookmarkEnd w:id="41"/>
-    <w:bookmarkStart w:id="43" w:name="sec-res-main"/>
-    <w:p>
-      <w:pPr>
-        <w:pStyle w:val="Heading2"/>
-      </w:pPr>
-      <w:r>
-        <w:t xml:space="preserve">Main results</w:t>
-      </w:r>
-    </w:p>
-    <w:p>
-      <w:pPr>
-        <w:numPr>
-          <w:ilvl w:val="0"/>
-          <w:numId w:val="1020"/>
-        </w:numPr>
-        <w:pStyle w:val="Compact"/>
-      </w:pPr>
-      <w:r>
-        <w:t xml:space="preserve">All results on which study conclusions or inferences are based, including null findings and results of secondary or sensitivity analyses, must be reported. Use of sub-headings that describe the nature of the results (but no declarative statements).</w:t>
-      </w:r>
-    </w:p>
-    <w:p>
-      <w:pPr>
-        <w:numPr>
-          <w:ilvl w:val="1"/>
-          <w:numId w:val="1021"/>
-        </w:numPr>
-        <w:pStyle w:val="Compact"/>
-      </w:pPr>
-      <w:r>
-        <w:t xml:space="preserve">Provide a clear and concise description of all findings without extrapolating beyond the study results.</w:t>
-      </w:r>
-    </w:p>
-    <w:p>
-      <w:pPr>
-        <w:numPr>
-          <w:ilvl w:val="1"/>
-          <w:numId w:val="1021"/>
         </w:numPr>
         <w:pStyle w:val="Compact"/>
       </w:pPr>
@@ -1315,7 +1393,7 @@
       <w:pPr>
         <w:numPr>
           <w:ilvl w:val="0"/>
-          <w:numId w:val="1020"/>
+          <w:numId w:val="1018"/>
         </w:numPr>
         <w:pStyle w:val="Compact"/>
       </w:pPr>
@@ -1347,11 +1425,11 @@
       <w:pPr>
         <w:numPr>
           <w:ilvl w:val="1"/>
-          <w:numId w:val="1022"/>
-        </w:numPr>
-        <w:pStyle w:val="Compact"/>
-      </w:pPr>
-      <w:hyperlink r:id="rId42">
+          <w:numId w:val="1020"/>
+        </w:numPr>
+        <w:pStyle w:val="Compact"/>
+      </w:pPr>
+      <w:hyperlink r:id="rId41">
         <w:r>
           <w:rPr>
             <w:rStyle w:val="VerbatimChar"/>
@@ -1379,7 +1457,7 @@
       <w:pPr>
         <w:numPr>
           <w:ilvl w:val="0"/>
-          <w:numId w:val="1020"/>
+          <w:numId w:val="1018"/>
         </w:numPr>
         <w:pStyle w:val="Compact"/>
       </w:pPr>
@@ -1387,372 +1465,1570 @@
         <w:t xml:space="preserve">Report category boundaries when continuous variables were categorized.</w:t>
       </w:r>
     </w:p>
+    <w:bookmarkEnd w:id="42"/>
+    <w:bookmarkStart w:id="43" w:name="sec-res-other"/>
+    <w:p>
+      <w:pPr>
+        <w:pStyle w:val="Heading2"/>
+      </w:pPr>
+      <w:r>
+        <w:t xml:space="preserve">Other analyses</w:t>
+      </w:r>
+    </w:p>
+    <w:p>
+      <w:pPr>
+        <w:numPr>
+          <w:ilvl w:val="0"/>
+          <w:numId w:val="1021"/>
+        </w:numPr>
+        <w:pStyle w:val="Compact"/>
+      </w:pPr>
+      <w:r>
+        <w:t xml:space="preserve">Report other analyses done (e.g., analyses of subgroups and interactions, and sensitivity analyses).</w:t>
+      </w:r>
+    </w:p>
     <w:bookmarkEnd w:id="43"/>
-    <w:bookmarkStart w:id="44" w:name="sec-res-other"/>
+    <w:bookmarkEnd w:id="44"/>
+    <w:bookmarkStart w:id="50" w:name="sec-discussion"/>
+    <w:p>
+      <w:pPr>
+        <w:pStyle w:val="Heading1"/>
+      </w:pPr>
+      <w:r>
+        <w:t xml:space="preserve">Discussion</w:t>
+      </w:r>
+    </w:p>
+    <w:bookmarkStart w:id="46" w:name="sec-disc-res-key"/>
     <w:p>
       <w:pPr>
         <w:pStyle w:val="Heading2"/>
       </w:pPr>
       <w:r>
-        <w:t xml:space="preserve">Other analyses</w:t>
-      </w:r>
-    </w:p>
-    <w:p>
-      <w:pPr>
-        <w:numPr>
-          <w:ilvl w:val="0"/>
+        <w:t xml:space="preserve">Key results</w:t>
+      </w:r>
+    </w:p>
+    <w:p>
+      <w:pPr>
+        <w:numPr>
+          <w:ilvl w:val="0"/>
+          <w:numId w:val="1022"/>
+        </w:numPr>
+        <w:pStyle w:val="Compact"/>
+      </w:pPr>
+      <w:r>
+        <w:t xml:space="preserve">Summarise key results with reference to study objectives.</w:t>
+      </w:r>
+    </w:p>
+    <w:p>
+      <w:pPr>
+        <w:numPr>
+          <w:ilvl w:val="0"/>
+          <w:numId w:val="1022"/>
+        </w:numPr>
+        <w:pStyle w:val="Compact"/>
+      </w:pPr>
+      <w:r>
+        <w:t xml:space="preserve">Provide a review of the relevant literature to put the study findings into context.</w:t>
+      </w:r>
+    </w:p>
+    <w:p>
+      <w:pPr>
+        <w:numPr>
+          <w:ilvl w:val="1"/>
           <w:numId w:val="1023"/>
         </w:numPr>
         <w:pStyle w:val="Compact"/>
       </w:pPr>
       <w:r>
-        <w:t xml:space="preserve">Report other analyses done (e.g., analyses of subgroups and interactions, and sensitivity analyses).</w:t>
-      </w:r>
-    </w:p>
-    <w:bookmarkEnd w:id="44"/>
+        <w:t xml:space="preserve">It should be complete and balanced, including inconsistent results.</w:t>
+      </w:r>
+    </w:p>
+    <w:p>
+      <w:pPr>
+        <w:numPr>
+          <w:ilvl w:val="1"/>
+          <w:numId w:val="1023"/>
+        </w:numPr>
+        <w:pStyle w:val="Compact"/>
+      </w:pPr>
+      <w:r>
+        <w:t xml:space="preserve">It should include, for each source, sufficient details: study design, sample size, population, specific exposures and outcomes.</w:t>
+      </w:r>
+    </w:p>
+    <w:bookmarkStart w:id="45" w:name="what-does-the-literature-say"/>
+    <w:p>
+      <w:pPr>
+        <w:pStyle w:val="Heading3"/>
+      </w:pPr>
+      <w:r>
+        <w:t xml:space="preserve">What does the literature say?</w:t>
+      </w:r>
+    </w:p>
+    <w:p>
+      <w:pPr>
+        <w:numPr>
+          <w:ilvl w:val="0"/>
+          <w:numId w:val="1024"/>
+        </w:numPr>
+        <w:pStyle w:val="Compact"/>
+      </w:pPr>
+      <w:r>
+        <w:t xml:space="preserve">EDCs and neurodevelopment (ANT).</w:t>
+      </w:r>
+    </w:p>
+    <w:p>
+      <w:pPr>
+        <w:numPr>
+          <w:ilvl w:val="0"/>
+          <w:numId w:val="1024"/>
+        </w:numPr>
+        <w:pStyle w:val="Compact"/>
+      </w:pPr>
+      <w:r>
+        <w:t xml:space="preserve">EDCs and corticosteroids.</w:t>
+      </w:r>
+    </w:p>
+    <w:p>
+      <w:pPr>
+        <w:numPr>
+          <w:ilvl w:val="0"/>
+          <w:numId w:val="1024"/>
+        </w:numPr>
+        <w:pStyle w:val="Compact"/>
+      </w:pPr>
+      <w:r>
+        <w:t xml:space="preserve">Corticosteroids and neurodevelopment (ANT).</w:t>
+      </w:r>
+    </w:p>
     <w:bookmarkEnd w:id="45"/>
-    <w:bookmarkStart w:id="51" w:name="sec-discussion"/>
+    <w:bookmarkEnd w:id="46"/>
+    <w:bookmarkStart w:id="47" w:name="sec-limitations"/>
+    <w:p>
+      <w:pPr>
+        <w:pStyle w:val="Heading2"/>
+      </w:pPr>
+      <w:r>
+        <w:t xml:space="preserve">Limitations</w:t>
+      </w:r>
+    </w:p>
+    <w:p>
+      <w:pPr>
+        <w:numPr>
+          <w:ilvl w:val="0"/>
+          <w:numId w:val="1025"/>
+        </w:numPr>
+        <w:pStyle w:val="Compact"/>
+      </w:pPr>
+      <w:r>
+        <w:t xml:space="preserve">Discuss limitations of the study, taking into account sources of potential bias or imprecision.</w:t>
+      </w:r>
+    </w:p>
+    <w:p>
+      <w:pPr>
+        <w:numPr>
+          <w:ilvl w:val="0"/>
+          <w:numId w:val="1025"/>
+        </w:numPr>
+        <w:pStyle w:val="Compact"/>
+      </w:pPr>
+      <w:r>
+        <w:t xml:space="preserve">Discuss both direction and magnitude of any potential bias.</w:t>
+      </w:r>
+    </w:p>
+    <w:p>
+      <w:pPr>
+        <w:pStyle w:val="FirstParagraph"/>
+      </w:pPr>
+      <w:r>
+        <w:t xml:space="preserve">Some limitations:</w:t>
+      </w:r>
+    </w:p>
+    <w:p>
+      <w:pPr>
+        <w:numPr>
+          <w:ilvl w:val="0"/>
+          <w:numId w:val="1026"/>
+        </w:numPr>
+        <w:pStyle w:val="Compact"/>
+      </w:pPr>
+      <w:r>
+        <w:t xml:space="preserve">Cross-sectional study.</w:t>
+      </w:r>
+    </w:p>
+    <w:p>
+      <w:pPr>
+        <w:numPr>
+          <w:ilvl w:val="0"/>
+          <w:numId w:val="1026"/>
+        </w:numPr>
+        <w:pStyle w:val="Compact"/>
+      </w:pPr>
+      <w:r>
+        <w:t xml:space="preserve">Chemicals measured in night and morning samples, whereas metabolites (the outcome) were measured only in night samples.</w:t>
+      </w:r>
+    </w:p>
+    <w:p>
+      <w:pPr>
+        <w:numPr>
+          <w:ilvl w:val="0"/>
+          <w:numId w:val="1026"/>
+        </w:numPr>
+        <w:pStyle w:val="Compact"/>
+      </w:pPr>
+      <w:r>
+        <w:t xml:space="preserve">Cortisol measured at night, when should be lowest.</w:t>
+      </w:r>
+    </w:p>
+    <w:p>
+      <w:pPr>
+        <w:numPr>
+          <w:ilvl w:val="0"/>
+          <w:numId w:val="1026"/>
+        </w:numPr>
+        <w:pStyle w:val="Compact"/>
+      </w:pPr>
+      <w:r>
+        <w:t xml:space="preserve">Change of estimand when trimming weights.</w:t>
+      </w:r>
+    </w:p>
+    <w:p>
+      <w:pPr>
+        <w:numPr>
+          <w:ilvl w:val="0"/>
+          <w:numId w:val="1026"/>
+        </w:numPr>
+        <w:pStyle w:val="Compact"/>
+      </w:pPr>
+      <w:r>
+        <w:t xml:space="preserve">Model misspecification.</w:t>
+      </w:r>
+    </w:p>
+    <w:p>
+      <w:pPr>
+        <w:numPr>
+          <w:ilvl w:val="0"/>
+          <w:numId w:val="1026"/>
+        </w:numPr>
+        <w:pStyle w:val="Compact"/>
+      </w:pPr>
+      <w:r>
+        <w:t xml:space="preserve">Mixtures effect.</w:t>
+      </w:r>
+    </w:p>
+    <w:p>
+      <w:pPr>
+        <w:numPr>
+          <w:ilvl w:val="0"/>
+          <w:numId w:val="1026"/>
+        </w:numPr>
+        <w:pStyle w:val="Compact"/>
+      </w:pPr>
+      <w:r>
+        <w:t xml:space="preserve">Residual confounding.</w:t>
+      </w:r>
+    </w:p>
+    <w:p>
+      <w:pPr>
+        <w:numPr>
+          <w:ilvl w:val="0"/>
+          <w:numId w:val="1026"/>
+        </w:numPr>
+        <w:pStyle w:val="Compact"/>
+      </w:pPr>
+      <w:r>
+        <w:t xml:space="preserve">Some confounders were not used since large percentage of missing values.</w:t>
+      </w:r>
+    </w:p>
+    <w:p>
+      <w:pPr>
+        <w:numPr>
+          <w:ilvl w:val="0"/>
+          <w:numId w:val="1026"/>
+        </w:numPr>
+        <w:pStyle w:val="Compact"/>
+      </w:pPr>
+      <w:r>
+        <w:t xml:space="preserve">Multiple comparisons.</w:t>
+      </w:r>
+    </w:p>
+    <w:bookmarkEnd w:id="47"/>
+    <w:bookmarkStart w:id="48" w:name="sec-interpretation"/>
+    <w:p>
+      <w:pPr>
+        <w:pStyle w:val="Heading2"/>
+      </w:pPr>
+      <w:r>
+        <w:t xml:space="preserve">Interpretation</w:t>
+      </w:r>
+    </w:p>
+    <w:p>
+      <w:pPr>
+        <w:numPr>
+          <w:ilvl w:val="0"/>
+          <w:numId w:val="1027"/>
+        </w:numPr>
+        <w:pStyle w:val="Compact"/>
+      </w:pPr>
+      <w:r>
+        <w:t xml:space="preserve">End with a summary of the key findings and their implications for the study hypotheses, future research, and policy.</w:t>
+      </w:r>
+    </w:p>
+    <w:p>
+      <w:pPr>
+        <w:numPr>
+          <w:ilvl w:val="0"/>
+          <w:numId w:val="1027"/>
+        </w:numPr>
+        <w:pStyle w:val="Compact"/>
+      </w:pPr>
+      <w:r>
+        <w:t xml:space="preserve">Give a cautious overall interpretation of results considering objectives, limitations, multiplicity of analyses, results from similar studies, and other relevant evidence.</w:t>
+      </w:r>
+    </w:p>
+    <w:bookmarkEnd w:id="48"/>
+    <w:bookmarkStart w:id="49" w:name="sec-general"/>
+    <w:p>
+      <w:pPr>
+        <w:pStyle w:val="Heading2"/>
+      </w:pPr>
+      <w:r>
+        <w:t xml:space="preserve">Generalisability</w:t>
+      </w:r>
+    </w:p>
+    <w:p>
+      <w:pPr>
+        <w:numPr>
+          <w:ilvl w:val="0"/>
+          <w:numId w:val="1028"/>
+        </w:numPr>
+        <w:pStyle w:val="Compact"/>
+      </w:pPr>
+      <w:r>
+        <w:t xml:space="preserve">Discuss the generalisability (external validity) of the study results.</w:t>
+      </w:r>
+    </w:p>
+    <w:bookmarkEnd w:id="49"/>
+    <w:bookmarkEnd w:id="50"/>
+    <w:bookmarkStart w:id="51" w:name="funding"/>
     <w:p>
       <w:pPr>
         <w:pStyle w:val="Heading1"/>
       </w:pPr>
       <w:r>
-        <w:t xml:space="preserve">Discussion</w:t>
-      </w:r>
-    </w:p>
-    <w:bookmarkStart w:id="47" w:name="sec-disc-res-key"/>
-    <w:p>
-      <w:pPr>
-        <w:pStyle w:val="Heading2"/>
-      </w:pPr>
-      <w:r>
-        <w:t xml:space="preserve">Key results</w:t>
-      </w:r>
-    </w:p>
-    <w:p>
-      <w:pPr>
-        <w:numPr>
-          <w:ilvl w:val="0"/>
-          <w:numId w:val="1024"/>
-        </w:numPr>
-        <w:pStyle w:val="Compact"/>
-      </w:pPr>
-      <w:r>
-        <w:t xml:space="preserve">Summarise key results with reference to study objectives.</w:t>
-      </w:r>
-    </w:p>
-    <w:p>
-      <w:pPr>
-        <w:numPr>
-          <w:ilvl w:val="0"/>
-          <w:numId w:val="1024"/>
-        </w:numPr>
-        <w:pStyle w:val="Compact"/>
-      </w:pPr>
-      <w:r>
-        <w:t xml:space="preserve">Provide a review of the relevant literature to put the study findings into context.</w:t>
-      </w:r>
-    </w:p>
-    <w:p>
-      <w:pPr>
-        <w:numPr>
-          <w:ilvl w:val="1"/>
-          <w:numId w:val="1025"/>
-        </w:numPr>
-        <w:pStyle w:val="Compact"/>
-      </w:pPr>
-      <w:r>
-        <w:t xml:space="preserve">It should be complete and balanced, including inconsistent results.</w:t>
-      </w:r>
-    </w:p>
-    <w:p>
-      <w:pPr>
-        <w:numPr>
-          <w:ilvl w:val="1"/>
-          <w:numId w:val="1025"/>
-        </w:numPr>
-        <w:pStyle w:val="Compact"/>
-      </w:pPr>
-      <w:r>
-        <w:t xml:space="preserve">It should include, for each source, sufficient details: study design, sample size, population, specific exposures and outcomes.</w:t>
-      </w:r>
-    </w:p>
-    <w:bookmarkStart w:id="46" w:name="what-does-the-literature-say"/>
-    <w:p>
-      <w:pPr>
-        <w:pStyle w:val="Heading3"/>
-      </w:pPr>
-      <w:r>
-        <w:t xml:space="preserve">What does the literature say?</w:t>
-      </w:r>
-    </w:p>
-    <w:p>
-      <w:pPr>
-        <w:numPr>
-          <w:ilvl w:val="0"/>
-          <w:numId w:val="1026"/>
-        </w:numPr>
-        <w:pStyle w:val="Compact"/>
-      </w:pPr>
-      <w:r>
-        <w:t xml:space="preserve">EDCs and neurodevelopment (ANT).</w:t>
-      </w:r>
-    </w:p>
-    <w:p>
-      <w:pPr>
-        <w:numPr>
-          <w:ilvl w:val="0"/>
-          <w:numId w:val="1026"/>
-        </w:numPr>
-        <w:pStyle w:val="Compact"/>
-      </w:pPr>
-      <w:r>
-        <w:t xml:space="preserve">EDCs and corticosteroids.</w:t>
-      </w:r>
-    </w:p>
-    <w:p>
-      <w:pPr>
-        <w:numPr>
-          <w:ilvl w:val="0"/>
-          <w:numId w:val="1026"/>
-        </w:numPr>
-        <w:pStyle w:val="Compact"/>
-      </w:pPr>
-      <w:r>
-        <w:t xml:space="preserve">Corticosteroids and neurodevelopment (ANT).</w:t>
-      </w:r>
-    </w:p>
-    <w:bookmarkEnd w:id="46"/>
-    <w:bookmarkEnd w:id="47"/>
-    <w:bookmarkStart w:id="48" w:name="sec-limitations"/>
-    <w:p>
-      <w:pPr>
-        <w:pStyle w:val="Heading2"/>
-      </w:pPr>
-      <w:r>
-        <w:t xml:space="preserve">Limitations</w:t>
-      </w:r>
-    </w:p>
-    <w:p>
-      <w:pPr>
-        <w:numPr>
-          <w:ilvl w:val="0"/>
-          <w:numId w:val="1027"/>
-        </w:numPr>
-        <w:pStyle w:val="Compact"/>
-      </w:pPr>
-      <w:r>
-        <w:t xml:space="preserve">Discuss limitations of the study, taking into account sources of potential bias or imprecision.</w:t>
-      </w:r>
-    </w:p>
-    <w:p>
-      <w:pPr>
-        <w:numPr>
-          <w:ilvl w:val="0"/>
-          <w:numId w:val="1027"/>
-        </w:numPr>
-        <w:pStyle w:val="Compact"/>
-      </w:pPr>
-      <w:r>
-        <w:t xml:space="preserve">Discuss both direction and magnitude of any potential bias.</w:t>
-      </w:r>
-    </w:p>
-    <w:p>
-      <w:pPr>
-        <w:pStyle w:val="FirstParagraph"/>
-      </w:pPr>
-      <w:r>
-        <w:t xml:space="preserve">Some limitations:</w:t>
-      </w:r>
-    </w:p>
-    <w:p>
-      <w:pPr>
-        <w:numPr>
-          <w:ilvl w:val="0"/>
-          <w:numId w:val="1028"/>
-        </w:numPr>
-        <w:pStyle w:val="Compact"/>
-      </w:pPr>
-      <w:r>
-        <w:t xml:space="preserve">Cross-sectional study.</w:t>
-      </w:r>
-    </w:p>
-    <w:p>
-      <w:pPr>
-        <w:numPr>
-          <w:ilvl w:val="0"/>
-          <w:numId w:val="1028"/>
-        </w:numPr>
-        <w:pStyle w:val="Compact"/>
-      </w:pPr>
-      <w:r>
-        <w:t xml:space="preserve">Chemicals measured in night and morning samples, whereas metabolites (the outcome) were measured only in night samples.</w:t>
-      </w:r>
-    </w:p>
-    <w:p>
-      <w:pPr>
-        <w:numPr>
-          <w:ilvl w:val="0"/>
-          <w:numId w:val="1028"/>
-        </w:numPr>
-        <w:pStyle w:val="Compact"/>
-      </w:pPr>
-      <w:r>
-        <w:t xml:space="preserve">Cortisol measured at night, when should be lowest.</w:t>
-      </w:r>
-    </w:p>
-    <w:p>
-      <w:pPr>
-        <w:numPr>
-          <w:ilvl w:val="0"/>
-          <w:numId w:val="1028"/>
-        </w:numPr>
-        <w:pStyle w:val="Compact"/>
-      </w:pPr>
-      <w:r>
-        <w:t xml:space="preserve">Change of estimand when trimming weights.</w:t>
-      </w:r>
-    </w:p>
-    <w:p>
-      <w:pPr>
-        <w:numPr>
-          <w:ilvl w:val="0"/>
-          <w:numId w:val="1028"/>
-        </w:numPr>
-        <w:pStyle w:val="Compact"/>
-      </w:pPr>
-      <w:r>
-        <w:t xml:space="preserve">Model misspecification.</w:t>
-      </w:r>
-    </w:p>
-    <w:p>
-      <w:pPr>
-        <w:numPr>
-          <w:ilvl w:val="0"/>
-          <w:numId w:val="1028"/>
-        </w:numPr>
-        <w:pStyle w:val="Compact"/>
-      </w:pPr>
-      <w:r>
-        <w:t xml:space="preserve">Mixtures effect.</w:t>
-      </w:r>
-    </w:p>
-    <w:p>
-      <w:pPr>
-        <w:numPr>
-          <w:ilvl w:val="0"/>
-          <w:numId w:val="1028"/>
-        </w:numPr>
-        <w:pStyle w:val="Compact"/>
-      </w:pPr>
-      <w:r>
-        <w:t xml:space="preserve">Residual confounding.</w:t>
-      </w:r>
-    </w:p>
-    <w:p>
-      <w:pPr>
-        <w:numPr>
-          <w:ilvl w:val="0"/>
-          <w:numId w:val="1028"/>
-        </w:numPr>
-        <w:pStyle w:val="Compact"/>
-      </w:pPr>
-      <w:r>
-        <w:t xml:space="preserve">Some confounders were not used since large percentage of missing values.</w:t>
-      </w:r>
-    </w:p>
-    <w:p>
-      <w:pPr>
-        <w:numPr>
-          <w:ilvl w:val="0"/>
-          <w:numId w:val="1028"/>
-        </w:numPr>
-        <w:pStyle w:val="Compact"/>
-      </w:pPr>
-      <w:r>
-        <w:t xml:space="preserve">Multiple comparisons.</w:t>
-      </w:r>
-    </w:p>
-    <w:bookmarkEnd w:id="48"/>
-    <w:bookmarkStart w:id="49" w:name="sec-interpretation"/>
-    <w:p>
-      <w:pPr>
-        <w:pStyle w:val="Heading2"/>
-      </w:pPr>
-      <w:r>
-        <w:t xml:space="preserve">Interpretation</w:t>
-      </w:r>
-    </w:p>
-    <w:p>
-      <w:pPr>
-        <w:numPr>
-          <w:ilvl w:val="0"/>
-          <w:numId w:val="1029"/>
-        </w:numPr>
-        <w:pStyle w:val="Compact"/>
-      </w:pPr>
-      <w:r>
-        <w:t xml:space="preserve">End with a summary of the key findings and their implications for the study hypotheses, future research, and policy.</w:t>
-      </w:r>
-    </w:p>
-    <w:p>
-      <w:pPr>
-        <w:numPr>
-          <w:ilvl w:val="0"/>
-          <w:numId w:val="1029"/>
-        </w:numPr>
-        <w:pStyle w:val="Compact"/>
-      </w:pPr>
-      <w:r>
-        <w:t xml:space="preserve">Give a cautious overall interpretation of results considering objectives, limitations, multiplicity of analyses, results from similar studies, and other relevant evidence.</w:t>
-      </w:r>
-    </w:p>
-    <w:bookmarkEnd w:id="49"/>
-    <w:bookmarkStart w:id="50" w:name="sec-general"/>
-    <w:p>
-      <w:pPr>
-        <w:pStyle w:val="Heading2"/>
-      </w:pPr>
-      <w:r>
-        <w:t xml:space="preserve">Generalisability</w:t>
-      </w:r>
-    </w:p>
-    <w:p>
-      <w:pPr>
-        <w:numPr>
-          <w:ilvl w:val="0"/>
-          <w:numId w:val="1030"/>
-        </w:numPr>
-        <w:pStyle w:val="Compact"/>
-      </w:pPr>
-      <w:r>
-        <w:t xml:space="preserve">Discuss the generalisability (external validity) of the study results.</w:t>
-      </w:r>
-    </w:p>
-    <w:bookmarkEnd w:id="50"/>
+        <w:t xml:space="preserve">Funding</w:t>
+      </w:r>
+    </w:p>
     <w:bookmarkEnd w:id="51"/>
-    <w:bookmarkStart w:id="52" w:name="funding"/>
+    <w:bookmarkStart w:id="77" w:name="references"/>
     <w:p>
       <w:pPr>
         <w:pStyle w:val="Heading1"/>
       </w:pPr>
       <w:r>
-        <w:t xml:space="preserve">Funding</w:t>
-      </w:r>
-    </w:p>
-    <w:bookmarkEnd w:id="52"/>
-    <w:bookmarkStart w:id="54" w:name="references"/>
-    <w:p>
-      <w:pPr>
-        <w:pStyle w:val="Heading1"/>
-      </w:pPr>
-      <w:r>
         <w:t xml:space="preserve">References</w:t>
       </w:r>
     </w:p>
-    <w:bookmarkStart w:id="53" w:name="refs"/>
+    <w:bookmarkStart w:id="76" w:name="refs"/>
+    <w:bookmarkStart w:id="53" w:name="ref-VrijheidSlamaRobinson:2014"/>
+    <w:p>
+      <w:pPr>
+        <w:pStyle w:val="Bibliography"/>
+      </w:pPr>
+      <w:r>
+        <w:t xml:space="preserve">1.</w:t>
+      </w:r>
+      <w:r>
+        <w:t xml:space="preserve"> </w:t>
+      </w:r>
+      <w:r>
+        <w:t xml:space="preserve">	</w:t>
+      </w:r>
+      <w:r>
+        <w:t xml:space="preserve">Vrijheid M, Slama R, Robinson O, et al. The human early-life exposome (</w:t>
+      </w:r>
+      <w:r>
+        <w:t xml:space="preserve">HELIX</w:t>
+      </w:r>
+      <w:r>
+        <w:t xml:space="preserve">): Project rationale and design.</w:t>
+      </w:r>
+      <w:r>
+        <w:t xml:space="preserve"> </w:t>
+      </w:r>
+      <w:r>
+        <w:rPr>
+          <w:iCs/>
+          <w:i/>
+        </w:rPr>
+        <w:t xml:space="preserve">Environ Health Perspect</w:t>
+      </w:r>
+      <w:r>
+        <w:t xml:space="preserve">. 2014;122(6):535-544. doi:</w:t>
+      </w:r>
+      <w:hyperlink r:id="rId52">
+        <w:r>
+          <w:rPr>
+            <w:rStyle w:val="InternetLink"/>
+          </w:rPr>
+          <w:t xml:space="preserve">10.1289/ehp.1307204</w:t>
+        </w:r>
+      </w:hyperlink>
+    </w:p>
     <w:bookmarkEnd w:id="53"/>
-    <w:bookmarkEnd w:id="54"/>
+    <w:bookmarkStart w:id="55" w:name="ref-WrightSmallRaynor:2013"/>
+    <w:p>
+      <w:pPr>
+        <w:pStyle w:val="Bibliography"/>
+      </w:pPr>
+      <w:r>
+        <w:t xml:space="preserve">2.</w:t>
+      </w:r>
+      <w:r>
+        <w:t xml:space="preserve"> </w:t>
+      </w:r>
+      <w:r>
+        <w:t xml:space="preserve">	</w:t>
+      </w:r>
+      <w:r>
+        <w:t xml:space="preserve">Wright J, Small N, Raynor P, et al. Cohort</w:t>
+      </w:r>
+      <w:r>
+        <w:t xml:space="preserve"> </w:t>
+      </w:r>
+      <w:r>
+        <w:t xml:space="preserve">Profile</w:t>
+      </w:r>
+      <w:r>
+        <w:t xml:space="preserve">:</w:t>
+      </w:r>
+      <w:r>
+        <w:t xml:space="preserve"> </w:t>
+      </w:r>
+      <w:r>
+        <w:t xml:space="preserve">The Born</w:t>
+      </w:r>
+      <w:r>
+        <w:t xml:space="preserve"> </w:t>
+      </w:r>
+      <w:r>
+        <w:t xml:space="preserve">in</w:t>
+      </w:r>
+      <w:r>
+        <w:t xml:space="preserve"> </w:t>
+      </w:r>
+      <w:r>
+        <w:t xml:space="preserve">Bradford</w:t>
+      </w:r>
+      <w:r>
+        <w:t xml:space="preserve"> </w:t>
+      </w:r>
+      <w:r>
+        <w:t xml:space="preserve">multi-ethnic family cohort study.</w:t>
+      </w:r>
+      <w:r>
+        <w:t xml:space="preserve"> </w:t>
+      </w:r>
+      <w:r>
+        <w:rPr>
+          <w:iCs/>
+          <w:i/>
+        </w:rPr>
+        <w:t xml:space="preserve">International Journal of Epidemiology</w:t>
+      </w:r>
+      <w:r>
+        <w:t xml:space="preserve">. 2013;42(4):978-991. doi:</w:t>
+      </w:r>
+      <w:hyperlink r:id="rId54">
+        <w:r>
+          <w:rPr>
+            <w:rStyle w:val="InternetLink"/>
+          </w:rPr>
+          <w:t xml:space="preserve">10.1093/ije/dys112</w:t>
+        </w:r>
+      </w:hyperlink>
+    </w:p>
+    <w:bookmarkEnd w:id="55"/>
+    <w:bookmarkStart w:id="57" w:name="ref-HeudeForhanSlama:2016"/>
+    <w:p>
+      <w:pPr>
+        <w:pStyle w:val="Bibliography"/>
+      </w:pPr>
+      <w:r>
+        <w:t xml:space="preserve">3.</w:t>
+      </w:r>
+      <w:r>
+        <w:t xml:space="preserve"> </w:t>
+      </w:r>
+      <w:r>
+        <w:t xml:space="preserve">	</w:t>
+      </w:r>
+      <w:r>
+        <w:t xml:space="preserve">Heude B, Forhan A, Slama R, et al. Cohort</w:t>
+      </w:r>
+      <w:r>
+        <w:t xml:space="preserve"> </w:t>
+      </w:r>
+      <w:r>
+        <w:t xml:space="preserve">Profile</w:t>
+      </w:r>
+      <w:r>
+        <w:t xml:space="preserve">:</w:t>
+      </w:r>
+      <w:r>
+        <w:t xml:space="preserve"> </w:t>
+      </w:r>
+      <w:r>
+        <w:t xml:space="preserve">The EDEN</w:t>
+      </w:r>
+      <w:r>
+        <w:t xml:space="preserve"> </w:t>
+      </w:r>
+      <w:r>
+        <w:t xml:space="preserve">mother-child cohort on the prenatal and early postnatal determinants of child health and development.</w:t>
+      </w:r>
+      <w:r>
+        <w:t xml:space="preserve"> </w:t>
+      </w:r>
+      <w:r>
+        <w:rPr>
+          <w:iCs/>
+          <w:i/>
+        </w:rPr>
+        <w:t xml:space="preserve">International Journal of Epidemiology</w:t>
+      </w:r>
+      <w:r>
+        <w:t xml:space="preserve">. 2016;45(2):353-363. doi:</w:t>
+      </w:r>
+      <w:hyperlink r:id="rId56">
+        <w:r>
+          <w:rPr>
+            <w:rStyle w:val="InternetLink"/>
+          </w:rPr>
+          <w:t xml:space="preserve">10.1093/ije/dyv151</w:t>
+        </w:r>
+      </w:hyperlink>
+    </w:p>
+    <w:bookmarkEnd w:id="57"/>
+    <w:bookmarkStart w:id="59" w:name="ref-GuxensBallesterEspada:2012"/>
+    <w:p>
+      <w:pPr>
+        <w:pStyle w:val="Bibliography"/>
+      </w:pPr>
+      <w:r>
+        <w:t xml:space="preserve">4.</w:t>
+      </w:r>
+      <w:r>
+        <w:t xml:space="preserve"> </w:t>
+      </w:r>
+      <w:r>
+        <w:t xml:space="preserve">	</w:t>
+      </w:r>
+      <w:r>
+        <w:t xml:space="preserve">Guxens M, Ballester F, Espada M, et al. Cohort</w:t>
+      </w:r>
+      <w:r>
+        <w:t xml:space="preserve"> </w:t>
+      </w:r>
+      <w:r>
+        <w:t xml:space="preserve">Profile</w:t>
+      </w:r>
+      <w:r>
+        <w:t xml:space="preserve">:</w:t>
+      </w:r>
+      <w:r>
+        <w:t xml:space="preserve"> </w:t>
+      </w:r>
+      <w:r>
+        <w:t xml:space="preserve">The INMA</w:t>
+      </w:r>
+      <w:r>
+        <w:t xml:space="preserve">—</w:t>
+      </w:r>
+      <w:r>
+        <w:t xml:space="preserve">INfancia</w:t>
+      </w:r>
+      <w:r>
+        <w:t xml:space="preserve"> </w:t>
+      </w:r>
+      <w:r>
+        <w:t xml:space="preserve">y</w:t>
+      </w:r>
+      <w:r>
+        <w:t xml:space="preserve"> </w:t>
+      </w:r>
+      <w:r>
+        <w:t xml:space="preserve">Medio Ambiente</w:t>
+      </w:r>
+      <w:r>
+        <w:t xml:space="preserve">—(</w:t>
+      </w:r>
+      <w:r>
+        <w:t xml:space="preserve">Environment</w:t>
+      </w:r>
+      <w:r>
+        <w:t xml:space="preserve"> </w:t>
+      </w:r>
+      <w:r>
+        <w:t xml:space="preserve">and</w:t>
+      </w:r>
+      <w:r>
+        <w:t xml:space="preserve"> </w:t>
+      </w:r>
+      <w:r>
+        <w:t xml:space="preserve">Childhood</w:t>
+      </w:r>
+      <w:r>
+        <w:t xml:space="preserve">)</w:t>
+      </w:r>
+      <w:r>
+        <w:t xml:space="preserve"> </w:t>
+      </w:r>
+      <w:r>
+        <w:t xml:space="preserve">Project</w:t>
+      </w:r>
+      <w:r>
+        <w:t xml:space="preserve">.</w:t>
+      </w:r>
+      <w:r>
+        <w:t xml:space="preserve"> </w:t>
+      </w:r>
+      <w:r>
+        <w:rPr>
+          <w:iCs/>
+          <w:i/>
+        </w:rPr>
+        <w:t xml:space="preserve">International Journal of Epidemiology</w:t>
+      </w:r>
+      <w:r>
+        <w:t xml:space="preserve">. 2012;41(4):930-940. doi:</w:t>
+      </w:r>
+      <w:hyperlink r:id="rId58">
+        <w:r>
+          <w:rPr>
+            <w:rStyle w:val="InternetLink"/>
+          </w:rPr>
+          <w:t xml:space="preserve">10.1093/ije/dyr054</w:t>
+        </w:r>
+      </w:hyperlink>
+    </w:p>
+    <w:bookmarkEnd w:id="59"/>
+    <w:bookmarkStart w:id="61" w:name="Xd30c40380c9e99bac70b7fa3b0ada5ae8dec3e4"/>
+    <w:p>
+      <w:pPr>
+        <w:pStyle w:val="Bibliography"/>
+      </w:pPr>
+      <w:r>
+        <w:t xml:space="preserve">5.</w:t>
+      </w:r>
+      <w:r>
+        <w:t xml:space="preserve"> </w:t>
+      </w:r>
+      <w:r>
+        <w:t xml:space="preserve">	</w:t>
+      </w:r>
+      <w:r>
+        <w:t xml:space="preserve">Grazuleviciene R, Danileviciute A, Nadisauskiene R, Vencloviene J. Maternal</w:t>
+      </w:r>
+      <w:r>
+        <w:t xml:space="preserve"> </w:t>
+      </w:r>
+      <w:r>
+        <w:t xml:space="preserve">Smoking</w:t>
+      </w:r>
+      <w:r>
+        <w:t xml:space="preserve">,</w:t>
+      </w:r>
+      <w:r>
+        <w:t xml:space="preserve">GSTM1</w:t>
+      </w:r>
+      <w:r>
+        <w:t xml:space="preserve"> </w:t>
+      </w:r>
+      <w:r>
+        <w:t xml:space="preserve">and</w:t>
+      </w:r>
+      <w:r>
+        <w:t xml:space="preserve"> </w:t>
+      </w:r>
+      <w:r>
+        <w:t xml:space="preserve">GSTT1 Polymorphism</w:t>
+      </w:r>
+      <w:r>
+        <w:t xml:space="preserve"> </w:t>
+      </w:r>
+      <w:r>
+        <w:t xml:space="preserve">and</w:t>
+      </w:r>
+      <w:r>
+        <w:t xml:space="preserve"> </w:t>
+      </w:r>
+      <w:r>
+        <w:t xml:space="preserve">Susceptibility</w:t>
+      </w:r>
+      <w:r>
+        <w:t xml:space="preserve"> </w:t>
+      </w:r>
+      <w:r>
+        <w:t xml:space="preserve">to</w:t>
+      </w:r>
+      <w:r>
+        <w:t xml:space="preserve"> </w:t>
+      </w:r>
+      <w:r>
+        <w:t xml:space="preserve">Adverse Pregnancy Outcomes</w:t>
+      </w:r>
+      <w:r>
+        <w:t xml:space="preserve">.</w:t>
+      </w:r>
+      <w:r>
+        <w:t xml:space="preserve"> </w:t>
+      </w:r>
+      <w:r>
+        <w:rPr>
+          <w:iCs/>
+          <w:i/>
+        </w:rPr>
+        <w:t xml:space="preserve">International Journal of Environmental Research and Public Health</w:t>
+      </w:r>
+      <w:r>
+        <w:t xml:space="preserve">. 2009;6(3, 3):1282-1297. doi:</w:t>
+      </w:r>
+      <w:hyperlink r:id="rId60">
+        <w:r>
+          <w:rPr>
+            <w:rStyle w:val="InternetLink"/>
+          </w:rPr>
+          <w:t xml:space="preserve">10.3390/ijerph6031282</w:t>
+        </w:r>
+      </w:hyperlink>
+    </w:p>
+    <w:bookmarkEnd w:id="61"/>
+    <w:bookmarkStart w:id="63" w:name="ref-MagnusIrgensHaug:2006"/>
+    <w:p>
+      <w:pPr>
+        <w:pStyle w:val="Bibliography"/>
+      </w:pPr>
+      <w:r>
+        <w:t xml:space="preserve">6.</w:t>
+      </w:r>
+      <w:r>
+        <w:t xml:space="preserve"> </w:t>
+      </w:r>
+      <w:r>
+        <w:t xml:space="preserve">	</w:t>
+      </w:r>
+      <w:r>
+        <w:t xml:space="preserve">Magnus P, Irgens LM, Haug K, et al. Cohort profile:</w:t>
+      </w:r>
+      <w:r>
+        <w:t xml:space="preserve"> </w:t>
+      </w:r>
+      <w:r>
+        <w:t xml:space="preserve">The Norwegian Mother</w:t>
+      </w:r>
+      <w:r>
+        <w:t xml:space="preserve"> </w:t>
+      </w:r>
+      <w:r>
+        <w:t xml:space="preserve">and</w:t>
+      </w:r>
+      <w:r>
+        <w:t xml:space="preserve"> </w:t>
+      </w:r>
+      <w:r>
+        <w:t xml:space="preserve">Child Cohort Study</w:t>
+      </w:r>
+      <w:r>
+        <w:t xml:space="preserve"> </w:t>
+      </w:r>
+      <w:r>
+        <w:t xml:space="preserve">(</w:t>
+      </w:r>
+      <w:r>
+        <w:t xml:space="preserve">MoBa</w:t>
+      </w:r>
+      <w:r>
+        <w:t xml:space="preserve">).</w:t>
+      </w:r>
+      <w:r>
+        <w:t xml:space="preserve"> </w:t>
+      </w:r>
+      <w:r>
+        <w:rPr>
+          <w:iCs/>
+          <w:i/>
+        </w:rPr>
+        <w:t xml:space="preserve">International Journal of Epidemiology</w:t>
+      </w:r>
+      <w:r>
+        <w:t xml:space="preserve">. 2006;35(5):1146-1150. doi:</w:t>
+      </w:r>
+      <w:hyperlink r:id="rId62">
+        <w:r>
+          <w:rPr>
+            <w:rStyle w:val="InternetLink"/>
+          </w:rPr>
+          <w:t xml:space="preserve">10.1093/ije/dyl170</w:t>
+        </w:r>
+      </w:hyperlink>
+    </w:p>
+    <w:bookmarkEnd w:id="63"/>
+    <w:bookmarkStart w:id="65" w:name="ref-ChatziPlanaDaraki:2009"/>
+    <w:p>
+      <w:pPr>
+        <w:pStyle w:val="Bibliography"/>
+      </w:pPr>
+      <w:r>
+        <w:t xml:space="preserve">7.</w:t>
+      </w:r>
+      <w:r>
+        <w:t xml:space="preserve"> </w:t>
+      </w:r>
+      <w:r>
+        <w:t xml:space="preserve">	</w:t>
+      </w:r>
+      <w:r>
+        <w:t xml:space="preserve">Chatzi L, Plana E, Daraki V, et al. Metabolic</w:t>
+      </w:r>
+      <w:r>
+        <w:t xml:space="preserve"> </w:t>
+      </w:r>
+      <w:r>
+        <w:t xml:space="preserve">Syndrome</w:t>
+      </w:r>
+      <w:r>
+        <w:t xml:space="preserve"> </w:t>
+      </w:r>
+      <w:r>
+        <w:t xml:space="preserve">in</w:t>
+      </w:r>
+      <w:r>
+        <w:t xml:space="preserve"> </w:t>
+      </w:r>
+      <w:r>
+        <w:t xml:space="preserve">Early Pregnancy</w:t>
+      </w:r>
+      <w:r>
+        <w:t xml:space="preserve"> </w:t>
+      </w:r>
+      <w:r>
+        <w:t xml:space="preserve">and</w:t>
+      </w:r>
+      <w:r>
+        <w:t xml:space="preserve"> </w:t>
+      </w:r>
+      <w:r>
+        <w:t xml:space="preserve">Risk</w:t>
+      </w:r>
+      <w:r>
+        <w:t xml:space="preserve"> </w:t>
+      </w:r>
+      <w:r>
+        <w:t xml:space="preserve">of</w:t>
+      </w:r>
+      <w:r>
+        <w:t xml:space="preserve"> </w:t>
+      </w:r>
+      <w:r>
+        <w:t xml:space="preserve">Preterm Birth</w:t>
+      </w:r>
+      <w:r>
+        <w:t xml:space="preserve">.</w:t>
+      </w:r>
+      <w:r>
+        <w:t xml:space="preserve"> </w:t>
+      </w:r>
+      <w:r>
+        <w:rPr>
+          <w:iCs/>
+          <w:i/>
+        </w:rPr>
+        <w:t xml:space="preserve">American Journal of Epidemiology</w:t>
+      </w:r>
+      <w:r>
+        <w:t xml:space="preserve">. 2009;170(7):829-836. doi:</w:t>
+      </w:r>
+      <w:hyperlink r:id="rId64">
+        <w:r>
+          <w:rPr>
+            <w:rStyle w:val="InternetLink"/>
+          </w:rPr>
+          <w:t xml:space="preserve">10.1093/aje/kwp211</w:t>
+        </w:r>
+      </w:hyperlink>
+    </w:p>
+    <w:bookmarkEnd w:id="65"/>
+    <w:bookmarkStart w:id="67" w:name="ref-MaitreBontCasas:2018"/>
+    <w:p>
+      <w:pPr>
+        <w:pStyle w:val="Bibliography"/>
+      </w:pPr>
+      <w:r>
+        <w:t xml:space="preserve">8.</w:t>
+      </w:r>
+      <w:r>
+        <w:t xml:space="preserve"> </w:t>
+      </w:r>
+      <w:r>
+        <w:t xml:space="preserve">	</w:t>
+      </w:r>
+      <w:r>
+        <w:t xml:space="preserve">Maitre L, Bont J de, Casas M, et al. Human</w:t>
+      </w:r>
+      <w:r>
+        <w:t xml:space="preserve"> </w:t>
+      </w:r>
+      <w:r>
+        <w:t xml:space="preserve">Early Life Exposome</w:t>
+      </w:r>
+      <w:r>
+        <w:t xml:space="preserve"> </w:t>
+      </w:r>
+      <w:r>
+        <w:t xml:space="preserve">(</w:t>
+      </w:r>
+      <w:r>
+        <w:t xml:space="preserve">HELIX</w:t>
+      </w:r>
+      <w:r>
+        <w:t xml:space="preserve">) study: A</w:t>
+      </w:r>
+      <w:r>
+        <w:t xml:space="preserve"> </w:t>
+      </w:r>
+      <w:r>
+        <w:t xml:space="preserve">European</w:t>
+      </w:r>
+      <w:r>
+        <w:t xml:space="preserve"> </w:t>
+      </w:r>
+      <w:r>
+        <w:t xml:space="preserve">population-based exposome cohort.</w:t>
+      </w:r>
+      <w:r>
+        <w:t xml:space="preserve"> </w:t>
+      </w:r>
+      <w:r>
+        <w:rPr>
+          <w:iCs/>
+          <w:i/>
+        </w:rPr>
+        <w:t xml:space="preserve">BMJ Open</w:t>
+      </w:r>
+      <w:r>
+        <w:t xml:space="preserve">. 2018;8(9):e021311. doi:</w:t>
+      </w:r>
+      <w:hyperlink r:id="rId66">
+        <w:r>
+          <w:rPr>
+            <w:rStyle w:val="InternetLink"/>
+          </w:rPr>
+          <w:t xml:space="preserve">10.1136/bmjopen-2017-021311</w:t>
+        </w:r>
+      </w:hyperlink>
+    </w:p>
+    <w:bookmarkEnd w:id="67"/>
+    <w:bookmarkStart w:id="68" w:name="ref-VrijheidSlamaRobinson:2014"/>
+    <w:p>
+      <w:pPr>
+        <w:pStyle w:val="Bibliography"/>
+      </w:pPr>
+      <w:r>
+        <w:t xml:space="preserve">1.</w:t>
+      </w:r>
+      <w:r>
+        <w:t xml:space="preserve"> </w:t>
+      </w:r>
+      <w:r>
+        <w:t xml:space="preserve">	</w:t>
+      </w:r>
+      <w:r>
+        <w:t xml:space="preserve">Vrijheid M, Slama R, Robinson O, et al. The human early-life exposome (</w:t>
+      </w:r>
+      <w:r>
+        <w:t xml:space="preserve">HELIX</w:t>
+      </w:r>
+      <w:r>
+        <w:t xml:space="preserve">): Project rationale and design.</w:t>
+      </w:r>
+      <w:r>
+        <w:t xml:space="preserve"> </w:t>
+      </w:r>
+      <w:r>
+        <w:rPr>
+          <w:iCs/>
+          <w:i/>
+        </w:rPr>
+        <w:t xml:space="preserve">Environ Health Perspect</w:t>
+      </w:r>
+      <w:r>
+        <w:t xml:space="preserve">. 2014;122(6):535-544. doi:</w:t>
+      </w:r>
+      <w:hyperlink r:id="rId52">
+        <w:r>
+          <w:rPr>
+            <w:rStyle w:val="InternetLink"/>
+          </w:rPr>
+          <w:t xml:space="preserve">10.1289/ehp.1307204</w:t>
+        </w:r>
+      </w:hyperlink>
+    </w:p>
+    <w:bookmarkEnd w:id="68"/>
+    <w:bookmarkStart w:id="69" w:name="ref-WrightSmallRaynor:2013"/>
+    <w:p>
+      <w:pPr>
+        <w:pStyle w:val="Bibliography"/>
+      </w:pPr>
+      <w:r>
+        <w:t xml:space="preserve">2.</w:t>
+      </w:r>
+      <w:r>
+        <w:t xml:space="preserve"> </w:t>
+      </w:r>
+      <w:r>
+        <w:t xml:space="preserve">	</w:t>
+      </w:r>
+      <w:r>
+        <w:t xml:space="preserve">Wright J, Small N, Raynor P, et al. Cohort</w:t>
+      </w:r>
+      <w:r>
+        <w:t xml:space="preserve"> </w:t>
+      </w:r>
+      <w:r>
+        <w:t xml:space="preserve">Profile</w:t>
+      </w:r>
+      <w:r>
+        <w:t xml:space="preserve">:</w:t>
+      </w:r>
+      <w:r>
+        <w:t xml:space="preserve"> </w:t>
+      </w:r>
+      <w:r>
+        <w:t xml:space="preserve">The Born</w:t>
+      </w:r>
+      <w:r>
+        <w:t xml:space="preserve"> </w:t>
+      </w:r>
+      <w:r>
+        <w:t xml:space="preserve">in</w:t>
+      </w:r>
+      <w:r>
+        <w:t xml:space="preserve"> </w:t>
+      </w:r>
+      <w:r>
+        <w:t xml:space="preserve">Bradford</w:t>
+      </w:r>
+      <w:r>
+        <w:t xml:space="preserve"> </w:t>
+      </w:r>
+      <w:r>
+        <w:t xml:space="preserve">multi-ethnic family cohort study.</w:t>
+      </w:r>
+      <w:r>
+        <w:t xml:space="preserve"> </w:t>
+      </w:r>
+      <w:r>
+        <w:rPr>
+          <w:iCs/>
+          <w:i/>
+        </w:rPr>
+        <w:t xml:space="preserve">International Journal of Epidemiology</w:t>
+      </w:r>
+      <w:r>
+        <w:t xml:space="preserve">. 2013;42(4):978-991. doi:</w:t>
+      </w:r>
+      <w:hyperlink r:id="rId54">
+        <w:r>
+          <w:rPr>
+            <w:rStyle w:val="InternetLink"/>
+          </w:rPr>
+          <w:t xml:space="preserve">10.1093/ije/dys112</w:t>
+        </w:r>
+      </w:hyperlink>
+    </w:p>
+    <w:bookmarkEnd w:id="69"/>
+    <w:bookmarkStart w:id="70" w:name="ref-HeudeForhanSlama:2016"/>
+    <w:p>
+      <w:pPr>
+        <w:pStyle w:val="Bibliography"/>
+      </w:pPr>
+      <w:r>
+        <w:t xml:space="preserve">3.</w:t>
+      </w:r>
+      <w:r>
+        <w:t xml:space="preserve"> </w:t>
+      </w:r>
+      <w:r>
+        <w:t xml:space="preserve">	</w:t>
+      </w:r>
+      <w:r>
+        <w:t xml:space="preserve">Heude B, Forhan A, Slama R, et al. Cohort</w:t>
+      </w:r>
+      <w:r>
+        <w:t xml:space="preserve"> </w:t>
+      </w:r>
+      <w:r>
+        <w:t xml:space="preserve">Profile</w:t>
+      </w:r>
+      <w:r>
+        <w:t xml:space="preserve">:</w:t>
+      </w:r>
+      <w:r>
+        <w:t xml:space="preserve"> </w:t>
+      </w:r>
+      <w:r>
+        <w:t xml:space="preserve">The EDEN</w:t>
+      </w:r>
+      <w:r>
+        <w:t xml:space="preserve"> </w:t>
+      </w:r>
+      <w:r>
+        <w:t xml:space="preserve">mother-child cohort on the prenatal and early postnatal determinants of child health and development.</w:t>
+      </w:r>
+      <w:r>
+        <w:t xml:space="preserve"> </w:t>
+      </w:r>
+      <w:r>
+        <w:rPr>
+          <w:iCs/>
+          <w:i/>
+        </w:rPr>
+        <w:t xml:space="preserve">International Journal of Epidemiology</w:t>
+      </w:r>
+      <w:r>
+        <w:t xml:space="preserve">. 2016;45(2):353-363. doi:</w:t>
+      </w:r>
+      <w:hyperlink r:id="rId56">
+        <w:r>
+          <w:rPr>
+            <w:rStyle w:val="InternetLink"/>
+          </w:rPr>
+          <w:t xml:space="preserve">10.1093/ije/dyv151</w:t>
+        </w:r>
+      </w:hyperlink>
+    </w:p>
+    <w:bookmarkEnd w:id="70"/>
+    <w:bookmarkStart w:id="71" w:name="ref-GuxensBallesterEspada:2012"/>
+    <w:p>
+      <w:pPr>
+        <w:pStyle w:val="Bibliography"/>
+      </w:pPr>
+      <w:r>
+        <w:t xml:space="preserve">4.</w:t>
+      </w:r>
+      <w:r>
+        <w:t xml:space="preserve"> </w:t>
+      </w:r>
+      <w:r>
+        <w:t xml:space="preserve">	</w:t>
+      </w:r>
+      <w:r>
+        <w:t xml:space="preserve">Guxens M, Ballester F, Espada M, et al. Cohort</w:t>
+      </w:r>
+      <w:r>
+        <w:t xml:space="preserve"> </w:t>
+      </w:r>
+      <w:r>
+        <w:t xml:space="preserve">Profile</w:t>
+      </w:r>
+      <w:r>
+        <w:t xml:space="preserve">:</w:t>
+      </w:r>
+      <w:r>
+        <w:t xml:space="preserve"> </w:t>
+      </w:r>
+      <w:r>
+        <w:t xml:space="preserve">The INMA</w:t>
+      </w:r>
+      <w:r>
+        <w:t xml:space="preserve">—</w:t>
+      </w:r>
+      <w:r>
+        <w:t xml:space="preserve">INfancia</w:t>
+      </w:r>
+      <w:r>
+        <w:t xml:space="preserve"> </w:t>
+      </w:r>
+      <w:r>
+        <w:t xml:space="preserve">y</w:t>
+      </w:r>
+      <w:r>
+        <w:t xml:space="preserve"> </w:t>
+      </w:r>
+      <w:r>
+        <w:t xml:space="preserve">Medio Ambiente</w:t>
+      </w:r>
+      <w:r>
+        <w:t xml:space="preserve">—(</w:t>
+      </w:r>
+      <w:r>
+        <w:t xml:space="preserve">Environment</w:t>
+      </w:r>
+      <w:r>
+        <w:t xml:space="preserve"> </w:t>
+      </w:r>
+      <w:r>
+        <w:t xml:space="preserve">and</w:t>
+      </w:r>
+      <w:r>
+        <w:t xml:space="preserve"> </w:t>
+      </w:r>
+      <w:r>
+        <w:t xml:space="preserve">Childhood</w:t>
+      </w:r>
+      <w:r>
+        <w:t xml:space="preserve">)</w:t>
+      </w:r>
+      <w:r>
+        <w:t xml:space="preserve"> </w:t>
+      </w:r>
+      <w:r>
+        <w:t xml:space="preserve">Project</w:t>
+      </w:r>
+      <w:r>
+        <w:t xml:space="preserve">.</w:t>
+      </w:r>
+      <w:r>
+        <w:t xml:space="preserve"> </w:t>
+      </w:r>
+      <w:r>
+        <w:rPr>
+          <w:iCs/>
+          <w:i/>
+        </w:rPr>
+        <w:t xml:space="preserve">International Journal of Epidemiology</w:t>
+      </w:r>
+      <w:r>
+        <w:t xml:space="preserve">. 2012;41(4):930-940. doi:</w:t>
+      </w:r>
+      <w:hyperlink r:id="rId58">
+        <w:r>
+          <w:rPr>
+            <w:rStyle w:val="InternetLink"/>
+          </w:rPr>
+          <w:t xml:space="preserve">10.1093/ije/dyr054</w:t>
+        </w:r>
+      </w:hyperlink>
+    </w:p>
+    <w:bookmarkEnd w:id="71"/>
+    <w:bookmarkStart w:id="72" w:name="Xd30c40380c9e99bac70b7fa3b0ada5ae8dec3e4"/>
+    <w:p>
+      <w:pPr>
+        <w:pStyle w:val="Bibliography"/>
+      </w:pPr>
+      <w:r>
+        <w:t xml:space="preserve">5.</w:t>
+      </w:r>
+      <w:r>
+        <w:t xml:space="preserve"> </w:t>
+      </w:r>
+      <w:r>
+        <w:t xml:space="preserve">	</w:t>
+      </w:r>
+      <w:r>
+        <w:t xml:space="preserve">Grazuleviciene R, Danileviciute A, Nadisauskiene R, Vencloviene J. Maternal</w:t>
+      </w:r>
+      <w:r>
+        <w:t xml:space="preserve"> </w:t>
+      </w:r>
+      <w:r>
+        <w:t xml:space="preserve">Smoking</w:t>
+      </w:r>
+      <w:r>
+        <w:t xml:space="preserve">,</w:t>
+      </w:r>
+      <w:r>
+        <w:t xml:space="preserve">GSTM1</w:t>
+      </w:r>
+      <w:r>
+        <w:t xml:space="preserve"> </w:t>
+      </w:r>
+      <w:r>
+        <w:t xml:space="preserve">and</w:t>
+      </w:r>
+      <w:r>
+        <w:t xml:space="preserve"> </w:t>
+      </w:r>
+      <w:r>
+        <w:t xml:space="preserve">GSTT1 Polymorphism</w:t>
+      </w:r>
+      <w:r>
+        <w:t xml:space="preserve"> </w:t>
+      </w:r>
+      <w:r>
+        <w:t xml:space="preserve">and</w:t>
+      </w:r>
+      <w:r>
+        <w:t xml:space="preserve"> </w:t>
+      </w:r>
+      <w:r>
+        <w:t xml:space="preserve">Susceptibility</w:t>
+      </w:r>
+      <w:r>
+        <w:t xml:space="preserve"> </w:t>
+      </w:r>
+      <w:r>
+        <w:t xml:space="preserve">to</w:t>
+      </w:r>
+      <w:r>
+        <w:t xml:space="preserve"> </w:t>
+      </w:r>
+      <w:r>
+        <w:t xml:space="preserve">Adverse Pregnancy Outcomes</w:t>
+      </w:r>
+      <w:r>
+        <w:t xml:space="preserve">.</w:t>
+      </w:r>
+      <w:r>
+        <w:t xml:space="preserve"> </w:t>
+      </w:r>
+      <w:r>
+        <w:rPr>
+          <w:iCs/>
+          <w:i/>
+        </w:rPr>
+        <w:t xml:space="preserve">International Journal of Environmental Research and Public Health</w:t>
+      </w:r>
+      <w:r>
+        <w:t xml:space="preserve">. 2009;6(3, 3):1282-1297. doi:</w:t>
+      </w:r>
+      <w:hyperlink r:id="rId60">
+        <w:r>
+          <w:rPr>
+            <w:rStyle w:val="InternetLink"/>
+          </w:rPr>
+          <w:t xml:space="preserve">10.3390/ijerph6031282</w:t>
+        </w:r>
+      </w:hyperlink>
+    </w:p>
+    <w:bookmarkEnd w:id="72"/>
+    <w:bookmarkStart w:id="73" w:name="ref-MagnusIrgensHaug:2006"/>
+    <w:p>
+      <w:pPr>
+        <w:pStyle w:val="Bibliography"/>
+      </w:pPr>
+      <w:r>
+        <w:t xml:space="preserve">6.</w:t>
+      </w:r>
+      <w:r>
+        <w:t xml:space="preserve"> </w:t>
+      </w:r>
+      <w:r>
+        <w:t xml:space="preserve">	</w:t>
+      </w:r>
+      <w:r>
+        <w:t xml:space="preserve">Magnus P, Irgens LM, Haug K, et al. Cohort profile:</w:t>
+      </w:r>
+      <w:r>
+        <w:t xml:space="preserve"> </w:t>
+      </w:r>
+      <w:r>
+        <w:t xml:space="preserve">The Norwegian Mother</w:t>
+      </w:r>
+      <w:r>
+        <w:t xml:space="preserve"> </w:t>
+      </w:r>
+      <w:r>
+        <w:t xml:space="preserve">and</w:t>
+      </w:r>
+      <w:r>
+        <w:t xml:space="preserve"> </w:t>
+      </w:r>
+      <w:r>
+        <w:t xml:space="preserve">Child Cohort Study</w:t>
+      </w:r>
+      <w:r>
+        <w:t xml:space="preserve"> </w:t>
+      </w:r>
+      <w:r>
+        <w:t xml:space="preserve">(</w:t>
+      </w:r>
+      <w:r>
+        <w:t xml:space="preserve">MoBa</w:t>
+      </w:r>
+      <w:r>
+        <w:t xml:space="preserve">).</w:t>
+      </w:r>
+      <w:r>
+        <w:t xml:space="preserve"> </w:t>
+      </w:r>
+      <w:r>
+        <w:rPr>
+          <w:iCs/>
+          <w:i/>
+        </w:rPr>
+        <w:t xml:space="preserve">International Journal of Epidemiology</w:t>
+      </w:r>
+      <w:r>
+        <w:t xml:space="preserve">. 2006;35(5):1146-1150. doi:</w:t>
+      </w:r>
+      <w:hyperlink r:id="rId62">
+        <w:r>
+          <w:rPr>
+            <w:rStyle w:val="InternetLink"/>
+          </w:rPr>
+          <w:t xml:space="preserve">10.1093/ije/dyl170</w:t>
+        </w:r>
+      </w:hyperlink>
+    </w:p>
+    <w:bookmarkEnd w:id="73"/>
+    <w:bookmarkStart w:id="74" w:name="ref-ChatziPlanaDaraki:2009"/>
+    <w:p>
+      <w:pPr>
+        <w:pStyle w:val="Bibliography"/>
+      </w:pPr>
+      <w:r>
+        <w:t xml:space="preserve">7.</w:t>
+      </w:r>
+      <w:r>
+        <w:t xml:space="preserve"> </w:t>
+      </w:r>
+      <w:r>
+        <w:t xml:space="preserve">	</w:t>
+      </w:r>
+      <w:r>
+        <w:t xml:space="preserve">Chatzi L, Plana E, Daraki V, et al. Metabolic</w:t>
+      </w:r>
+      <w:r>
+        <w:t xml:space="preserve"> </w:t>
+      </w:r>
+      <w:r>
+        <w:t xml:space="preserve">Syndrome</w:t>
+      </w:r>
+      <w:r>
+        <w:t xml:space="preserve"> </w:t>
+      </w:r>
+      <w:r>
+        <w:t xml:space="preserve">in</w:t>
+      </w:r>
+      <w:r>
+        <w:t xml:space="preserve"> </w:t>
+      </w:r>
+      <w:r>
+        <w:t xml:space="preserve">Early Pregnancy</w:t>
+      </w:r>
+      <w:r>
+        <w:t xml:space="preserve"> </w:t>
+      </w:r>
+      <w:r>
+        <w:t xml:space="preserve">and</w:t>
+      </w:r>
+      <w:r>
+        <w:t xml:space="preserve"> </w:t>
+      </w:r>
+      <w:r>
+        <w:t xml:space="preserve">Risk</w:t>
+      </w:r>
+      <w:r>
+        <w:t xml:space="preserve"> </w:t>
+      </w:r>
+      <w:r>
+        <w:t xml:space="preserve">of</w:t>
+      </w:r>
+      <w:r>
+        <w:t xml:space="preserve"> </w:t>
+      </w:r>
+      <w:r>
+        <w:t xml:space="preserve">Preterm Birth</w:t>
+      </w:r>
+      <w:r>
+        <w:t xml:space="preserve">.</w:t>
+      </w:r>
+      <w:r>
+        <w:t xml:space="preserve"> </w:t>
+      </w:r>
+      <w:r>
+        <w:rPr>
+          <w:iCs/>
+          <w:i/>
+        </w:rPr>
+        <w:t xml:space="preserve">American Journal of Epidemiology</w:t>
+      </w:r>
+      <w:r>
+        <w:t xml:space="preserve">. 2009;170(7):829-836. doi:</w:t>
+      </w:r>
+      <w:hyperlink r:id="rId64">
+        <w:r>
+          <w:rPr>
+            <w:rStyle w:val="InternetLink"/>
+          </w:rPr>
+          <w:t xml:space="preserve">10.1093/aje/kwp211</w:t>
+        </w:r>
+      </w:hyperlink>
+    </w:p>
+    <w:bookmarkEnd w:id="74"/>
+    <w:bookmarkStart w:id="75" w:name="ref-MaitreBontCasas:2018"/>
+    <w:p>
+      <w:pPr>
+        <w:pStyle w:val="Bibliography"/>
+      </w:pPr>
+      <w:r>
+        <w:t xml:space="preserve">8.</w:t>
+      </w:r>
+      <w:r>
+        <w:t xml:space="preserve"> </w:t>
+      </w:r>
+      <w:r>
+        <w:t xml:space="preserve">	</w:t>
+      </w:r>
+      <w:r>
+        <w:t xml:space="preserve">Maitre L, Bont J de, Casas M, et al. Human</w:t>
+      </w:r>
+      <w:r>
+        <w:t xml:space="preserve"> </w:t>
+      </w:r>
+      <w:r>
+        <w:t xml:space="preserve">Early Life Exposome</w:t>
+      </w:r>
+      <w:r>
+        <w:t xml:space="preserve"> </w:t>
+      </w:r>
+      <w:r>
+        <w:t xml:space="preserve">(</w:t>
+      </w:r>
+      <w:r>
+        <w:t xml:space="preserve">HELIX</w:t>
+      </w:r>
+      <w:r>
+        <w:t xml:space="preserve">) study: A</w:t>
+      </w:r>
+      <w:r>
+        <w:t xml:space="preserve"> </w:t>
+      </w:r>
+      <w:r>
+        <w:t xml:space="preserve">European</w:t>
+      </w:r>
+      <w:r>
+        <w:t xml:space="preserve"> </w:t>
+      </w:r>
+      <w:r>
+        <w:t xml:space="preserve">population-based exposome cohort.</w:t>
+      </w:r>
+      <w:r>
+        <w:t xml:space="preserve"> </w:t>
+      </w:r>
+      <w:r>
+        <w:rPr>
+          <w:iCs/>
+          <w:i/>
+        </w:rPr>
+        <w:t xml:space="preserve">BMJ Open</w:t>
+      </w:r>
+      <w:r>
+        <w:t xml:space="preserve">. 2018;8(9):e021311. doi:</w:t>
+      </w:r>
+      <w:hyperlink r:id="rId66">
+        <w:r>
+          <w:rPr>
+            <w:rStyle w:val="InternetLink"/>
+          </w:rPr>
+          <w:t xml:space="preserve">10.1136/bmjopen-2017-021311</w:t>
+        </w:r>
+      </w:hyperlink>
+    </w:p>
+    <w:bookmarkEnd w:id="75"/>
+    <w:bookmarkEnd w:id="76"/>
+    <w:bookmarkEnd w:id="77"/>
     <w:sectPr>
       <w:type w:val="nextPage"/>
       <w:pgSz w:h="15840" w:w="12240"/>
@@ -2573,12 +3849,6 @@
     <w:abstractNumId w:val="991"/>
   </w:num>
   <w:num w:numId="1028">
-    <w:abstractNumId w:val="991"/>
-  </w:num>
-  <w:num w:numId="1029">
-    <w:abstractNumId w:val="991"/>
-  </w:num>
-  <w:num w:numId="1030">
     <w:abstractNumId w:val="991"/>
   </w:num>
 </w:numbering>

</xml_diff>

<commit_message>
Finished first draft of Methods.
</commit_message>
<xml_diff>
--- a/output/paper/manuscript.docx
+++ b/output/paper/manuscript.docx
@@ -229,6 +229,11 @@
       </w:r>
     </w:p>
     <w:p>
+      <w:r>
+        <w:br w:type="page"/>
+      </w:r>
+    </w:p>
+    <w:p>
       <w:pPr>
         <w:numPr>
           <w:ilvl w:val="0"/>
@@ -547,7 +552,7 @@
     </w:p>
     <w:bookmarkEnd w:id="23"/>
     <w:bookmarkEnd w:id="24"/>
-    <w:bookmarkStart w:id="37" w:name="sec-methods"/>
+    <w:bookmarkStart w:id="35" w:name="sec-methods"/>
     <w:p>
       <w:pPr>
         <w:pStyle w:val="Heading1"/>
@@ -678,13 +683,73 @@
       </w:r>
     </w:p>
     <w:bookmarkEnd w:id="25"/>
-    <w:bookmarkStart w:id="26" w:name="sec-participants"/>
+    <w:bookmarkStart w:id="30" w:name="sec-vars"/>
     <w:p>
       <w:pPr>
         <w:pStyle w:val="Heading2"/>
       </w:pPr>
       <w:r>
-        <w:t xml:space="preserve">Participants</w:t>
+        <w:t xml:space="preserve">Variables</w:t>
+      </w:r>
+    </w:p>
+    <w:bookmarkStart w:id="26" w:name="sec-confounders"/>
+    <w:p>
+      <w:pPr>
+        <w:pStyle w:val="Heading3"/>
+      </w:pPr>
+      <w:r>
+        <w:t xml:space="preserve">Confounders</w:t>
+      </w:r>
+    </w:p>
+    <w:p>
+      <w:pPr>
+        <w:pStyle w:val="FirstParagraph"/>
+      </w:pPr>
+      <w:r>
+        <w:t xml:space="preserve">For each research question, defined by a specific type of exposure and outcome, the minimal set of covariates for inclusion in the analyses was selected on the basis of a directed acyclic graph (DAG) built with DAGitty</w:t>
+      </w:r>
+      <w:hyperlink w:anchor="ref-TextorvanderZanderGilthorpe:2016">
+        <w:r>
+          <w:rPr>
+            <w:rStyle w:val="InternetLink"/>
+            <w:vertAlign w:val="superscript"/>
+          </w:rPr>
+          <w:t xml:space="preserve">9</w:t>
+        </w:r>
+      </w:hyperlink>
+      <w:r>
+        <w:t xml:space="preserve"> </w:t>
+      </w:r>
+      <w:r>
+        <w:t xml:space="preserve">and ggdag</w:t>
+      </w:r>
+      <w:hyperlink w:anchor="ref-Barrett:2023">
+        <w:r>
+          <w:rPr>
+            <w:rStyle w:val="InternetLink"/>
+            <w:vertAlign w:val="superscript"/>
+          </w:rPr>
+          <w:t xml:space="preserve">10</w:t>
+        </w:r>
+      </w:hyperlink>
+      <w:r>
+        <w:t xml:space="preserve">. The sets of covariates were selected to estimate the total effect of the exposure on the outcome. Further, each minimal adjustment set was</w:t>
+      </w:r>
+      <w:r>
+        <w:t xml:space="preserve"> </w:t>
+      </w:r>
+      <w:r>
+        <w:rPr>
+          <w:iCs/>
+          <w:i/>
+        </w:rPr>
+        <w:t xml:space="preserve">augmented</w:t>
+      </w:r>
+      <w:r>
+        <w:t xml:space="preserve"> </w:t>
+      </w:r>
+      <w:r>
+        <w:t xml:space="preserve">with precision covariates, defined as the set of parents variable of the outcome that are not parents of the exposure. The adjustment sets are provided in the Supplementary Material as text files compatible with DAGitty.</w:t>
       </w:r>
     </w:p>
     <w:p>
@@ -696,43 +761,463 @@
         <w:pStyle w:val="Compact"/>
       </w:pPr>
       <w:r>
-        <w:t xml:space="preserve">Cohort study: eligibility criteria, and the sources and methods of selection of participants. Describe methods of follow-up.</w:t>
-      </w:r>
-    </w:p>
-    <w:p>
-      <w:pPr>
-        <w:numPr>
-          <w:ilvl w:val="0"/>
-          <w:numId w:val="1007"/>
-        </w:numPr>
-        <w:pStyle w:val="Compact"/>
-      </w:pPr>
-      <w:r>
-        <w:t xml:space="preserve">Cross-sectional study: give eligibility criteria, and the sources and methods of selection of participants.</w:t>
-      </w:r>
-    </w:p>
-    <w:p>
-      <w:pPr>
-        <w:numPr>
-          <w:ilvl w:val="0"/>
-          <w:numId w:val="1007"/>
-        </w:numPr>
-        <w:pStyle w:val="Compact"/>
-      </w:pPr>
-      <w:r>
-        <w:t xml:space="preserve">Describe informed consent protocols.</w:t>
-      </w:r>
-    </w:p>
-    <w:p>
-      <w:pPr>
-        <w:numPr>
-          <w:ilvl w:val="0"/>
-          <w:numId w:val="1007"/>
-        </w:numPr>
-        <w:pStyle w:val="Compact"/>
-      </w:pPr>
-      <w:r>
-        <w:t xml:space="preserve">Report how and by whom</w:t>
+        <w:t xml:space="preserve">For RQ1 I used creatinine values from HELIX. For RQ3 the ones from the steroids dataset. For RQ2, I included in the model both variables.</w:t>
+      </w:r>
+    </w:p>
+    <w:bookmarkEnd w:id="26"/>
+    <w:bookmarkStart w:id="27" w:name="sec-edcs"/>
+    <w:p>
+      <w:pPr>
+        <w:pStyle w:val="Heading3"/>
+      </w:pPr>
+      <w:r>
+        <w:t xml:space="preserve">Endocrine disrupting chemicals</w:t>
+      </w:r>
+    </w:p>
+    <w:p>
+      <w:pPr>
+        <w:pStyle w:val="FirstParagraph"/>
+      </w:pPr>
+      <w:r>
+        <w:t xml:space="preserve">Children were assessed between December 2013 and February 2016, and included neurological testing and urine collection. Urine samples of the night before and the first morning void on the day of the visit were combined to provide a more reliable exposure assessment. Non-persistent endocrine disruptors (EDCs) assessed in urine samples from children included phthalate metabolites, phenols, and organophosphate (OP) pesticide metabolites. A list of the environmental chemicals determined in urine samples and used for the present study is given in</w:t>
+      </w:r>
+      <w:r>
+        <w:rPr>
+          <w:bCs/>
+          <w:b/>
+        </w:rPr>
+        <w:t xml:space="preserve">?@tbl-info-chems</w:t>
+      </w:r>
+      <w:r>
+        <w:t xml:space="preserve">. The laboratory protocols for the analysis are described elsewhere</w:t>
+      </w:r>
+      <w:hyperlink w:anchor="ref-HaugSakhiCequier:2018">
+        <w:r>
+          <w:rPr>
+            <w:rStyle w:val="InternetLink"/>
+            <w:vertAlign w:val="superscript"/>
+          </w:rPr>
+          <w:t xml:space="preserve">11</w:t>
+        </w:r>
+      </w:hyperlink>
+      <w:r>
+        <w:t xml:space="preserve">.</w:t>
+      </w:r>
+    </w:p>
+    <w:bookmarkEnd w:id="27"/>
+    <w:bookmarkStart w:id="28" w:name="sec-steroids"/>
+    <w:p>
+      <w:pPr>
+        <w:pStyle w:val="Heading3"/>
+      </w:pPr>
+      <w:r>
+        <w:t xml:space="preserve">Corticosteroids</w:t>
+      </w:r>
+    </w:p>
+    <w:p>
+      <w:pPr>
+        <w:pStyle w:val="FirstParagraph"/>
+      </w:pPr>
+      <w:r>
+        <w:t xml:space="preserve">Urine samples of the night before the day of the visit were used to measure levels of the corticosteroids. These included glucocorticosteroids, glucocorticosteroid metabolites, glucocorticosteroid precursors, glucocorticosteroid precursor metabolites, androgens, and androgen metabolites. A list of the corticosteroids determined in urine samples and used for the present study is given in</w:t>
+      </w:r>
+      <w:r>
+        <w:rPr>
+          <w:bCs/>
+          <w:b/>
+        </w:rPr>
+        <w:t xml:space="preserve">?@tbl-info-mets</w:t>
+      </w:r>
+      <w:r>
+        <w:t xml:space="preserve">.</w:t>
+      </w:r>
+    </w:p>
+    <w:p>
+      <w:pPr>
+        <w:pStyle w:val="TextBody"/>
+      </w:pPr>
+      <w:r>
+        <w:t xml:space="preserve">To assess the levels of corticosteroids and their metabolites, LC-MS/MS analysis was applied at the Applied Metabolomics Research Group, IMIM (Hospital del Mar Medical Research Institute). The laboratory protocols for the analysis are described elsewhere</w:t>
+      </w:r>
+      <w:hyperlink w:anchor="ref-MarcosRenauCasals:2014">
+        <w:r>
+          <w:rPr>
+            <w:rStyle w:val="InternetLink"/>
+            <w:vertAlign w:val="superscript"/>
+          </w:rPr>
+          <w:t xml:space="preserve">12</w:t>
+        </w:r>
+      </w:hyperlink>
+      <w:r>
+        <w:rPr>
+          <w:vertAlign w:val="superscript"/>
+        </w:rPr>
+        <w:t xml:space="preserve">,</w:t>
+      </w:r>
+      <w:hyperlink w:anchor="ref-Gomez-GomezPozo:2020">
+        <w:r>
+          <w:rPr>
+            <w:rStyle w:val="InternetLink"/>
+            <w:vertAlign w:val="superscript"/>
+          </w:rPr>
+          <w:t xml:space="preserve">13</w:t>
+        </w:r>
+      </w:hyperlink>
+      <w:r>
+        <w:t xml:space="preserve">. Of the 1,004 urine samples, 980 children were matched to the HELIX subcohort.</w:t>
+      </w:r>
+    </w:p>
+    <w:p>
+      <w:pPr>
+        <w:pStyle w:val="TextBody"/>
+      </w:pPr>
+      <w:r>
+        <w:t xml:space="preserve">Three additional markers, cortisol production, cortisol metabolism, cortisone production, and 11bHSD activity, were computed based on the following: cortisol production as the sum of cortisol and its metabolites (20aDHF, 20bDHF, 5bDHF, 5aTHF, 5bTHF, 6OHF, 5a20acortol, 5a20bcortol, 5b20acortol, 5b20bcortol), cortisol metabolism as the inverse of the ratio between cortisol and its metabolites, cortisone production as the sum of cortisone and its metabolites (20aDHE, 20bDHE, 5aTHE, 5bTHE, 6OHE, 5b20acortolone, b20bcortolone), and 11bHSD activity as the ratio between cortisone production and cortisol production. 11bHSD activity gives a measure of conversion of cortisone to cortisol.</w:t>
+      </w:r>
+    </w:p>
+    <w:bookmarkEnd w:id="28"/>
+    <w:bookmarkStart w:id="29" w:name="sec-neurodevelopment"/>
+    <w:p>
+      <w:pPr>
+        <w:pStyle w:val="Heading3"/>
+      </w:pPr>
+      <w:r>
+        <w:t xml:space="preserve">Neurodevelopment</w:t>
+      </w:r>
+    </w:p>
+    <w:p>
+      <w:pPr>
+        <w:pStyle w:val="FirstParagraph"/>
+      </w:pPr>
+      <w:r>
+        <w:t xml:space="preserve">Neurodevelopmental outcomes were assessed with standardized, non-linguistic, and culturally blind computer tests, including the Attention Network Test (ANT)</w:t>
+      </w:r>
+      <w:hyperlink w:anchor="ref-RuedaFanMcCandliss:2004">
+        <w:r>
+          <w:rPr>
+            <w:rStyle w:val="InternetLink"/>
+            <w:vertAlign w:val="superscript"/>
+          </w:rPr>
+          <w:t xml:space="preserve">14</w:t>
+        </w:r>
+      </w:hyperlink>
+      <w:r>
+        <w:t xml:space="preserve">. Further information can be found in</w:t>
+      </w:r>
+      <w:hyperlink w:anchor="ref-MaitreBontCasas:2018">
+        <w:r>
+          <w:rPr>
+            <w:rStyle w:val="InternetLink"/>
+            <w:vertAlign w:val="superscript"/>
+          </w:rPr>
+          <w:t xml:space="preserve">8</w:t>
+        </w:r>
+      </w:hyperlink>
+      <w:r>
+        <w:t xml:space="preserve">. Briefly, it is a computerized test that provides a measure of efficiency in three different functions of attention: alerting, orienting, and executive attention. The outcome of interest for the present study is the hit reaction time standard error (HRT-SE)</w:t>
+      </w:r>
+      <w:hyperlink w:anchor="ref-SunyerEsnaolaAlvarez-Pedrerol:2015">
+        <w:r>
+          <w:rPr>
+            <w:rStyle w:val="InternetLink"/>
+            <w:vertAlign w:val="superscript"/>
+          </w:rPr>
+          <w:t xml:space="preserve">15</w:t>
+        </w:r>
+      </w:hyperlink>
+      <w:r>
+        <w:t xml:space="preserve">, a measure of response speed consistency throughout the test. A high HRT-SE indicates highly variable reactions, and is considered a measure of inattentiveness.</w:t>
+      </w:r>
+    </w:p>
+    <w:bookmarkEnd w:id="29"/>
+    <w:bookmarkEnd w:id="30"/>
+    <w:bookmarkStart w:id="34" w:name="sec-stat-methods"/>
+    <w:p>
+      <w:pPr>
+        <w:pStyle w:val="Heading2"/>
+      </w:pPr>
+      <w:r>
+        <w:t xml:space="preserve">Statistical methods</w:t>
+      </w:r>
+    </w:p>
+    <w:bookmarkStart w:id="31" w:name="sec-dat-preproc"/>
+    <w:p>
+      <w:pPr>
+        <w:pStyle w:val="Heading3"/>
+      </w:pPr>
+      <w:r>
+        <w:t xml:space="preserve">Data pre-processing</w:t>
+      </w:r>
+    </w:p>
+    <w:p>
+      <w:pPr>
+        <w:pStyle w:val="FirstParagraph"/>
+      </w:pPr>
+      <w:r>
+        <w:t xml:space="preserve">Concentrations of the corticosteroids were classified as quantifiable, below the limit of quantification (LOQ), possible interference or out of range, and not detected. For each metabolite, we computed the fraction of values below the LOQ and not detected, both within each cohort and overall. We proceeded to impute these values using half the value of the corresponding lower limit of quantification (LLOQ), for those metabolites that had less than 20% of missings within each cohort and 10% of missings overall.</w:t>
+      </w:r>
+      <w:r>
+        <w:t xml:space="preserve"> </w:t>
+      </w:r>
+      <w:r>
+        <w:t xml:space="preserve">The remaining missing values were imputed using kNN from the</w:t>
+      </w:r>
+      <w:r>
+        <w:t xml:space="preserve"> </w:t>
+      </w:r>
+      <w:r>
+        <w:rPr>
+          <w:rStyle w:val="VerbatimChar"/>
+        </w:rPr>
+        <w:t xml:space="preserve">VIM</w:t>
+      </w:r>
+      <w:r>
+        <w:t xml:space="preserve"> </w:t>
+      </w:r>
+      <w:r>
+        <w:t xml:space="preserve">R package</w:t>
+      </w:r>
+      <w:hyperlink w:anchor="ref-KowarikTempl:2016">
+        <w:r>
+          <w:rPr>
+            <w:rStyle w:val="InternetLink"/>
+            <w:vertAlign w:val="superscript"/>
+          </w:rPr>
+          <w:t xml:space="preserve">16</w:t>
+        </w:r>
+      </w:hyperlink>
+      <w:r>
+        <w:t xml:space="preserve">, for those metabolites that had less than 40% of remaining missings within each cohort and 30% of remaining missings overall. We used 5 nearest neighbors. Values of cortisol production and cortisone production were expressed in nanograms per millilitre, whereas values of cortisol metabolism and 11bHSD activity were unitless.</w:t>
+      </w:r>
+    </w:p>
+    <w:p>
+      <w:pPr>
+        <w:pStyle w:val="TextBody"/>
+      </w:pPr>
+      <w:r>
+        <w:t xml:space="preserve">Concentrations of the non-persistent EDCs were classified as quantifiable, below the limit of detection (LOD), possible interference or out of range, and not analysed. Concentrations below the LOD were singly imputed using a quantile regression approach for the imputation of left-censored missing data, as implemented in the</w:t>
+      </w:r>
+      <w:r>
+        <w:t xml:space="preserve"> </w:t>
+      </w:r>
+      <w:r>
+        <w:rPr>
+          <w:rStyle w:val="VerbatimChar"/>
+        </w:rPr>
+        <w:t xml:space="preserve">impute.QRILC</w:t>
+      </w:r>
+      <w:r>
+        <w:t xml:space="preserve"> </w:t>
+      </w:r>
+      <w:r>
+        <w:t xml:space="preserve">function from the</w:t>
+      </w:r>
+      <w:r>
+        <w:t xml:space="preserve"> </w:t>
+      </w:r>
+      <w:r>
+        <w:rPr>
+          <w:rStyle w:val="VerbatimChar"/>
+        </w:rPr>
+        <w:t xml:space="preserve">imputeLCMD</w:t>
+      </w:r>
+      <w:r>
+        <w:t xml:space="preserve"> </w:t>
+      </w:r>
+      <w:r>
+        <w:t xml:space="preserve">R package</w:t>
+      </w:r>
+      <w:hyperlink w:anchor="ref-lazar2015imputelcmd">
+        <w:r>
+          <w:rPr>
+            <w:rStyle w:val="InternetLink"/>
+            <w:vertAlign w:val="superscript"/>
+          </w:rPr>
+          <w:t xml:space="preserve">17</w:t>
+        </w:r>
+      </w:hyperlink>
+      <w:r>
+        <w:t xml:space="preserve">. Chemicals with more than 70% of observations below the LOD were not considered in the present study. Remaining missing values were imputed similarly using kNN. Values of the chemicals were expressed in</w:t>
+      </w:r>
+      <w:r>
+        <w:t xml:space="preserve"> </w:t>
+      </w:r>
+      <m:oMath>
+        <m:r>
+          <m:t>μ</m:t>
+        </m:r>
+      </m:oMath>
+      <w:r>
+        <w:t xml:space="preserve">grams per litre.</w:t>
+      </w:r>
+    </w:p>
+    <w:p>
+      <w:pPr>
+        <w:pStyle w:val="TextBody"/>
+      </w:pPr>
+      <w:r>
+        <w:t xml:space="preserve">Missing values in the clinical outcome were imputed similarly using kNN. We further natural log-transformed them to improve model fit, assessed with posterior predictive checks. To do so, replicated data were simulated with the fitted models and compared to the observed data. We used the</w:t>
+      </w:r>
+      <w:r>
+        <w:t xml:space="preserve"> </w:t>
+      </w:r>
+      <w:r>
+        <w:rPr>
+          <w:rStyle w:val="VerbatimChar"/>
+        </w:rPr>
+        <w:t xml:space="preserve">check_predictions</w:t>
+      </w:r>
+      <w:r>
+        <w:t xml:space="preserve"> </w:t>
+      </w:r>
+      <w:r>
+        <w:t xml:space="preserve">function from the</w:t>
+      </w:r>
+      <w:r>
+        <w:t xml:space="preserve"> </w:t>
+      </w:r>
+      <w:r>
+        <w:rPr>
+          <w:rStyle w:val="VerbatimChar"/>
+        </w:rPr>
+        <w:t xml:space="preserve">performance</w:t>
+      </w:r>
+      <w:r>
+        <w:t xml:space="preserve"> </w:t>
+      </w:r>
+      <w:r>
+        <w:t xml:space="preserve">R package using the default arguments</w:t>
+      </w:r>
+      <w:hyperlink w:anchor="ref-LudeckeBen-ShacharPatil:2021">
+        <w:r>
+          <w:rPr>
+            <w:rStyle w:val="InternetLink"/>
+            <w:vertAlign w:val="superscript"/>
+          </w:rPr>
+          <w:t xml:space="preserve">18</w:t>
+        </w:r>
+      </w:hyperlink>
+      <w:r>
+        <w:t xml:space="preserve">. Values of the clinical outcome were expressed in milliseconds (ms).</w:t>
+      </w:r>
+    </w:p>
+    <w:p>
+      <w:pPr>
+        <w:pStyle w:val="TextBody"/>
+      </w:pPr>
+      <w:r>
+        <w:t xml:space="preserve">Missing values in the covariates were imputed similarly using kNN. Categorical covariates were imputed using the</w:t>
+      </w:r>
+      <w:r>
+        <w:t xml:space="preserve"> </w:t>
+      </w:r>
+      <w:r>
+        <w:rPr>
+          <w:rStyle w:val="VerbatimChar"/>
+        </w:rPr>
+        <w:t xml:space="preserve">maxCat</w:t>
+      </w:r>
+      <w:r>
+        <w:t xml:space="preserve"> </w:t>
+      </w:r>
+      <w:r>
+        <w:t xml:space="preserve">function, which chooses the level with the most occurrences. Creatinine values were expressed in grams per litre.</w:t>
+      </w:r>
+    </w:p>
+    <w:bookmarkEnd w:id="31"/>
+    <w:bookmarkStart w:id="32" w:name="sec-weights-est"/>
+    <w:p>
+      <w:pPr>
+        <w:pStyle w:val="Heading3"/>
+      </w:pPr>
+      <w:r>
+        <w:t xml:space="preserve">Estimation of balancing weights</w:t>
+      </w:r>
+    </w:p>
+    <w:p>
+      <w:pPr>
+        <w:pStyle w:val="FirstParagraph"/>
+      </w:pPr>
+      <w:r>
+        <w:t xml:space="preserve">Stabilized balancing weights were estimated using the energy method available in the</w:t>
+      </w:r>
+      <w:r>
+        <w:t xml:space="preserve"> </w:t>
+      </w:r>
+      <w:r>
+        <w:rPr>
+          <w:rStyle w:val="VerbatimChar"/>
+        </w:rPr>
+        <w:t xml:space="preserve">WeightIt</w:t>
+      </w:r>
+      <w:r>
+        <w:t xml:space="preserve"> </w:t>
+      </w:r>
+      <w:r>
+        <w:t xml:space="preserve">R package</w:t>
+      </w:r>
+      <w:hyperlink w:anchor="ref-Greifer:2023">
+        <w:r>
+          <w:rPr>
+            <w:rStyle w:val="InternetLink"/>
+            <w:vertAlign w:val="superscript"/>
+          </w:rPr>
+          <w:t xml:space="preserve">19</w:t>
+        </w:r>
+      </w:hyperlink>
+      <w:r>
+        <w:t xml:space="preserve">. This methods estimates weights by minimizing an energy statistic related to covariate balance</w:t>
+      </w:r>
+      <w:hyperlink w:anchor="ref-HulingGreiferChen:2023">
+        <w:r>
+          <w:rPr>
+            <w:rStyle w:val="InternetLink"/>
+            <w:vertAlign w:val="superscript"/>
+          </w:rPr>
+          <w:t xml:space="preserve">20</w:t>
+        </w:r>
+      </w:hyperlink>
+      <w:r>
+        <w:t xml:space="preserve">, thus avoiding the need to specify a parametric model.</w:t>
+      </w:r>
+      <w:r>
+        <w:t xml:space="preserve"> </w:t>
+      </w:r>
+      <w:r>
+        <w:t xml:space="preserve">Weights below the 0.1 and above the 0.9 quantiles were trimmed. Trimming might lead to decreased covariate balance and potentially change the estimand, but can also decrease the variability of the weights.</w:t>
+      </w:r>
+      <w:r>
+        <w:t xml:space="preserve"> </w:t>
+      </w:r>
+      <w:r>
+        <w:t xml:space="preserve">Covariate balance was assessed using functionalities provided by the</w:t>
+      </w:r>
+      <w:r>
+        <w:t xml:space="preserve"> </w:t>
+      </w:r>
+      <w:r>
+        <w:rPr>
+          <w:rStyle w:val="VerbatimChar"/>
+        </w:rPr>
+        <w:t xml:space="preserve">cobalt</w:t>
+      </w:r>
+      <w:r>
+        <w:t xml:space="preserve"> </w:t>
+      </w:r>
+      <w:r>
+        <w:t xml:space="preserve">R package</w:t>
+      </w:r>
+      <w:hyperlink w:anchor="ref-Greifer:2023a">
+        <w:r>
+          <w:rPr>
+            <w:rStyle w:val="InternetLink"/>
+            <w:vertAlign w:val="superscript"/>
+          </w:rPr>
+          <w:t xml:space="preserve">21</w:t>
+        </w:r>
+      </w:hyperlink>
+      <w:r>
+        <w:t xml:space="preserve">. Specifically, we used</w:t>
       </w:r>
       <w:r>
         <w:t xml:space="preserve"> </w:t>
@@ -742,39 +1227,30 @@
           <w:iCs/>
           <w:i/>
         </w:rPr>
-        <w:t xml:space="preserve">race</w:t>
-      </w:r>
-      <w:r>
-        <w:t xml:space="preserve"> </w:t>
-      </w:r>
-      <w:r>
-        <w:t xml:space="preserve">or</w:t>
-      </w:r>
-      <w:r>
-        <w:t xml:space="preserve"> </w:t>
-      </w:r>
-      <w:r>
-        <w:rPr>
-          <w:iCs/>
-          <w:i/>
-        </w:rPr>
-        <w:t xml:space="preserve">ethnicity</w:t>
-      </w:r>
-      <w:r>
-        <w:t xml:space="preserve"> </w:t>
-      </w:r>
-      <w:r>
-        <w:t xml:space="preserve">was defined, and why this information was included in the study design. Disaggregate race and ethnicity data to the fullest extent possible.</w:t>
-      </w:r>
-    </w:p>
-    <w:bookmarkEnd w:id="26"/>
-    <w:bookmarkStart w:id="31" w:name="sec-vars"/>
-    <w:p>
-      <w:pPr>
-        <w:pStyle w:val="Heading2"/>
-      </w:pPr>
-      <w:r>
-        <w:t xml:space="preserve">Variables</w:t>
+        <w:t xml:space="preserve">Love</w:t>
+      </w:r>
+      <w:r>
+        <w:t xml:space="preserve"> </w:t>
+      </w:r>
+      <w:r>
+        <w:t xml:space="preserve">plots to visualize covariate balance before and after adjusting.</w:t>
+      </w:r>
+    </w:p>
+    <w:bookmarkEnd w:id="32"/>
+    <w:bookmarkStart w:id="33" w:name="sec-gcomp"/>
+    <w:p>
+      <w:pPr>
+        <w:pStyle w:val="Heading3"/>
+      </w:pPr>
+      <w:r>
+        <w:t xml:space="preserve">G-computation</w:t>
+      </w:r>
+    </w:p>
+    <w:p>
+      <w:r>
+        <w:pict>
+          <v:rect style="width:0;height:1.5pt" o:hralign="center" o:hrstd="t" o:hr="t"/>
+        </w:pict>
       </w:r>
     </w:p>
     <w:p>
@@ -785,7 +1261,7 @@
         </w:numPr>
       </w:pPr>
       <w:r>
-        <w:t xml:space="preserve">Clearly define all outcomes, exposures, predictors, potential confounders, and effect modifiers.</w:t>
+        <w:t xml:space="preserve">In RQ2, I included the logarithm of the denominator in the RHS. In RQ3, I used the logarithm of the ratio in the RHS.</w:t>
       </w:r>
     </w:p>
     <w:p>
@@ -796,30 +1272,7 @@
         </w:numPr>
       </w:pPr>
       <w:r>
-        <w:t xml:space="preserve">Explain the rationale for treating race as an exposure, confounder, effect modifier, or other type of variable in analyses.</w:t>
-      </w:r>
-    </w:p>
-    <w:p>
-      <w:pPr>
-        <w:numPr>
-          <w:ilvl w:val="0"/>
-          <w:numId w:val="1008"/>
-        </w:numPr>
-      </w:pPr>
-      <w:r>
-        <w:t xml:space="preserve">Units (in</w:t>
-      </w:r>
-      <w:r>
-        <w:t xml:space="preserve"> </w:t>
-      </w:r>
-      <w:r>
-        <w:rPr>
-          <w:rStyle w:val="VerbatimChar"/>
-        </w:rPr>
-        <w:t xml:space="preserve">log</w:t>
-      </w:r>
-      <w:r>
-        <w:t xml:space="preserve">):</w:t>
+        <w:t xml:space="preserve">Describe all statistical methods with assumptions.</w:t>
       </w:r>
     </w:p>
     <w:p>
@@ -831,28 +1284,7 @@
         <w:pStyle w:val="Compact"/>
       </w:pPr>
       <w:r>
-        <w:rPr>
-          <w:rStyle w:val="VerbatimChar"/>
-        </w:rPr>
-        <w:t xml:space="preserve">hitrtse</w:t>
-      </w:r>
-      <w:r>
-        <w:t xml:space="preserve"> </w:t>
-      </w:r>
-      <w:r>
-        <w:t xml:space="preserve">in</w:t>
-      </w:r>
-      <w:r>
-        <w:t xml:space="preserve"> </w:t>
-      </w:r>
-      <w:r>
-        <w:rPr>
-          <w:rStyle w:val="VerbatimChar"/>
-        </w:rPr>
-        <w:t xml:space="preserve">ms</w:t>
-      </w:r>
-      <w:r>
-        <w:t xml:space="preserve">.</w:t>
+        <w:t xml:space="preserve">Description of outcome model, estimand.</w:t>
       </w:r>
     </w:p>
     <w:p>
@@ -864,19 +1296,7 @@
         <w:pStyle w:val="Compact"/>
       </w:pPr>
       <w:r>
-        <w:t xml:space="preserve">EDCs in</w:t>
-      </w:r>
-      <w:r>
-        <w:t xml:space="preserve"> </w:t>
-      </w:r>
-      <w:r>
-        <w:rPr>
-          <w:rStyle w:val="VerbatimChar"/>
-        </w:rPr>
-        <w:t xml:space="preserve">microg/L</w:t>
-      </w:r>
-      <w:r>
-        <w:t xml:space="preserve">.</w:t>
+        <w:t xml:space="preserve">Description of method used to estimate effects (e.g., g-computation).</w:t>
       </w:r>
     </w:p>
     <w:p>
@@ -888,52 +1308,61 @@
         <w:pStyle w:val="Compact"/>
       </w:pPr>
       <w:r>
-        <w:t xml:space="preserve">Cortisol production and cortisone production in</w:t>
-      </w:r>
-      <w:r>
-        <w:t xml:space="preserve"> </w:t>
-      </w:r>
-      <w:r>
-        <w:rPr>
-          <w:rStyle w:val="VerbatimChar"/>
-        </w:rPr>
-        <w:t xml:space="preserve">ng/mL</w:t>
-      </w:r>
-      <w:r>
-        <w:t xml:space="preserve">.</w:t>
+        <w:t xml:space="preserve">Description of method used for SE and CI.</w:t>
       </w:r>
     </w:p>
     <w:p>
       <w:pPr>
         <w:numPr>
-          <w:ilvl w:val="1"/>
-          <w:numId w:val="1009"/>
+          <w:ilvl w:val="0"/>
+          <w:numId w:val="1008"/>
         </w:numPr>
-        <w:pStyle w:val="Compact"/>
-      </w:pPr>
-      <w:r>
-        <w:t xml:space="preserve">Cortisol metabolism and 11bHSD in</w:t>
-      </w:r>
-      <w:r>
-        <w:t xml:space="preserve"> </w:t>
-      </w:r>
-      <w:r>
-        <w:rPr>
-          <w:rStyle w:val="VerbatimChar"/>
-        </w:rPr>
-        <w:t xml:space="preserve">NA</w:t>
-      </w:r>
-      <w:r>
-        <w:t xml:space="preserve">.</w:t>
-      </w:r>
-    </w:p>
-    <w:bookmarkStart w:id="27" w:name="sec-confounders"/>
-    <w:p>
-      <w:pPr>
-        <w:pStyle w:val="Heading3"/>
-      </w:pPr>
-      <w:r>
-        <w:t xml:space="preserve">Confounders</w:t>
+      </w:pPr>
+      <w:r>
+        <w:t xml:space="preserve">Describe any methods used to examine subgroups and interactions (sub-group analysis or moderation analysis or analysis of effect-modification).</w:t>
+      </w:r>
+    </w:p>
+    <w:p>
+      <w:pPr>
+        <w:numPr>
+          <w:ilvl w:val="0"/>
+          <w:numId w:val="1008"/>
+        </w:numPr>
+      </w:pPr>
+      <w:r>
+        <w:t xml:space="preserve">Describe any sensitivity analyses.</w:t>
+      </w:r>
+    </w:p>
+    <w:p>
+      <w:pPr>
+        <w:numPr>
+          <w:ilvl w:val="0"/>
+          <w:numId w:val="1008"/>
+        </w:numPr>
+      </w:pPr>
+      <w:r>
+        <w:t xml:space="preserve">Names and version numbers for the used software packages, including non-data arguments if deviating from the default ones.</w:t>
+      </w:r>
+    </w:p>
+    <w:bookmarkEnd w:id="33"/>
+    <w:bookmarkEnd w:id="34"/>
+    <w:bookmarkEnd w:id="35"/>
+    <w:bookmarkStart w:id="42" w:name="sec-res"/>
+    <w:p>
+      <w:pPr>
+        <w:pStyle w:val="Heading1"/>
+      </w:pPr>
+      <w:r>
+        <w:t xml:space="preserve">Results</w:t>
+      </w:r>
+    </w:p>
+    <w:bookmarkStart w:id="36" w:name="sec-res-participants"/>
+    <w:p>
+      <w:pPr>
+        <w:pStyle w:val="Heading2"/>
+      </w:pPr>
+      <w:r>
+        <w:t xml:space="preserve">Participants</w:t>
       </w:r>
     </w:p>
     <w:p>
@@ -945,48 +1374,37 @@
         <w:pStyle w:val="Compact"/>
       </w:pPr>
       <w:r>
-        <w:t xml:space="preserve">For RQ1 I used creatinine values from HELIX. For RQ3 the ones from the steroids dataset. For RQ2, I included in the model both variables.</w:t>
-      </w:r>
-    </w:p>
-    <w:bookmarkEnd w:id="27"/>
-    <w:bookmarkStart w:id="28" w:name="sec-edcs"/>
-    <w:p>
-      <w:pPr>
-        <w:pStyle w:val="Heading3"/>
-      </w:pPr>
-      <w:r>
-        <w:t xml:space="preserve">Endocrine disrupting chemicals</w:t>
-      </w:r>
-    </w:p>
-    <w:bookmarkEnd w:id="28"/>
-    <w:bookmarkStart w:id="29" w:name="sec-steroids"/>
-    <w:p>
-      <w:pPr>
-        <w:pStyle w:val="Heading3"/>
-      </w:pPr>
-      <w:r>
-        <w:t xml:space="preserve">Corticosteroids</w:t>
-      </w:r>
-    </w:p>
-    <w:bookmarkEnd w:id="29"/>
-    <w:bookmarkStart w:id="30" w:name="sec-neurodevelopment"/>
-    <w:p>
-      <w:pPr>
-        <w:pStyle w:val="Heading3"/>
-      </w:pPr>
-      <w:r>
-        <w:t xml:space="preserve">Neurodevelopment</w:t>
-      </w:r>
-    </w:p>
-    <w:bookmarkEnd w:id="30"/>
-    <w:bookmarkEnd w:id="31"/>
-    <w:bookmarkStart w:id="32" w:name="sec-dat-sources"/>
+        <w:t xml:space="preserve">Give reasons for non-participation at each stage.</w:t>
+      </w:r>
+    </w:p>
+    <w:bookmarkEnd w:id="36"/>
+    <w:bookmarkStart w:id="37" w:name="sec-res-pop-desc"/>
     <w:p>
       <w:pPr>
         <w:pStyle w:val="Heading2"/>
       </w:pPr>
       <w:r>
-        <w:t xml:space="preserve">Data sources and measurement</w:t>
+        <w:t xml:space="preserve">Descriptive data</w:t>
+      </w:r>
+    </w:p>
+    <w:bookmarkEnd w:id="37"/>
+    <w:bookmarkStart w:id="38" w:name="sec-res-out-desc"/>
+    <w:p>
+      <w:pPr>
+        <w:pStyle w:val="Heading2"/>
+      </w:pPr>
+      <w:r>
+        <w:t xml:space="preserve">Outcome data</w:t>
+      </w:r>
+    </w:p>
+    <w:bookmarkEnd w:id="38"/>
+    <w:bookmarkStart w:id="40" w:name="sec-res-main"/>
+    <w:p>
+      <w:pPr>
+        <w:pStyle w:val="Heading2"/>
+      </w:pPr>
+      <w:r>
+        <w:t xml:space="preserve">Main results</w:t>
       </w:r>
     </w:p>
     <w:p>
@@ -998,402 +1416,95 @@
         <w:pStyle w:val="Compact"/>
       </w:pPr>
       <w:r>
-        <w:t xml:space="preserve">For each variable of interest, give sources of data and details of methods of assessment (measurement).</w:t>
-      </w:r>
-    </w:p>
-    <w:bookmarkEnd w:id="32"/>
-    <w:bookmarkStart w:id="33" w:name="sec-bias"/>
-    <w:p>
-      <w:pPr>
-        <w:pStyle w:val="Heading2"/>
-      </w:pPr>
-      <w:r>
-        <w:t xml:space="preserve">Bias</w:t>
+        <w:t xml:space="preserve">All results on which study conclusions or inferences are based, including null findings and results of secondary or sensitivity analyses, must be reported. Use of sub-headings that describe the nature of the results (but no declarative statements).</w:t>
       </w:r>
     </w:p>
     <w:p>
       <w:pPr>
         <w:numPr>
-          <w:ilvl w:val="0"/>
+          <w:ilvl w:val="1"/>
           <w:numId w:val="1012"/>
         </w:numPr>
         <w:pStyle w:val="Compact"/>
       </w:pPr>
       <w:r>
-        <w:t xml:space="preserve">Describe any efforts to address potential sources of bias.</w:t>
-      </w:r>
-    </w:p>
-    <w:bookmarkEnd w:id="33"/>
-    <w:bookmarkStart w:id="34" w:name="sec-size"/>
-    <w:p>
-      <w:pPr>
-        <w:pStyle w:val="Heading2"/>
-      </w:pPr>
-      <w:r>
-        <w:t xml:space="preserve">Study size</w:t>
+        <w:t xml:space="preserve">Provide a clear and concise description of all findings without extrapolating beyond the study results.</w:t>
+      </w:r>
+    </w:p>
+    <w:p>
+      <w:pPr>
+        <w:numPr>
+          <w:ilvl w:val="1"/>
+          <w:numId w:val="1012"/>
+        </w:numPr>
+        <w:pStyle w:val="Compact"/>
+      </w:pPr>
+      <w:r>
+        <w:t xml:space="preserve">Do not limit results to those</w:t>
+      </w:r>
+      <w:r>
+        <w:t xml:space="preserve"> </w:t>
+      </w:r>
+      <w:r>
+        <w:rPr>
+          <w:iCs/>
+          <w:i/>
+        </w:rPr>
+        <w:t xml:space="preserve">statistically significant</w:t>
+      </w:r>
+      <w:r>
+        <w:t xml:space="preserve"> </w:t>
+      </w:r>
+      <w:r>
+        <w:t xml:space="preserve">or that support the study hypotheses. Avoid using statistical significance testing as the sole or primary criterion for interpreting the obtained results. If significance testing or</w:t>
+      </w:r>
+      <w:r>
+        <w:t xml:space="preserve"> </w:t>
+      </w:r>
+      <w:r>
+        <w:rPr>
+          <w:iCs/>
+          <w:i/>
+        </w:rPr>
+        <w:t xml:space="preserve">p</w:t>
+      </w:r>
+      <w:r>
+        <w:t xml:space="preserve">-values are used, report numeric</w:t>
+      </w:r>
+      <w:r>
+        <w:t xml:space="preserve"> </w:t>
+      </w:r>
+      <w:r>
+        <w:rPr>
+          <w:iCs/>
+          <w:i/>
+        </w:rPr>
+        <w:t xml:space="preserve">p</w:t>
+      </w:r>
+      <w:r>
+        <w:t xml:space="preserve">-values, rounded to 1-2 digits, for all results. Use an uppercase italic letter</w:t>
+      </w:r>
+      <w:r>
+        <w:t xml:space="preserve"> </w:t>
+      </w:r>
+      <w:r>
+        <w:t xml:space="preserve">“</w:t>
+      </w:r>
+      <w:r>
+        <w:t xml:space="preserve">P</w:t>
+      </w:r>
+      <w:r>
+        <w:t xml:space="preserve">”</w:t>
+      </w:r>
+      <w:r>
+        <w:t xml:space="preserve">, and the values should not be bolded. Indicate whether are 1- or 2-sided.</w:t>
       </w:r>
     </w:p>
     <w:p>
       <w:pPr>
         <w:numPr>
           <w:ilvl w:val="0"/>
-          <w:numId w:val="1013"/>
-        </w:numPr>
-        <w:pStyle w:val="Compact"/>
-      </w:pPr>
-      <w:r>
-        <w:t xml:space="preserve">Explain how the study size was arrived at.</w:t>
-      </w:r>
-    </w:p>
-    <w:bookmarkEnd w:id="34"/>
-    <w:bookmarkStart w:id="35" w:name="sec-quant-vars"/>
-    <w:p>
-      <w:pPr>
-        <w:pStyle w:val="Heading2"/>
-      </w:pPr>
-      <w:r>
-        <w:t xml:space="preserve">Quantitative variables</w:t>
-      </w:r>
-    </w:p>
-    <w:p>
-      <w:pPr>
-        <w:numPr>
-          <w:ilvl w:val="0"/>
-          <w:numId w:val="1014"/>
-        </w:numPr>
-        <w:pStyle w:val="Compact"/>
-      </w:pPr>
-      <w:r>
-        <w:t xml:space="preserve">Explain how quantitative variables were handled in the analyses. If applicable, describe which groupings were chosen and why.</w:t>
-      </w:r>
-    </w:p>
-    <w:bookmarkEnd w:id="35"/>
-    <w:bookmarkStart w:id="36" w:name="sec-stat-methods"/>
-    <w:p>
-      <w:pPr>
-        <w:pStyle w:val="Heading2"/>
-      </w:pPr>
-      <w:r>
-        <w:t xml:space="preserve">Statistical methods</w:t>
-      </w:r>
-    </w:p>
-    <w:p>
-      <w:pPr>
-        <w:numPr>
-          <w:ilvl w:val="0"/>
-          <w:numId w:val="1015"/>
-        </w:numPr>
-      </w:pPr>
-      <w:r>
-        <w:t xml:space="preserve">In RQ2, I included the logarithm of the denominator in the RHS. In RQ3, I used the logarithm of the ratio in the RHS.</w:t>
-      </w:r>
-    </w:p>
-    <w:p>
-      <w:pPr>
-        <w:numPr>
-          <w:ilvl w:val="0"/>
-          <w:numId w:val="1015"/>
-        </w:numPr>
-      </w:pPr>
-      <w:r>
-        <w:t xml:space="preserve">Methods for selecting potential confounders (provide DAGs).</w:t>
-      </w:r>
-    </w:p>
-    <w:p>
-      <w:pPr>
-        <w:numPr>
-          <w:ilvl w:val="0"/>
-          <w:numId w:val="1015"/>
-        </w:numPr>
-      </w:pPr>
-      <w:r>
-        <w:t xml:space="preserve">Whenever possible, mathematical equations should be written on a single line. For multiplication, use a times sign.</w:t>
-      </w:r>
-    </w:p>
-    <w:p>
-      <w:pPr>
-        <w:numPr>
-          <w:ilvl w:val="0"/>
-          <w:numId w:val="1015"/>
-        </w:numPr>
-      </w:pPr>
-      <w:r>
-        <w:t xml:space="preserve">Describe all statistical methods with assumptions, including those used to control for confounding.</w:t>
-      </w:r>
-    </w:p>
-    <w:p>
-      <w:pPr>
-        <w:numPr>
-          <w:ilvl w:val="1"/>
-          <w:numId w:val="1016"/>
-        </w:numPr>
-        <w:pStyle w:val="Compact"/>
-      </w:pPr>
-      <w:r>
-        <w:t xml:space="preserve">Description of outcome model, weighting method, estimand, and balance assessment.</w:t>
-      </w:r>
-    </w:p>
-    <w:p>
-      <w:pPr>
-        <w:numPr>
-          <w:ilvl w:val="1"/>
-          <w:numId w:val="1016"/>
-        </w:numPr>
-        <w:pStyle w:val="Compact"/>
-      </w:pPr>
-      <w:r>
-        <w:t xml:space="preserve">Description of method used to estimate effects (e.g., g-computation).</w:t>
-      </w:r>
-    </w:p>
-    <w:p>
-      <w:pPr>
-        <w:numPr>
-          <w:ilvl w:val="1"/>
-          <w:numId w:val="1016"/>
-        </w:numPr>
-        <w:pStyle w:val="Compact"/>
-      </w:pPr>
-      <w:r>
-        <w:t xml:space="preserve">Description of method used for SE and CI.</w:t>
-      </w:r>
-    </w:p>
-    <w:p>
-      <w:pPr>
-        <w:numPr>
-          <w:ilvl w:val="0"/>
-          <w:numId w:val="1015"/>
-        </w:numPr>
-      </w:pPr>
-      <w:r>
-        <w:t xml:space="preserve">Describe any methods used to examine subgroups and interactions (sub-group analysis or moderation analysis or analysis of effect-modification).</w:t>
-      </w:r>
-    </w:p>
-    <w:p>
-      <w:pPr>
-        <w:numPr>
-          <w:ilvl w:val="0"/>
-          <w:numId w:val="1015"/>
-        </w:numPr>
-      </w:pPr>
-      <w:r>
-        <w:t xml:space="preserve">Explain how missing data were addressed.</w:t>
-      </w:r>
-    </w:p>
-    <w:p>
-      <w:pPr>
-        <w:numPr>
-          <w:ilvl w:val="0"/>
-          <w:numId w:val="1015"/>
-        </w:numPr>
-      </w:pPr>
-      <w:r>
-        <w:t xml:space="preserve">Cohort study: explain how loss to follow-up was addressed.</w:t>
-      </w:r>
-    </w:p>
-    <w:p>
-      <w:pPr>
-        <w:numPr>
-          <w:ilvl w:val="0"/>
-          <w:numId w:val="1015"/>
-        </w:numPr>
-      </w:pPr>
-      <w:r>
-        <w:t xml:space="preserve">Cross-sectional study: describe analytical methods taking account of sampling strategy.</w:t>
-      </w:r>
-    </w:p>
-    <w:p>
-      <w:pPr>
-        <w:numPr>
-          <w:ilvl w:val="0"/>
-          <w:numId w:val="1015"/>
-        </w:numPr>
-      </w:pPr>
-      <w:r>
-        <w:t xml:space="preserve">Describe any sensitivity analyses.</w:t>
-      </w:r>
-    </w:p>
-    <w:p>
-      <w:pPr>
-        <w:numPr>
-          <w:ilvl w:val="0"/>
-          <w:numId w:val="1015"/>
-        </w:numPr>
-      </w:pPr>
-      <w:r>
-        <w:t xml:space="preserve">When referring to previous publications for methods’ details, include a brief description of the approach, key assumptions and limitations, and any deviation.</w:t>
-      </w:r>
-    </w:p>
-    <w:p>
-      <w:pPr>
-        <w:numPr>
-          <w:ilvl w:val="0"/>
-          <w:numId w:val="1015"/>
-        </w:numPr>
-      </w:pPr>
-      <w:r>
-        <w:t xml:space="preserve">Names and version numbers for the used software packages, including non-data arguments if deviating from the default ones.</w:t>
-      </w:r>
-    </w:p>
-    <w:bookmarkEnd w:id="36"/>
-    <w:bookmarkEnd w:id="37"/>
-    <w:bookmarkStart w:id="44" w:name="sec-res"/>
-    <w:p>
-      <w:pPr>
-        <w:pStyle w:val="Heading1"/>
-      </w:pPr>
-      <w:r>
-        <w:t xml:space="preserve">Results</w:t>
-      </w:r>
-    </w:p>
-    <w:bookmarkStart w:id="38" w:name="sec-res-participants"/>
-    <w:p>
-      <w:pPr>
-        <w:pStyle w:val="Heading2"/>
-      </w:pPr>
-      <w:r>
-        <w:t xml:space="preserve">Participants</w:t>
-      </w:r>
-    </w:p>
-    <w:p>
-      <w:pPr>
-        <w:numPr>
-          <w:ilvl w:val="0"/>
-          <w:numId w:val="1017"/>
-        </w:numPr>
-        <w:pStyle w:val="Compact"/>
-      </w:pPr>
-      <w:r>
-        <w:t xml:space="preserve">Give reasons for non-participation at each stage.</w:t>
-      </w:r>
-    </w:p>
-    <w:bookmarkEnd w:id="38"/>
-    <w:bookmarkStart w:id="39" w:name="sec-res-pop-desc"/>
-    <w:p>
-      <w:pPr>
-        <w:pStyle w:val="Heading2"/>
-      </w:pPr>
-      <w:r>
-        <w:t xml:space="preserve">Descriptive data</w:t>
-      </w:r>
-    </w:p>
-    <w:bookmarkEnd w:id="39"/>
-    <w:bookmarkStart w:id="40" w:name="sec-res-out-desc"/>
-    <w:p>
-      <w:pPr>
-        <w:pStyle w:val="Heading2"/>
-      </w:pPr>
-      <w:r>
-        <w:t xml:space="preserve">Outcome data</w:t>
-      </w:r>
-    </w:p>
-    <w:bookmarkEnd w:id="40"/>
-    <w:bookmarkStart w:id="42" w:name="sec-res-main"/>
-    <w:p>
-      <w:pPr>
-        <w:pStyle w:val="Heading2"/>
-      </w:pPr>
-      <w:r>
-        <w:t xml:space="preserve">Main results</w:t>
-      </w:r>
-    </w:p>
-    <w:p>
-      <w:pPr>
-        <w:numPr>
-          <w:ilvl w:val="0"/>
-          <w:numId w:val="1018"/>
-        </w:numPr>
-        <w:pStyle w:val="Compact"/>
-      </w:pPr>
-      <w:r>
-        <w:t xml:space="preserve">All results on which study conclusions or inferences are based, including null findings and results of secondary or sensitivity analyses, must be reported. Use of sub-headings that describe the nature of the results (but no declarative statements).</w:t>
-      </w:r>
-    </w:p>
-    <w:p>
-      <w:pPr>
-        <w:numPr>
-          <w:ilvl w:val="1"/>
-          <w:numId w:val="1019"/>
-        </w:numPr>
-        <w:pStyle w:val="Compact"/>
-      </w:pPr>
-      <w:r>
-        <w:t xml:space="preserve">Provide a clear and concise description of all findings without extrapolating beyond the study results.</w:t>
-      </w:r>
-    </w:p>
-    <w:p>
-      <w:pPr>
-        <w:numPr>
-          <w:ilvl w:val="1"/>
-          <w:numId w:val="1019"/>
-        </w:numPr>
-        <w:pStyle w:val="Compact"/>
-      </w:pPr>
-      <w:r>
-        <w:t xml:space="preserve">Do not limit results to those</w:t>
-      </w:r>
-      <w:r>
-        <w:t xml:space="preserve"> </w:t>
-      </w:r>
-      <w:r>
-        <w:rPr>
-          <w:iCs/>
-          <w:i/>
-        </w:rPr>
-        <w:t xml:space="preserve">statistically significant</w:t>
-      </w:r>
-      <w:r>
-        <w:t xml:space="preserve"> </w:t>
-      </w:r>
-      <w:r>
-        <w:t xml:space="preserve">or that support the study hypotheses. Avoid using statistical significance testing as the sole or primary criterion for interpreting the obtained results. If significance testing or</w:t>
-      </w:r>
-      <w:r>
-        <w:t xml:space="preserve"> </w:t>
-      </w:r>
-      <w:r>
-        <w:rPr>
-          <w:iCs/>
-          <w:i/>
-        </w:rPr>
-        <w:t xml:space="preserve">p</w:t>
-      </w:r>
-      <w:r>
-        <w:t xml:space="preserve">-values are used, report numeric</w:t>
-      </w:r>
-      <w:r>
-        <w:t xml:space="preserve"> </w:t>
-      </w:r>
-      <w:r>
-        <w:rPr>
-          <w:iCs/>
-          <w:i/>
-        </w:rPr>
-        <w:t xml:space="preserve">p</w:t>
-      </w:r>
-      <w:r>
-        <w:t xml:space="preserve">-values, rounded to 1-2 digits, for all results. Use an uppercase italic letter</w:t>
-      </w:r>
-      <w:r>
-        <w:t xml:space="preserve"> </w:t>
-      </w:r>
-      <w:r>
-        <w:t xml:space="preserve">“</w:t>
-      </w:r>
-      <w:r>
-        <w:t xml:space="preserve">P</w:t>
-      </w:r>
-      <w:r>
-        <w:t xml:space="preserve">”</w:t>
-      </w:r>
-      <w:r>
-        <w:t xml:space="preserve">, and the values should not be bolded. Indicate whether are 1- or 2-sided.</w:t>
-      </w:r>
-    </w:p>
-    <w:p>
-      <w:pPr>
-        <w:numPr>
-          <w:ilvl w:val="0"/>
-          <w:numId w:val="1018"/>
+          <w:numId w:val="1011"/>
         </w:numPr>
         <w:pStyle w:val="Compact"/>
       </w:pPr>
@@ -1425,11 +1536,11 @@
       <w:pPr>
         <w:numPr>
           <w:ilvl w:val="1"/>
-          <w:numId w:val="1020"/>
+          <w:numId w:val="1013"/>
         </w:numPr>
         <w:pStyle w:val="Compact"/>
       </w:pPr>
-      <w:hyperlink r:id="rId41">
+      <w:hyperlink r:id="rId39">
         <w:r>
           <w:rPr>
             <w:rStyle w:val="VerbatimChar"/>
@@ -1457,22 +1568,342 @@
       <w:pPr>
         <w:numPr>
           <w:ilvl w:val="0"/>
+          <w:numId w:val="1011"/>
+        </w:numPr>
+        <w:pStyle w:val="Compact"/>
+      </w:pPr>
+      <w:r>
+        <w:t xml:space="preserve">Report category boundaries when continuous variables were categorized.</w:t>
+      </w:r>
+    </w:p>
+    <w:bookmarkEnd w:id="40"/>
+    <w:bookmarkStart w:id="41" w:name="sec-res-other"/>
+    <w:p>
+      <w:pPr>
+        <w:pStyle w:val="Heading2"/>
+      </w:pPr>
+      <w:r>
+        <w:t xml:space="preserve">Other analyses</w:t>
+      </w:r>
+    </w:p>
+    <w:p>
+      <w:pPr>
+        <w:numPr>
+          <w:ilvl w:val="0"/>
+          <w:numId w:val="1014"/>
+        </w:numPr>
+        <w:pStyle w:val="Compact"/>
+      </w:pPr>
+      <w:r>
+        <w:t xml:space="preserve">Report other analyses done (e.g., analyses of subgroups and interactions, and sensitivity analyses).</w:t>
+      </w:r>
+    </w:p>
+    <w:bookmarkEnd w:id="41"/>
+    <w:bookmarkEnd w:id="42"/>
+    <w:bookmarkStart w:id="48" w:name="sec-discussion"/>
+    <w:p>
+      <w:pPr>
+        <w:pStyle w:val="Heading1"/>
+      </w:pPr>
+      <w:r>
+        <w:t xml:space="preserve">Discussion</w:t>
+      </w:r>
+    </w:p>
+    <w:bookmarkStart w:id="44" w:name="sec-disc-res-key"/>
+    <w:p>
+      <w:pPr>
+        <w:pStyle w:val="Heading2"/>
+      </w:pPr>
+      <w:r>
+        <w:t xml:space="preserve">Key results</w:t>
+      </w:r>
+    </w:p>
+    <w:p>
+      <w:pPr>
+        <w:numPr>
+          <w:ilvl w:val="0"/>
+          <w:numId w:val="1015"/>
+        </w:numPr>
+        <w:pStyle w:val="Compact"/>
+      </w:pPr>
+      <w:r>
+        <w:t xml:space="preserve">Summarise key results with reference to study objectives.</w:t>
+      </w:r>
+    </w:p>
+    <w:p>
+      <w:pPr>
+        <w:numPr>
+          <w:ilvl w:val="0"/>
+          <w:numId w:val="1015"/>
+        </w:numPr>
+        <w:pStyle w:val="Compact"/>
+      </w:pPr>
+      <w:r>
+        <w:t xml:space="preserve">Provide a review of the relevant literature to put the study findings into context.</w:t>
+      </w:r>
+    </w:p>
+    <w:p>
+      <w:pPr>
+        <w:numPr>
+          <w:ilvl w:val="1"/>
+          <w:numId w:val="1016"/>
+        </w:numPr>
+        <w:pStyle w:val="Compact"/>
+      </w:pPr>
+      <w:r>
+        <w:t xml:space="preserve">It should be complete and balanced, including inconsistent results.</w:t>
+      </w:r>
+    </w:p>
+    <w:p>
+      <w:pPr>
+        <w:numPr>
+          <w:ilvl w:val="1"/>
+          <w:numId w:val="1016"/>
+        </w:numPr>
+        <w:pStyle w:val="Compact"/>
+      </w:pPr>
+      <w:r>
+        <w:t xml:space="preserve">It should include, for each source, sufficient details: study design, sample size, population, specific exposures and outcomes.</w:t>
+      </w:r>
+    </w:p>
+    <w:bookmarkStart w:id="43" w:name="what-does-the-literature-say"/>
+    <w:p>
+      <w:pPr>
+        <w:pStyle w:val="Heading3"/>
+      </w:pPr>
+      <w:r>
+        <w:t xml:space="preserve">What does the literature say?</w:t>
+      </w:r>
+    </w:p>
+    <w:p>
+      <w:pPr>
+        <w:numPr>
+          <w:ilvl w:val="0"/>
+          <w:numId w:val="1017"/>
+        </w:numPr>
+        <w:pStyle w:val="Compact"/>
+      </w:pPr>
+      <w:r>
+        <w:t xml:space="preserve">EDCs and neurodevelopment (ANT).</w:t>
+      </w:r>
+    </w:p>
+    <w:p>
+      <w:pPr>
+        <w:numPr>
+          <w:ilvl w:val="0"/>
+          <w:numId w:val="1017"/>
+        </w:numPr>
+        <w:pStyle w:val="Compact"/>
+      </w:pPr>
+      <w:r>
+        <w:t xml:space="preserve">EDCs and corticosteroids.</w:t>
+      </w:r>
+    </w:p>
+    <w:p>
+      <w:pPr>
+        <w:numPr>
+          <w:ilvl w:val="0"/>
+          <w:numId w:val="1017"/>
+        </w:numPr>
+        <w:pStyle w:val="Compact"/>
+      </w:pPr>
+      <w:r>
+        <w:t xml:space="preserve">Corticosteroids and neurodevelopment (ANT).</w:t>
+      </w:r>
+    </w:p>
+    <w:bookmarkEnd w:id="43"/>
+    <w:bookmarkEnd w:id="44"/>
+    <w:bookmarkStart w:id="45" w:name="sec-limitations"/>
+    <w:p>
+      <w:pPr>
+        <w:pStyle w:val="Heading2"/>
+      </w:pPr>
+      <w:r>
+        <w:t xml:space="preserve">Limitations</w:t>
+      </w:r>
+    </w:p>
+    <w:p>
+      <w:pPr>
+        <w:numPr>
+          <w:ilvl w:val="0"/>
           <w:numId w:val="1018"/>
         </w:numPr>
         <w:pStyle w:val="Compact"/>
       </w:pPr>
       <w:r>
-        <w:t xml:space="preserve">Report category boundaries when continuous variables were categorized.</w:t>
-      </w:r>
-    </w:p>
-    <w:bookmarkEnd w:id="42"/>
-    <w:bookmarkStart w:id="43" w:name="sec-res-other"/>
+        <w:t xml:space="preserve">Discuss limitations of the study, taking into account sources of potential bias or imprecision.</w:t>
+      </w:r>
+    </w:p>
+    <w:p>
+      <w:pPr>
+        <w:numPr>
+          <w:ilvl w:val="0"/>
+          <w:numId w:val="1018"/>
+        </w:numPr>
+        <w:pStyle w:val="Compact"/>
+      </w:pPr>
+      <w:r>
+        <w:t xml:space="preserve">Discuss both direction and magnitude of any potential bias.</w:t>
+      </w:r>
+    </w:p>
+    <w:p>
+      <w:pPr>
+        <w:pStyle w:val="FirstParagraph"/>
+      </w:pPr>
+      <w:r>
+        <w:t xml:space="preserve">Some limitations:</w:t>
+      </w:r>
+    </w:p>
+    <w:p>
+      <w:pPr>
+        <w:numPr>
+          <w:ilvl w:val="0"/>
+          <w:numId w:val="1019"/>
+        </w:numPr>
+        <w:pStyle w:val="Compact"/>
+      </w:pPr>
+      <w:r>
+        <w:t xml:space="preserve">Cross-sectional study.</w:t>
+      </w:r>
+    </w:p>
+    <w:p>
+      <w:pPr>
+        <w:numPr>
+          <w:ilvl w:val="0"/>
+          <w:numId w:val="1019"/>
+        </w:numPr>
+        <w:pStyle w:val="Compact"/>
+      </w:pPr>
+      <w:r>
+        <w:t xml:space="preserve">Chemicals measured in night and morning samples, whereas metabolites (the outcome) were measured only in night samples.</w:t>
+      </w:r>
+    </w:p>
+    <w:p>
+      <w:pPr>
+        <w:numPr>
+          <w:ilvl w:val="0"/>
+          <w:numId w:val="1019"/>
+        </w:numPr>
+        <w:pStyle w:val="Compact"/>
+      </w:pPr>
+      <w:r>
+        <w:t xml:space="preserve">Cortisol measured at night, when should be lowest.</w:t>
+      </w:r>
+    </w:p>
+    <w:p>
+      <w:pPr>
+        <w:numPr>
+          <w:ilvl w:val="0"/>
+          <w:numId w:val="1019"/>
+        </w:numPr>
+        <w:pStyle w:val="Compact"/>
+      </w:pPr>
+      <w:r>
+        <w:t xml:space="preserve">Change of estimand when trimming weights.</w:t>
+      </w:r>
+    </w:p>
+    <w:p>
+      <w:pPr>
+        <w:numPr>
+          <w:ilvl w:val="0"/>
+          <w:numId w:val="1019"/>
+        </w:numPr>
+        <w:pStyle w:val="Compact"/>
+      </w:pPr>
+      <w:r>
+        <w:t xml:space="preserve">Model misspecification.</w:t>
+      </w:r>
+    </w:p>
+    <w:p>
+      <w:pPr>
+        <w:numPr>
+          <w:ilvl w:val="0"/>
+          <w:numId w:val="1019"/>
+        </w:numPr>
+        <w:pStyle w:val="Compact"/>
+      </w:pPr>
+      <w:r>
+        <w:t xml:space="preserve">Mixtures effect.</w:t>
+      </w:r>
+    </w:p>
+    <w:p>
+      <w:pPr>
+        <w:numPr>
+          <w:ilvl w:val="0"/>
+          <w:numId w:val="1019"/>
+        </w:numPr>
+        <w:pStyle w:val="Compact"/>
+      </w:pPr>
+      <w:r>
+        <w:t xml:space="preserve">Residual confounding.</w:t>
+      </w:r>
+    </w:p>
+    <w:p>
+      <w:pPr>
+        <w:numPr>
+          <w:ilvl w:val="0"/>
+          <w:numId w:val="1019"/>
+        </w:numPr>
+        <w:pStyle w:val="Compact"/>
+      </w:pPr>
+      <w:r>
+        <w:t xml:space="preserve">Some confounders were not used since large percentage of missing values.</w:t>
+      </w:r>
+    </w:p>
+    <w:p>
+      <w:pPr>
+        <w:numPr>
+          <w:ilvl w:val="0"/>
+          <w:numId w:val="1019"/>
+        </w:numPr>
+        <w:pStyle w:val="Compact"/>
+      </w:pPr>
+      <w:r>
+        <w:t xml:space="preserve">Multiple comparisons.</w:t>
+      </w:r>
+    </w:p>
+    <w:bookmarkEnd w:id="45"/>
+    <w:bookmarkStart w:id="46" w:name="sec-interpretation"/>
     <w:p>
       <w:pPr>
         <w:pStyle w:val="Heading2"/>
       </w:pPr>
       <w:r>
-        <w:t xml:space="preserve">Other analyses</w:t>
+        <w:t xml:space="preserve">Interpretation</w:t>
+      </w:r>
+    </w:p>
+    <w:p>
+      <w:pPr>
+        <w:numPr>
+          <w:ilvl w:val="0"/>
+          <w:numId w:val="1020"/>
+        </w:numPr>
+        <w:pStyle w:val="Compact"/>
+      </w:pPr>
+      <w:r>
+        <w:t xml:space="preserve">End with a summary of the key findings and their implications for the study hypotheses, future research, and policy.</w:t>
+      </w:r>
+    </w:p>
+    <w:p>
+      <w:pPr>
+        <w:numPr>
+          <w:ilvl w:val="0"/>
+          <w:numId w:val="1020"/>
+        </w:numPr>
+        <w:pStyle w:val="Compact"/>
+      </w:pPr>
+      <w:r>
+        <w:t xml:space="preserve">Give a cautious overall interpretation of results considering objectives, limitations, multiplicity of analyses, results from similar studies, and other relevant evidence.</w:t>
+      </w:r>
+    </w:p>
+    <w:bookmarkEnd w:id="46"/>
+    <w:bookmarkStart w:id="47" w:name="sec-general"/>
+    <w:p>
+      <w:pPr>
+        <w:pStyle w:val="Heading2"/>
+      </w:pPr>
+      <w:r>
+        <w:t xml:space="preserve">Generalisability</w:t>
       </w:r>
     </w:p>
     <w:p>
@@ -1484,352 +1915,42 @@
         <w:pStyle w:val="Compact"/>
       </w:pPr>
       <w:r>
-        <w:t xml:space="preserve">Report other analyses done (e.g., analyses of subgroups and interactions, and sensitivity analyses).</w:t>
-      </w:r>
-    </w:p>
-    <w:bookmarkEnd w:id="43"/>
-    <w:bookmarkEnd w:id="44"/>
-    <w:bookmarkStart w:id="50" w:name="sec-discussion"/>
+        <w:t xml:space="preserve">Discuss the generalisability (external validity) of the study results.</w:t>
+      </w:r>
+    </w:p>
+    <w:p>
+      <w:r>
+        <w:br w:type="page"/>
+      </w:r>
+    </w:p>
+    <w:bookmarkEnd w:id="47"/>
+    <w:bookmarkEnd w:id="48"/>
+    <w:bookmarkStart w:id="49" w:name="funding"/>
     <w:p>
       <w:pPr>
         <w:pStyle w:val="Heading1"/>
       </w:pPr>
       <w:r>
-        <w:t xml:space="preserve">Discussion</w:t>
-      </w:r>
-    </w:p>
-    <w:bookmarkStart w:id="46" w:name="sec-disc-res-key"/>
-    <w:p>
-      <w:pPr>
-        <w:pStyle w:val="Heading2"/>
-      </w:pPr>
-      <w:r>
-        <w:t xml:space="preserve">Key results</w:t>
-      </w:r>
-    </w:p>
-    <w:p>
-      <w:pPr>
-        <w:numPr>
-          <w:ilvl w:val="0"/>
-          <w:numId w:val="1022"/>
-        </w:numPr>
-        <w:pStyle w:val="Compact"/>
-      </w:pPr>
-      <w:r>
-        <w:t xml:space="preserve">Summarise key results with reference to study objectives.</w:t>
-      </w:r>
-    </w:p>
-    <w:p>
-      <w:pPr>
-        <w:numPr>
-          <w:ilvl w:val="0"/>
-          <w:numId w:val="1022"/>
-        </w:numPr>
-        <w:pStyle w:val="Compact"/>
-      </w:pPr>
-      <w:r>
-        <w:t xml:space="preserve">Provide a review of the relevant literature to put the study findings into context.</w:t>
-      </w:r>
-    </w:p>
-    <w:p>
-      <w:pPr>
-        <w:numPr>
-          <w:ilvl w:val="1"/>
-          <w:numId w:val="1023"/>
-        </w:numPr>
-        <w:pStyle w:val="Compact"/>
-      </w:pPr>
-      <w:r>
-        <w:t xml:space="preserve">It should be complete and balanced, including inconsistent results.</w:t>
-      </w:r>
-    </w:p>
-    <w:p>
-      <w:pPr>
-        <w:numPr>
-          <w:ilvl w:val="1"/>
-          <w:numId w:val="1023"/>
-        </w:numPr>
-        <w:pStyle w:val="Compact"/>
-      </w:pPr>
-      <w:r>
-        <w:t xml:space="preserve">It should include, for each source, sufficient details: study design, sample size, population, specific exposures and outcomes.</w:t>
-      </w:r>
-    </w:p>
-    <w:bookmarkStart w:id="45" w:name="what-does-the-literature-say"/>
-    <w:p>
-      <w:pPr>
-        <w:pStyle w:val="Heading3"/>
-      </w:pPr>
-      <w:r>
-        <w:t xml:space="preserve">What does the literature say?</w:t>
-      </w:r>
-    </w:p>
-    <w:p>
-      <w:pPr>
-        <w:numPr>
-          <w:ilvl w:val="0"/>
-          <w:numId w:val="1024"/>
-        </w:numPr>
-        <w:pStyle w:val="Compact"/>
-      </w:pPr>
-      <w:r>
-        <w:t xml:space="preserve">EDCs and neurodevelopment (ANT).</w:t>
-      </w:r>
-    </w:p>
-    <w:p>
-      <w:pPr>
-        <w:numPr>
-          <w:ilvl w:val="0"/>
-          <w:numId w:val="1024"/>
-        </w:numPr>
-        <w:pStyle w:val="Compact"/>
-      </w:pPr>
-      <w:r>
-        <w:t xml:space="preserve">EDCs and corticosteroids.</w:t>
-      </w:r>
-    </w:p>
-    <w:p>
-      <w:pPr>
-        <w:numPr>
-          <w:ilvl w:val="0"/>
-          <w:numId w:val="1024"/>
-        </w:numPr>
-        <w:pStyle w:val="Compact"/>
-      </w:pPr>
-      <w:r>
-        <w:t xml:space="preserve">Corticosteroids and neurodevelopment (ANT).</w:t>
-      </w:r>
-    </w:p>
-    <w:bookmarkEnd w:id="45"/>
-    <w:bookmarkEnd w:id="46"/>
-    <w:bookmarkStart w:id="47" w:name="sec-limitations"/>
-    <w:p>
-      <w:pPr>
-        <w:pStyle w:val="Heading2"/>
-      </w:pPr>
-      <w:r>
-        <w:t xml:space="preserve">Limitations</w:t>
-      </w:r>
-    </w:p>
-    <w:p>
-      <w:pPr>
-        <w:numPr>
-          <w:ilvl w:val="0"/>
-          <w:numId w:val="1025"/>
-        </w:numPr>
-        <w:pStyle w:val="Compact"/>
-      </w:pPr>
-      <w:r>
-        <w:t xml:space="preserve">Discuss limitations of the study, taking into account sources of potential bias or imprecision.</w:t>
-      </w:r>
-    </w:p>
-    <w:p>
-      <w:pPr>
-        <w:numPr>
-          <w:ilvl w:val="0"/>
-          <w:numId w:val="1025"/>
-        </w:numPr>
-        <w:pStyle w:val="Compact"/>
-      </w:pPr>
-      <w:r>
-        <w:t xml:space="preserve">Discuss both direction and magnitude of any potential bias.</w:t>
-      </w:r>
-    </w:p>
-    <w:p>
-      <w:pPr>
-        <w:pStyle w:val="FirstParagraph"/>
-      </w:pPr>
-      <w:r>
-        <w:t xml:space="preserve">Some limitations:</w:t>
-      </w:r>
-    </w:p>
-    <w:p>
-      <w:pPr>
-        <w:numPr>
-          <w:ilvl w:val="0"/>
-          <w:numId w:val="1026"/>
-        </w:numPr>
-        <w:pStyle w:val="Compact"/>
-      </w:pPr>
-      <w:r>
-        <w:t xml:space="preserve">Cross-sectional study.</w:t>
-      </w:r>
-    </w:p>
-    <w:p>
-      <w:pPr>
-        <w:numPr>
-          <w:ilvl w:val="0"/>
-          <w:numId w:val="1026"/>
-        </w:numPr>
-        <w:pStyle w:val="Compact"/>
-      </w:pPr>
-      <w:r>
-        <w:t xml:space="preserve">Chemicals measured in night and morning samples, whereas metabolites (the outcome) were measured only in night samples.</w:t>
-      </w:r>
-    </w:p>
-    <w:p>
-      <w:pPr>
-        <w:numPr>
-          <w:ilvl w:val="0"/>
-          <w:numId w:val="1026"/>
-        </w:numPr>
-        <w:pStyle w:val="Compact"/>
-      </w:pPr>
-      <w:r>
-        <w:t xml:space="preserve">Cortisol measured at night, when should be lowest.</w:t>
-      </w:r>
-    </w:p>
-    <w:p>
-      <w:pPr>
-        <w:numPr>
-          <w:ilvl w:val="0"/>
-          <w:numId w:val="1026"/>
-        </w:numPr>
-        <w:pStyle w:val="Compact"/>
-      </w:pPr>
-      <w:r>
-        <w:t xml:space="preserve">Change of estimand when trimming weights.</w:t>
-      </w:r>
-    </w:p>
-    <w:p>
-      <w:pPr>
-        <w:numPr>
-          <w:ilvl w:val="0"/>
-          <w:numId w:val="1026"/>
-        </w:numPr>
-        <w:pStyle w:val="Compact"/>
-      </w:pPr>
-      <w:r>
-        <w:t xml:space="preserve">Model misspecification.</w:t>
-      </w:r>
-    </w:p>
-    <w:p>
-      <w:pPr>
-        <w:numPr>
-          <w:ilvl w:val="0"/>
-          <w:numId w:val="1026"/>
-        </w:numPr>
-        <w:pStyle w:val="Compact"/>
-      </w:pPr>
-      <w:r>
-        <w:t xml:space="preserve">Mixtures effect.</w:t>
-      </w:r>
-    </w:p>
-    <w:p>
-      <w:pPr>
-        <w:numPr>
-          <w:ilvl w:val="0"/>
-          <w:numId w:val="1026"/>
-        </w:numPr>
-        <w:pStyle w:val="Compact"/>
-      </w:pPr>
-      <w:r>
-        <w:t xml:space="preserve">Residual confounding.</w:t>
-      </w:r>
-    </w:p>
-    <w:p>
-      <w:pPr>
-        <w:numPr>
-          <w:ilvl w:val="0"/>
-          <w:numId w:val="1026"/>
-        </w:numPr>
-        <w:pStyle w:val="Compact"/>
-      </w:pPr>
-      <w:r>
-        <w:t xml:space="preserve">Some confounders were not used since large percentage of missing values.</w:t>
-      </w:r>
-    </w:p>
-    <w:p>
-      <w:pPr>
-        <w:numPr>
-          <w:ilvl w:val="0"/>
-          <w:numId w:val="1026"/>
-        </w:numPr>
-        <w:pStyle w:val="Compact"/>
-      </w:pPr>
-      <w:r>
-        <w:t xml:space="preserve">Multiple comparisons.</w:t>
-      </w:r>
-    </w:p>
-    <w:bookmarkEnd w:id="47"/>
-    <w:bookmarkStart w:id="48" w:name="sec-interpretation"/>
-    <w:p>
-      <w:pPr>
-        <w:pStyle w:val="Heading2"/>
-      </w:pPr>
-      <w:r>
-        <w:t xml:space="preserve">Interpretation</w:t>
-      </w:r>
-    </w:p>
-    <w:p>
-      <w:pPr>
-        <w:numPr>
-          <w:ilvl w:val="0"/>
-          <w:numId w:val="1027"/>
-        </w:numPr>
-        <w:pStyle w:val="Compact"/>
-      </w:pPr>
-      <w:r>
-        <w:t xml:space="preserve">End with a summary of the key findings and their implications for the study hypotheses, future research, and policy.</w:t>
-      </w:r>
-    </w:p>
-    <w:p>
-      <w:pPr>
-        <w:numPr>
-          <w:ilvl w:val="0"/>
-          <w:numId w:val="1027"/>
-        </w:numPr>
-        <w:pStyle w:val="Compact"/>
-      </w:pPr>
-      <w:r>
-        <w:t xml:space="preserve">Give a cautious overall interpretation of results considering objectives, limitations, multiplicity of analyses, results from similar studies, and other relevant evidence.</w:t>
-      </w:r>
-    </w:p>
-    <w:bookmarkEnd w:id="48"/>
-    <w:bookmarkStart w:id="49" w:name="sec-general"/>
-    <w:p>
-      <w:pPr>
-        <w:pStyle w:val="Heading2"/>
-      </w:pPr>
-      <w:r>
-        <w:t xml:space="preserve">Generalisability</w:t>
-      </w:r>
-    </w:p>
-    <w:p>
-      <w:pPr>
-        <w:numPr>
-          <w:ilvl w:val="0"/>
-          <w:numId w:val="1028"/>
-        </w:numPr>
-        <w:pStyle w:val="Compact"/>
-      </w:pPr>
-      <w:r>
-        <w:t xml:space="preserve">Discuss the generalisability (external validity) of the study results.</w:t>
+        <w:t xml:space="preserve">Funding</w:t>
+      </w:r>
+    </w:p>
+    <w:p>
+      <w:r>
+        <w:br w:type="page"/>
       </w:r>
     </w:p>
     <w:bookmarkEnd w:id="49"/>
-    <w:bookmarkEnd w:id="50"/>
-    <w:bookmarkStart w:id="51" w:name="funding"/>
+    <w:bookmarkStart w:id="111" w:name="references"/>
     <w:p>
       <w:pPr>
         <w:pStyle w:val="Heading1"/>
       </w:pPr>
       <w:r>
-        <w:t xml:space="preserve">Funding</w:t>
-      </w:r>
-    </w:p>
-    <w:bookmarkEnd w:id="51"/>
-    <w:bookmarkStart w:id="77" w:name="references"/>
-    <w:p>
-      <w:pPr>
-        <w:pStyle w:val="Heading1"/>
-      </w:pPr>
-      <w:r>
         <w:t xml:space="preserve">References</w:t>
       </w:r>
     </w:p>
-    <w:bookmarkStart w:id="76" w:name="refs"/>
-    <w:bookmarkStart w:id="53" w:name="ref-VrijheidSlamaRobinson:2014"/>
+    <w:bookmarkStart w:id="110" w:name="refs"/>
+    <w:bookmarkStart w:id="51" w:name="ref-VrijheidSlamaRobinson:2014"/>
     <w:p>
       <w:pPr>
         <w:pStyle w:val="Bibliography"/>
@@ -1865,7 +1986,7 @@
       <w:r>
         <w:t xml:space="preserve">. 2014;122(6):535-544. doi:</w:t>
       </w:r>
-      <w:hyperlink r:id="rId52">
+      <w:hyperlink r:id="rId50">
         <w:r>
           <w:rPr>
             <w:rStyle w:val="InternetLink"/>
@@ -1874,8 +1995,8 @@
         </w:r>
       </w:hyperlink>
     </w:p>
-    <w:bookmarkEnd w:id="53"/>
-    <w:bookmarkStart w:id="55" w:name="ref-WrightSmallRaynor:2013"/>
+    <w:bookmarkEnd w:id="51"/>
+    <w:bookmarkStart w:id="53" w:name="ref-WrightSmallRaynor:2013"/>
     <w:p>
       <w:pPr>
         <w:pStyle w:val="Bibliography"/>
@@ -1938,7 +2059,7 @@
       <w:r>
         <w:t xml:space="preserve">. 2013;42(4):978-991. doi:</w:t>
       </w:r>
-      <w:hyperlink r:id="rId54">
+      <w:hyperlink r:id="rId52">
         <w:r>
           <w:rPr>
             <w:rStyle w:val="InternetLink"/>
@@ -1947,8 +2068,8 @@
         </w:r>
       </w:hyperlink>
     </w:p>
-    <w:bookmarkEnd w:id="55"/>
-    <w:bookmarkStart w:id="57" w:name="ref-HeudeForhanSlama:2016"/>
+    <w:bookmarkEnd w:id="53"/>
+    <w:bookmarkStart w:id="55" w:name="ref-HeudeForhanSlama:2016"/>
     <w:p>
       <w:pPr>
         <w:pStyle w:val="Bibliography"/>
@@ -1999,7 +2120,7 @@
       <w:r>
         <w:t xml:space="preserve">. 2016;45(2):353-363. doi:</w:t>
       </w:r>
-      <w:hyperlink r:id="rId56">
+      <w:hyperlink r:id="rId54">
         <w:r>
           <w:rPr>
             <w:rStyle w:val="InternetLink"/>
@@ -2008,8 +2129,8 @@
         </w:r>
       </w:hyperlink>
     </w:p>
-    <w:bookmarkEnd w:id="57"/>
-    <w:bookmarkStart w:id="59" w:name="ref-GuxensBallesterEspada:2012"/>
+    <w:bookmarkEnd w:id="55"/>
+    <w:bookmarkStart w:id="57" w:name="ref-GuxensBallesterEspada:2012"/>
     <w:p>
       <w:pPr>
         <w:pStyle w:val="Bibliography"/>
@@ -2102,7 +2223,7 @@
       <w:r>
         <w:t xml:space="preserve">. 2012;41(4):930-940. doi:</w:t>
       </w:r>
-      <w:hyperlink r:id="rId58">
+      <w:hyperlink r:id="rId56">
         <w:r>
           <w:rPr>
             <w:rStyle w:val="InternetLink"/>
@@ -2111,8 +2232,8 @@
         </w:r>
       </w:hyperlink>
     </w:p>
-    <w:bookmarkEnd w:id="59"/>
-    <w:bookmarkStart w:id="61" w:name="Xd30c40380c9e99bac70b7fa3b0ada5ae8dec3e4"/>
+    <w:bookmarkEnd w:id="57"/>
+    <w:bookmarkStart w:id="59" w:name="Xd30c40380c9e99bac70b7fa3b0ada5ae8dec3e4"/>
     <w:p>
       <w:pPr>
         <w:pStyle w:val="Bibliography"/>
@@ -2193,7 +2314,7 @@
       <w:r>
         <w:t xml:space="preserve">. 2009;6(3, 3):1282-1297. doi:</w:t>
       </w:r>
-      <w:hyperlink r:id="rId60">
+      <w:hyperlink r:id="rId58">
         <w:r>
           <w:rPr>
             <w:rStyle w:val="InternetLink"/>
@@ -2202,8 +2323,8 @@
         </w:r>
       </w:hyperlink>
     </w:p>
-    <w:bookmarkEnd w:id="61"/>
-    <w:bookmarkStart w:id="63" w:name="ref-MagnusIrgensHaug:2006"/>
+    <w:bookmarkEnd w:id="59"/>
+    <w:bookmarkStart w:id="61" w:name="ref-MagnusIrgensHaug:2006"/>
     <w:p>
       <w:pPr>
         <w:pStyle w:val="Bibliography"/>
@@ -2263,7 +2384,7 @@
       <w:r>
         <w:t xml:space="preserve">. 2006;35(5):1146-1150. doi:</w:t>
       </w:r>
-      <w:hyperlink r:id="rId62">
+      <w:hyperlink r:id="rId60">
         <w:r>
           <w:rPr>
             <w:rStyle w:val="InternetLink"/>
@@ -2272,8 +2393,8 @@
         </w:r>
       </w:hyperlink>
     </w:p>
-    <w:bookmarkEnd w:id="63"/>
-    <w:bookmarkStart w:id="65" w:name="ref-ChatziPlanaDaraki:2009"/>
+    <w:bookmarkEnd w:id="61"/>
+    <w:bookmarkStart w:id="63" w:name="ref-ChatziPlanaDaraki:2009"/>
     <w:p>
       <w:pPr>
         <w:pStyle w:val="Bibliography"/>
@@ -2348,7 +2469,7 @@
       <w:r>
         <w:t xml:space="preserve">. 2009;170(7):829-836. doi:</w:t>
       </w:r>
-      <w:hyperlink r:id="rId64">
+      <w:hyperlink r:id="rId62">
         <w:r>
           <w:rPr>
             <w:rStyle w:val="InternetLink"/>
@@ -2357,8 +2478,8 @@
         </w:r>
       </w:hyperlink>
     </w:p>
-    <w:bookmarkEnd w:id="65"/>
-    <w:bookmarkStart w:id="67" w:name="ref-MaitreBontCasas:2018"/>
+    <w:bookmarkEnd w:id="63"/>
+    <w:bookmarkStart w:id="65" w:name="ref-MaitreBontCasas:2018"/>
     <w:p>
       <w:pPr>
         <w:pStyle w:val="Bibliography"/>
@@ -2418,7 +2539,7 @@
       <w:r>
         <w:t xml:space="preserve">. 2018;8(9):e021311. doi:</w:t>
       </w:r>
-      <w:hyperlink r:id="rId66">
+      <w:hyperlink r:id="rId64">
         <w:r>
           <w:rPr>
             <w:rStyle w:val="InternetLink"/>
@@ -2427,14 +2548,14 @@
         </w:r>
       </w:hyperlink>
     </w:p>
-    <w:bookmarkEnd w:id="67"/>
-    <w:bookmarkStart w:id="68" w:name="ref-VrijheidSlamaRobinson:2014"/>
+    <w:bookmarkEnd w:id="65"/>
+    <w:bookmarkStart w:id="67" w:name="ref-TextorvanderZanderGilthorpe:2016"/>
     <w:p>
       <w:pPr>
         <w:pStyle w:val="Bibliography"/>
       </w:pPr>
       <w:r>
-        <w:t xml:space="preserve">1.</w:t>
+        <w:t xml:space="preserve">9.</w:t>
       </w:r>
       <w:r>
         <w:t xml:space="preserve"> </w:t>
@@ -2443,13 +2564,25 @@
         <w:t xml:space="preserve">	</w:t>
       </w:r>
       <w:r>
-        <w:t xml:space="preserve">Vrijheid M, Slama R, Robinson O, et al. The human early-life exposome (</w:t>
-      </w:r>
-      <w:r>
-        <w:t xml:space="preserve">HELIX</w:t>
-      </w:r>
-      <w:r>
-        <w:t xml:space="preserve">): Project rationale and design.</w:t>
+        <w:t xml:space="preserve">Textor J, van der Zander B, Gilthorpe MS, Liśkiewicz M, Ellison GT. Robust causal inference using directed acyclic graphs: The</w:t>
+      </w:r>
+      <w:r>
+        <w:t xml:space="preserve"> </w:t>
+      </w:r>
+      <w:r>
+        <w:t xml:space="preserve">R</w:t>
+      </w:r>
+      <w:r>
+        <w:t xml:space="preserve"> </w:t>
+      </w:r>
+      <w:r>
+        <w:t xml:space="preserve">package</w:t>
+      </w:r>
+      <w:r>
+        <w:t xml:space="preserve"> </w:t>
+      </w:r>
+      <w:r>
+        <w:t xml:space="preserve">“dagitty.”</w:t>
       </w:r>
       <w:r>
         <w:t xml:space="preserve"> </w:t>
@@ -2459,12 +2592,726 @@
           <w:iCs/>
           <w:i/>
         </w:rPr>
+        <w:t xml:space="preserve">International Journal of Epidemiology</w:t>
+      </w:r>
+      <w:r>
+        <w:t xml:space="preserve">. 2016;45(6):1887-1894. doi:</w:t>
+      </w:r>
+      <w:hyperlink r:id="rId66">
+        <w:r>
+          <w:rPr>
+            <w:rStyle w:val="InternetLink"/>
+          </w:rPr>
+          <w:t xml:space="preserve">10.1093/ije/dyw341</w:t>
+        </w:r>
+      </w:hyperlink>
+    </w:p>
+    <w:bookmarkEnd w:id="67"/>
+    <w:bookmarkStart w:id="69" w:name="ref-Barrett:2023"/>
+    <w:p>
+      <w:pPr>
+        <w:pStyle w:val="Bibliography"/>
+      </w:pPr>
+      <w:r>
+        <w:t xml:space="preserve">10.</w:t>
+      </w:r>
+      <w:r>
+        <w:t xml:space="preserve"> </w:t>
+      </w:r>
+      <w:r>
+        <w:t xml:space="preserve">	</w:t>
+      </w:r>
+      <w:r>
+        <w:t xml:space="preserve">Barrett M. Ggdag:</w:t>
+      </w:r>
+      <w:r>
+        <w:t xml:space="preserve"> </w:t>
+      </w:r>
+      <w:r>
+        <w:t xml:space="preserve">Analyze</w:t>
+      </w:r>
+      <w:r>
+        <w:t xml:space="preserve"> </w:t>
+      </w:r>
+      <w:r>
+        <w:t xml:space="preserve">and</w:t>
+      </w:r>
+      <w:r>
+        <w:t xml:space="preserve"> </w:t>
+      </w:r>
+      <w:r>
+        <w:t xml:space="preserve">Create Elegant Directed Acyclic Graphs</w:t>
+      </w:r>
+      <w:r>
+        <w:t xml:space="preserve">. Published online 2023.</w:t>
+      </w:r>
+      <w:r>
+        <w:t xml:space="preserve"> </w:t>
+      </w:r>
+      <w:hyperlink r:id="rId68">
+        <w:r>
+          <w:rPr>
+            <w:rStyle w:val="InternetLink"/>
+          </w:rPr>
+          <w:t xml:space="preserve">https://github.com/r-causal/ggdag</w:t>
+        </w:r>
+      </w:hyperlink>
+    </w:p>
+    <w:bookmarkEnd w:id="69"/>
+    <w:bookmarkStart w:id="71" w:name="ref-HaugSakhiCequier:2018"/>
+    <w:p>
+      <w:pPr>
+        <w:pStyle w:val="Bibliography"/>
+      </w:pPr>
+      <w:r>
+        <w:t xml:space="preserve">11.</w:t>
+      </w:r>
+      <w:r>
+        <w:t xml:space="preserve"> </w:t>
+      </w:r>
+      <w:r>
+        <w:t xml:space="preserve">	</w:t>
+      </w:r>
+      <w:r>
+        <w:t xml:space="preserve">Haug LS, Sakhi AK, Cequier E, et al. In-utero and childhood chemical exposome in six</w:t>
+      </w:r>
+      <w:r>
+        <w:t xml:space="preserve"> </w:t>
+      </w:r>
+      <w:r>
+        <w:t xml:space="preserve">European</w:t>
+      </w:r>
+      <w:r>
+        <w:t xml:space="preserve"> </w:t>
+      </w:r>
+      <w:r>
+        <w:t xml:space="preserve">mother-child cohorts.</w:t>
+      </w:r>
+      <w:r>
+        <w:t xml:space="preserve"> </w:t>
+      </w:r>
+      <w:r>
+        <w:rPr>
+          <w:iCs/>
+          <w:i/>
+        </w:rPr>
+        <w:t xml:space="preserve">Environment International</w:t>
+      </w:r>
+      <w:r>
+        <w:t xml:space="preserve">. 2018;121:751-763. doi:</w:t>
+      </w:r>
+      <w:hyperlink r:id="rId70">
+        <w:r>
+          <w:rPr>
+            <w:rStyle w:val="InternetLink"/>
+          </w:rPr>
+          <w:t xml:space="preserve">10.1016/j.envint.2018.09.056</w:t>
+        </w:r>
+      </w:hyperlink>
+    </w:p>
+    <w:bookmarkEnd w:id="71"/>
+    <w:bookmarkStart w:id="73" w:name="ref-MarcosRenauCasals:2014"/>
+    <w:p>
+      <w:pPr>
+        <w:pStyle w:val="Bibliography"/>
+      </w:pPr>
+      <w:r>
+        <w:t xml:space="preserve">12.</w:t>
+      </w:r>
+      <w:r>
+        <w:t xml:space="preserve"> </w:t>
+      </w:r>
+      <w:r>
+        <w:t xml:space="preserve">	</w:t>
+      </w:r>
+      <w:r>
+        <w:t xml:space="preserve">Marcos J, Renau N, Casals G, Segura J, Ventura R, Pozo OJ. Investigation of endogenous corticosteroids profiles in human urine based on liquid chromatography tandem mass spectrometry.</w:t>
+      </w:r>
+      <w:r>
+        <w:t xml:space="preserve"> </w:t>
+      </w:r>
+      <w:r>
+        <w:rPr>
+          <w:iCs/>
+          <w:i/>
+        </w:rPr>
+        <w:t xml:space="preserve">Analytica Chimica Acta</w:t>
+      </w:r>
+      <w:r>
+        <w:t xml:space="preserve">. 2014;812:92-104. doi:</w:t>
+      </w:r>
+      <w:hyperlink r:id="rId72">
+        <w:r>
+          <w:rPr>
+            <w:rStyle w:val="InternetLink"/>
+          </w:rPr>
+          <w:t xml:space="preserve">10.1016/j.aca.2013.12.030</w:t>
+        </w:r>
+      </w:hyperlink>
+    </w:p>
+    <w:bookmarkEnd w:id="73"/>
+    <w:bookmarkStart w:id="75" w:name="ref-Gomez-GomezPozo:2020"/>
+    <w:p>
+      <w:pPr>
+        <w:pStyle w:val="Bibliography"/>
+      </w:pPr>
+      <w:r>
+        <w:t xml:space="preserve">13.</w:t>
+      </w:r>
+      <w:r>
+        <w:t xml:space="preserve"> </w:t>
+      </w:r>
+      <w:r>
+        <w:t xml:space="preserve">	</w:t>
+      </w:r>
+      <w:r>
+        <w:t xml:space="preserve">Gomez-Gomez A, Pozo OJ. Determination of steroid profile in hair by liquid chromatography tandem mass spectrometry.</w:t>
+      </w:r>
+      <w:r>
+        <w:t xml:space="preserve"> </w:t>
+      </w:r>
+      <w:r>
+        <w:rPr>
+          <w:iCs/>
+          <w:i/>
+        </w:rPr>
+        <w:t xml:space="preserve">Journal of Chromatography A</w:t>
+      </w:r>
+      <w:r>
+        <w:t xml:space="preserve">. 2020;1624:461179. doi:</w:t>
+      </w:r>
+      <w:hyperlink r:id="rId74">
+        <w:r>
+          <w:rPr>
+            <w:rStyle w:val="InternetLink"/>
+          </w:rPr>
+          <w:t xml:space="preserve">10.1016/j.chroma.2020.461179</w:t>
+        </w:r>
+      </w:hyperlink>
+    </w:p>
+    <w:bookmarkEnd w:id="75"/>
+    <w:bookmarkStart w:id="77" w:name="ref-RuedaFanMcCandliss:2004"/>
+    <w:p>
+      <w:pPr>
+        <w:pStyle w:val="Bibliography"/>
+      </w:pPr>
+      <w:r>
+        <w:t xml:space="preserve">14.</w:t>
+      </w:r>
+      <w:r>
+        <w:t xml:space="preserve"> </w:t>
+      </w:r>
+      <w:r>
+        <w:t xml:space="preserve">	</w:t>
+      </w:r>
+      <w:r>
+        <w:t xml:space="preserve">Rueda MR, Fan J, McCandliss BD, et al. Development of attentional networks in childhood.</w:t>
+      </w:r>
+      <w:r>
+        <w:t xml:space="preserve"> </w:t>
+      </w:r>
+      <w:r>
+        <w:rPr>
+          <w:iCs/>
+          <w:i/>
+        </w:rPr>
+        <w:t xml:space="preserve">Neuropsychologia</w:t>
+      </w:r>
+      <w:r>
+        <w:t xml:space="preserve">. 2004;42(8):1029-1040. doi:</w:t>
+      </w:r>
+      <w:hyperlink r:id="rId76">
+        <w:r>
+          <w:rPr>
+            <w:rStyle w:val="InternetLink"/>
+          </w:rPr>
+          <w:t xml:space="preserve">10.1016/j.neuropsychologia.2003.12.012</w:t>
+        </w:r>
+      </w:hyperlink>
+    </w:p>
+    <w:bookmarkEnd w:id="77"/>
+    <w:bookmarkStart w:id="79" w:name="ref-SunyerEsnaolaAlvarez-Pedrerol:2015"/>
+    <w:p>
+      <w:pPr>
+        <w:pStyle w:val="Bibliography"/>
+      </w:pPr>
+      <w:r>
+        <w:t xml:space="preserve">15.</w:t>
+      </w:r>
+      <w:r>
+        <w:t xml:space="preserve"> </w:t>
+      </w:r>
+      <w:r>
+        <w:t xml:space="preserve">	</w:t>
+      </w:r>
+      <w:r>
+        <w:t xml:space="preserve">Sunyer J, Esnaola M, Alvarez-Pedrerol M, et al. Association between</w:t>
+      </w:r>
+      <w:r>
+        <w:t xml:space="preserve"> </w:t>
+      </w:r>
+      <w:r>
+        <w:t xml:space="preserve">Traffic-Related Air Pollution</w:t>
+      </w:r>
+      <w:r>
+        <w:t xml:space="preserve"> </w:t>
+      </w:r>
+      <w:r>
+        <w:t xml:space="preserve">in</w:t>
+      </w:r>
+      <w:r>
+        <w:t xml:space="preserve"> </w:t>
+      </w:r>
+      <w:r>
+        <w:t xml:space="preserve">Schools</w:t>
+      </w:r>
+      <w:r>
+        <w:t xml:space="preserve"> </w:t>
+      </w:r>
+      <w:r>
+        <w:t xml:space="preserve">and</w:t>
+      </w:r>
+      <w:r>
+        <w:t xml:space="preserve"> </w:t>
+      </w:r>
+      <w:r>
+        <w:t xml:space="preserve">Cognitive Development</w:t>
+      </w:r>
+      <w:r>
+        <w:t xml:space="preserve"> </w:t>
+      </w:r>
+      <w:r>
+        <w:t xml:space="preserve">in</w:t>
+      </w:r>
+      <w:r>
+        <w:t xml:space="preserve"> </w:t>
+      </w:r>
+      <w:r>
+        <w:t xml:space="preserve">Primary School Children</w:t>
+      </w:r>
+      <w:r>
+        <w:t xml:space="preserve">:</w:t>
+      </w:r>
+      <w:r>
+        <w:t xml:space="preserve"> </w:t>
+      </w:r>
+      <w:r>
+        <w:t xml:space="preserve">A Prospective Cohort Study</w:t>
+      </w:r>
+      <w:r>
+        <w:t xml:space="preserve">.</w:t>
+      </w:r>
+      <w:r>
+        <w:t xml:space="preserve"> </w:t>
+      </w:r>
+      <w:r>
+        <w:rPr>
+          <w:iCs/>
+          <w:i/>
+        </w:rPr>
+        <w:t xml:space="preserve">PLOS Medicine</w:t>
+      </w:r>
+      <w:r>
+        <w:t xml:space="preserve">. 2015;12(3):e1001792. doi:</w:t>
+      </w:r>
+      <w:hyperlink r:id="rId78">
+        <w:r>
+          <w:rPr>
+            <w:rStyle w:val="InternetLink"/>
+          </w:rPr>
+          <w:t xml:space="preserve">10.1371/journal.pmed.1001792</w:t>
+        </w:r>
+      </w:hyperlink>
+    </w:p>
+    <w:bookmarkEnd w:id="79"/>
+    <w:bookmarkStart w:id="81" w:name="ref-KowarikTempl:2016"/>
+    <w:p>
+      <w:pPr>
+        <w:pStyle w:val="Bibliography"/>
+      </w:pPr>
+      <w:r>
+        <w:t xml:space="preserve">16.</w:t>
+      </w:r>
+      <w:r>
+        <w:t xml:space="preserve"> </w:t>
+      </w:r>
+      <w:r>
+        <w:t xml:space="preserve">	</w:t>
+      </w:r>
+      <w:r>
+        <w:t xml:space="preserve">Kowarik A, Templ M. Imputation with the</w:t>
+      </w:r>
+      <w:r>
+        <w:t xml:space="preserve"> </w:t>
+      </w:r>
+      <w:r>
+        <w:t xml:space="preserve">R Package VIM</w:t>
+      </w:r>
+      <w:r>
+        <w:t xml:space="preserve">.</w:t>
+      </w:r>
+      <w:r>
+        <w:t xml:space="preserve"> </w:t>
+      </w:r>
+      <w:r>
+        <w:rPr>
+          <w:iCs/>
+          <w:i/>
+        </w:rPr>
+        <w:t xml:space="preserve">Journal of Statistical Software</w:t>
+      </w:r>
+      <w:r>
+        <w:t xml:space="preserve">. 2016;74:1-16. doi:</w:t>
+      </w:r>
+      <w:hyperlink r:id="rId80">
+        <w:r>
+          <w:rPr>
+            <w:rStyle w:val="InternetLink"/>
+          </w:rPr>
+          <w:t xml:space="preserve">10.18637/jss.v074.i07</w:t>
+        </w:r>
+      </w:hyperlink>
+    </w:p>
+    <w:bookmarkEnd w:id="81"/>
+    <w:bookmarkStart w:id="82" w:name="ref-lazar2015imputelcmd"/>
+    <w:p>
+      <w:pPr>
+        <w:pStyle w:val="Bibliography"/>
+      </w:pPr>
+      <w:r>
+        <w:t xml:space="preserve">17.</w:t>
+      </w:r>
+      <w:r>
+        <w:t xml:space="preserve"> </w:t>
+      </w:r>
+      <w:r>
+        <w:t xml:space="preserve">	</w:t>
+      </w:r>
+      <w:r>
+        <w:t xml:space="preserve">Lazar C.</w:t>
+      </w:r>
+      <w:r>
+        <w:t xml:space="preserve"> </w:t>
+      </w:r>
+      <w:r>
+        <w:t xml:space="preserve">imputeLCMD</w:t>
+      </w:r>
+      <w:r>
+        <w:t xml:space="preserve">: A collection of methods for left-censored missing data imputation.</w:t>
+      </w:r>
+      <w:r>
+        <w:t xml:space="preserve"> </w:t>
+      </w:r>
+      <w:r>
+        <w:rPr>
+          <w:iCs/>
+          <w:i/>
+        </w:rPr>
+        <w:t xml:space="preserve">R package, version</w:t>
+      </w:r>
+      <w:r>
+        <w:t xml:space="preserve">. 2015;2.</w:t>
+      </w:r>
+    </w:p>
+    <w:bookmarkEnd w:id="82"/>
+    <w:bookmarkStart w:id="84" w:name="ref-LudeckeBen-ShacharPatil:2021"/>
+    <w:p>
+      <w:pPr>
+        <w:pStyle w:val="Bibliography"/>
+      </w:pPr>
+      <w:r>
+        <w:t xml:space="preserve">18.</w:t>
+      </w:r>
+      <w:r>
+        <w:t xml:space="preserve"> </w:t>
+      </w:r>
+      <w:r>
+        <w:t xml:space="preserve">	</w:t>
+      </w:r>
+      <w:r>
+        <w:t xml:space="preserve">Lüdecke D, Ben-Shachar MS, Patil I, Waggoner P, Makowski D.</w:t>
+      </w:r>
+      <w:r>
+        <w:t xml:space="preserve"> </w:t>
+      </w:r>
+      <w:r>
+        <w:t xml:space="preserve">performance</w:t>
+      </w:r>
+      <w:r>
+        <w:t xml:space="preserve">:</w:t>
+      </w:r>
+      <w:r>
+        <w:t xml:space="preserve"> </w:t>
+      </w:r>
+      <w:r>
+        <w:t xml:space="preserve">An R</w:t>
+      </w:r>
+      <w:r>
+        <w:t xml:space="preserve"> </w:t>
+      </w:r>
+      <w:r>
+        <w:t xml:space="preserve">package for assessment, comparison and testing of statistical models.</w:t>
+      </w:r>
+      <w:r>
+        <w:t xml:space="preserve"> </w:t>
+      </w:r>
+      <w:r>
+        <w:rPr>
+          <w:iCs/>
+          <w:i/>
+        </w:rPr>
+        <w:t xml:space="preserve">Journal of Open Source Software</w:t>
+      </w:r>
+      <w:r>
+        <w:t xml:space="preserve">. 2021;6(60):3139. doi:</w:t>
+      </w:r>
+      <w:hyperlink r:id="rId83">
+        <w:r>
+          <w:rPr>
+            <w:rStyle w:val="InternetLink"/>
+          </w:rPr>
+          <w:t xml:space="preserve">10.21105/joss.03139</w:t>
+        </w:r>
+      </w:hyperlink>
+    </w:p>
+    <w:bookmarkEnd w:id="84"/>
+    <w:bookmarkStart w:id="85" w:name="ref-Greifer:2023"/>
+    <w:p>
+      <w:pPr>
+        <w:pStyle w:val="Bibliography"/>
+      </w:pPr>
+      <w:r>
+        <w:t xml:space="preserve">19.</w:t>
+      </w:r>
+      <w:r>
+        <w:t xml:space="preserve"> </w:t>
+      </w:r>
+      <w:r>
+        <w:t xml:space="preserve">	</w:t>
+      </w:r>
+      <w:r>
+        <w:t xml:space="preserve">Greifer N.</w:t>
+      </w:r>
+      <w:r>
+        <w:t xml:space="preserve"> </w:t>
+      </w:r>
+      <w:r>
+        <w:rPr>
+          <w:iCs/>
+          <w:i/>
+        </w:rPr>
+        <w:t xml:space="preserve">WeightIt</w:t>
+      </w:r>
+      <w:r>
+        <w:rPr>
+          <w:iCs/>
+          <w:i/>
+        </w:rPr>
+        <w:t xml:space="preserve">:</w:t>
+      </w:r>
+      <w:r>
+        <w:rPr>
+          <w:iCs/>
+          <w:i/>
+        </w:rPr>
+        <w:t xml:space="preserve"> </w:t>
+      </w:r>
+      <w:r>
+        <w:rPr>
+          <w:iCs/>
+          <w:i/>
+        </w:rPr>
+        <w:t xml:space="preserve">Weighting</w:t>
+      </w:r>
+      <w:r>
+        <w:rPr>
+          <w:iCs/>
+          <w:i/>
+        </w:rPr>
+        <w:t xml:space="preserve"> </w:t>
+      </w:r>
+      <w:r>
+        <w:rPr>
+          <w:iCs/>
+          <w:i/>
+        </w:rPr>
+        <w:t xml:space="preserve">for Covariate Balance in Observational Studies</w:t>
+      </w:r>
+      <w:r>
+        <w:t xml:space="preserve">.; 2023.</w:t>
+      </w:r>
+    </w:p>
+    <w:bookmarkEnd w:id="85"/>
+    <w:bookmarkStart w:id="87" w:name="ref-HulingGreiferChen:2023"/>
+    <w:p>
+      <w:pPr>
+        <w:pStyle w:val="Bibliography"/>
+      </w:pPr>
+      <w:r>
+        <w:t xml:space="preserve">20.</w:t>
+      </w:r>
+      <w:r>
+        <w:t xml:space="preserve"> </w:t>
+      </w:r>
+      <w:r>
+        <w:t xml:space="preserve">	</w:t>
+      </w:r>
+      <w:r>
+        <w:t xml:space="preserve">Huling JD, Greifer N, Chen G. Independence</w:t>
+      </w:r>
+      <w:r>
+        <w:t xml:space="preserve"> </w:t>
+      </w:r>
+      <w:r>
+        <w:t xml:space="preserve">Weights</w:t>
+      </w:r>
+      <w:r>
+        <w:t xml:space="preserve"> </w:t>
+      </w:r>
+      <w:r>
+        <w:t xml:space="preserve">for</w:t>
+      </w:r>
+      <w:r>
+        <w:t xml:space="preserve"> </w:t>
+      </w:r>
+      <w:r>
+        <w:t xml:space="preserve">Causal Inference</w:t>
+      </w:r>
+      <w:r>
+        <w:t xml:space="preserve"> </w:t>
+      </w:r>
+      <w:r>
+        <w:t xml:space="preserve">with</w:t>
+      </w:r>
+      <w:r>
+        <w:t xml:space="preserve"> </w:t>
+      </w:r>
+      <w:r>
+        <w:t xml:space="preserve">Continuous Treatments</w:t>
+      </w:r>
+      <w:r>
+        <w:t xml:space="preserve">.</w:t>
+      </w:r>
+      <w:r>
+        <w:t xml:space="preserve"> </w:t>
+      </w:r>
+      <w:r>
+        <w:rPr>
+          <w:iCs/>
+          <w:i/>
+        </w:rPr>
+        <w:t xml:space="preserve">Journal of the American Statistical Association</w:t>
+      </w:r>
+      <w:r>
+        <w:t xml:space="preserve">. 2023;0(0):1-14. doi:</w:t>
+      </w:r>
+      <w:hyperlink r:id="rId86">
+        <w:r>
+          <w:rPr>
+            <w:rStyle w:val="InternetLink"/>
+          </w:rPr>
+          <w:t xml:space="preserve">10.1080/01621459.2023.2213485</w:t>
+        </w:r>
+      </w:hyperlink>
+    </w:p>
+    <w:bookmarkEnd w:id="87"/>
+    <w:bookmarkStart w:id="88" w:name="ref-Greifer:2023a"/>
+    <w:p>
+      <w:pPr>
+        <w:pStyle w:val="Bibliography"/>
+      </w:pPr>
+      <w:r>
+        <w:t xml:space="preserve">21.</w:t>
+      </w:r>
+      <w:r>
+        <w:t xml:space="preserve"> </w:t>
+      </w:r>
+      <w:r>
+        <w:t xml:space="preserve">	</w:t>
+      </w:r>
+      <w:r>
+        <w:t xml:space="preserve">Greifer N.</w:t>
+      </w:r>
+      <w:r>
+        <w:t xml:space="preserve"> </w:t>
+      </w:r>
+      <w:r>
+        <w:rPr>
+          <w:iCs/>
+          <w:i/>
+        </w:rPr>
+        <w:t xml:space="preserve">Cobalt:</w:t>
+      </w:r>
+      <w:r>
+        <w:rPr>
+          <w:iCs/>
+          <w:i/>
+        </w:rPr>
+        <w:t xml:space="preserve"> </w:t>
+      </w:r>
+      <w:r>
+        <w:rPr>
+          <w:iCs/>
+          <w:i/>
+        </w:rPr>
+        <w:t xml:space="preserve">Covariate</w:t>
+      </w:r>
+      <w:r>
+        <w:rPr>
+          <w:iCs/>
+          <w:i/>
+        </w:rPr>
+        <w:t xml:space="preserve"> </w:t>
+      </w:r>
+      <w:r>
+        <w:rPr>
+          <w:iCs/>
+          <w:i/>
+        </w:rPr>
+        <w:t xml:space="preserve">Balance Tables and Plots</w:t>
+      </w:r>
+      <w:r>
+        <w:t xml:space="preserve">.; 2023.</w:t>
+      </w:r>
+    </w:p>
+    <w:bookmarkEnd w:id="88"/>
+    <w:bookmarkStart w:id="89" w:name="ref-VrijheidSlamaRobinson:2014"/>
+    <w:p>
+      <w:pPr>
+        <w:pStyle w:val="Bibliography"/>
+      </w:pPr>
+      <w:r>
+        <w:t xml:space="preserve">1.</w:t>
+      </w:r>
+      <w:r>
+        <w:t xml:space="preserve"> </w:t>
+      </w:r>
+      <w:r>
+        <w:t xml:space="preserve">	</w:t>
+      </w:r>
+      <w:r>
+        <w:t xml:space="preserve">Vrijheid M, Slama R, Robinson O, et al. The human early-life exposome (</w:t>
+      </w:r>
+      <w:r>
+        <w:t xml:space="preserve">HELIX</w:t>
+      </w:r>
+      <w:r>
+        <w:t xml:space="preserve">): Project rationale and design.</w:t>
+      </w:r>
+      <w:r>
+        <w:t xml:space="preserve"> </w:t>
+      </w:r>
+      <w:r>
+        <w:rPr>
+          <w:iCs/>
+          <w:i/>
+        </w:rPr>
         <w:t xml:space="preserve">Environ Health Perspect</w:t>
       </w:r>
       <w:r>
         <w:t xml:space="preserve">. 2014;122(6):535-544. doi:</w:t>
       </w:r>
-      <w:hyperlink r:id="rId52">
+      <w:hyperlink r:id="rId50">
         <w:r>
           <w:rPr>
             <w:rStyle w:val="InternetLink"/>
@@ -2473,8 +3320,8 @@
         </w:r>
       </w:hyperlink>
     </w:p>
-    <w:bookmarkEnd w:id="68"/>
-    <w:bookmarkStart w:id="69" w:name="ref-WrightSmallRaynor:2013"/>
+    <w:bookmarkEnd w:id="89"/>
+    <w:bookmarkStart w:id="90" w:name="ref-WrightSmallRaynor:2013"/>
     <w:p>
       <w:pPr>
         <w:pStyle w:val="Bibliography"/>
@@ -2537,7 +3384,7 @@
       <w:r>
         <w:t xml:space="preserve">. 2013;42(4):978-991. doi:</w:t>
       </w:r>
-      <w:hyperlink r:id="rId54">
+      <w:hyperlink r:id="rId52">
         <w:r>
           <w:rPr>
             <w:rStyle w:val="InternetLink"/>
@@ -2546,8 +3393,8 @@
         </w:r>
       </w:hyperlink>
     </w:p>
-    <w:bookmarkEnd w:id="69"/>
-    <w:bookmarkStart w:id="70" w:name="ref-HeudeForhanSlama:2016"/>
+    <w:bookmarkEnd w:id="90"/>
+    <w:bookmarkStart w:id="91" w:name="ref-HeudeForhanSlama:2016"/>
     <w:p>
       <w:pPr>
         <w:pStyle w:val="Bibliography"/>
@@ -2598,7 +3445,7 @@
       <w:r>
         <w:t xml:space="preserve">. 2016;45(2):353-363. doi:</w:t>
       </w:r>
-      <w:hyperlink r:id="rId56">
+      <w:hyperlink r:id="rId54">
         <w:r>
           <w:rPr>
             <w:rStyle w:val="InternetLink"/>
@@ -2607,8 +3454,8 @@
         </w:r>
       </w:hyperlink>
     </w:p>
-    <w:bookmarkEnd w:id="70"/>
-    <w:bookmarkStart w:id="71" w:name="ref-GuxensBallesterEspada:2012"/>
+    <w:bookmarkEnd w:id="91"/>
+    <w:bookmarkStart w:id="92" w:name="ref-GuxensBallesterEspada:2012"/>
     <w:p>
       <w:pPr>
         <w:pStyle w:val="Bibliography"/>
@@ -2701,7 +3548,7 @@
       <w:r>
         <w:t xml:space="preserve">. 2012;41(4):930-940. doi:</w:t>
       </w:r>
-      <w:hyperlink r:id="rId58">
+      <w:hyperlink r:id="rId56">
         <w:r>
           <w:rPr>
             <w:rStyle w:val="InternetLink"/>
@@ -2710,8 +3557,8 @@
         </w:r>
       </w:hyperlink>
     </w:p>
-    <w:bookmarkEnd w:id="71"/>
-    <w:bookmarkStart w:id="72" w:name="Xd30c40380c9e99bac70b7fa3b0ada5ae8dec3e4"/>
+    <w:bookmarkEnd w:id="92"/>
+    <w:bookmarkStart w:id="93" w:name="Xd30c40380c9e99bac70b7fa3b0ada5ae8dec3e4"/>
     <w:p>
       <w:pPr>
         <w:pStyle w:val="Bibliography"/>
@@ -2792,7 +3639,7 @@
       <w:r>
         <w:t xml:space="preserve">. 2009;6(3, 3):1282-1297. doi:</w:t>
       </w:r>
-      <w:hyperlink r:id="rId60">
+      <w:hyperlink r:id="rId58">
         <w:r>
           <w:rPr>
             <w:rStyle w:val="InternetLink"/>
@@ -2801,8 +3648,8 @@
         </w:r>
       </w:hyperlink>
     </w:p>
-    <w:bookmarkEnd w:id="72"/>
-    <w:bookmarkStart w:id="73" w:name="ref-MagnusIrgensHaug:2006"/>
+    <w:bookmarkEnd w:id="93"/>
+    <w:bookmarkStart w:id="94" w:name="ref-MagnusIrgensHaug:2006"/>
     <w:p>
       <w:pPr>
         <w:pStyle w:val="Bibliography"/>
@@ -2862,7 +3709,7 @@
       <w:r>
         <w:t xml:space="preserve">. 2006;35(5):1146-1150. doi:</w:t>
       </w:r>
-      <w:hyperlink r:id="rId62">
+      <w:hyperlink r:id="rId60">
         <w:r>
           <w:rPr>
             <w:rStyle w:val="InternetLink"/>
@@ -2871,8 +3718,8 @@
         </w:r>
       </w:hyperlink>
     </w:p>
-    <w:bookmarkEnd w:id="73"/>
-    <w:bookmarkStart w:id="74" w:name="ref-ChatziPlanaDaraki:2009"/>
+    <w:bookmarkEnd w:id="94"/>
+    <w:bookmarkStart w:id="95" w:name="ref-ChatziPlanaDaraki:2009"/>
     <w:p>
       <w:pPr>
         <w:pStyle w:val="Bibliography"/>
@@ -2947,7 +3794,7 @@
       <w:r>
         <w:t xml:space="preserve">. 2009;170(7):829-836. doi:</w:t>
       </w:r>
-      <w:hyperlink r:id="rId64">
+      <w:hyperlink r:id="rId62">
         <w:r>
           <w:rPr>
             <w:rStyle w:val="InternetLink"/>
@@ -2956,8 +3803,8 @@
         </w:r>
       </w:hyperlink>
     </w:p>
-    <w:bookmarkEnd w:id="74"/>
-    <w:bookmarkStart w:id="75" w:name="ref-MaitreBontCasas:2018"/>
+    <w:bookmarkEnd w:id="95"/>
+    <w:bookmarkStart w:id="96" w:name="ref-MaitreBontCasas:2018"/>
     <w:p>
       <w:pPr>
         <w:pStyle w:val="Bibliography"/>
@@ -3017,7 +3864,7 @@
       <w:r>
         <w:t xml:space="preserve">. 2018;8(9):e021311. doi:</w:t>
       </w:r>
-      <w:hyperlink r:id="rId66">
+      <w:hyperlink r:id="rId64">
         <w:r>
           <w:rPr>
             <w:rStyle w:val="InternetLink"/>
@@ -3026,9 +3873,735 @@
         </w:r>
       </w:hyperlink>
     </w:p>
-    <w:bookmarkEnd w:id="75"/>
-    <w:bookmarkEnd w:id="76"/>
-    <w:bookmarkEnd w:id="77"/>
+    <w:bookmarkEnd w:id="96"/>
+    <w:bookmarkStart w:id="97" w:name="ref-TextorvanderZanderGilthorpe:2016"/>
+    <w:p>
+      <w:pPr>
+        <w:pStyle w:val="Bibliography"/>
+      </w:pPr>
+      <w:r>
+        <w:t xml:space="preserve">9.</w:t>
+      </w:r>
+      <w:r>
+        <w:t xml:space="preserve"> </w:t>
+      </w:r>
+      <w:r>
+        <w:t xml:space="preserve">	</w:t>
+      </w:r>
+      <w:r>
+        <w:t xml:space="preserve">Textor J, van der Zander B, Gilthorpe MS, Liśkiewicz M, Ellison GT. Robust causal inference using directed acyclic graphs: The</w:t>
+      </w:r>
+      <w:r>
+        <w:t xml:space="preserve"> </w:t>
+      </w:r>
+      <w:r>
+        <w:t xml:space="preserve">R</w:t>
+      </w:r>
+      <w:r>
+        <w:t xml:space="preserve"> </w:t>
+      </w:r>
+      <w:r>
+        <w:t xml:space="preserve">package</w:t>
+      </w:r>
+      <w:r>
+        <w:t xml:space="preserve"> </w:t>
+      </w:r>
+      <w:r>
+        <w:t xml:space="preserve">“dagitty.”</w:t>
+      </w:r>
+      <w:r>
+        <w:t xml:space="preserve"> </w:t>
+      </w:r>
+      <w:r>
+        <w:rPr>
+          <w:iCs/>
+          <w:i/>
+        </w:rPr>
+        <w:t xml:space="preserve">International Journal of Epidemiology</w:t>
+      </w:r>
+      <w:r>
+        <w:t xml:space="preserve">. 2016;45(6):1887-1894. doi:</w:t>
+      </w:r>
+      <w:hyperlink r:id="rId66">
+        <w:r>
+          <w:rPr>
+            <w:rStyle w:val="InternetLink"/>
+          </w:rPr>
+          <w:t xml:space="preserve">10.1093/ije/dyw341</w:t>
+        </w:r>
+      </w:hyperlink>
+    </w:p>
+    <w:bookmarkEnd w:id="97"/>
+    <w:bookmarkStart w:id="98" w:name="ref-Barrett:2023"/>
+    <w:p>
+      <w:pPr>
+        <w:pStyle w:val="Bibliography"/>
+      </w:pPr>
+      <w:r>
+        <w:t xml:space="preserve">10.</w:t>
+      </w:r>
+      <w:r>
+        <w:t xml:space="preserve"> </w:t>
+      </w:r>
+      <w:r>
+        <w:t xml:space="preserve">	</w:t>
+      </w:r>
+      <w:r>
+        <w:t xml:space="preserve">Barrett M. Ggdag:</w:t>
+      </w:r>
+      <w:r>
+        <w:t xml:space="preserve"> </w:t>
+      </w:r>
+      <w:r>
+        <w:t xml:space="preserve">Analyze</w:t>
+      </w:r>
+      <w:r>
+        <w:t xml:space="preserve"> </w:t>
+      </w:r>
+      <w:r>
+        <w:t xml:space="preserve">and</w:t>
+      </w:r>
+      <w:r>
+        <w:t xml:space="preserve"> </w:t>
+      </w:r>
+      <w:r>
+        <w:t xml:space="preserve">Create Elegant Directed Acyclic Graphs</w:t>
+      </w:r>
+      <w:r>
+        <w:t xml:space="preserve">. Published online 2023.</w:t>
+      </w:r>
+      <w:r>
+        <w:t xml:space="preserve"> </w:t>
+      </w:r>
+      <w:hyperlink r:id="rId68">
+        <w:r>
+          <w:rPr>
+            <w:rStyle w:val="InternetLink"/>
+          </w:rPr>
+          <w:t xml:space="preserve">https://github.com/r-causal/ggdag</w:t>
+        </w:r>
+      </w:hyperlink>
+    </w:p>
+    <w:bookmarkEnd w:id="98"/>
+    <w:bookmarkStart w:id="99" w:name="ref-HaugSakhiCequier:2018"/>
+    <w:p>
+      <w:pPr>
+        <w:pStyle w:val="Bibliography"/>
+      </w:pPr>
+      <w:r>
+        <w:t xml:space="preserve">11.</w:t>
+      </w:r>
+      <w:r>
+        <w:t xml:space="preserve"> </w:t>
+      </w:r>
+      <w:r>
+        <w:t xml:space="preserve">	</w:t>
+      </w:r>
+      <w:r>
+        <w:t xml:space="preserve">Haug LS, Sakhi AK, Cequier E, et al. In-utero and childhood chemical exposome in six</w:t>
+      </w:r>
+      <w:r>
+        <w:t xml:space="preserve"> </w:t>
+      </w:r>
+      <w:r>
+        <w:t xml:space="preserve">European</w:t>
+      </w:r>
+      <w:r>
+        <w:t xml:space="preserve"> </w:t>
+      </w:r>
+      <w:r>
+        <w:t xml:space="preserve">mother-child cohorts.</w:t>
+      </w:r>
+      <w:r>
+        <w:t xml:space="preserve"> </w:t>
+      </w:r>
+      <w:r>
+        <w:rPr>
+          <w:iCs/>
+          <w:i/>
+        </w:rPr>
+        <w:t xml:space="preserve">Environment International</w:t>
+      </w:r>
+      <w:r>
+        <w:t xml:space="preserve">. 2018;121:751-763. doi:</w:t>
+      </w:r>
+      <w:hyperlink r:id="rId70">
+        <w:r>
+          <w:rPr>
+            <w:rStyle w:val="InternetLink"/>
+          </w:rPr>
+          <w:t xml:space="preserve">10.1016/j.envint.2018.09.056</w:t>
+        </w:r>
+      </w:hyperlink>
+    </w:p>
+    <w:bookmarkEnd w:id="99"/>
+    <w:bookmarkStart w:id="100" w:name="ref-MarcosRenauCasals:2014"/>
+    <w:p>
+      <w:pPr>
+        <w:pStyle w:val="Bibliography"/>
+      </w:pPr>
+      <w:r>
+        <w:t xml:space="preserve">12.</w:t>
+      </w:r>
+      <w:r>
+        <w:t xml:space="preserve"> </w:t>
+      </w:r>
+      <w:r>
+        <w:t xml:space="preserve">	</w:t>
+      </w:r>
+      <w:r>
+        <w:t xml:space="preserve">Marcos J, Renau N, Casals G, Segura J, Ventura R, Pozo OJ. Investigation of endogenous corticosteroids profiles in human urine based on liquid chromatography tandem mass spectrometry.</w:t>
+      </w:r>
+      <w:r>
+        <w:t xml:space="preserve"> </w:t>
+      </w:r>
+      <w:r>
+        <w:rPr>
+          <w:iCs/>
+          <w:i/>
+        </w:rPr>
+        <w:t xml:space="preserve">Analytica Chimica Acta</w:t>
+      </w:r>
+      <w:r>
+        <w:t xml:space="preserve">. 2014;812:92-104. doi:</w:t>
+      </w:r>
+      <w:hyperlink r:id="rId72">
+        <w:r>
+          <w:rPr>
+            <w:rStyle w:val="InternetLink"/>
+          </w:rPr>
+          <w:t xml:space="preserve">10.1016/j.aca.2013.12.030</w:t>
+        </w:r>
+      </w:hyperlink>
+    </w:p>
+    <w:bookmarkEnd w:id="100"/>
+    <w:bookmarkStart w:id="101" w:name="ref-Gomez-GomezPozo:2020"/>
+    <w:p>
+      <w:pPr>
+        <w:pStyle w:val="Bibliography"/>
+      </w:pPr>
+      <w:r>
+        <w:t xml:space="preserve">13.</w:t>
+      </w:r>
+      <w:r>
+        <w:t xml:space="preserve"> </w:t>
+      </w:r>
+      <w:r>
+        <w:t xml:space="preserve">	</w:t>
+      </w:r>
+      <w:r>
+        <w:t xml:space="preserve">Gomez-Gomez A, Pozo OJ. Determination of steroid profile in hair by liquid chromatography tandem mass spectrometry.</w:t>
+      </w:r>
+      <w:r>
+        <w:t xml:space="preserve"> </w:t>
+      </w:r>
+      <w:r>
+        <w:rPr>
+          <w:iCs/>
+          <w:i/>
+        </w:rPr>
+        <w:t xml:space="preserve">Journal of Chromatography A</w:t>
+      </w:r>
+      <w:r>
+        <w:t xml:space="preserve">. 2020;1624:461179. doi:</w:t>
+      </w:r>
+      <w:hyperlink r:id="rId74">
+        <w:r>
+          <w:rPr>
+            <w:rStyle w:val="InternetLink"/>
+          </w:rPr>
+          <w:t xml:space="preserve">10.1016/j.chroma.2020.461179</w:t>
+        </w:r>
+      </w:hyperlink>
+    </w:p>
+    <w:bookmarkEnd w:id="101"/>
+    <w:bookmarkStart w:id="102" w:name="ref-RuedaFanMcCandliss:2004"/>
+    <w:p>
+      <w:pPr>
+        <w:pStyle w:val="Bibliography"/>
+      </w:pPr>
+      <w:r>
+        <w:t xml:space="preserve">14.</w:t>
+      </w:r>
+      <w:r>
+        <w:t xml:space="preserve"> </w:t>
+      </w:r>
+      <w:r>
+        <w:t xml:space="preserve">	</w:t>
+      </w:r>
+      <w:r>
+        <w:t xml:space="preserve">Rueda MR, Fan J, McCandliss BD, et al. Development of attentional networks in childhood.</w:t>
+      </w:r>
+      <w:r>
+        <w:t xml:space="preserve"> </w:t>
+      </w:r>
+      <w:r>
+        <w:rPr>
+          <w:iCs/>
+          <w:i/>
+        </w:rPr>
+        <w:t xml:space="preserve">Neuropsychologia</w:t>
+      </w:r>
+      <w:r>
+        <w:t xml:space="preserve">. 2004;42(8):1029-1040. doi:</w:t>
+      </w:r>
+      <w:hyperlink r:id="rId76">
+        <w:r>
+          <w:rPr>
+            <w:rStyle w:val="InternetLink"/>
+          </w:rPr>
+          <w:t xml:space="preserve">10.1016/j.neuropsychologia.2003.12.012</w:t>
+        </w:r>
+      </w:hyperlink>
+    </w:p>
+    <w:bookmarkEnd w:id="102"/>
+    <w:bookmarkStart w:id="103" w:name="ref-SunyerEsnaolaAlvarez-Pedrerol:2015"/>
+    <w:p>
+      <w:pPr>
+        <w:pStyle w:val="Bibliography"/>
+      </w:pPr>
+      <w:r>
+        <w:t xml:space="preserve">15.</w:t>
+      </w:r>
+      <w:r>
+        <w:t xml:space="preserve"> </w:t>
+      </w:r>
+      <w:r>
+        <w:t xml:space="preserve">	</w:t>
+      </w:r>
+      <w:r>
+        <w:t xml:space="preserve">Sunyer J, Esnaola M, Alvarez-Pedrerol M, et al. Association between</w:t>
+      </w:r>
+      <w:r>
+        <w:t xml:space="preserve"> </w:t>
+      </w:r>
+      <w:r>
+        <w:t xml:space="preserve">Traffic-Related Air Pollution</w:t>
+      </w:r>
+      <w:r>
+        <w:t xml:space="preserve"> </w:t>
+      </w:r>
+      <w:r>
+        <w:t xml:space="preserve">in</w:t>
+      </w:r>
+      <w:r>
+        <w:t xml:space="preserve"> </w:t>
+      </w:r>
+      <w:r>
+        <w:t xml:space="preserve">Schools</w:t>
+      </w:r>
+      <w:r>
+        <w:t xml:space="preserve"> </w:t>
+      </w:r>
+      <w:r>
+        <w:t xml:space="preserve">and</w:t>
+      </w:r>
+      <w:r>
+        <w:t xml:space="preserve"> </w:t>
+      </w:r>
+      <w:r>
+        <w:t xml:space="preserve">Cognitive Development</w:t>
+      </w:r>
+      <w:r>
+        <w:t xml:space="preserve"> </w:t>
+      </w:r>
+      <w:r>
+        <w:t xml:space="preserve">in</w:t>
+      </w:r>
+      <w:r>
+        <w:t xml:space="preserve"> </w:t>
+      </w:r>
+      <w:r>
+        <w:t xml:space="preserve">Primary School Children</w:t>
+      </w:r>
+      <w:r>
+        <w:t xml:space="preserve">:</w:t>
+      </w:r>
+      <w:r>
+        <w:t xml:space="preserve"> </w:t>
+      </w:r>
+      <w:r>
+        <w:t xml:space="preserve">A Prospective Cohort Study</w:t>
+      </w:r>
+      <w:r>
+        <w:t xml:space="preserve">.</w:t>
+      </w:r>
+      <w:r>
+        <w:t xml:space="preserve"> </w:t>
+      </w:r>
+      <w:r>
+        <w:rPr>
+          <w:iCs/>
+          <w:i/>
+        </w:rPr>
+        <w:t xml:space="preserve">PLOS Medicine</w:t>
+      </w:r>
+      <w:r>
+        <w:t xml:space="preserve">. 2015;12(3):e1001792. doi:</w:t>
+      </w:r>
+      <w:hyperlink r:id="rId78">
+        <w:r>
+          <w:rPr>
+            <w:rStyle w:val="InternetLink"/>
+          </w:rPr>
+          <w:t xml:space="preserve">10.1371/journal.pmed.1001792</w:t>
+        </w:r>
+      </w:hyperlink>
+    </w:p>
+    <w:bookmarkEnd w:id="103"/>
+    <w:bookmarkStart w:id="104" w:name="ref-KowarikTempl:2016"/>
+    <w:p>
+      <w:pPr>
+        <w:pStyle w:val="Bibliography"/>
+      </w:pPr>
+      <w:r>
+        <w:t xml:space="preserve">16.</w:t>
+      </w:r>
+      <w:r>
+        <w:t xml:space="preserve"> </w:t>
+      </w:r>
+      <w:r>
+        <w:t xml:space="preserve">	</w:t>
+      </w:r>
+      <w:r>
+        <w:t xml:space="preserve">Kowarik A, Templ M. Imputation with the</w:t>
+      </w:r>
+      <w:r>
+        <w:t xml:space="preserve"> </w:t>
+      </w:r>
+      <w:r>
+        <w:t xml:space="preserve">R Package VIM</w:t>
+      </w:r>
+      <w:r>
+        <w:t xml:space="preserve">.</w:t>
+      </w:r>
+      <w:r>
+        <w:t xml:space="preserve"> </w:t>
+      </w:r>
+      <w:r>
+        <w:rPr>
+          <w:iCs/>
+          <w:i/>
+        </w:rPr>
+        <w:t xml:space="preserve">Journal of Statistical Software</w:t>
+      </w:r>
+      <w:r>
+        <w:t xml:space="preserve">. 2016;74:1-16. doi:</w:t>
+      </w:r>
+      <w:hyperlink r:id="rId80">
+        <w:r>
+          <w:rPr>
+            <w:rStyle w:val="InternetLink"/>
+          </w:rPr>
+          <w:t xml:space="preserve">10.18637/jss.v074.i07</w:t>
+        </w:r>
+      </w:hyperlink>
+    </w:p>
+    <w:bookmarkEnd w:id="104"/>
+    <w:bookmarkStart w:id="105" w:name="ref-lazar2015imputelcmd"/>
+    <w:p>
+      <w:pPr>
+        <w:pStyle w:val="Bibliography"/>
+      </w:pPr>
+      <w:r>
+        <w:t xml:space="preserve">17.</w:t>
+      </w:r>
+      <w:r>
+        <w:t xml:space="preserve"> </w:t>
+      </w:r>
+      <w:r>
+        <w:t xml:space="preserve">	</w:t>
+      </w:r>
+      <w:r>
+        <w:t xml:space="preserve">Lazar C.</w:t>
+      </w:r>
+      <w:r>
+        <w:t xml:space="preserve"> </w:t>
+      </w:r>
+      <w:r>
+        <w:t xml:space="preserve">imputeLCMD</w:t>
+      </w:r>
+      <w:r>
+        <w:t xml:space="preserve">: A collection of methods for left-censored missing data imputation.</w:t>
+      </w:r>
+      <w:r>
+        <w:t xml:space="preserve"> </w:t>
+      </w:r>
+      <w:r>
+        <w:rPr>
+          <w:iCs/>
+          <w:i/>
+        </w:rPr>
+        <w:t xml:space="preserve">R package, version</w:t>
+      </w:r>
+      <w:r>
+        <w:t xml:space="preserve">. 2015;2.</w:t>
+      </w:r>
+    </w:p>
+    <w:bookmarkEnd w:id="105"/>
+    <w:bookmarkStart w:id="106" w:name="ref-LudeckeBen-ShacharPatil:2021"/>
+    <w:p>
+      <w:pPr>
+        <w:pStyle w:val="Bibliography"/>
+      </w:pPr>
+      <w:r>
+        <w:t xml:space="preserve">18.</w:t>
+      </w:r>
+      <w:r>
+        <w:t xml:space="preserve"> </w:t>
+      </w:r>
+      <w:r>
+        <w:t xml:space="preserve">	</w:t>
+      </w:r>
+      <w:r>
+        <w:t xml:space="preserve">Lüdecke D, Ben-Shachar MS, Patil I, Waggoner P, Makowski D.</w:t>
+      </w:r>
+      <w:r>
+        <w:t xml:space="preserve"> </w:t>
+      </w:r>
+      <w:r>
+        <w:t xml:space="preserve">performance</w:t>
+      </w:r>
+      <w:r>
+        <w:t xml:space="preserve">:</w:t>
+      </w:r>
+      <w:r>
+        <w:t xml:space="preserve"> </w:t>
+      </w:r>
+      <w:r>
+        <w:t xml:space="preserve">An R</w:t>
+      </w:r>
+      <w:r>
+        <w:t xml:space="preserve"> </w:t>
+      </w:r>
+      <w:r>
+        <w:t xml:space="preserve">package for assessment, comparison and testing of statistical models.</w:t>
+      </w:r>
+      <w:r>
+        <w:t xml:space="preserve"> </w:t>
+      </w:r>
+      <w:r>
+        <w:rPr>
+          <w:iCs/>
+          <w:i/>
+        </w:rPr>
+        <w:t xml:space="preserve">Journal of Open Source Software</w:t>
+      </w:r>
+      <w:r>
+        <w:t xml:space="preserve">. 2021;6(60):3139. doi:</w:t>
+      </w:r>
+      <w:hyperlink r:id="rId83">
+        <w:r>
+          <w:rPr>
+            <w:rStyle w:val="InternetLink"/>
+          </w:rPr>
+          <w:t xml:space="preserve">10.21105/joss.03139</w:t>
+        </w:r>
+      </w:hyperlink>
+    </w:p>
+    <w:bookmarkEnd w:id="106"/>
+    <w:bookmarkStart w:id="107" w:name="ref-Greifer:2023"/>
+    <w:p>
+      <w:pPr>
+        <w:pStyle w:val="Bibliography"/>
+      </w:pPr>
+      <w:r>
+        <w:t xml:space="preserve">19.</w:t>
+      </w:r>
+      <w:r>
+        <w:t xml:space="preserve"> </w:t>
+      </w:r>
+      <w:r>
+        <w:t xml:space="preserve">	</w:t>
+      </w:r>
+      <w:r>
+        <w:t xml:space="preserve">Greifer N.</w:t>
+      </w:r>
+      <w:r>
+        <w:t xml:space="preserve"> </w:t>
+      </w:r>
+      <w:r>
+        <w:rPr>
+          <w:iCs/>
+          <w:i/>
+        </w:rPr>
+        <w:t xml:space="preserve">WeightIt</w:t>
+      </w:r>
+      <w:r>
+        <w:rPr>
+          <w:iCs/>
+          <w:i/>
+        </w:rPr>
+        <w:t xml:space="preserve">:</w:t>
+      </w:r>
+      <w:r>
+        <w:rPr>
+          <w:iCs/>
+          <w:i/>
+        </w:rPr>
+        <w:t xml:space="preserve"> </w:t>
+      </w:r>
+      <w:r>
+        <w:rPr>
+          <w:iCs/>
+          <w:i/>
+        </w:rPr>
+        <w:t xml:space="preserve">Weighting</w:t>
+      </w:r>
+      <w:r>
+        <w:rPr>
+          <w:iCs/>
+          <w:i/>
+        </w:rPr>
+        <w:t xml:space="preserve"> </w:t>
+      </w:r>
+      <w:r>
+        <w:rPr>
+          <w:iCs/>
+          <w:i/>
+        </w:rPr>
+        <w:t xml:space="preserve">for Covariate Balance in Observational Studies</w:t>
+      </w:r>
+      <w:r>
+        <w:t xml:space="preserve">.; 2023.</w:t>
+      </w:r>
+    </w:p>
+    <w:bookmarkEnd w:id="107"/>
+    <w:bookmarkStart w:id="108" w:name="ref-HulingGreiferChen:2023"/>
+    <w:p>
+      <w:pPr>
+        <w:pStyle w:val="Bibliography"/>
+      </w:pPr>
+      <w:r>
+        <w:t xml:space="preserve">20.</w:t>
+      </w:r>
+      <w:r>
+        <w:t xml:space="preserve"> </w:t>
+      </w:r>
+      <w:r>
+        <w:t xml:space="preserve">	</w:t>
+      </w:r>
+      <w:r>
+        <w:t xml:space="preserve">Huling JD, Greifer N, Chen G. Independence</w:t>
+      </w:r>
+      <w:r>
+        <w:t xml:space="preserve"> </w:t>
+      </w:r>
+      <w:r>
+        <w:t xml:space="preserve">Weights</w:t>
+      </w:r>
+      <w:r>
+        <w:t xml:space="preserve"> </w:t>
+      </w:r>
+      <w:r>
+        <w:t xml:space="preserve">for</w:t>
+      </w:r>
+      <w:r>
+        <w:t xml:space="preserve"> </w:t>
+      </w:r>
+      <w:r>
+        <w:t xml:space="preserve">Causal Inference</w:t>
+      </w:r>
+      <w:r>
+        <w:t xml:space="preserve"> </w:t>
+      </w:r>
+      <w:r>
+        <w:t xml:space="preserve">with</w:t>
+      </w:r>
+      <w:r>
+        <w:t xml:space="preserve"> </w:t>
+      </w:r>
+      <w:r>
+        <w:t xml:space="preserve">Continuous Treatments</w:t>
+      </w:r>
+      <w:r>
+        <w:t xml:space="preserve">.</w:t>
+      </w:r>
+      <w:r>
+        <w:t xml:space="preserve"> </w:t>
+      </w:r>
+      <w:r>
+        <w:rPr>
+          <w:iCs/>
+          <w:i/>
+        </w:rPr>
+        <w:t xml:space="preserve">Journal of the American Statistical Association</w:t>
+      </w:r>
+      <w:r>
+        <w:t xml:space="preserve">. 2023;0(0):1-14. doi:</w:t>
+      </w:r>
+      <w:hyperlink r:id="rId86">
+        <w:r>
+          <w:rPr>
+            <w:rStyle w:val="InternetLink"/>
+          </w:rPr>
+          <w:t xml:space="preserve">10.1080/01621459.2023.2213485</w:t>
+        </w:r>
+      </w:hyperlink>
+    </w:p>
+    <w:bookmarkEnd w:id="108"/>
+    <w:bookmarkStart w:id="109" w:name="ref-Greifer:2023a"/>
+    <w:p>
+      <w:pPr>
+        <w:pStyle w:val="Bibliography"/>
+      </w:pPr>
+      <w:r>
+        <w:t xml:space="preserve">21.</w:t>
+      </w:r>
+      <w:r>
+        <w:t xml:space="preserve"> </w:t>
+      </w:r>
+      <w:r>
+        <w:t xml:space="preserve">	</w:t>
+      </w:r>
+      <w:r>
+        <w:t xml:space="preserve">Greifer N.</w:t>
+      </w:r>
+      <w:r>
+        <w:t xml:space="preserve"> </w:t>
+      </w:r>
+      <w:r>
+        <w:rPr>
+          <w:iCs/>
+          <w:i/>
+        </w:rPr>
+        <w:t xml:space="preserve">Cobalt:</w:t>
+      </w:r>
+      <w:r>
+        <w:rPr>
+          <w:iCs/>
+          <w:i/>
+        </w:rPr>
+        <w:t xml:space="preserve"> </w:t>
+      </w:r>
+      <w:r>
+        <w:rPr>
+          <w:iCs/>
+          <w:i/>
+        </w:rPr>
+        <w:t xml:space="preserve">Covariate</w:t>
+      </w:r>
+      <w:r>
+        <w:rPr>
+          <w:iCs/>
+          <w:i/>
+        </w:rPr>
+        <w:t xml:space="preserve"> </w:t>
+      </w:r>
+      <w:r>
+        <w:rPr>
+          <w:iCs/>
+          <w:i/>
+        </w:rPr>
+        <w:t xml:space="preserve">Balance Tables and Plots</w:t>
+      </w:r>
+      <w:r>
+        <w:t xml:space="preserve">.; 2023.</w:t>
+      </w:r>
+    </w:p>
+    <w:bookmarkEnd w:id="109"/>
+    <w:bookmarkEnd w:id="110"/>
+    <w:bookmarkEnd w:id="111"/>
     <w:sectPr>
       <w:type w:val="nextPage"/>
       <w:pgSz w:h="15840" w:w="12240"/>
@@ -3828,27 +5401,6 @@
     <w:abstractNumId w:val="991"/>
   </w:num>
   <w:num w:numId="1021">
-    <w:abstractNumId w:val="991"/>
-  </w:num>
-  <w:num w:numId="1022">
-    <w:abstractNumId w:val="991"/>
-  </w:num>
-  <w:num w:numId="1023">
-    <w:abstractNumId w:val="991"/>
-  </w:num>
-  <w:num w:numId="1024">
-    <w:abstractNumId w:val="991"/>
-  </w:num>
-  <w:num w:numId="1025">
-    <w:abstractNumId w:val="991"/>
-  </w:num>
-  <w:num w:numId="1026">
-    <w:abstractNumId w:val="991"/>
-  </w:num>
-  <w:num w:numId="1027">
-    <w:abstractNumId w:val="991"/>
-  </w:num>
-  <w:num w:numId="1028">
     <w:abstractNumId w:val="991"/>
   </w:num>
 </w:numbering>

</xml_diff>

<commit_message>
Added table LLOQs for steroids. Started kinda intro to paper.
</commit_message>
<xml_diff>
--- a/output/paper/manuscript.docx
+++ b/output/paper/manuscript.docx
@@ -7,60 +7,61 @@
         <w:pStyle w:val="Title"/>
       </w:pPr>
       <w:r>
-        <w:t xml:space="preserve">Some</w:t>
-      </w:r>
-      <w:r>
-        <w:t xml:space="preserve"> </w:t>
-      </w:r>
-      <w:r>
-        <w:t xml:space="preserve">Title</w:t>
-      </w:r>
-    </w:p>
-    <w:p>
-      <w:pPr>
-        <w:pStyle w:val="Author"/>
-      </w:pPr>
-      <w:r>
-        <w:t xml:space="preserve">Lorenzo</w:t>
-      </w:r>
-      <w:r>
-        <w:t xml:space="preserve"> </w:t>
-      </w:r>
-      <w:r>
-        <w:t xml:space="preserve">Fabbri</w:t>
-      </w:r>
-      <w:r>
-        <w:rPr>
-          <w:vertAlign w:val="superscript"/>
-        </w:rPr>
-        <w:t xml:space="preserve">1</w:t>
-      </w:r>
-      <w:r>
-        <w:rPr>
-          <w:vertAlign w:val="superscript"/>
-        </w:rPr>
-        <w:t xml:space="preserve">,</w:t>
-      </w:r>
-      <w:r>
-        <w:rPr>
-          <w:vertAlign w:val="superscript"/>
-        </w:rPr>
-        <w:t xml:space="preserve">2</w:t>
-      </w:r>
-      <w:r>
-        <w:rPr>
-          <w:vertAlign w:val="superscript"/>
-        </w:rPr>
-        <w:t xml:space="preserve">,</w:t>
-      </w:r>
-      <w:r>
-        <w:rPr>
-          <w:vertAlign w:val="superscript"/>
-        </w:rPr>
-        <w:t xml:space="preserve">✉</w:t>
-      </w:r>
-      <w:r>
-        <w:t xml:space="preserve">,</w:t>
+        <w:t xml:space="preserve">Estimating</w:t>
+      </w:r>
+      <w:r>
+        <w:t xml:space="preserve"> </w:t>
+      </w:r>
+      <w:r>
+        <w:t xml:space="preserve">associations</w:t>
+      </w:r>
+      <w:r>
+        <w:t xml:space="preserve"> </w:t>
+      </w:r>
+      <w:r>
+        <w:t xml:space="preserve">between</w:t>
+      </w:r>
+      <w:r>
+        <w:t xml:space="preserve"> </w:t>
+      </w:r>
+      <w:r>
+        <w:t xml:space="preserve">childhood</w:t>
+      </w:r>
+      <w:r>
+        <w:t xml:space="preserve"> </w:t>
+      </w:r>
+      <w:r>
+        <w:t xml:space="preserve">exposure</w:t>
+      </w:r>
+      <w:r>
+        <w:t xml:space="preserve"> </w:t>
+      </w:r>
+      <w:r>
+        <w:t xml:space="preserve">to</w:t>
+      </w:r>
+      <w:r>
+        <w:t xml:space="preserve"> </w:t>
+      </w:r>
+      <w:r>
+        <w:t xml:space="preserve">non-persistent</w:t>
+      </w:r>
+      <w:r>
+        <w:t xml:space="preserve"> </w:t>
+      </w:r>
+      <w:r>
+        <w:t xml:space="preserve">endocrine</w:t>
+      </w:r>
+      <w:r>
+        <w:t xml:space="preserve"> </w:t>
+      </w:r>
+      <w:r>
+        <w:t xml:space="preserve">disruptors,</w:t>
+      </w:r>
+      <w:r>
+        <w:t xml:space="preserve"> </w:t>
+      </w:r>
+      <w:r>
+        <w:t xml:space="preserve">corticosteroids,</w:t>
       </w:r>
       <w:r>
         <w:t xml:space="preserve"> </w:t>
@@ -72,160 +73,58 @@
         <w:t xml:space="preserve"> </w:t>
       </w:r>
       <w:r>
-        <w:t xml:space="preserve">Martine</w:t>
-      </w:r>
-      <w:r>
-        <w:t xml:space="preserve"> </w:t>
-      </w:r>
-      <w:r>
-        <w:t xml:space="preserve">Vrijheid</w:t>
-      </w:r>
-      <w:r>
-        <w:rPr>
-          <w:vertAlign w:val="superscript"/>
-        </w:rPr>
-        <w:t xml:space="preserve">1</w:t>
-      </w:r>
-      <w:r>
-        <w:rPr>
-          <w:vertAlign w:val="superscript"/>
-        </w:rPr>
-        <w:t xml:space="preserve">,</w:t>
-      </w:r>
-      <w:r>
-        <w:rPr>
-          <w:vertAlign w:val="superscript"/>
-        </w:rPr>
-        <w:t xml:space="preserve">2</w:t>
-      </w:r>
-    </w:p>
-    <w:p>
-      <w:pPr>
-        <w:pStyle w:val="FirstParagraph"/>
-      </w:pPr>
-      <w:r>
-        <w:rPr>
-          <w:vertAlign w:val="superscript"/>
-        </w:rPr>
-        <w:t xml:space="preserve">1</w:t>
-      </w:r>
-      <w:r>
-        <w:t xml:space="preserve"> </w:t>
-      </w:r>
-      <w:r>
-        <w:t xml:space="preserve">Barcelona Institute for Global Health (ISGlobal), Barcelona, Spain</w:t>
-      </w:r>
-      <w:r>
-        <w:br/>
-      </w:r>
-      <w:r>
-        <w:rPr>
-          <w:vertAlign w:val="superscript"/>
-        </w:rPr>
-        <w:t xml:space="preserve">2</w:t>
-      </w:r>
-      <w:r>
-        <w:t xml:space="preserve"> </w:t>
-      </w:r>
-      <w:r>
-        <w:t xml:space="preserve">Pompeu Fabra University, Barcelona, Spain</w:t>
-      </w:r>
-    </w:p>
-    <w:p>
-      <w:pPr>
-        <w:pStyle w:val="TextBody"/>
-      </w:pPr>
-      <w:r>
-        <w:rPr>
-          <w:vertAlign w:val="superscript"/>
-        </w:rPr>
-        <w:t xml:space="preserve">✉</w:t>
-      </w:r>
-      <w:r>
-        <w:t xml:space="preserve"> </w:t>
-      </w:r>
-      <w:r>
-        <w:t xml:space="preserve">Correspondence:</w:t>
-      </w:r>
-      <w:r>
-        <w:t xml:space="preserve"> </w:t>
-      </w:r>
-      <w:hyperlink r:id="rId20">
-        <w:r>
-          <w:rPr>
-            <w:rStyle w:val="InternetLink"/>
-          </w:rPr>
-          <w:t xml:space="preserve">Lorenzo Fabbri &lt;lorenzo.fabbri@isglobal.org&gt;</w:t>
-        </w:r>
-      </w:hyperlink>
-    </w:p>
-    <w:bookmarkStart w:id="21" w:name="abstract"/>
+        <w:t xml:space="preserve">neurodevelopment:</w:t>
+      </w:r>
+      <w:r>
+        <w:t xml:space="preserve"> </w:t>
+      </w:r>
+      <w:r>
+        <w:t xml:space="preserve">A</w:t>
+      </w:r>
+      <w:r>
+        <w:t xml:space="preserve"> </w:t>
+      </w:r>
+      <w:r>
+        <w:t xml:space="preserve">study</w:t>
+      </w:r>
+      <w:r>
+        <w:t xml:space="preserve"> </w:t>
+      </w:r>
+      <w:r>
+        <w:t xml:space="preserve">based</w:t>
+      </w:r>
+      <w:r>
+        <w:t xml:space="preserve"> </w:t>
+      </w:r>
+      <w:r>
+        <w:t xml:space="preserve">on</w:t>
+      </w:r>
+      <w:r>
+        <w:t xml:space="preserve"> </w:t>
+      </w:r>
+      <w:r>
+        <w:t xml:space="preserve">the</w:t>
+      </w:r>
+      <w:r>
+        <w:t xml:space="preserve"> </w:t>
+      </w:r>
+      <w:r>
+        <w:t xml:space="preserve">parametric</w:t>
+      </w:r>
+      <w:r>
+        <w:t xml:space="preserve"> </w:t>
+      </w:r>
+      <w:r>
+        <w:t xml:space="preserve">g-formula</w:t>
+      </w:r>
+    </w:p>
+    <w:bookmarkStart w:id="20" w:name="abstract"/>
     <w:p>
       <w:pPr>
         <w:pStyle w:val="Heading1"/>
       </w:pPr>
       <w:r>
         <w:t xml:space="preserve">Abstract</w:t>
-      </w:r>
-    </w:p>
-    <w:p>
-      <w:pPr>
-        <w:pStyle w:val="FirstParagraph"/>
-      </w:pPr>
-      <w:r>
-        <w:rPr>
-          <w:bCs/>
-          <w:b/>
-        </w:rPr>
-        <w:t xml:space="preserve">Background</w:t>
-      </w:r>
-    </w:p>
-    <w:p>
-      <w:pPr>
-        <w:pStyle w:val="TextBody"/>
-      </w:pPr>
-      <w:r>
-        <w:rPr>
-          <w:bCs/>
-          <w:b/>
-        </w:rPr>
-        <w:t xml:space="preserve">Objectives</w:t>
-      </w:r>
-    </w:p>
-    <w:p>
-      <w:pPr>
-        <w:pStyle w:val="TextBody"/>
-      </w:pPr>
-      <w:r>
-        <w:rPr>
-          <w:bCs/>
-          <w:b/>
-        </w:rPr>
-        <w:t xml:space="preserve">Methods</w:t>
-      </w:r>
-    </w:p>
-    <w:p>
-      <w:pPr>
-        <w:pStyle w:val="TextBody"/>
-      </w:pPr>
-      <w:r>
-        <w:rPr>
-          <w:bCs/>
-          <w:b/>
-        </w:rPr>
-        <w:t xml:space="preserve">Results</w:t>
-      </w:r>
-    </w:p>
-    <w:p>
-      <w:pPr>
-        <w:pStyle w:val="TextBody"/>
-      </w:pPr>
-      <w:r>
-        <w:rPr>
-          <w:bCs/>
-          <w:b/>
-        </w:rPr>
-        <w:t xml:space="preserve">Discussion</w:t>
       </w:r>
     </w:p>
     <w:p>
@@ -338,18 +237,6 @@
         <w:pStyle w:val="Compact"/>
       </w:pPr>
       <w:r>
-        <w:t xml:space="preserve">Use the AMA format.</w:t>
-      </w:r>
-    </w:p>
-    <w:p>
-      <w:pPr>
-        <w:numPr>
-          <w:ilvl w:val="1"/>
-          <w:numId w:val="1002"/>
-        </w:numPr>
-        <w:pStyle w:val="Compact"/>
-      </w:pPr>
-      <w:r>
         <w:t xml:space="preserve">In-text citations: full-sized Arabic numerals in parentheses within the sentence.</w:t>
       </w:r>
     </w:p>
@@ -380,80 +267,19 @@
         <w:t xml:space="preserve">.</w:t>
       </w:r>
     </w:p>
-    <w:bookmarkEnd w:id="21"/>
-    <w:bookmarkStart w:id="24" w:name="sec-intro"/>
-    <w:p>
-      <w:pPr>
-        <w:pStyle w:val="Heading1"/>
-      </w:pPr>
-      <w:r>
-        <w:t xml:space="preserve">Introduction</w:t>
-      </w:r>
-    </w:p>
     <w:p>
       <w:pPr>
         <w:pStyle w:val="FirstParagraph"/>
       </w:pPr>
       <w:r>
-        <w:rPr>
-          <w:bCs/>
-          <w:b/>
-        </w:rPr>
-        <w:t xml:space="preserve">Do not use</w:t>
-      </w:r>
-      <w:r>
-        <w:rPr>
-          <w:bCs/>
-          <w:b/>
-        </w:rPr>
-        <w:t xml:space="preserve"> </w:t>
-      </w:r>
-      <w:r>
-        <w:rPr>
-          <w:bCs/>
-          <w:b/>
-        </w:rPr>
-        <w:t xml:space="preserve">“</w:t>
-      </w:r>
-      <w:r>
-        <w:rPr>
-          <w:bCs/>
-          <w:b/>
-        </w:rPr>
-        <w:t xml:space="preserve">Introduction</w:t>
-      </w:r>
-      <w:r>
-        <w:rPr>
-          <w:bCs/>
-          <w:b/>
-        </w:rPr>
-        <w:t xml:space="preserve">”</w:t>
-      </w:r>
-      <w:r>
-        <w:rPr>
-          <w:bCs/>
-          <w:b/>
-        </w:rPr>
-        <w:t xml:space="preserve"> </w:t>
-      </w:r>
-      <w:r>
-        <w:rPr>
-          <w:bCs/>
-          <w:b/>
-        </w:rPr>
-        <w:t xml:space="preserve">as a heading</w:t>
-      </w:r>
-      <w:r>
-        <w:t xml:space="preserve">.</w:t>
-      </w:r>
-    </w:p>
-    <w:bookmarkStart w:id="22" w:name="sec-background"/>
-    <w:p>
-      <w:pPr>
-        <w:pStyle w:val="Heading2"/>
-      </w:pPr>
-      <w:r>
-        <w:t xml:space="preserve">Background and rationale</w:t>
+        <w:t xml:space="preserve">In the present study, we estimated associations between 1) non-persistent endocrine disruptors (EDCs) and attention, 2) non-persistent EDCs and corticosteroids, and 3) corticosteroids and attention, using the parametric g-formula and average contrasts, in children of a large prospective birth cohort in Europe.</w:t>
+      </w:r>
+    </w:p>
+    <w:p>
+      <w:r>
+        <w:pict>
+          <v:rect style="width:0;height:1.5pt" o:hralign="center" o:hrstd="t" o:hr="t"/>
+        </w:pict>
       </w:r>
     </w:p>
     <w:p>
@@ -528,31 +354,8 @@
         <w:t xml:space="preserve">Provide context for the study: include information on exposures and outcomes, and why they are relevant to environmental health.</w:t>
       </w:r>
     </w:p>
-    <w:bookmarkEnd w:id="22"/>
-    <w:bookmarkStart w:id="23" w:name="sec-objectives"/>
-    <w:p>
-      <w:pPr>
-        <w:pStyle w:val="Heading2"/>
-      </w:pPr>
-      <w:r>
-        <w:t xml:space="preserve">Objectives</w:t>
-      </w:r>
-    </w:p>
-    <w:p>
-      <w:pPr>
-        <w:numPr>
-          <w:ilvl w:val="0"/>
-          <w:numId w:val="1006"/>
-        </w:numPr>
-        <w:pStyle w:val="Compact"/>
-      </w:pPr>
-      <w:r>
-        <w:t xml:space="preserve">Provide a clear description of the study hypotheses/aims/objectives, and eventually an overview of the approach used to address them.</w:t>
-      </w:r>
-    </w:p>
-    <w:bookmarkEnd w:id="23"/>
-    <w:bookmarkEnd w:id="24"/>
-    <w:bookmarkStart w:id="35" w:name="sec-methods"/>
+    <w:bookmarkEnd w:id="20"/>
+    <w:bookmarkStart w:id="32" w:name="sec-methods"/>
     <w:p>
       <w:pPr>
         <w:pStyle w:val="Heading1"/>
@@ -561,7 +364,7 @@
         <w:t xml:space="preserve">Methods</w:t>
       </w:r>
     </w:p>
-    <w:bookmarkStart w:id="25" w:name="sec-design"/>
+    <w:bookmarkStart w:id="21" w:name="sec-design"/>
     <w:p>
       <w:pPr>
         <w:pStyle w:val="Heading2"/>
@@ -682,8 +485,8 @@
         <w:t xml:space="preserve">Ethical permission was obtained from the relevant authorities in the corresponding country.</w:t>
       </w:r>
     </w:p>
-    <w:bookmarkEnd w:id="25"/>
-    <w:bookmarkStart w:id="30" w:name="sec-vars"/>
+    <w:bookmarkEnd w:id="21"/>
+    <w:bookmarkStart w:id="26" w:name="sec-vars"/>
     <w:p>
       <w:pPr>
         <w:pStyle w:val="Heading2"/>
@@ -692,7 +495,7 @@
         <w:t xml:space="preserve">Variables</w:t>
       </w:r>
     </w:p>
-    <w:bookmarkStart w:id="26" w:name="sec-confounders"/>
+    <w:bookmarkStart w:id="22" w:name="sec-confounders"/>
     <w:p>
       <w:pPr>
         <w:pStyle w:val="Heading3"/>
@@ -756,7 +559,7 @@
       <w:pPr>
         <w:numPr>
           <w:ilvl w:val="0"/>
-          <w:numId w:val="1007"/>
+          <w:numId w:val="1006"/>
         </w:numPr>
         <w:pStyle w:val="Compact"/>
       </w:pPr>
@@ -764,8 +567,8 @@
         <w:t xml:space="preserve">For RQ1 I used creatinine values from HELIX. For RQ3 the ones from the steroids dataset. For RQ2, I included in the model both variables.</w:t>
       </w:r>
     </w:p>
-    <w:bookmarkEnd w:id="26"/>
-    <w:bookmarkStart w:id="27" w:name="sec-edcs"/>
+    <w:bookmarkEnd w:id="22"/>
+    <w:bookmarkStart w:id="23" w:name="sec-edcs"/>
     <w:p>
       <w:pPr>
         <w:pStyle w:val="Heading3"/>
@@ -779,7 +582,7 @@
         <w:pStyle w:val="FirstParagraph"/>
       </w:pPr>
       <w:r>
-        <w:t xml:space="preserve">Children were assessed between December 2013 and February 2016, and included neurological testing and urine collection. Urine samples of the night before and the first morning void on the day of the visit were combined to provide a more reliable exposure assessment. Non-persistent endocrine disruptors (EDCs) assessed in urine samples from children included phthalate metabolites, phenols, and organophosphate (OP) pesticide metabolites. A list of the environmental chemicals determined in urine samples and used for the present study is given in</w:t>
+        <w:t xml:space="preserve">Children were assessed between December 2013 and February 2016, and included neurological testing and urine collection. Urine samples of the night before and the first morning void on the day of the visit were combined to provide a more reliable exposure assessment. Non-persistent EDCs assessed in urine samples from children included phthalate metabolites, phenols, and organophosphate (OP) pesticide metabolites. A list of the environmental chemicals determined in urine samples and used for the present study is given in</w:t>
       </w:r>
       <w:r>
         <w:rPr>
@@ -804,8 +607,8 @@
         <w:t xml:space="preserve">.</w:t>
       </w:r>
     </w:p>
-    <w:bookmarkEnd w:id="27"/>
-    <w:bookmarkStart w:id="28" w:name="sec-steroids"/>
+    <w:bookmarkEnd w:id="23"/>
+    <w:bookmarkStart w:id="24" w:name="sec-steroids"/>
     <w:p>
       <w:pPr>
         <w:pStyle w:val="Heading3"/>
@@ -875,8 +678,8 @@
         <w:t xml:space="preserve">Three additional markers, cortisol production, cortisol metabolism, cortisone production, and 11bHSD activity, were computed based on the following: cortisol production as the sum of cortisol and its metabolites (20aDHF, 20bDHF, 5bDHF, 5aTHF, 5bTHF, 6OHF, 5a20acortol, 5a20bcortol, 5b20acortol, 5b20bcortol), cortisol metabolism as the inverse of the ratio between cortisol and its metabolites, cortisone production as the sum of cortisone and its metabolites (20aDHE, 20bDHE, 5aTHE, 5bTHE, 6OHE, 5b20acortolone, b20bcortolone), and 11bHSD activity as the ratio between cortisone production and cortisol production. 11bHSD activity gives a measure of conversion of cortisone to cortisol.</w:t>
       </w:r>
     </w:p>
-    <w:bookmarkEnd w:id="28"/>
-    <w:bookmarkStart w:id="29" w:name="sec-neurodevelopment"/>
+    <w:bookmarkEnd w:id="24"/>
+    <w:bookmarkStart w:id="25" w:name="sec-neurodevelopment"/>
     <w:p>
       <w:pPr>
         <w:pStyle w:val="Heading3"/>
@@ -929,9 +732,9 @@
         <w:t xml:space="preserve">, a measure of response speed consistency throughout the test. A high HRT-SE indicates highly variable reactions, and is considered a measure of inattentiveness.</w:t>
       </w:r>
     </w:p>
-    <w:bookmarkEnd w:id="29"/>
-    <w:bookmarkEnd w:id="30"/>
-    <w:bookmarkStart w:id="34" w:name="sec-stat-methods"/>
+    <w:bookmarkEnd w:id="25"/>
+    <w:bookmarkEnd w:id="26"/>
+    <w:bookmarkStart w:id="31" w:name="sec-stat-methods"/>
     <w:p>
       <w:pPr>
         <w:pStyle w:val="Heading2"/>
@@ -940,7 +743,7 @@
         <w:t xml:space="preserve">Statistical methods</w:t>
       </w:r>
     </w:p>
-    <w:bookmarkStart w:id="31" w:name="sec-dat-preproc"/>
+    <w:bookmarkStart w:id="27" w:name="sec-dat-preproc"/>
     <w:p>
       <w:pPr>
         <w:pStyle w:val="Heading3"/>
@@ -954,13 +757,17 @@
         <w:pStyle w:val="FirstParagraph"/>
       </w:pPr>
       <w:r>
-        <w:t xml:space="preserve">Concentrations of the corticosteroids were classified as quantifiable, below the limit of quantification (LOQ), possible interference or out of range, and not detected. For each metabolite, we computed the fraction of values below the LOQ and not detected, both within each cohort and overall. We proceeded to impute these values using half the value of the corresponding lower limit of quantification (LLOQ), for those metabolites that had less than 20% of missings within each cohort and 10% of missings overall.</w:t>
-      </w:r>
-      <w:r>
-        <w:t xml:space="preserve"> </w:t>
-      </w:r>
-      <w:r>
-        <w:t xml:space="preserve">The remaining missing values were imputed using kNN from the</w:t>
+        <w:t xml:space="preserve">Concentrations of the corticosteroids were classified as quantifiable, below the limit of quantification (LOQ), possible interference or out of range, and not detected. For each metabolite, we computed the fraction of values below the LOQ and not detected, both within each cohort and overall. We proceeded to impute these values using half the value of the corresponding lower limit of quantification (LLOQ), for those metabolites that had less than 20% of missings within each cohort and 10% of missings overall. Information about the LLOQ for the corticosteroids is provided in</w:t>
+      </w:r>
+      <w:r>
+        <w:rPr>
+          <w:bCs/>
+          <w:b/>
+        </w:rPr>
+        <w:t xml:space="preserve">?@tbl-lloq-mets</w:t>
+      </w:r>
+      <w:r>
+        <w:t xml:space="preserve">. The remaining missing values were imputed using kNN from the</w:t>
       </w:r>
       <w:r>
         <w:t xml:space="preserve"> </w:t>
@@ -987,15 +794,7 @@
         </w:r>
       </w:hyperlink>
       <w:r>
-        <w:t xml:space="preserve">, for those metabolites that had less than 40% of remaining missings within each cohort and 30% of remaining missings overall. We used 5 nearest neighbors. Values of cortisol production and cortisone production were expressed in nanograms per millilitre, whereas values of cortisol metabolism and 11bHSD activity were unitless.</w:t>
-      </w:r>
-    </w:p>
-    <w:p>
-      <w:pPr>
-        <w:pStyle w:val="TextBody"/>
-      </w:pPr>
-      <w:r>
-        <w:t xml:space="preserve">Concentrations of the non-persistent EDCs were classified as quantifiable, below the limit of detection (LOD), possible interference or out of range, and not analysed. Concentrations below the LOD were singly imputed using a quantile regression approach for the imputation of left-censored missing data, as implemented in the</w:t>
+        <w:t xml:space="preserve">, for those metabolites that had less than 40% of remaining missings within each cohort and 30% of remaining missings overall. We used 5 nearest neighbors. We natural log-transformed them to improve model fit, assessed with posterior predictive checks. To do so, replicated data were simulated with the fitted models and compared to the observed data. We used the</w:t>
       </w:r>
       <w:r>
         <w:t xml:space="preserve"> </w:t>
@@ -1004,7 +803,7 @@
         <w:rPr>
           <w:rStyle w:val="VerbatimChar"/>
         </w:rPr>
-        <w:t xml:space="preserve">impute.QRILC</w:t>
+        <w:t xml:space="preserve">check_predictions</w:t>
       </w:r>
       <w:r>
         <w:t xml:space="preserve"> </w:t>
@@ -1019,15 +818,15 @@
         <w:rPr>
           <w:rStyle w:val="VerbatimChar"/>
         </w:rPr>
-        <w:t xml:space="preserve">imputeLCMD</w:t>
-      </w:r>
-      <w:r>
-        <w:t xml:space="preserve"> </w:t>
-      </w:r>
-      <w:r>
-        <w:t xml:space="preserve">R package</w:t>
-      </w:r>
-      <w:hyperlink w:anchor="ref-lazar2015imputelcmd">
+        <w:t xml:space="preserve">performance</w:t>
+      </w:r>
+      <w:r>
+        <w:t xml:space="preserve"> </w:t>
+      </w:r>
+      <w:r>
+        <w:t xml:space="preserve">R package using the default arguments</w:t>
+      </w:r>
+      <w:hyperlink w:anchor="ref-LudeckeBen-ShacharPatil:2021">
         <w:r>
           <w:rPr>
             <w:rStyle w:val="InternetLink"/>
@@ -1037,18 +836,7 @@
         </w:r>
       </w:hyperlink>
       <w:r>
-        <w:t xml:space="preserve">. Chemicals with more than 70% of observations below the LOD were not considered in the present study. Remaining missing values were imputed similarly using kNN. Values of the chemicals were expressed in</w:t>
-      </w:r>
-      <w:r>
-        <w:t xml:space="preserve"> </w:t>
-      </w:r>
-      <m:oMath>
-        <m:r>
-          <m:t>μ</m:t>
-        </m:r>
-      </m:oMath>
-      <w:r>
-        <w:t xml:space="preserve">grams per litre.</w:t>
+        <w:t xml:space="preserve">. Values of cortisol production and cortisone production were expressed in nanograms per millilitre, whereas values of cortisol metabolism and 11bHSD activity were unitless.</w:t>
       </w:r>
     </w:p>
     <w:p>
@@ -1056,7 +844,7 @@
         <w:pStyle w:val="TextBody"/>
       </w:pPr>
       <w:r>
-        <w:t xml:space="preserve">Missing values in the clinical outcome were imputed similarly using kNN. We further natural log-transformed them to improve model fit, assessed with posterior predictive checks. To do so, replicated data were simulated with the fitted models and compared to the observed data. We used the</w:t>
+        <w:t xml:space="preserve">Concentrations of the non-persistent EDCs were classified as quantifiable, below the limit of detection (LOD), possible interference or out of range, and not analysed. Concentrations below the LOD were singly imputed using a quantile regression approach for the imputation of left-censored missing data, as implemented in the</w:t>
       </w:r>
       <w:r>
         <w:t xml:space="preserve"> </w:t>
@@ -1065,7 +853,7 @@
         <w:rPr>
           <w:rStyle w:val="VerbatimChar"/>
         </w:rPr>
-        <w:t xml:space="preserve">check_predictions</w:t>
+        <w:t xml:space="preserve">impute.QRILC</w:t>
       </w:r>
       <w:r>
         <w:t xml:space="preserve"> </w:t>
@@ -1080,15 +868,15 @@
         <w:rPr>
           <w:rStyle w:val="VerbatimChar"/>
         </w:rPr>
-        <w:t xml:space="preserve">performance</w:t>
-      </w:r>
-      <w:r>
-        <w:t xml:space="preserve"> </w:t>
-      </w:r>
-      <w:r>
-        <w:t xml:space="preserve">R package using the default arguments</w:t>
-      </w:r>
-      <w:hyperlink w:anchor="ref-LudeckeBen-ShacharPatil:2021">
+        <w:t xml:space="preserve">imputeLCMD</w:t>
+      </w:r>
+      <w:r>
+        <w:t xml:space="preserve"> </w:t>
+      </w:r>
+      <w:r>
+        <w:t xml:space="preserve">R package</w:t>
+      </w:r>
+      <w:hyperlink w:anchor="ref-lazar2015imputelcmd">
         <w:r>
           <w:rPr>
             <w:rStyle w:val="InternetLink"/>
@@ -1098,7 +886,30 @@
         </w:r>
       </w:hyperlink>
       <w:r>
-        <w:t xml:space="preserve">. Values of the clinical outcome were expressed in milliseconds (ms).</w:t>
+        <w:t xml:space="preserve">. Information about the lower limits of detection can be found in</w:t>
+      </w:r>
+      <w:hyperlink w:anchor="ref-HaugSakhiCequier:2018">
+        <w:r>
+          <w:rPr>
+            <w:rStyle w:val="InternetLink"/>
+            <w:vertAlign w:val="superscript"/>
+          </w:rPr>
+          <w:t xml:space="preserve">11</w:t>
+        </w:r>
+      </w:hyperlink>
+      <w:r>
+        <w:t xml:space="preserve">. Chemicals with more than 70% of observations below the LOD were not considered in the present study. Remaining missing values were imputed similarly using kNN. Values of the chemicals were expressed in</w:t>
+      </w:r>
+      <w:r>
+        <w:t xml:space="preserve"> </w:t>
+      </w:r>
+      <m:oMath>
+        <m:r>
+          <m:t>μ</m:t>
+        </m:r>
+      </m:oMath>
+      <w:r>
+        <w:t xml:space="preserve">grams per litre.</w:t>
       </w:r>
     </w:p>
     <w:p>
@@ -1106,6 +917,14 @@
         <w:pStyle w:val="TextBody"/>
       </w:pPr>
       <w:r>
+        <w:t xml:space="preserve">Missing values in the clinical outcome were imputed similarly using kNN. Similarly, we natural log-transformed them to improve model fit, assessed with posterior predictive checks. Values of the clinical outcome were expressed in milliseconds (ms).</w:t>
+      </w:r>
+    </w:p>
+    <w:p>
+      <w:pPr>
+        <w:pStyle w:val="TextBody"/>
+      </w:pPr>
+      <w:r>
         <w:t xml:space="preserve">Missing values in the covariates were imputed similarly using kNN. Categorical covariates were imputed using the</w:t>
       </w:r>
       <w:r>
@@ -1124,8 +943,8 @@
         <w:t xml:space="preserve">function, which chooses the level with the most occurrences. Creatinine values were expressed in grams per litre.</w:t>
       </w:r>
     </w:p>
-    <w:bookmarkEnd w:id="31"/>
-    <w:bookmarkStart w:id="32" w:name="sec-weights-est"/>
+    <w:bookmarkEnd w:id="27"/>
+    <w:bookmarkStart w:id="28" w:name="sec-weights-est"/>
     <w:p>
       <w:pPr>
         <w:pStyle w:val="Heading3"/>
@@ -1236,21 +1055,440 @@
         <w:t xml:space="preserve">plots to visualize covariate balance before and after adjusting.</w:t>
       </w:r>
     </w:p>
+    <w:bookmarkEnd w:id="28"/>
+    <w:bookmarkStart w:id="29" w:name="sec-gcomp"/>
+    <w:p>
+      <w:pPr>
+        <w:pStyle w:val="Heading3"/>
+      </w:pPr>
+      <w:r>
+        <w:t xml:space="preserve">G-computation</w:t>
+      </w:r>
+    </w:p>
+    <w:p>
+      <w:pPr>
+        <w:pStyle w:val="FirstParagraph"/>
+      </w:pPr>
+      <w:r>
+        <w:t xml:space="preserve">We estimated average contrasts with the parametric g-formula, a method of standardization. The parametric g-formula involves the following steps: 1) fit a outcome model including both covariates and balancing weights; 2) create two new datasets identical to the original one but with the exposure shifted according to a user-specified intervention set by a deterministic function of the observed exposure levels; 3) use the outcome model to compute adjusted predictions in the two counterfactual datasets; 4) compute the difference between the means of the adjusted predictions in the counterfactual datasets. The causal parameter of interest</w:t>
+      </w:r>
+      <w:r>
+        <w:t xml:space="preserve"> </w:t>
+      </w:r>
+      <m:oMath>
+        <m:r>
+          <m:t>ϕ</m:t>
+        </m:r>
+      </m:oMath>
+      <w:r>
+        <w:t xml:space="preserve"> </w:t>
+      </w:r>
+      <w:r>
+        <w:t xml:space="preserve">was thus specified as the difference in the expected counterfactual outcomes under the shifted exposure levels</w:t>
+      </w:r>
+      <w:r>
+        <w:t xml:space="preserve"> </w:t>
+      </w:r>
+      <m:oMath>
+        <m:d>
+          <m:dPr>
+            <m:begChr m:val="("/>
+            <m:endChr m:val=")"/>
+            <m:sepChr m:val=""/>
+            <m:grow/>
+          </m:dPr>
+          <m:e>
+            <m:sSup>
+              <m:e>
+                <m:r>
+                  <m:t>ϕ</m:t>
+                </m:r>
+              </m:e>
+              <m:sup>
+                <m:r>
+                  <m:t>Δ</m:t>
+                </m:r>
+              </m:sup>
+            </m:sSup>
+            <m:r>
+              <m:rPr>
+                <m:sty m:val="p"/>
+              </m:rPr>
+              <m:t>=</m:t>
+            </m:r>
+            <m:r>
+              <m:rPr>
+                <m:sty m:val="p"/>
+                <m:scr m:val="double-struck"/>
+              </m:rPr>
+              <m:t>E</m:t>
+            </m:r>
+            <m:d>
+              <m:dPr>
+                <m:begChr m:val="["/>
+                <m:endChr m:val="]"/>
+                <m:sepChr m:val=""/>
+                <m:grow/>
+              </m:dPr>
+              <m:e>
+                <m:sSup>
+                  <m:e>
+                    <m:r>
+                      <m:t>Y</m:t>
+                    </m:r>
+                  </m:e>
+                  <m:sup>
+                    <m:sSub>
+                      <m:e>
+                        <m:r>
+                          <m:t>d</m:t>
+                        </m:r>
+                      </m:e>
+                      <m:sub>
+                        <m:r>
+                          <m:t>1</m:t>
+                        </m:r>
+                      </m:sub>
+                    </m:sSub>
+                  </m:sup>
+                </m:sSup>
+              </m:e>
+            </m:d>
+            <m:r>
+              <m:rPr>
+                <m:sty m:val="p"/>
+              </m:rPr>
+              <m:t>−</m:t>
+            </m:r>
+            <m:r>
+              <m:rPr>
+                <m:sty m:val="p"/>
+                <m:scr m:val="double-struck"/>
+              </m:rPr>
+              <m:t>E</m:t>
+            </m:r>
+            <m:d>
+              <m:dPr>
+                <m:begChr m:val="["/>
+                <m:endChr m:val="]"/>
+                <m:sepChr m:val=""/>
+                <m:grow/>
+              </m:dPr>
+              <m:e>
+                <m:sSup>
+                  <m:e>
+                    <m:r>
+                      <m:t>Y</m:t>
+                    </m:r>
+                  </m:e>
+                  <m:sup>
+                    <m:sSub>
+                      <m:e>
+                        <m:r>
+                          <m:t>d</m:t>
+                        </m:r>
+                      </m:e>
+                      <m:sub>
+                        <m:r>
+                          <m:t>2</m:t>
+                        </m:r>
+                      </m:sub>
+                    </m:sSub>
+                  </m:sup>
+                </m:sSup>
+              </m:e>
+            </m:d>
+          </m:e>
+        </m:d>
+      </m:oMath>
+      <w:r>
+        <w:t xml:space="preserve">. In order for this parameter to be identified, the usual causal identifiability conditions (no unmeasured confounding, positivity, and consistency) are required. Since these conditions are likely not satisfied, we focused on the estimation of a statistical estimand that is as close as possible to the causal parameter of interest.</w:t>
+      </w:r>
+    </w:p>
+    <w:p>
+      <w:pPr>
+        <w:pStyle w:val="TextBody"/>
+      </w:pPr>
+      <w:r>
+        <w:t xml:space="preserve">We fit the outcome model using the</w:t>
+      </w:r>
+      <w:r>
+        <w:t xml:space="preserve"> </w:t>
+      </w:r>
+      <w:r>
+        <w:rPr>
+          <w:rStyle w:val="VerbatimChar"/>
+        </w:rPr>
+        <w:t xml:space="preserve">glm</w:t>
+      </w:r>
+      <w:r>
+        <w:t xml:space="preserve"> </w:t>
+      </w:r>
+      <w:r>
+        <w:t xml:space="preserve">function and a Gaussian family with identity link from base R. The exposure variable was modeled using natural cubic splines with 3 degrees of freedom, to more flexibly capture the average dose-response function (ADRF). When the outcome was a ratio, as was the case for cortisol metabolism and 11bHSD activity, we included the logarithm of its denominator, cortisol and cortisol production, respectively, as a control variable</w:t>
+      </w:r>
+      <w:hyperlink w:anchor="ref-BartlettPartnoy:2020">
+        <w:r>
+          <w:rPr>
+            <w:rStyle w:val="InternetLink"/>
+            <w:vertAlign w:val="superscript"/>
+          </w:rPr>
+          <w:t xml:space="preserve">22</w:t>
+        </w:r>
+      </w:hyperlink>
+      <w:r>
+        <w:t xml:space="preserve">.</w:t>
+      </w:r>
+    </w:p>
+    <w:p>
+      <w:pPr>
+        <w:pStyle w:val="TextBody"/>
+      </w:pPr>
+      <w:r>
+        <w:t xml:space="preserve">To estimate the average contrasts, we used the</w:t>
+      </w:r>
+      <w:r>
+        <w:t xml:space="preserve"> </w:t>
+      </w:r>
+      <w:r>
+        <w:rPr>
+          <w:rStyle w:val="VerbatimChar"/>
+        </w:rPr>
+        <w:t xml:space="preserve">avg_comparisons</w:t>
+      </w:r>
+      <w:r>
+        <w:t xml:space="preserve"> </w:t>
+      </w:r>
+      <w:r>
+        <w:t xml:space="preserve">function from the</w:t>
+      </w:r>
+      <w:r>
+        <w:t xml:space="preserve"> </w:t>
+      </w:r>
+      <w:r>
+        <w:rPr>
+          <w:rStyle w:val="VerbatimChar"/>
+        </w:rPr>
+        <w:t xml:space="preserve">marginaleffects</w:t>
+      </w:r>
+      <w:r>
+        <w:t xml:space="preserve"> </w:t>
+      </w:r>
+      <w:r>
+        <w:t xml:space="preserve">R package</w:t>
+      </w:r>
+      <w:hyperlink w:anchor="ref-Arel-Bundock:2023">
+        <w:r>
+          <w:rPr>
+            <w:rStyle w:val="InternetLink"/>
+            <w:vertAlign w:val="superscript"/>
+          </w:rPr>
+          <w:t xml:space="preserve">23</w:t>
+        </w:r>
+      </w:hyperlink>
+      <w:r>
+        <w:t xml:space="preserve">. The two counterfactual datasets were obtained by setting the exposures levels to 90th percentile (</w:t>
+      </w:r>
+      <m:oMath>
+        <m:sSub>
+          <m:e>
+            <m:r>
+              <m:t>d</m:t>
+            </m:r>
+          </m:e>
+          <m:sub>
+            <m:r>
+              <m:t>1</m:t>
+            </m:r>
+          </m:sub>
+        </m:sSub>
+      </m:oMath>
+      <w:r>
+        <w:t xml:space="preserve">) and the 10th percentile (</w:t>
+      </w:r>
+      <m:oMath>
+        <m:sSub>
+          <m:e>
+            <m:r>
+              <m:t>d</m:t>
+            </m:r>
+          </m:e>
+          <m:sub>
+            <m:r>
+              <m:t>2</m:t>
+            </m:r>
+          </m:sub>
+        </m:sSub>
+      </m:oMath>
+      <w:r>
+        <w:t xml:space="preserve">), for each cohort separately. The average contrasts were computed using the estimated balancing weights above. Robust standard errors were computed with the</w:t>
+      </w:r>
+      <w:r>
+        <w:t xml:space="preserve"> </w:t>
+      </w:r>
+      <w:r>
+        <w:rPr>
+          <w:rStyle w:val="VerbatimChar"/>
+        </w:rPr>
+        <w:t xml:space="preserve">sandwich</w:t>
+      </w:r>
+      <w:r>
+        <w:t xml:space="preserve"> </w:t>
+      </w:r>
+      <w:r>
+        <w:t xml:space="preserve">R package, using cohort as variable indicating clustering of observations</w:t>
+      </w:r>
+      <w:hyperlink w:anchor="ref-Zeileis:2004">
+        <w:r>
+          <w:rPr>
+            <w:rStyle w:val="InternetLink"/>
+            <w:vertAlign w:val="superscript"/>
+          </w:rPr>
+          <w:t xml:space="preserve">24</w:t>
+        </w:r>
+      </w:hyperlink>
+      <w:r>
+        <w:rPr>
+          <w:vertAlign w:val="superscript"/>
+        </w:rPr>
+        <w:t xml:space="preserve">,</w:t>
+      </w:r>
+      <w:hyperlink w:anchor="ref-ZeileisKollGraham:2020">
+        <w:r>
+          <w:rPr>
+            <w:rStyle w:val="InternetLink"/>
+            <w:vertAlign w:val="superscript"/>
+          </w:rPr>
+          <w:t xml:space="preserve">25</w:t>
+        </w:r>
+      </w:hyperlink>
+      <w:r>
+        <w:t xml:space="preserve">.</w:t>
+      </w:r>
+      <w:r>
+        <w:t xml:space="preserve"> </w:t>
+      </w:r>
+      <w:r>
+        <w:t xml:space="preserve">For each outcome, we report the results as differences between average contrasts.</w:t>
+      </w:r>
+    </w:p>
+    <w:p>
+      <w:pPr>
+        <w:pStyle w:val="TextBody"/>
+      </w:pPr>
+      <w:r>
+        <w:t xml:space="preserve">We further estimated the ADRF using the</w:t>
+      </w:r>
+      <w:r>
+        <w:t xml:space="preserve"> </w:t>
+      </w:r>
+      <w:r>
+        <w:rPr>
+          <w:rStyle w:val="VerbatimChar"/>
+        </w:rPr>
+        <w:t xml:space="preserve">avg_predictions</w:t>
+      </w:r>
+      <w:r>
+        <w:t xml:space="preserve"> </w:t>
+      </w:r>
+      <w:r>
+        <w:t xml:space="preserve">function from the</w:t>
+      </w:r>
+      <w:r>
+        <w:t xml:space="preserve"> </w:t>
+      </w:r>
+      <w:r>
+        <w:rPr>
+          <w:rStyle w:val="VerbatimChar"/>
+        </w:rPr>
+        <w:t xml:space="preserve">marginaleffects</w:t>
+      </w:r>
+      <w:r>
+        <w:t xml:space="preserve"> </w:t>
+      </w:r>
+      <w:r>
+        <w:t xml:space="preserve">R package, examining 50 exposure values from the 10th to the 90th percentiles of the exposure. As done for the average contrasts, we included the estimated balancing weights and used cohort as a clustering variable when computing robust standard errors.</w:t>
+      </w:r>
+    </w:p>
+    <w:bookmarkEnd w:id="29"/>
+    <w:bookmarkStart w:id="30" w:name="effect-modification-analysis"/>
+    <w:p>
+      <w:pPr>
+        <w:pStyle w:val="Heading3"/>
+      </w:pPr>
+      <w:r>
+        <w:t xml:space="preserve">Effect-modification analysis</w:t>
+      </w:r>
+    </w:p>
+    <w:p>
+      <w:pPr>
+        <w:pStyle w:val="FirstParagraph"/>
+      </w:pPr>
+      <w:r>
+        <w:t xml:space="preserve">We tested for possible effect-modification by sex. To do so, balancing weights were estimated separately for each level of the sex variable, and an interaction term between the exposure and sex was included in the outcome model. Similarly, the average contrasts were aggregated separately for each level of sex. We further tested for significance of the difference between the average contrasts of males and females.</w:t>
+      </w:r>
+    </w:p>
+    <w:bookmarkEnd w:id="30"/>
+    <w:bookmarkEnd w:id="31"/>
     <w:bookmarkEnd w:id="32"/>
-    <w:bookmarkStart w:id="33" w:name="sec-gcomp"/>
-    <w:p>
-      <w:pPr>
-        <w:pStyle w:val="Heading3"/>
-      </w:pPr>
-      <w:r>
-        <w:t xml:space="preserve">G-computation</w:t>
-      </w:r>
-    </w:p>
-    <w:p>
-      <w:r>
-        <w:pict>
-          <v:rect style="width:0;height:1.5pt" o:hralign="center" o:hrstd="t" o:hr="t"/>
-        </w:pict>
+    <w:bookmarkStart w:id="39" w:name="sec-res"/>
+    <w:p>
+      <w:pPr>
+        <w:pStyle w:val="Heading1"/>
+      </w:pPr>
+      <w:r>
+        <w:t xml:space="preserve">Results</w:t>
+      </w:r>
+    </w:p>
+    <w:bookmarkStart w:id="33" w:name="sec-res-participants"/>
+    <w:p>
+      <w:pPr>
+        <w:pStyle w:val="Heading2"/>
+      </w:pPr>
+      <w:r>
+        <w:t xml:space="preserve">Participants</w:t>
+      </w:r>
+    </w:p>
+    <w:p>
+      <w:pPr>
+        <w:numPr>
+          <w:ilvl w:val="0"/>
+          <w:numId w:val="1007"/>
+        </w:numPr>
+        <w:pStyle w:val="Compact"/>
+      </w:pPr>
+      <w:r>
+        <w:t xml:space="preserve">Give reasons for non-participation at each stage.</w:t>
+      </w:r>
+    </w:p>
+    <w:bookmarkEnd w:id="33"/>
+    <w:bookmarkStart w:id="34" w:name="sec-res-pop-desc"/>
+    <w:p>
+      <w:pPr>
+        <w:pStyle w:val="Heading2"/>
+      </w:pPr>
+      <w:r>
+        <w:t xml:space="preserve">Descriptive data</w:t>
+      </w:r>
+    </w:p>
+    <w:bookmarkEnd w:id="34"/>
+    <w:bookmarkStart w:id="35" w:name="sec-res-out-desc"/>
+    <w:p>
+      <w:pPr>
+        <w:pStyle w:val="Heading2"/>
+      </w:pPr>
+      <w:r>
+        <w:t xml:space="preserve">Outcome data</w:t>
+      </w:r>
+    </w:p>
+    <w:bookmarkEnd w:id="35"/>
+    <w:bookmarkStart w:id="37" w:name="sec-res-main"/>
+    <w:p>
+      <w:pPr>
+        <w:pStyle w:val="Heading2"/>
+      </w:pPr>
+      <w:r>
+        <w:t xml:space="preserve">Main results</w:t>
       </w:r>
     </w:p>
     <w:p>
@@ -1259,20 +1497,10 @@
           <w:ilvl w:val="0"/>
           <w:numId w:val="1008"/>
         </w:numPr>
-      </w:pPr>
-      <w:r>
-        <w:t xml:space="preserve">In RQ2, I included the logarithm of the denominator in the RHS. In RQ3, I used the logarithm of the ratio in the RHS.</w:t>
-      </w:r>
-    </w:p>
-    <w:p>
-      <w:pPr>
-        <w:numPr>
-          <w:ilvl w:val="0"/>
-          <w:numId w:val="1008"/>
-        </w:numPr>
-      </w:pPr>
-      <w:r>
-        <w:t xml:space="preserve">Describe all statistical methods with assumptions.</w:t>
+        <w:pStyle w:val="Compact"/>
+      </w:pPr>
+      <w:r>
+        <w:t xml:space="preserve">All results on which study conclusions or inferences are based, including null findings and results of secondary or sensitivity analyses, must be reported. Use of sub-headings that describe the nature of the results (but no declarative statements).</w:t>
       </w:r>
     </w:p>
     <w:p>
@@ -1284,7 +1512,7 @@
         <w:pStyle w:val="Compact"/>
       </w:pPr>
       <w:r>
-        <w:t xml:space="preserve">Description of outcome model, estimand.</w:t>
+        <w:t xml:space="preserve">Provide a clear and concise description of all findings without extrapolating beyond the study results.</w:t>
       </w:r>
     </w:p>
     <w:p>
@@ -1296,19 +1524,64 @@
         <w:pStyle w:val="Compact"/>
       </w:pPr>
       <w:r>
-        <w:t xml:space="preserve">Description of method used to estimate effects (e.g., g-computation).</w:t>
-      </w:r>
-    </w:p>
-    <w:p>
-      <w:pPr>
-        <w:numPr>
-          <w:ilvl w:val="1"/>
-          <w:numId w:val="1009"/>
-        </w:numPr>
-        <w:pStyle w:val="Compact"/>
-      </w:pPr>
-      <w:r>
-        <w:t xml:space="preserve">Description of method used for SE and CI.</w:t>
+        <w:t xml:space="preserve">Do not limit results to those</w:t>
+      </w:r>
+      <w:r>
+        <w:t xml:space="preserve"> </w:t>
+      </w:r>
+      <w:r>
+        <w:rPr>
+          <w:iCs/>
+          <w:i/>
+        </w:rPr>
+        <w:t xml:space="preserve">statistically significant</w:t>
+      </w:r>
+      <w:r>
+        <w:t xml:space="preserve"> </w:t>
+      </w:r>
+      <w:r>
+        <w:t xml:space="preserve">or that support the study hypotheses. Avoid using statistical significance testing as the sole or primary criterion for interpreting the obtained results. If significance testing or</w:t>
+      </w:r>
+      <w:r>
+        <w:t xml:space="preserve"> </w:t>
+      </w:r>
+      <w:r>
+        <w:rPr>
+          <w:iCs/>
+          <w:i/>
+        </w:rPr>
+        <w:t xml:space="preserve">p</w:t>
+      </w:r>
+      <w:r>
+        <w:t xml:space="preserve">-values are used, report numeric</w:t>
+      </w:r>
+      <w:r>
+        <w:t xml:space="preserve"> </w:t>
+      </w:r>
+      <w:r>
+        <w:rPr>
+          <w:iCs/>
+          <w:i/>
+        </w:rPr>
+        <w:t xml:space="preserve">p</w:t>
+      </w:r>
+      <w:r>
+        <w:t xml:space="preserve">-values, rounded to 1-2 digits, for all results. Use an uppercase italic letter</w:t>
+      </w:r>
+      <w:r>
+        <w:t xml:space="preserve"> </w:t>
+      </w:r>
+      <w:r>
+        <w:t xml:space="preserve">“</w:t>
+      </w:r>
+      <w:r>
+        <w:t xml:space="preserve">P</w:t>
+      </w:r>
+      <w:r>
+        <w:t xml:space="preserve">”</w:t>
+      </w:r>
+      <w:r>
+        <w:t xml:space="preserve">, and the values should not be bolded. Indicate whether are 1- or 2-sided.</w:t>
       </w:r>
     </w:p>
     <w:p>
@@ -1316,195 +1589,6 @@
         <w:numPr>
           <w:ilvl w:val="0"/>
           <w:numId w:val="1008"/>
-        </w:numPr>
-      </w:pPr>
-      <w:r>
-        <w:t xml:space="preserve">Describe any methods used to examine subgroups and interactions (sub-group analysis or moderation analysis or analysis of effect-modification).</w:t>
-      </w:r>
-    </w:p>
-    <w:p>
-      <w:pPr>
-        <w:numPr>
-          <w:ilvl w:val="0"/>
-          <w:numId w:val="1008"/>
-        </w:numPr>
-      </w:pPr>
-      <w:r>
-        <w:t xml:space="preserve">Describe any sensitivity analyses.</w:t>
-      </w:r>
-    </w:p>
-    <w:p>
-      <w:pPr>
-        <w:numPr>
-          <w:ilvl w:val="0"/>
-          <w:numId w:val="1008"/>
-        </w:numPr>
-      </w:pPr>
-      <w:r>
-        <w:t xml:space="preserve">Names and version numbers for the used software packages, including non-data arguments if deviating from the default ones.</w:t>
-      </w:r>
-    </w:p>
-    <w:bookmarkEnd w:id="33"/>
-    <w:bookmarkEnd w:id="34"/>
-    <w:bookmarkEnd w:id="35"/>
-    <w:bookmarkStart w:id="42" w:name="sec-res"/>
-    <w:p>
-      <w:pPr>
-        <w:pStyle w:val="Heading1"/>
-      </w:pPr>
-      <w:r>
-        <w:t xml:space="preserve">Results</w:t>
-      </w:r>
-    </w:p>
-    <w:bookmarkStart w:id="36" w:name="sec-res-participants"/>
-    <w:p>
-      <w:pPr>
-        <w:pStyle w:val="Heading2"/>
-      </w:pPr>
-      <w:r>
-        <w:t xml:space="preserve">Participants</w:t>
-      </w:r>
-    </w:p>
-    <w:p>
-      <w:pPr>
-        <w:numPr>
-          <w:ilvl w:val="0"/>
-          <w:numId w:val="1010"/>
-        </w:numPr>
-        <w:pStyle w:val="Compact"/>
-      </w:pPr>
-      <w:r>
-        <w:t xml:space="preserve">Give reasons for non-participation at each stage.</w:t>
-      </w:r>
-    </w:p>
-    <w:bookmarkEnd w:id="36"/>
-    <w:bookmarkStart w:id="37" w:name="sec-res-pop-desc"/>
-    <w:p>
-      <w:pPr>
-        <w:pStyle w:val="Heading2"/>
-      </w:pPr>
-      <w:r>
-        <w:t xml:space="preserve">Descriptive data</w:t>
-      </w:r>
-    </w:p>
-    <w:bookmarkEnd w:id="37"/>
-    <w:bookmarkStart w:id="38" w:name="sec-res-out-desc"/>
-    <w:p>
-      <w:pPr>
-        <w:pStyle w:val="Heading2"/>
-      </w:pPr>
-      <w:r>
-        <w:t xml:space="preserve">Outcome data</w:t>
-      </w:r>
-    </w:p>
-    <w:bookmarkEnd w:id="38"/>
-    <w:bookmarkStart w:id="40" w:name="sec-res-main"/>
-    <w:p>
-      <w:pPr>
-        <w:pStyle w:val="Heading2"/>
-      </w:pPr>
-      <w:r>
-        <w:t xml:space="preserve">Main results</w:t>
-      </w:r>
-    </w:p>
-    <w:p>
-      <w:pPr>
-        <w:numPr>
-          <w:ilvl w:val="0"/>
-          <w:numId w:val="1011"/>
-        </w:numPr>
-        <w:pStyle w:val="Compact"/>
-      </w:pPr>
-      <w:r>
-        <w:t xml:space="preserve">All results on which study conclusions or inferences are based, including null findings and results of secondary or sensitivity analyses, must be reported. Use of sub-headings that describe the nature of the results (but no declarative statements).</w:t>
-      </w:r>
-    </w:p>
-    <w:p>
-      <w:pPr>
-        <w:numPr>
-          <w:ilvl w:val="1"/>
-          <w:numId w:val="1012"/>
-        </w:numPr>
-        <w:pStyle w:val="Compact"/>
-      </w:pPr>
-      <w:r>
-        <w:t xml:space="preserve">Provide a clear and concise description of all findings without extrapolating beyond the study results.</w:t>
-      </w:r>
-    </w:p>
-    <w:p>
-      <w:pPr>
-        <w:numPr>
-          <w:ilvl w:val="1"/>
-          <w:numId w:val="1012"/>
-        </w:numPr>
-        <w:pStyle w:val="Compact"/>
-      </w:pPr>
-      <w:r>
-        <w:t xml:space="preserve">Do not limit results to those</w:t>
-      </w:r>
-      <w:r>
-        <w:t xml:space="preserve"> </w:t>
-      </w:r>
-      <w:r>
-        <w:rPr>
-          <w:iCs/>
-          <w:i/>
-        </w:rPr>
-        <w:t xml:space="preserve">statistically significant</w:t>
-      </w:r>
-      <w:r>
-        <w:t xml:space="preserve"> </w:t>
-      </w:r>
-      <w:r>
-        <w:t xml:space="preserve">or that support the study hypotheses. Avoid using statistical significance testing as the sole or primary criterion for interpreting the obtained results. If significance testing or</w:t>
-      </w:r>
-      <w:r>
-        <w:t xml:space="preserve"> </w:t>
-      </w:r>
-      <w:r>
-        <w:rPr>
-          <w:iCs/>
-          <w:i/>
-        </w:rPr>
-        <w:t xml:space="preserve">p</w:t>
-      </w:r>
-      <w:r>
-        <w:t xml:space="preserve">-values are used, report numeric</w:t>
-      </w:r>
-      <w:r>
-        <w:t xml:space="preserve"> </w:t>
-      </w:r>
-      <w:r>
-        <w:rPr>
-          <w:iCs/>
-          <w:i/>
-        </w:rPr>
-        <w:t xml:space="preserve">p</w:t>
-      </w:r>
-      <w:r>
-        <w:t xml:space="preserve">-values, rounded to 1-2 digits, for all results. Use an uppercase italic letter</w:t>
-      </w:r>
-      <w:r>
-        <w:t xml:space="preserve"> </w:t>
-      </w:r>
-      <w:r>
-        <w:t xml:space="preserve">“</w:t>
-      </w:r>
-      <w:r>
-        <w:t xml:space="preserve">P</w:t>
-      </w:r>
-      <w:r>
-        <w:t xml:space="preserve">”</w:t>
-      </w:r>
-      <w:r>
-        <w:t xml:space="preserve">, and the values should not be bolded. Indicate whether are 1- or 2-sided.</w:t>
-      </w:r>
-    </w:p>
-    <w:p>
-      <w:pPr>
-        <w:numPr>
-          <w:ilvl w:val="0"/>
-          <w:numId w:val="1011"/>
         </w:numPr>
         <w:pStyle w:val="Compact"/>
       </w:pPr>
@@ -1536,11 +1620,11 @@
       <w:pPr>
         <w:numPr>
           <w:ilvl w:val="1"/>
-          <w:numId w:val="1013"/>
+          <w:numId w:val="1010"/>
         </w:numPr>
         <w:pStyle w:val="Compact"/>
       </w:pPr>
-      <w:hyperlink r:id="rId39">
+      <w:hyperlink r:id="rId36">
         <w:r>
           <w:rPr>
             <w:rStyle w:val="VerbatimChar"/>
@@ -1568,22 +1652,111 @@
       <w:pPr>
         <w:numPr>
           <w:ilvl w:val="0"/>
+          <w:numId w:val="1008"/>
+        </w:numPr>
+        <w:pStyle w:val="Compact"/>
+      </w:pPr>
+      <w:r>
+        <w:t xml:space="preserve">Report category boundaries when continuous variables were categorized.</w:t>
+      </w:r>
+    </w:p>
+    <w:bookmarkEnd w:id="37"/>
+    <w:bookmarkStart w:id="38" w:name="sec-res-other"/>
+    <w:p>
+      <w:pPr>
+        <w:pStyle w:val="Heading2"/>
+      </w:pPr>
+      <w:r>
+        <w:t xml:space="preserve">Other analyses</w:t>
+      </w:r>
+    </w:p>
+    <w:p>
+      <w:pPr>
+        <w:numPr>
+          <w:ilvl w:val="0"/>
           <w:numId w:val="1011"/>
         </w:numPr>
         <w:pStyle w:val="Compact"/>
       </w:pPr>
       <w:r>
-        <w:t xml:space="preserve">Report category boundaries when continuous variables were categorized.</w:t>
-      </w:r>
-    </w:p>
-    <w:bookmarkEnd w:id="40"/>
-    <w:bookmarkStart w:id="41" w:name="sec-res-other"/>
+        <w:t xml:space="preserve">Report other analyses done (e.g., analyses of subgroups and interactions, and sensitivity analyses).</w:t>
+      </w:r>
+    </w:p>
+    <w:bookmarkEnd w:id="38"/>
+    <w:bookmarkEnd w:id="39"/>
+    <w:bookmarkStart w:id="45" w:name="sec-discussion"/>
+    <w:p>
+      <w:pPr>
+        <w:pStyle w:val="Heading1"/>
+      </w:pPr>
+      <w:r>
+        <w:t xml:space="preserve">Discussion</w:t>
+      </w:r>
+    </w:p>
+    <w:bookmarkStart w:id="41" w:name="sec-disc-res-key"/>
     <w:p>
       <w:pPr>
         <w:pStyle w:val="Heading2"/>
       </w:pPr>
       <w:r>
-        <w:t xml:space="preserve">Other analyses</w:t>
+        <w:t xml:space="preserve">Key results</w:t>
+      </w:r>
+    </w:p>
+    <w:p>
+      <w:pPr>
+        <w:numPr>
+          <w:ilvl w:val="0"/>
+          <w:numId w:val="1012"/>
+        </w:numPr>
+        <w:pStyle w:val="Compact"/>
+      </w:pPr>
+      <w:r>
+        <w:t xml:space="preserve">Summarise key results with reference to study objectives.</w:t>
+      </w:r>
+    </w:p>
+    <w:p>
+      <w:pPr>
+        <w:numPr>
+          <w:ilvl w:val="0"/>
+          <w:numId w:val="1012"/>
+        </w:numPr>
+        <w:pStyle w:val="Compact"/>
+      </w:pPr>
+      <w:r>
+        <w:t xml:space="preserve">Provide a review of the relevant literature to put the study findings into context.</w:t>
+      </w:r>
+    </w:p>
+    <w:p>
+      <w:pPr>
+        <w:numPr>
+          <w:ilvl w:val="1"/>
+          <w:numId w:val="1013"/>
+        </w:numPr>
+        <w:pStyle w:val="Compact"/>
+      </w:pPr>
+      <w:r>
+        <w:t xml:space="preserve">It should be complete and balanced, including inconsistent results.</w:t>
+      </w:r>
+    </w:p>
+    <w:p>
+      <w:pPr>
+        <w:numPr>
+          <w:ilvl w:val="1"/>
+          <w:numId w:val="1013"/>
+        </w:numPr>
+        <w:pStyle w:val="Compact"/>
+      </w:pPr>
+      <w:r>
+        <w:t xml:space="preserve">It should include, for each source, sufficient details: study design, sample size, population, specific exposures and outcomes.</w:t>
+      </w:r>
+    </w:p>
+    <w:bookmarkStart w:id="40" w:name="what-does-the-literature-say"/>
+    <w:p>
+      <w:pPr>
+        <w:pStyle w:val="Heading3"/>
+      </w:pPr>
+      <w:r>
+        <w:t xml:space="preserve">What does the literature say?</w:t>
       </w:r>
     </w:p>
     <w:p>
@@ -1595,27 +1768,42 @@
         <w:pStyle w:val="Compact"/>
       </w:pPr>
       <w:r>
-        <w:t xml:space="preserve">Report other analyses done (e.g., analyses of subgroups and interactions, and sensitivity analyses).</w:t>
-      </w:r>
-    </w:p>
+        <w:t xml:space="preserve">EDCs and neurodevelopment (ANT).</w:t>
+      </w:r>
+    </w:p>
+    <w:p>
+      <w:pPr>
+        <w:numPr>
+          <w:ilvl w:val="0"/>
+          <w:numId w:val="1014"/>
+        </w:numPr>
+        <w:pStyle w:val="Compact"/>
+      </w:pPr>
+      <w:r>
+        <w:t xml:space="preserve">EDCs and corticosteroids.</w:t>
+      </w:r>
+    </w:p>
+    <w:p>
+      <w:pPr>
+        <w:numPr>
+          <w:ilvl w:val="0"/>
+          <w:numId w:val="1014"/>
+        </w:numPr>
+        <w:pStyle w:val="Compact"/>
+      </w:pPr>
+      <w:r>
+        <w:t xml:space="preserve">Corticosteroids and neurodevelopment (ANT).</w:t>
+      </w:r>
+    </w:p>
+    <w:bookmarkEnd w:id="40"/>
     <w:bookmarkEnd w:id="41"/>
-    <w:bookmarkEnd w:id="42"/>
-    <w:bookmarkStart w:id="48" w:name="sec-discussion"/>
-    <w:p>
-      <w:pPr>
-        <w:pStyle w:val="Heading1"/>
-      </w:pPr>
-      <w:r>
-        <w:t xml:space="preserve">Discussion</w:t>
-      </w:r>
-    </w:p>
-    <w:bookmarkStart w:id="44" w:name="sec-disc-res-key"/>
+    <w:bookmarkStart w:id="42" w:name="sec-limitations"/>
     <w:p>
       <w:pPr>
         <w:pStyle w:val="Heading2"/>
       </w:pPr>
       <w:r>
-        <w:t xml:space="preserve">Key results</w:t>
+        <w:t xml:space="preserve">Limitations</w:t>
       </w:r>
     </w:p>
     <w:p>
@@ -1627,7 +1815,7 @@
         <w:pStyle w:val="Compact"/>
       </w:pPr>
       <w:r>
-        <w:t xml:space="preserve">Summarise key results with reference to study objectives.</w:t>
+        <w:t xml:space="preserve">Discuss limitations of the study, taking into account sources of potential bias or imprecision.</w:t>
       </w:r>
     </w:p>
     <w:p>
@@ -1639,40 +1827,133 @@
         <w:pStyle w:val="Compact"/>
       </w:pPr>
       <w:r>
-        <w:t xml:space="preserve">Provide a review of the relevant literature to put the study findings into context.</w:t>
+        <w:t xml:space="preserve">Discuss both direction and magnitude of any potential bias.</w:t>
+      </w:r>
+    </w:p>
+    <w:p>
+      <w:pPr>
+        <w:pStyle w:val="FirstParagraph"/>
+      </w:pPr>
+      <w:r>
+        <w:t xml:space="preserve">Some limitations:</w:t>
       </w:r>
     </w:p>
     <w:p>
       <w:pPr>
         <w:numPr>
-          <w:ilvl w:val="1"/>
+          <w:ilvl w:val="0"/>
           <w:numId w:val="1016"/>
         </w:numPr>
         <w:pStyle w:val="Compact"/>
       </w:pPr>
       <w:r>
-        <w:t xml:space="preserve">It should be complete and balanced, including inconsistent results.</w:t>
+        <w:t xml:space="preserve">Cross-sectional study.</w:t>
       </w:r>
     </w:p>
     <w:p>
       <w:pPr>
         <w:numPr>
-          <w:ilvl w:val="1"/>
+          <w:ilvl w:val="0"/>
           <w:numId w:val="1016"/>
         </w:numPr>
         <w:pStyle w:val="Compact"/>
       </w:pPr>
       <w:r>
-        <w:t xml:space="preserve">It should include, for each source, sufficient details: study design, sample size, population, specific exposures and outcomes.</w:t>
-      </w:r>
-    </w:p>
-    <w:bookmarkStart w:id="43" w:name="what-does-the-literature-say"/>
-    <w:p>
-      <w:pPr>
-        <w:pStyle w:val="Heading3"/>
-      </w:pPr>
-      <w:r>
-        <w:t xml:space="preserve">What does the literature say?</w:t>
+        <w:t xml:space="preserve">Chemicals measured in night and morning samples, whereas metabolites (the outcome) were measured only in night samples.</w:t>
+      </w:r>
+    </w:p>
+    <w:p>
+      <w:pPr>
+        <w:numPr>
+          <w:ilvl w:val="0"/>
+          <w:numId w:val="1016"/>
+        </w:numPr>
+        <w:pStyle w:val="Compact"/>
+      </w:pPr>
+      <w:r>
+        <w:t xml:space="preserve">Cortisol measured at night, when should be lowest.</w:t>
+      </w:r>
+    </w:p>
+    <w:p>
+      <w:pPr>
+        <w:numPr>
+          <w:ilvl w:val="0"/>
+          <w:numId w:val="1016"/>
+        </w:numPr>
+        <w:pStyle w:val="Compact"/>
+      </w:pPr>
+      <w:r>
+        <w:t xml:space="preserve">Change of estimand when trimming weights.</w:t>
+      </w:r>
+    </w:p>
+    <w:p>
+      <w:pPr>
+        <w:numPr>
+          <w:ilvl w:val="0"/>
+          <w:numId w:val="1016"/>
+        </w:numPr>
+        <w:pStyle w:val="Compact"/>
+      </w:pPr>
+      <w:r>
+        <w:t xml:space="preserve">Model misspecification.</w:t>
+      </w:r>
+    </w:p>
+    <w:p>
+      <w:pPr>
+        <w:numPr>
+          <w:ilvl w:val="0"/>
+          <w:numId w:val="1016"/>
+        </w:numPr>
+        <w:pStyle w:val="Compact"/>
+      </w:pPr>
+      <w:r>
+        <w:t xml:space="preserve">Mixtures effect.</w:t>
+      </w:r>
+    </w:p>
+    <w:p>
+      <w:pPr>
+        <w:numPr>
+          <w:ilvl w:val="0"/>
+          <w:numId w:val="1016"/>
+        </w:numPr>
+        <w:pStyle w:val="Compact"/>
+      </w:pPr>
+      <w:r>
+        <w:t xml:space="preserve">Residual confounding.</w:t>
+      </w:r>
+    </w:p>
+    <w:p>
+      <w:pPr>
+        <w:numPr>
+          <w:ilvl w:val="0"/>
+          <w:numId w:val="1016"/>
+        </w:numPr>
+        <w:pStyle w:val="Compact"/>
+      </w:pPr>
+      <w:r>
+        <w:t xml:space="preserve">Some confounders were not used since large percentage of missing values.</w:t>
+      </w:r>
+    </w:p>
+    <w:p>
+      <w:pPr>
+        <w:numPr>
+          <w:ilvl w:val="0"/>
+          <w:numId w:val="1016"/>
+        </w:numPr>
+        <w:pStyle w:val="Compact"/>
+      </w:pPr>
+      <w:r>
+        <w:t xml:space="preserve">Multiple comparisons.</w:t>
+      </w:r>
+    </w:p>
+    <w:bookmarkEnd w:id="42"/>
+    <w:bookmarkStart w:id="43" w:name="sec-interpretation"/>
+    <w:p>
+      <w:pPr>
+        <w:pStyle w:val="Heading2"/>
+      </w:pPr>
+      <w:r>
+        <w:t xml:space="preserve">Interpretation</w:t>
       </w:r>
     </w:p>
     <w:p>
@@ -1684,7 +1965,7 @@
         <w:pStyle w:val="Compact"/>
       </w:pPr>
       <w:r>
-        <w:t xml:space="preserve">EDCs and neurodevelopment (ANT).</w:t>
+        <w:t xml:space="preserve">End with a summary of the key findings and their implications for the study hypotheses, future research, and policy.</w:t>
       </w:r>
     </w:p>
     <w:p>
@@ -1696,30 +1977,17 @@
         <w:pStyle w:val="Compact"/>
       </w:pPr>
       <w:r>
-        <w:t xml:space="preserve">EDCs and corticosteroids.</w:t>
-      </w:r>
-    </w:p>
-    <w:p>
-      <w:pPr>
-        <w:numPr>
-          <w:ilvl w:val="0"/>
-          <w:numId w:val="1017"/>
-        </w:numPr>
-        <w:pStyle w:val="Compact"/>
-      </w:pPr>
-      <w:r>
-        <w:t xml:space="preserve">Corticosteroids and neurodevelopment (ANT).</w:t>
+        <w:t xml:space="preserve">Give a cautious overall interpretation of results considering objectives, limitations, multiplicity of analyses, results from similar studies, and other relevant evidence.</w:t>
       </w:r>
     </w:p>
     <w:bookmarkEnd w:id="43"/>
-    <w:bookmarkEnd w:id="44"/>
-    <w:bookmarkStart w:id="45" w:name="sec-limitations"/>
+    <w:bookmarkStart w:id="44" w:name="sec-general"/>
     <w:p>
       <w:pPr>
         <w:pStyle w:val="Heading2"/>
       </w:pPr>
       <w:r>
-        <w:t xml:space="preserve">Limitations</w:t>
+        <w:t xml:space="preserve">Generalisability</w:t>
       </w:r>
     </w:p>
     <w:p>
@@ -1731,226 +1999,42 @@
         <w:pStyle w:val="Compact"/>
       </w:pPr>
       <w:r>
-        <w:t xml:space="preserve">Discuss limitations of the study, taking into account sources of potential bias or imprecision.</w:t>
-      </w:r>
-    </w:p>
-    <w:p>
-      <w:pPr>
-        <w:numPr>
-          <w:ilvl w:val="0"/>
-          <w:numId w:val="1018"/>
-        </w:numPr>
-        <w:pStyle w:val="Compact"/>
-      </w:pPr>
-      <w:r>
-        <w:t xml:space="preserve">Discuss both direction and magnitude of any potential bias.</w:t>
-      </w:r>
-    </w:p>
-    <w:p>
-      <w:pPr>
-        <w:pStyle w:val="FirstParagraph"/>
-      </w:pPr>
-      <w:r>
-        <w:t xml:space="preserve">Some limitations:</w:t>
-      </w:r>
-    </w:p>
-    <w:p>
-      <w:pPr>
-        <w:numPr>
-          <w:ilvl w:val="0"/>
-          <w:numId w:val="1019"/>
-        </w:numPr>
-        <w:pStyle w:val="Compact"/>
-      </w:pPr>
-      <w:r>
-        <w:t xml:space="preserve">Cross-sectional study.</w:t>
-      </w:r>
-    </w:p>
-    <w:p>
-      <w:pPr>
-        <w:numPr>
-          <w:ilvl w:val="0"/>
-          <w:numId w:val="1019"/>
-        </w:numPr>
-        <w:pStyle w:val="Compact"/>
-      </w:pPr>
-      <w:r>
-        <w:t xml:space="preserve">Chemicals measured in night and morning samples, whereas metabolites (the outcome) were measured only in night samples.</w:t>
-      </w:r>
-    </w:p>
-    <w:p>
-      <w:pPr>
-        <w:numPr>
-          <w:ilvl w:val="0"/>
-          <w:numId w:val="1019"/>
-        </w:numPr>
-        <w:pStyle w:val="Compact"/>
-      </w:pPr>
-      <w:r>
-        <w:t xml:space="preserve">Cortisol measured at night, when should be lowest.</w:t>
-      </w:r>
-    </w:p>
-    <w:p>
-      <w:pPr>
-        <w:numPr>
-          <w:ilvl w:val="0"/>
-          <w:numId w:val="1019"/>
-        </w:numPr>
-        <w:pStyle w:val="Compact"/>
-      </w:pPr>
-      <w:r>
-        <w:t xml:space="preserve">Change of estimand when trimming weights.</w:t>
-      </w:r>
-    </w:p>
-    <w:p>
-      <w:pPr>
-        <w:numPr>
-          <w:ilvl w:val="0"/>
-          <w:numId w:val="1019"/>
-        </w:numPr>
-        <w:pStyle w:val="Compact"/>
-      </w:pPr>
-      <w:r>
-        <w:t xml:space="preserve">Model misspecification.</w:t>
-      </w:r>
-    </w:p>
-    <w:p>
-      <w:pPr>
-        <w:numPr>
-          <w:ilvl w:val="0"/>
-          <w:numId w:val="1019"/>
-        </w:numPr>
-        <w:pStyle w:val="Compact"/>
-      </w:pPr>
-      <w:r>
-        <w:t xml:space="preserve">Mixtures effect.</w:t>
-      </w:r>
-    </w:p>
-    <w:p>
-      <w:pPr>
-        <w:numPr>
-          <w:ilvl w:val="0"/>
-          <w:numId w:val="1019"/>
-        </w:numPr>
-        <w:pStyle w:val="Compact"/>
-      </w:pPr>
-      <w:r>
-        <w:t xml:space="preserve">Residual confounding.</w:t>
-      </w:r>
-    </w:p>
-    <w:p>
-      <w:pPr>
-        <w:numPr>
-          <w:ilvl w:val="0"/>
-          <w:numId w:val="1019"/>
-        </w:numPr>
-        <w:pStyle w:val="Compact"/>
-      </w:pPr>
-      <w:r>
-        <w:t xml:space="preserve">Some confounders were not used since large percentage of missing values.</w:t>
-      </w:r>
-    </w:p>
-    <w:p>
-      <w:pPr>
-        <w:numPr>
-          <w:ilvl w:val="0"/>
-          <w:numId w:val="1019"/>
-        </w:numPr>
-        <w:pStyle w:val="Compact"/>
-      </w:pPr>
-      <w:r>
-        <w:t xml:space="preserve">Multiple comparisons.</w:t>
-      </w:r>
-    </w:p>
+        <w:t xml:space="preserve">Discuss the generalisability (external validity) of the study results.</w:t>
+      </w:r>
+    </w:p>
+    <w:p>
+      <w:r>
+        <w:br w:type="page"/>
+      </w:r>
+    </w:p>
+    <w:bookmarkEnd w:id="44"/>
     <w:bookmarkEnd w:id="45"/>
-    <w:bookmarkStart w:id="46" w:name="sec-interpretation"/>
-    <w:p>
-      <w:pPr>
-        <w:pStyle w:val="Heading2"/>
-      </w:pPr>
-      <w:r>
-        <w:t xml:space="preserve">Interpretation</w:t>
-      </w:r>
-    </w:p>
-    <w:p>
-      <w:pPr>
-        <w:numPr>
-          <w:ilvl w:val="0"/>
-          <w:numId w:val="1020"/>
-        </w:numPr>
-        <w:pStyle w:val="Compact"/>
-      </w:pPr>
-      <w:r>
-        <w:t xml:space="preserve">End with a summary of the key findings and their implications for the study hypotheses, future research, and policy.</w:t>
-      </w:r>
-    </w:p>
-    <w:p>
-      <w:pPr>
-        <w:numPr>
-          <w:ilvl w:val="0"/>
-          <w:numId w:val="1020"/>
-        </w:numPr>
-        <w:pStyle w:val="Compact"/>
-      </w:pPr>
-      <w:r>
-        <w:t xml:space="preserve">Give a cautious overall interpretation of results considering objectives, limitations, multiplicity of analyses, results from similar studies, and other relevant evidence.</w:t>
+    <w:bookmarkStart w:id="46" w:name="funding"/>
+    <w:p>
+      <w:pPr>
+        <w:pStyle w:val="Heading1"/>
+      </w:pPr>
+      <w:r>
+        <w:t xml:space="preserve">Funding</w:t>
+      </w:r>
+    </w:p>
+    <w:p>
+      <w:r>
+        <w:br w:type="page"/>
       </w:r>
     </w:p>
     <w:bookmarkEnd w:id="46"/>
-    <w:bookmarkStart w:id="47" w:name="sec-general"/>
-    <w:p>
-      <w:pPr>
-        <w:pStyle w:val="Heading2"/>
-      </w:pPr>
-      <w:r>
-        <w:t xml:space="preserve">Generalisability</w:t>
-      </w:r>
-    </w:p>
-    <w:p>
-      <w:pPr>
-        <w:numPr>
-          <w:ilvl w:val="0"/>
-          <w:numId w:val="1021"/>
-        </w:numPr>
-        <w:pStyle w:val="Compact"/>
-      </w:pPr>
-      <w:r>
-        <w:t xml:space="preserve">Discuss the generalisability (external validity) of the study results.</w:t>
-      </w:r>
-    </w:p>
-    <w:p>
-      <w:r>
-        <w:br w:type="page"/>
-      </w:r>
-    </w:p>
-    <w:bookmarkEnd w:id="47"/>
-    <w:bookmarkEnd w:id="48"/>
-    <w:bookmarkStart w:id="49" w:name="funding"/>
+    <w:bookmarkStart w:id="120" w:name="references"/>
     <w:p>
       <w:pPr>
         <w:pStyle w:val="Heading1"/>
       </w:pPr>
       <w:r>
-        <w:t xml:space="preserve">Funding</w:t>
-      </w:r>
-    </w:p>
-    <w:p>
-      <w:r>
-        <w:br w:type="page"/>
-      </w:r>
-    </w:p>
-    <w:bookmarkEnd w:id="49"/>
-    <w:bookmarkStart w:id="111" w:name="references"/>
-    <w:p>
-      <w:pPr>
-        <w:pStyle w:val="Heading1"/>
-      </w:pPr>
-      <w:r>
         <w:t xml:space="preserve">References</w:t>
       </w:r>
     </w:p>
-    <w:bookmarkStart w:id="110" w:name="refs"/>
-    <w:bookmarkStart w:id="51" w:name="ref-VrijheidSlamaRobinson:2014"/>
+    <w:bookmarkStart w:id="119" w:name="refs"/>
+    <w:bookmarkStart w:id="48" w:name="ref-VrijheidSlamaRobinson:2014"/>
     <w:p>
       <w:pPr>
         <w:pStyle w:val="Bibliography"/>
@@ -1986,7 +2070,7 @@
       <w:r>
         <w:t xml:space="preserve">. 2014;122(6):535-544. doi:</w:t>
       </w:r>
-      <w:hyperlink r:id="rId50">
+      <w:hyperlink r:id="rId47">
         <w:r>
           <w:rPr>
             <w:rStyle w:val="InternetLink"/>
@@ -1995,8 +2079,8 @@
         </w:r>
       </w:hyperlink>
     </w:p>
-    <w:bookmarkEnd w:id="51"/>
-    <w:bookmarkStart w:id="53" w:name="ref-WrightSmallRaynor:2013"/>
+    <w:bookmarkEnd w:id="48"/>
+    <w:bookmarkStart w:id="50" w:name="ref-WrightSmallRaynor:2013"/>
     <w:p>
       <w:pPr>
         <w:pStyle w:val="Bibliography"/>
@@ -2059,7 +2143,7 @@
       <w:r>
         <w:t xml:space="preserve">. 2013;42(4):978-991. doi:</w:t>
       </w:r>
-      <w:hyperlink r:id="rId52">
+      <w:hyperlink r:id="rId49">
         <w:r>
           <w:rPr>
             <w:rStyle w:val="InternetLink"/>
@@ -2068,8 +2152,8 @@
         </w:r>
       </w:hyperlink>
     </w:p>
-    <w:bookmarkEnd w:id="53"/>
-    <w:bookmarkStart w:id="55" w:name="ref-HeudeForhanSlama:2016"/>
+    <w:bookmarkEnd w:id="50"/>
+    <w:bookmarkStart w:id="52" w:name="ref-HeudeForhanSlama:2016"/>
     <w:p>
       <w:pPr>
         <w:pStyle w:val="Bibliography"/>
@@ -2120,7 +2204,7 @@
       <w:r>
         <w:t xml:space="preserve">. 2016;45(2):353-363. doi:</w:t>
       </w:r>
-      <w:hyperlink r:id="rId54">
+      <w:hyperlink r:id="rId51">
         <w:r>
           <w:rPr>
             <w:rStyle w:val="InternetLink"/>
@@ -2129,8 +2213,8 @@
         </w:r>
       </w:hyperlink>
     </w:p>
-    <w:bookmarkEnd w:id="55"/>
-    <w:bookmarkStart w:id="57" w:name="ref-GuxensBallesterEspada:2012"/>
+    <w:bookmarkEnd w:id="52"/>
+    <w:bookmarkStart w:id="54" w:name="ref-GuxensBallesterEspada:2012"/>
     <w:p>
       <w:pPr>
         <w:pStyle w:val="Bibliography"/>
@@ -2223,7 +2307,7 @@
       <w:r>
         <w:t xml:space="preserve">. 2012;41(4):930-940. doi:</w:t>
       </w:r>
-      <w:hyperlink r:id="rId56">
+      <w:hyperlink r:id="rId53">
         <w:r>
           <w:rPr>
             <w:rStyle w:val="InternetLink"/>
@@ -2232,8 +2316,8 @@
         </w:r>
       </w:hyperlink>
     </w:p>
-    <w:bookmarkEnd w:id="57"/>
-    <w:bookmarkStart w:id="59" w:name="Xd30c40380c9e99bac70b7fa3b0ada5ae8dec3e4"/>
+    <w:bookmarkEnd w:id="54"/>
+    <w:bookmarkStart w:id="56" w:name="Xd30c40380c9e99bac70b7fa3b0ada5ae8dec3e4"/>
     <w:p>
       <w:pPr>
         <w:pStyle w:val="Bibliography"/>
@@ -2314,7 +2398,7 @@
       <w:r>
         <w:t xml:space="preserve">. 2009;6(3, 3):1282-1297. doi:</w:t>
       </w:r>
-      <w:hyperlink r:id="rId58">
+      <w:hyperlink r:id="rId55">
         <w:r>
           <w:rPr>
             <w:rStyle w:val="InternetLink"/>
@@ -2323,8 +2407,8 @@
         </w:r>
       </w:hyperlink>
     </w:p>
-    <w:bookmarkEnd w:id="59"/>
-    <w:bookmarkStart w:id="61" w:name="ref-MagnusIrgensHaug:2006"/>
+    <w:bookmarkEnd w:id="56"/>
+    <w:bookmarkStart w:id="58" w:name="ref-MagnusIrgensHaug:2006"/>
     <w:p>
       <w:pPr>
         <w:pStyle w:val="Bibliography"/>
@@ -2384,7 +2468,7 @@
       <w:r>
         <w:t xml:space="preserve">. 2006;35(5):1146-1150. doi:</w:t>
       </w:r>
-      <w:hyperlink r:id="rId60">
+      <w:hyperlink r:id="rId57">
         <w:r>
           <w:rPr>
             <w:rStyle w:val="InternetLink"/>
@@ -2393,8 +2477,8 @@
         </w:r>
       </w:hyperlink>
     </w:p>
-    <w:bookmarkEnd w:id="61"/>
-    <w:bookmarkStart w:id="63" w:name="ref-ChatziPlanaDaraki:2009"/>
+    <w:bookmarkEnd w:id="58"/>
+    <w:bookmarkStart w:id="60" w:name="ref-ChatziPlanaDaraki:2009"/>
     <w:p>
       <w:pPr>
         <w:pStyle w:val="Bibliography"/>
@@ -2469,7 +2553,7 @@
       <w:r>
         <w:t xml:space="preserve">. 2009;170(7):829-836. doi:</w:t>
       </w:r>
-      <w:hyperlink r:id="rId62">
+      <w:hyperlink r:id="rId59">
         <w:r>
           <w:rPr>
             <w:rStyle w:val="InternetLink"/>
@@ -2478,8 +2562,8 @@
         </w:r>
       </w:hyperlink>
     </w:p>
-    <w:bookmarkEnd w:id="63"/>
-    <w:bookmarkStart w:id="65" w:name="ref-MaitreBontCasas:2018"/>
+    <w:bookmarkEnd w:id="60"/>
+    <w:bookmarkStart w:id="62" w:name="ref-MaitreBontCasas:2018"/>
     <w:p>
       <w:pPr>
         <w:pStyle w:val="Bibliography"/>
@@ -2539,7 +2623,7 @@
       <w:r>
         <w:t xml:space="preserve">. 2018;8(9):e021311. doi:</w:t>
       </w:r>
-      <w:hyperlink r:id="rId64">
+      <w:hyperlink r:id="rId61">
         <w:r>
           <w:rPr>
             <w:rStyle w:val="InternetLink"/>
@@ -2548,8 +2632,8 @@
         </w:r>
       </w:hyperlink>
     </w:p>
-    <w:bookmarkEnd w:id="65"/>
-    <w:bookmarkStart w:id="67" w:name="ref-TextorvanderZanderGilthorpe:2016"/>
+    <w:bookmarkEnd w:id="62"/>
+    <w:bookmarkStart w:id="64" w:name="ref-TextorvanderZanderGilthorpe:2016"/>
     <w:p>
       <w:pPr>
         <w:pStyle w:val="Bibliography"/>
@@ -2597,7 +2681,7 @@
       <w:r>
         <w:t xml:space="preserve">. 2016;45(6):1887-1894. doi:</w:t>
       </w:r>
-      <w:hyperlink r:id="rId66">
+      <w:hyperlink r:id="rId63">
         <w:r>
           <w:rPr>
             <w:rStyle w:val="InternetLink"/>
@@ -2606,8 +2690,8 @@
         </w:r>
       </w:hyperlink>
     </w:p>
-    <w:bookmarkEnd w:id="67"/>
-    <w:bookmarkStart w:id="69" w:name="ref-Barrett:2023"/>
+    <w:bookmarkEnd w:id="64"/>
+    <w:bookmarkStart w:id="66" w:name="ref-Barrett:2023"/>
     <w:p>
       <w:pPr>
         <w:pStyle w:val="Bibliography"/>
@@ -2648,7 +2732,7 @@
       <w:r>
         <w:t xml:space="preserve"> </w:t>
       </w:r>
-      <w:hyperlink r:id="rId68">
+      <w:hyperlink r:id="rId65">
         <w:r>
           <w:rPr>
             <w:rStyle w:val="InternetLink"/>
@@ -2657,8 +2741,8 @@
         </w:r>
       </w:hyperlink>
     </w:p>
-    <w:bookmarkEnd w:id="69"/>
-    <w:bookmarkStart w:id="71" w:name="ref-HaugSakhiCequier:2018"/>
+    <w:bookmarkEnd w:id="66"/>
+    <w:bookmarkStart w:id="68" w:name="ref-HaugSakhiCequier:2018"/>
     <w:p>
       <w:pPr>
         <w:pStyle w:val="Bibliography"/>
@@ -2700,7 +2784,7 @@
       <w:r>
         <w:t xml:space="preserve">. 2018;121:751-763. doi:</w:t>
       </w:r>
-      <w:hyperlink r:id="rId70">
+      <w:hyperlink r:id="rId67">
         <w:r>
           <w:rPr>
             <w:rStyle w:val="InternetLink"/>
@@ -2709,8 +2793,8 @@
         </w:r>
       </w:hyperlink>
     </w:p>
-    <w:bookmarkEnd w:id="71"/>
-    <w:bookmarkStart w:id="73" w:name="ref-MarcosRenauCasals:2014"/>
+    <w:bookmarkEnd w:id="68"/>
+    <w:bookmarkStart w:id="70" w:name="ref-MarcosRenauCasals:2014"/>
     <w:p>
       <w:pPr>
         <w:pStyle w:val="Bibliography"/>
@@ -2740,7 +2824,7 @@
       <w:r>
         <w:t xml:space="preserve">. 2014;812:92-104. doi:</w:t>
       </w:r>
-      <w:hyperlink r:id="rId72">
+      <w:hyperlink r:id="rId69">
         <w:r>
           <w:rPr>
             <w:rStyle w:val="InternetLink"/>
@@ -2749,8 +2833,8 @@
         </w:r>
       </w:hyperlink>
     </w:p>
-    <w:bookmarkEnd w:id="73"/>
-    <w:bookmarkStart w:id="75" w:name="ref-Gomez-GomezPozo:2020"/>
+    <w:bookmarkEnd w:id="70"/>
+    <w:bookmarkStart w:id="72" w:name="ref-Gomez-GomezPozo:2020"/>
     <w:p>
       <w:pPr>
         <w:pStyle w:val="Bibliography"/>
@@ -2780,7 +2864,7 @@
       <w:r>
         <w:t xml:space="preserve">. 2020;1624:461179. doi:</w:t>
       </w:r>
-      <w:hyperlink r:id="rId74">
+      <w:hyperlink r:id="rId71">
         <w:r>
           <w:rPr>
             <w:rStyle w:val="InternetLink"/>
@@ -2789,8 +2873,8 @@
         </w:r>
       </w:hyperlink>
     </w:p>
-    <w:bookmarkEnd w:id="75"/>
-    <w:bookmarkStart w:id="77" w:name="ref-RuedaFanMcCandliss:2004"/>
+    <w:bookmarkEnd w:id="72"/>
+    <w:bookmarkStart w:id="74" w:name="ref-RuedaFanMcCandliss:2004"/>
     <w:p>
       <w:pPr>
         <w:pStyle w:val="Bibliography"/>
@@ -2820,7 +2904,7 @@
       <w:r>
         <w:t xml:space="preserve">. 2004;42(8):1029-1040. doi:</w:t>
       </w:r>
-      <w:hyperlink r:id="rId76">
+      <w:hyperlink r:id="rId73">
         <w:r>
           <w:rPr>
             <w:rStyle w:val="InternetLink"/>
@@ -2829,8 +2913,8 @@
         </w:r>
       </w:hyperlink>
     </w:p>
-    <w:bookmarkEnd w:id="77"/>
-    <w:bookmarkStart w:id="79" w:name="ref-SunyerEsnaolaAlvarez-Pedrerol:2015"/>
+    <w:bookmarkEnd w:id="74"/>
+    <w:bookmarkStart w:id="76" w:name="ref-SunyerEsnaolaAlvarez-Pedrerol:2015"/>
     <w:p>
       <w:pPr>
         <w:pStyle w:val="Bibliography"/>
@@ -2914,7 +2998,7 @@
       <w:r>
         <w:t xml:space="preserve">. 2015;12(3):e1001792. doi:</w:t>
       </w:r>
-      <w:hyperlink r:id="rId78">
+      <w:hyperlink r:id="rId75">
         <w:r>
           <w:rPr>
             <w:rStyle w:val="InternetLink"/>
@@ -2923,8 +3007,8 @@
         </w:r>
       </w:hyperlink>
     </w:p>
-    <w:bookmarkEnd w:id="79"/>
-    <w:bookmarkStart w:id="81" w:name="ref-KowarikTempl:2016"/>
+    <w:bookmarkEnd w:id="76"/>
+    <w:bookmarkStart w:id="78" w:name="ref-KowarikTempl:2016"/>
     <w:p>
       <w:pPr>
         <w:pStyle w:val="Bibliography"/>
@@ -2963,7 +3047,7 @@
       <w:r>
         <w:t xml:space="preserve">. 2016;74:1-16. doi:</w:t>
       </w:r>
-      <w:hyperlink r:id="rId80">
+      <w:hyperlink r:id="rId77">
         <w:r>
           <w:rPr>
             <w:rStyle w:val="InternetLink"/>
@@ -2972,8 +3056,8 @@
         </w:r>
       </w:hyperlink>
     </w:p>
-    <w:bookmarkEnd w:id="81"/>
-    <w:bookmarkStart w:id="82" w:name="ref-lazar2015imputelcmd"/>
+    <w:bookmarkEnd w:id="78"/>
+    <w:bookmarkStart w:id="80" w:name="ref-LudeckeBen-ShacharPatil:2021"/>
     <w:p>
       <w:pPr>
         <w:pStyle w:val="Bibliography"/>
@@ -2988,47 +3072,6 @@
         <w:t xml:space="preserve">	</w:t>
       </w:r>
       <w:r>
-        <w:t xml:space="preserve">Lazar C.</w:t>
-      </w:r>
-      <w:r>
-        <w:t xml:space="preserve"> </w:t>
-      </w:r>
-      <w:r>
-        <w:t xml:space="preserve">imputeLCMD</w:t>
-      </w:r>
-      <w:r>
-        <w:t xml:space="preserve">: A collection of methods for left-censored missing data imputation.</w:t>
-      </w:r>
-      <w:r>
-        <w:t xml:space="preserve"> </w:t>
-      </w:r>
-      <w:r>
-        <w:rPr>
-          <w:iCs/>
-          <w:i/>
-        </w:rPr>
-        <w:t xml:space="preserve">R package, version</w:t>
-      </w:r>
-      <w:r>
-        <w:t xml:space="preserve">. 2015;2.</w:t>
-      </w:r>
-    </w:p>
-    <w:bookmarkEnd w:id="82"/>
-    <w:bookmarkStart w:id="84" w:name="ref-LudeckeBen-ShacharPatil:2021"/>
-    <w:p>
-      <w:pPr>
-        <w:pStyle w:val="Bibliography"/>
-      </w:pPr>
-      <w:r>
-        <w:t xml:space="preserve">18.</w:t>
-      </w:r>
-      <w:r>
-        <w:t xml:space="preserve"> </w:t>
-      </w:r>
-      <w:r>
-        <w:t xml:space="preserve">	</w:t>
-      </w:r>
-      <w:r>
         <w:t xml:space="preserve">Lüdecke D, Ben-Shachar MS, Patil I, Waggoner P, Makowski D.</w:t>
       </w:r>
       <w:r>
@@ -3065,7 +3108,7 @@
       <w:r>
         <w:t xml:space="preserve">. 2021;6(60):3139. doi:</w:t>
       </w:r>
-      <w:hyperlink r:id="rId83">
+      <w:hyperlink r:id="rId79">
         <w:r>
           <w:rPr>
             <w:rStyle w:val="InternetLink"/>
@@ -3074,13 +3117,54 @@
         </w:r>
       </w:hyperlink>
     </w:p>
-    <w:bookmarkEnd w:id="84"/>
-    <w:bookmarkStart w:id="85" w:name="ref-Greifer:2023"/>
+    <w:bookmarkEnd w:id="80"/>
+    <w:bookmarkStart w:id="81" w:name="ref-lazar2015imputelcmd"/>
     <w:p>
       <w:pPr>
         <w:pStyle w:val="Bibliography"/>
       </w:pPr>
       <w:r>
+        <w:t xml:space="preserve">18.</w:t>
+      </w:r>
+      <w:r>
+        <w:t xml:space="preserve"> </w:t>
+      </w:r>
+      <w:r>
+        <w:t xml:space="preserve">	</w:t>
+      </w:r>
+      <w:r>
+        <w:t xml:space="preserve">Lazar C.</w:t>
+      </w:r>
+      <w:r>
+        <w:t xml:space="preserve"> </w:t>
+      </w:r>
+      <w:r>
+        <w:t xml:space="preserve">imputeLCMD</w:t>
+      </w:r>
+      <w:r>
+        <w:t xml:space="preserve">: A collection of methods for left-censored missing data imputation.</w:t>
+      </w:r>
+      <w:r>
+        <w:t xml:space="preserve"> </w:t>
+      </w:r>
+      <w:r>
+        <w:rPr>
+          <w:iCs/>
+          <w:i/>
+        </w:rPr>
+        <w:t xml:space="preserve">R package, version</w:t>
+      </w:r>
+      <w:r>
+        <w:t xml:space="preserve">. 2015;2.</w:t>
+      </w:r>
+    </w:p>
+    <w:bookmarkEnd w:id="81"/>
+    <w:bookmarkStart w:id="82" w:name="ref-Greifer:2023"/>
+    <w:p>
+      <w:pPr>
+        <w:pStyle w:val="Bibliography"/>
+      </w:pPr>
+      <w:r>
         <w:t xml:space="preserve">19.</w:t>
       </w:r>
       <w:r>
@@ -3141,8 +3225,8 @@
         <w:t xml:space="preserve">.; 2023.</w:t>
       </w:r>
     </w:p>
-    <w:bookmarkEnd w:id="85"/>
-    <w:bookmarkStart w:id="87" w:name="ref-HulingGreiferChen:2023"/>
+    <w:bookmarkEnd w:id="82"/>
+    <w:bookmarkStart w:id="84" w:name="ref-HulingGreiferChen:2023"/>
     <w:p>
       <w:pPr>
         <w:pStyle w:val="Bibliography"/>
@@ -3205,7 +3289,7 @@
       <w:r>
         <w:t xml:space="preserve">. 2023;0(0):1-14. doi:</w:t>
       </w:r>
-      <w:hyperlink r:id="rId86">
+      <w:hyperlink r:id="rId83">
         <w:r>
           <w:rPr>
             <w:rStyle w:val="InternetLink"/>
@@ -3214,14 +3298,123 @@
         </w:r>
       </w:hyperlink>
     </w:p>
+    <w:bookmarkEnd w:id="84"/>
+    <w:bookmarkStart w:id="85" w:name="ref-Greifer:2023a"/>
+    <w:p>
+      <w:pPr>
+        <w:pStyle w:val="Bibliography"/>
+      </w:pPr>
+      <w:r>
+        <w:t xml:space="preserve">21.</w:t>
+      </w:r>
+      <w:r>
+        <w:t xml:space="preserve"> </w:t>
+      </w:r>
+      <w:r>
+        <w:t xml:space="preserve">	</w:t>
+      </w:r>
+      <w:r>
+        <w:t xml:space="preserve">Greifer N.</w:t>
+      </w:r>
+      <w:r>
+        <w:t xml:space="preserve"> </w:t>
+      </w:r>
+      <w:r>
+        <w:rPr>
+          <w:iCs/>
+          <w:i/>
+        </w:rPr>
+        <w:t xml:space="preserve">Cobalt:</w:t>
+      </w:r>
+      <w:r>
+        <w:rPr>
+          <w:iCs/>
+          <w:i/>
+        </w:rPr>
+        <w:t xml:space="preserve"> </w:t>
+      </w:r>
+      <w:r>
+        <w:rPr>
+          <w:iCs/>
+          <w:i/>
+        </w:rPr>
+        <w:t xml:space="preserve">Covariate</w:t>
+      </w:r>
+      <w:r>
+        <w:rPr>
+          <w:iCs/>
+          <w:i/>
+        </w:rPr>
+        <w:t xml:space="preserve"> </w:t>
+      </w:r>
+      <w:r>
+        <w:rPr>
+          <w:iCs/>
+          <w:i/>
+        </w:rPr>
+        <w:t xml:space="preserve">Balance Tables and Plots</w:t>
+      </w:r>
+      <w:r>
+        <w:t xml:space="preserve">.; 2023.</w:t>
+      </w:r>
+    </w:p>
+    <w:bookmarkEnd w:id="85"/>
+    <w:bookmarkStart w:id="87" w:name="ref-BartlettPartnoy:2020"/>
+    <w:p>
+      <w:pPr>
+        <w:pStyle w:val="Bibliography"/>
+      </w:pPr>
+      <w:r>
+        <w:t xml:space="preserve">22.</w:t>
+      </w:r>
+      <w:r>
+        <w:t xml:space="preserve"> </w:t>
+      </w:r>
+      <w:r>
+        <w:t xml:space="preserve">	</w:t>
+      </w:r>
+      <w:r>
+        <w:t xml:space="preserve">Bartlett RP, Partnoy F. The</w:t>
+      </w:r>
+      <w:r>
+        <w:t xml:space="preserve"> </w:t>
+      </w:r>
+      <w:r>
+        <w:t xml:space="preserve">Ratio Problem</w:t>
+      </w:r>
+      <w:r>
+        <w:t xml:space="preserve">.</w:t>
+      </w:r>
+      <w:r>
+        <w:t xml:space="preserve"> </w:t>
+      </w:r>
+      <w:r>
+        <w:rPr>
+          <w:iCs/>
+          <w:i/>
+        </w:rPr>
+        <w:t xml:space="preserve">SSRN Journal</w:t>
+      </w:r>
+      <w:r>
+        <w:t xml:space="preserve">. Published online 2020. doi:</w:t>
+      </w:r>
+      <w:hyperlink r:id="rId86">
+        <w:r>
+          <w:rPr>
+            <w:rStyle w:val="InternetLink"/>
+          </w:rPr>
+          <w:t xml:space="preserve">10.2139/ssrn.3605606</w:t>
+        </w:r>
+      </w:hyperlink>
+    </w:p>
     <w:bookmarkEnd w:id="87"/>
-    <w:bookmarkStart w:id="88" w:name="ref-Greifer:2023a"/>
+    <w:bookmarkStart w:id="89" w:name="ref-Arel-Bundock:2023"/>
     <w:p>
       <w:pPr>
         <w:pStyle w:val="Bibliography"/>
       </w:pPr>
       <w:r>
-        <w:t xml:space="preserve">21.</w:t>
+        <w:t xml:space="preserve">23.</w:t>
       </w:r>
       <w:r>
         <w:t xml:space="preserve"> </w:t>
@@ -3230,57 +3423,186 @@
         <w:t xml:space="preserve">	</w:t>
       </w:r>
       <w:r>
-        <w:t xml:space="preserve">Greifer N.</w:t>
-      </w:r>
-      <w:r>
-        <w:t xml:space="preserve"> </w:t>
-      </w:r>
-      <w:r>
-        <w:rPr>
-          <w:iCs/>
-          <w:i/>
-        </w:rPr>
-        <w:t xml:space="preserve">Cobalt:</w:t>
-      </w:r>
-      <w:r>
-        <w:rPr>
-          <w:iCs/>
-          <w:i/>
-        </w:rPr>
-        <w:t xml:space="preserve"> </w:t>
-      </w:r>
-      <w:r>
-        <w:rPr>
-          <w:iCs/>
-          <w:i/>
-        </w:rPr>
-        <w:t xml:space="preserve">Covariate</w:t>
-      </w:r>
-      <w:r>
-        <w:rPr>
-          <w:iCs/>
-          <w:i/>
-        </w:rPr>
-        <w:t xml:space="preserve"> </w:t>
-      </w:r>
-      <w:r>
-        <w:rPr>
-          <w:iCs/>
-          <w:i/>
-        </w:rPr>
-        <w:t xml:space="preserve">Balance Tables and Plots</w:t>
+        <w:t xml:space="preserve">Arel-Bundock V.</w:t>
+      </w:r>
+      <w:r>
+        <w:t xml:space="preserve"> </w:t>
+      </w:r>
+      <w:r>
+        <w:rPr>
+          <w:iCs/>
+          <w:i/>
+        </w:rPr>
+        <w:t xml:space="preserve">Marginaleffects:</w:t>
+      </w:r>
+      <w:r>
+        <w:rPr>
+          <w:iCs/>
+          <w:i/>
+        </w:rPr>
+        <w:t xml:space="preserve"> </w:t>
+      </w:r>
+      <w:r>
+        <w:rPr>
+          <w:iCs/>
+          <w:i/>
+        </w:rPr>
+        <w:t xml:space="preserve">Predictions</w:t>
+      </w:r>
+      <w:r>
+        <w:rPr>
+          <w:iCs/>
+          <w:i/>
+        </w:rPr>
+        <w:t xml:space="preserve">, Comparisons, Slopes, Marginal Means, and Hypothesis Tests</w:t>
       </w:r>
       <w:r>
         <w:t xml:space="preserve">.; 2023.</w:t>
       </w:r>
-    </w:p>
-    <w:bookmarkEnd w:id="88"/>
-    <w:bookmarkStart w:id="89" w:name="ref-VrijheidSlamaRobinson:2014"/>
+      <w:r>
+        <w:t xml:space="preserve"> </w:t>
+      </w:r>
+      <w:hyperlink r:id="rId88">
+        <w:r>
+          <w:rPr>
+            <w:rStyle w:val="InternetLink"/>
+          </w:rPr>
+          <w:t xml:space="preserve">https://marginaleffects.com/</w:t>
+        </w:r>
+      </w:hyperlink>
+    </w:p>
+    <w:bookmarkEnd w:id="89"/>
+    <w:bookmarkStart w:id="91" w:name="ref-Zeileis:2004"/>
     <w:p>
       <w:pPr>
         <w:pStyle w:val="Bibliography"/>
       </w:pPr>
       <w:r>
+        <w:t xml:space="preserve">24.</w:t>
+      </w:r>
+      <w:r>
+        <w:t xml:space="preserve"> </w:t>
+      </w:r>
+      <w:r>
+        <w:t xml:space="preserve">	</w:t>
+      </w:r>
+      <w:r>
+        <w:t xml:space="preserve">Zeileis A. Econometric computing with</w:t>
+      </w:r>
+      <w:r>
+        <w:t xml:space="preserve"> </w:t>
+      </w:r>
+      <w:r>
+        <w:t xml:space="preserve">HC</w:t>
+      </w:r>
+      <w:r>
+        <w:t xml:space="preserve"> </w:t>
+      </w:r>
+      <w:r>
+        <w:t xml:space="preserve">and</w:t>
+      </w:r>
+      <w:r>
+        <w:t xml:space="preserve"> </w:t>
+      </w:r>
+      <w:r>
+        <w:t xml:space="preserve">HAC</w:t>
+      </w:r>
+      <w:r>
+        <w:t xml:space="preserve"> </w:t>
+      </w:r>
+      <w:r>
+        <w:t xml:space="preserve">covariance matrix estimators.</w:t>
+      </w:r>
+      <w:r>
+        <w:t xml:space="preserve"> </w:t>
+      </w:r>
+      <w:r>
+        <w:rPr>
+          <w:iCs/>
+          <w:i/>
+        </w:rPr>
+        <w:t xml:space="preserve">Journal of Statistical Software</w:t>
+      </w:r>
+      <w:r>
+        <w:t xml:space="preserve">. 2004;11(10):1-17. doi:</w:t>
+      </w:r>
+      <w:hyperlink r:id="rId90">
+        <w:r>
+          <w:rPr>
+            <w:rStyle w:val="InternetLink"/>
+          </w:rPr>
+          <w:t xml:space="preserve">10.18637/jss.v011.i10</w:t>
+        </w:r>
+      </w:hyperlink>
+    </w:p>
+    <w:bookmarkEnd w:id="91"/>
+    <w:bookmarkStart w:id="93" w:name="ref-ZeileisKollGraham:2020"/>
+    <w:p>
+      <w:pPr>
+        <w:pStyle w:val="Bibliography"/>
+      </w:pPr>
+      <w:r>
+        <w:t xml:space="preserve">25.</w:t>
+      </w:r>
+      <w:r>
+        <w:t xml:space="preserve"> </w:t>
+      </w:r>
+      <w:r>
+        <w:t xml:space="preserve">	</w:t>
+      </w:r>
+      <w:r>
+        <w:t xml:space="preserve">Zeileis A, Köll S, Graham N. Various versatile variances:</w:t>
+      </w:r>
+      <w:r>
+        <w:t xml:space="preserve"> </w:t>
+      </w:r>
+      <w:r>
+        <w:t xml:space="preserve">An</w:t>
+      </w:r>
+      <w:r>
+        <w:t xml:space="preserve"> </w:t>
+      </w:r>
+      <w:r>
+        <w:t xml:space="preserve">object-oriented implementation of clustered covariances in</w:t>
+      </w:r>
+      <w:r>
+        <w:t xml:space="preserve"> </w:t>
+      </w:r>
+      <w:r>
+        <w:t xml:space="preserve">R</w:t>
+      </w:r>
+      <w:r>
+        <w:t xml:space="preserve">.</w:t>
+      </w:r>
+      <w:r>
+        <w:t xml:space="preserve"> </w:t>
+      </w:r>
+      <w:r>
+        <w:rPr>
+          <w:iCs/>
+          <w:i/>
+        </w:rPr>
+        <w:t xml:space="preserve">Journal of Statistical Software</w:t>
+      </w:r>
+      <w:r>
+        <w:t xml:space="preserve">. 2020;95(1):1-36. doi:</w:t>
+      </w:r>
+      <w:hyperlink r:id="rId92">
+        <w:r>
+          <w:rPr>
+            <w:rStyle w:val="InternetLink"/>
+          </w:rPr>
+          <w:t xml:space="preserve">10.18637/jss.v095.i01</w:t>
+        </w:r>
+      </w:hyperlink>
+    </w:p>
+    <w:bookmarkEnd w:id="93"/>
+    <w:bookmarkStart w:id="94" w:name="ref-VrijheidSlamaRobinson:2014"/>
+    <w:p>
+      <w:pPr>
+        <w:pStyle w:val="Bibliography"/>
+      </w:pPr>
+      <w:r>
         <w:t xml:space="preserve">1.</w:t>
       </w:r>
       <w:r>
@@ -3311,7 +3633,7 @@
       <w:r>
         <w:t xml:space="preserve">. 2014;122(6):535-544. doi:</w:t>
       </w:r>
-      <w:hyperlink r:id="rId50">
+      <w:hyperlink r:id="rId47">
         <w:r>
           <w:rPr>
             <w:rStyle w:val="InternetLink"/>
@@ -3320,8 +3642,8 @@
         </w:r>
       </w:hyperlink>
     </w:p>
-    <w:bookmarkEnd w:id="89"/>
-    <w:bookmarkStart w:id="90" w:name="ref-WrightSmallRaynor:2013"/>
+    <w:bookmarkEnd w:id="94"/>
+    <w:bookmarkStart w:id="95" w:name="ref-WrightSmallRaynor:2013"/>
     <w:p>
       <w:pPr>
         <w:pStyle w:val="Bibliography"/>
@@ -3384,7 +3706,7 @@
       <w:r>
         <w:t xml:space="preserve">. 2013;42(4):978-991. doi:</w:t>
       </w:r>
-      <w:hyperlink r:id="rId52">
+      <w:hyperlink r:id="rId49">
         <w:r>
           <w:rPr>
             <w:rStyle w:val="InternetLink"/>
@@ -3393,8 +3715,8 @@
         </w:r>
       </w:hyperlink>
     </w:p>
-    <w:bookmarkEnd w:id="90"/>
-    <w:bookmarkStart w:id="91" w:name="ref-HeudeForhanSlama:2016"/>
+    <w:bookmarkEnd w:id="95"/>
+    <w:bookmarkStart w:id="96" w:name="ref-HeudeForhanSlama:2016"/>
     <w:p>
       <w:pPr>
         <w:pStyle w:val="Bibliography"/>
@@ -3445,7 +3767,7 @@
       <w:r>
         <w:t xml:space="preserve">. 2016;45(2):353-363. doi:</w:t>
       </w:r>
-      <w:hyperlink r:id="rId54">
+      <w:hyperlink r:id="rId51">
         <w:r>
           <w:rPr>
             <w:rStyle w:val="InternetLink"/>
@@ -3454,8 +3776,8 @@
         </w:r>
       </w:hyperlink>
     </w:p>
-    <w:bookmarkEnd w:id="91"/>
-    <w:bookmarkStart w:id="92" w:name="ref-GuxensBallesterEspada:2012"/>
+    <w:bookmarkEnd w:id="96"/>
+    <w:bookmarkStart w:id="97" w:name="ref-GuxensBallesterEspada:2012"/>
     <w:p>
       <w:pPr>
         <w:pStyle w:val="Bibliography"/>
@@ -3548,7 +3870,7 @@
       <w:r>
         <w:t xml:space="preserve">. 2012;41(4):930-940. doi:</w:t>
       </w:r>
-      <w:hyperlink r:id="rId56">
+      <w:hyperlink r:id="rId53">
         <w:r>
           <w:rPr>
             <w:rStyle w:val="InternetLink"/>
@@ -3557,8 +3879,8 @@
         </w:r>
       </w:hyperlink>
     </w:p>
-    <w:bookmarkEnd w:id="92"/>
-    <w:bookmarkStart w:id="93" w:name="Xd30c40380c9e99bac70b7fa3b0ada5ae8dec3e4"/>
+    <w:bookmarkEnd w:id="97"/>
+    <w:bookmarkStart w:id="98" w:name="Xd30c40380c9e99bac70b7fa3b0ada5ae8dec3e4"/>
     <w:p>
       <w:pPr>
         <w:pStyle w:val="Bibliography"/>
@@ -3639,7 +3961,7 @@
       <w:r>
         <w:t xml:space="preserve">. 2009;6(3, 3):1282-1297. doi:</w:t>
       </w:r>
-      <w:hyperlink r:id="rId58">
+      <w:hyperlink r:id="rId55">
         <w:r>
           <w:rPr>
             <w:rStyle w:val="InternetLink"/>
@@ -3648,8 +3970,8 @@
         </w:r>
       </w:hyperlink>
     </w:p>
-    <w:bookmarkEnd w:id="93"/>
-    <w:bookmarkStart w:id="94" w:name="ref-MagnusIrgensHaug:2006"/>
+    <w:bookmarkEnd w:id="98"/>
+    <w:bookmarkStart w:id="99" w:name="ref-MagnusIrgensHaug:2006"/>
     <w:p>
       <w:pPr>
         <w:pStyle w:val="Bibliography"/>
@@ -3709,7 +4031,7 @@
       <w:r>
         <w:t xml:space="preserve">. 2006;35(5):1146-1150. doi:</w:t>
       </w:r>
-      <w:hyperlink r:id="rId60">
+      <w:hyperlink r:id="rId57">
         <w:r>
           <w:rPr>
             <w:rStyle w:val="InternetLink"/>
@@ -3718,8 +4040,8 @@
         </w:r>
       </w:hyperlink>
     </w:p>
-    <w:bookmarkEnd w:id="94"/>
-    <w:bookmarkStart w:id="95" w:name="ref-ChatziPlanaDaraki:2009"/>
+    <w:bookmarkEnd w:id="99"/>
+    <w:bookmarkStart w:id="100" w:name="ref-ChatziPlanaDaraki:2009"/>
     <w:p>
       <w:pPr>
         <w:pStyle w:val="Bibliography"/>
@@ -3794,7 +4116,7 @@
       <w:r>
         <w:t xml:space="preserve">. 2009;170(7):829-836. doi:</w:t>
       </w:r>
-      <w:hyperlink r:id="rId62">
+      <w:hyperlink r:id="rId59">
         <w:r>
           <w:rPr>
             <w:rStyle w:val="InternetLink"/>
@@ -3803,8 +4125,8 @@
         </w:r>
       </w:hyperlink>
     </w:p>
-    <w:bookmarkEnd w:id="95"/>
-    <w:bookmarkStart w:id="96" w:name="ref-MaitreBontCasas:2018"/>
+    <w:bookmarkEnd w:id="100"/>
+    <w:bookmarkStart w:id="101" w:name="ref-MaitreBontCasas:2018"/>
     <w:p>
       <w:pPr>
         <w:pStyle w:val="Bibliography"/>
@@ -3864,7 +4186,7 @@
       <w:r>
         <w:t xml:space="preserve">. 2018;8(9):e021311. doi:</w:t>
       </w:r>
-      <w:hyperlink r:id="rId64">
+      <w:hyperlink r:id="rId61">
         <w:r>
           <w:rPr>
             <w:rStyle w:val="InternetLink"/>
@@ -3873,8 +4195,8 @@
         </w:r>
       </w:hyperlink>
     </w:p>
-    <w:bookmarkEnd w:id="96"/>
-    <w:bookmarkStart w:id="97" w:name="ref-TextorvanderZanderGilthorpe:2016"/>
+    <w:bookmarkEnd w:id="101"/>
+    <w:bookmarkStart w:id="102" w:name="ref-TextorvanderZanderGilthorpe:2016"/>
     <w:p>
       <w:pPr>
         <w:pStyle w:val="Bibliography"/>
@@ -3922,7 +4244,7 @@
       <w:r>
         <w:t xml:space="preserve">. 2016;45(6):1887-1894. doi:</w:t>
       </w:r>
-      <w:hyperlink r:id="rId66">
+      <w:hyperlink r:id="rId63">
         <w:r>
           <w:rPr>
             <w:rStyle w:val="InternetLink"/>
@@ -3931,8 +4253,8 @@
         </w:r>
       </w:hyperlink>
     </w:p>
-    <w:bookmarkEnd w:id="97"/>
-    <w:bookmarkStart w:id="98" w:name="ref-Barrett:2023"/>
+    <w:bookmarkEnd w:id="102"/>
+    <w:bookmarkStart w:id="103" w:name="ref-Barrett:2023"/>
     <w:p>
       <w:pPr>
         <w:pStyle w:val="Bibliography"/>
@@ -3973,7 +4295,7 @@
       <w:r>
         <w:t xml:space="preserve"> </w:t>
       </w:r>
-      <w:hyperlink r:id="rId68">
+      <w:hyperlink r:id="rId65">
         <w:r>
           <w:rPr>
             <w:rStyle w:val="InternetLink"/>
@@ -3982,8 +4304,8 @@
         </w:r>
       </w:hyperlink>
     </w:p>
-    <w:bookmarkEnd w:id="98"/>
-    <w:bookmarkStart w:id="99" w:name="ref-HaugSakhiCequier:2018"/>
+    <w:bookmarkEnd w:id="103"/>
+    <w:bookmarkStart w:id="104" w:name="ref-HaugSakhiCequier:2018"/>
     <w:p>
       <w:pPr>
         <w:pStyle w:val="Bibliography"/>
@@ -4025,7 +4347,7 @@
       <w:r>
         <w:t xml:space="preserve">. 2018;121:751-763. doi:</w:t>
       </w:r>
-      <w:hyperlink r:id="rId70">
+      <w:hyperlink r:id="rId67">
         <w:r>
           <w:rPr>
             <w:rStyle w:val="InternetLink"/>
@@ -4034,8 +4356,8 @@
         </w:r>
       </w:hyperlink>
     </w:p>
-    <w:bookmarkEnd w:id="99"/>
-    <w:bookmarkStart w:id="100" w:name="ref-MarcosRenauCasals:2014"/>
+    <w:bookmarkEnd w:id="104"/>
+    <w:bookmarkStart w:id="105" w:name="ref-MarcosRenauCasals:2014"/>
     <w:p>
       <w:pPr>
         <w:pStyle w:val="Bibliography"/>
@@ -4065,7 +4387,7 @@
       <w:r>
         <w:t xml:space="preserve">. 2014;812:92-104. doi:</w:t>
       </w:r>
-      <w:hyperlink r:id="rId72">
+      <w:hyperlink r:id="rId69">
         <w:r>
           <w:rPr>
             <w:rStyle w:val="InternetLink"/>
@@ -4074,8 +4396,8 @@
         </w:r>
       </w:hyperlink>
     </w:p>
-    <w:bookmarkEnd w:id="100"/>
-    <w:bookmarkStart w:id="101" w:name="ref-Gomez-GomezPozo:2020"/>
+    <w:bookmarkEnd w:id="105"/>
+    <w:bookmarkStart w:id="106" w:name="ref-Gomez-GomezPozo:2020"/>
     <w:p>
       <w:pPr>
         <w:pStyle w:val="Bibliography"/>
@@ -4105,7 +4427,7 @@
       <w:r>
         <w:t xml:space="preserve">. 2020;1624:461179. doi:</w:t>
       </w:r>
-      <w:hyperlink r:id="rId74">
+      <w:hyperlink r:id="rId71">
         <w:r>
           <w:rPr>
             <w:rStyle w:val="InternetLink"/>
@@ -4114,8 +4436,8 @@
         </w:r>
       </w:hyperlink>
     </w:p>
-    <w:bookmarkEnd w:id="101"/>
-    <w:bookmarkStart w:id="102" w:name="ref-RuedaFanMcCandliss:2004"/>
+    <w:bookmarkEnd w:id="106"/>
+    <w:bookmarkStart w:id="107" w:name="ref-RuedaFanMcCandliss:2004"/>
     <w:p>
       <w:pPr>
         <w:pStyle w:val="Bibliography"/>
@@ -4145,7 +4467,7 @@
       <w:r>
         <w:t xml:space="preserve">. 2004;42(8):1029-1040. doi:</w:t>
       </w:r>
-      <w:hyperlink r:id="rId76">
+      <w:hyperlink r:id="rId73">
         <w:r>
           <w:rPr>
             <w:rStyle w:val="InternetLink"/>
@@ -4154,8 +4476,8 @@
         </w:r>
       </w:hyperlink>
     </w:p>
-    <w:bookmarkEnd w:id="102"/>
-    <w:bookmarkStart w:id="103" w:name="ref-SunyerEsnaolaAlvarez-Pedrerol:2015"/>
+    <w:bookmarkEnd w:id="107"/>
+    <w:bookmarkStart w:id="108" w:name="ref-SunyerEsnaolaAlvarez-Pedrerol:2015"/>
     <w:p>
       <w:pPr>
         <w:pStyle w:val="Bibliography"/>
@@ -4239,7 +4561,7 @@
       <w:r>
         <w:t xml:space="preserve">. 2015;12(3):e1001792. doi:</w:t>
       </w:r>
-      <w:hyperlink r:id="rId78">
+      <w:hyperlink r:id="rId75">
         <w:r>
           <w:rPr>
             <w:rStyle w:val="InternetLink"/>
@@ -4248,8 +4570,8 @@
         </w:r>
       </w:hyperlink>
     </w:p>
-    <w:bookmarkEnd w:id="103"/>
-    <w:bookmarkStart w:id="104" w:name="ref-KowarikTempl:2016"/>
+    <w:bookmarkEnd w:id="108"/>
+    <w:bookmarkStart w:id="109" w:name="ref-KowarikTempl:2016"/>
     <w:p>
       <w:pPr>
         <w:pStyle w:val="Bibliography"/>
@@ -4288,7 +4610,7 @@
       <w:r>
         <w:t xml:space="preserve">. 2016;74:1-16. doi:</w:t>
       </w:r>
-      <w:hyperlink r:id="rId80">
+      <w:hyperlink r:id="rId77">
         <w:r>
           <w:rPr>
             <w:rStyle w:val="InternetLink"/>
@@ -4297,8 +4619,8 @@
         </w:r>
       </w:hyperlink>
     </w:p>
-    <w:bookmarkEnd w:id="104"/>
-    <w:bookmarkStart w:id="105" w:name="ref-lazar2015imputelcmd"/>
+    <w:bookmarkEnd w:id="109"/>
+    <w:bookmarkStart w:id="110" w:name="ref-LudeckeBen-ShacharPatil:2021"/>
     <w:p>
       <w:pPr>
         <w:pStyle w:val="Bibliography"/>
@@ -4313,47 +4635,6 @@
         <w:t xml:space="preserve">	</w:t>
       </w:r>
       <w:r>
-        <w:t xml:space="preserve">Lazar C.</w:t>
-      </w:r>
-      <w:r>
-        <w:t xml:space="preserve"> </w:t>
-      </w:r>
-      <w:r>
-        <w:t xml:space="preserve">imputeLCMD</w:t>
-      </w:r>
-      <w:r>
-        <w:t xml:space="preserve">: A collection of methods for left-censored missing data imputation.</w:t>
-      </w:r>
-      <w:r>
-        <w:t xml:space="preserve"> </w:t>
-      </w:r>
-      <w:r>
-        <w:rPr>
-          <w:iCs/>
-          <w:i/>
-        </w:rPr>
-        <w:t xml:space="preserve">R package, version</w:t>
-      </w:r>
-      <w:r>
-        <w:t xml:space="preserve">. 2015;2.</w:t>
-      </w:r>
-    </w:p>
-    <w:bookmarkEnd w:id="105"/>
-    <w:bookmarkStart w:id="106" w:name="ref-LudeckeBen-ShacharPatil:2021"/>
-    <w:p>
-      <w:pPr>
-        <w:pStyle w:val="Bibliography"/>
-      </w:pPr>
-      <w:r>
-        <w:t xml:space="preserve">18.</w:t>
-      </w:r>
-      <w:r>
-        <w:t xml:space="preserve"> </w:t>
-      </w:r>
-      <w:r>
-        <w:t xml:space="preserve">	</w:t>
-      </w:r>
-      <w:r>
         <w:t xml:space="preserve">Lüdecke D, Ben-Shachar MS, Patil I, Waggoner P, Makowski D.</w:t>
       </w:r>
       <w:r>
@@ -4390,7 +4671,7 @@
       <w:r>
         <w:t xml:space="preserve">. 2021;6(60):3139. doi:</w:t>
       </w:r>
-      <w:hyperlink r:id="rId83">
+      <w:hyperlink r:id="rId79">
         <w:r>
           <w:rPr>
             <w:rStyle w:val="InternetLink"/>
@@ -4399,13 +4680,54 @@
         </w:r>
       </w:hyperlink>
     </w:p>
-    <w:bookmarkEnd w:id="106"/>
-    <w:bookmarkStart w:id="107" w:name="ref-Greifer:2023"/>
+    <w:bookmarkEnd w:id="110"/>
+    <w:bookmarkStart w:id="111" w:name="ref-lazar2015imputelcmd"/>
     <w:p>
       <w:pPr>
         <w:pStyle w:val="Bibliography"/>
       </w:pPr>
       <w:r>
+        <w:t xml:space="preserve">18.</w:t>
+      </w:r>
+      <w:r>
+        <w:t xml:space="preserve"> </w:t>
+      </w:r>
+      <w:r>
+        <w:t xml:space="preserve">	</w:t>
+      </w:r>
+      <w:r>
+        <w:t xml:space="preserve">Lazar C.</w:t>
+      </w:r>
+      <w:r>
+        <w:t xml:space="preserve"> </w:t>
+      </w:r>
+      <w:r>
+        <w:t xml:space="preserve">imputeLCMD</w:t>
+      </w:r>
+      <w:r>
+        <w:t xml:space="preserve">: A collection of methods for left-censored missing data imputation.</w:t>
+      </w:r>
+      <w:r>
+        <w:t xml:space="preserve"> </w:t>
+      </w:r>
+      <w:r>
+        <w:rPr>
+          <w:iCs/>
+          <w:i/>
+        </w:rPr>
+        <w:t xml:space="preserve">R package, version</w:t>
+      </w:r>
+      <w:r>
+        <w:t xml:space="preserve">. 2015;2.</w:t>
+      </w:r>
+    </w:p>
+    <w:bookmarkEnd w:id="111"/>
+    <w:bookmarkStart w:id="112" w:name="ref-Greifer:2023"/>
+    <w:p>
+      <w:pPr>
+        <w:pStyle w:val="Bibliography"/>
+      </w:pPr>
+      <w:r>
         <w:t xml:space="preserve">19.</w:t>
       </w:r>
       <w:r>
@@ -4466,8 +4788,8 @@
         <w:t xml:space="preserve">.; 2023.</w:t>
       </w:r>
     </w:p>
-    <w:bookmarkEnd w:id="107"/>
-    <w:bookmarkStart w:id="108" w:name="ref-HulingGreiferChen:2023"/>
+    <w:bookmarkEnd w:id="112"/>
+    <w:bookmarkStart w:id="113" w:name="ref-HulingGreiferChen:2023"/>
     <w:p>
       <w:pPr>
         <w:pStyle w:val="Bibliography"/>
@@ -4530,7 +4852,7 @@
       <w:r>
         <w:t xml:space="preserve">. 2023;0(0):1-14. doi:</w:t>
       </w:r>
-      <w:hyperlink r:id="rId86">
+      <w:hyperlink r:id="rId83">
         <w:r>
           <w:rPr>
             <w:rStyle w:val="InternetLink"/>
@@ -4539,8 +4861,8 @@
         </w:r>
       </w:hyperlink>
     </w:p>
-    <w:bookmarkEnd w:id="108"/>
-    <w:bookmarkStart w:id="109" w:name="ref-Greifer:2023a"/>
+    <w:bookmarkEnd w:id="113"/>
+    <w:bookmarkStart w:id="114" w:name="ref-Greifer:2023a"/>
     <w:p>
       <w:pPr>
         <w:pStyle w:val="Bibliography"/>
@@ -4599,9 +4921,247 @@
         <w:t xml:space="preserve">.; 2023.</w:t>
       </w:r>
     </w:p>
-    <w:bookmarkEnd w:id="109"/>
-    <w:bookmarkEnd w:id="110"/>
-    <w:bookmarkEnd w:id="111"/>
+    <w:bookmarkEnd w:id="114"/>
+    <w:bookmarkStart w:id="115" w:name="ref-BartlettPartnoy:2020"/>
+    <w:p>
+      <w:pPr>
+        <w:pStyle w:val="Bibliography"/>
+      </w:pPr>
+      <w:r>
+        <w:t xml:space="preserve">22.</w:t>
+      </w:r>
+      <w:r>
+        <w:t xml:space="preserve"> </w:t>
+      </w:r>
+      <w:r>
+        <w:t xml:space="preserve">	</w:t>
+      </w:r>
+      <w:r>
+        <w:t xml:space="preserve">Bartlett RP, Partnoy F. The</w:t>
+      </w:r>
+      <w:r>
+        <w:t xml:space="preserve"> </w:t>
+      </w:r>
+      <w:r>
+        <w:t xml:space="preserve">Ratio Problem</w:t>
+      </w:r>
+      <w:r>
+        <w:t xml:space="preserve">.</w:t>
+      </w:r>
+      <w:r>
+        <w:t xml:space="preserve"> </w:t>
+      </w:r>
+      <w:r>
+        <w:rPr>
+          <w:iCs/>
+          <w:i/>
+        </w:rPr>
+        <w:t xml:space="preserve">SSRN Journal</w:t>
+      </w:r>
+      <w:r>
+        <w:t xml:space="preserve">. Published online 2020. doi:</w:t>
+      </w:r>
+      <w:hyperlink r:id="rId86">
+        <w:r>
+          <w:rPr>
+            <w:rStyle w:val="InternetLink"/>
+          </w:rPr>
+          <w:t xml:space="preserve">10.2139/ssrn.3605606</w:t>
+        </w:r>
+      </w:hyperlink>
+    </w:p>
+    <w:bookmarkEnd w:id="115"/>
+    <w:bookmarkStart w:id="116" w:name="ref-Arel-Bundock:2023"/>
+    <w:p>
+      <w:pPr>
+        <w:pStyle w:val="Bibliography"/>
+      </w:pPr>
+      <w:r>
+        <w:t xml:space="preserve">23.</w:t>
+      </w:r>
+      <w:r>
+        <w:t xml:space="preserve"> </w:t>
+      </w:r>
+      <w:r>
+        <w:t xml:space="preserve">	</w:t>
+      </w:r>
+      <w:r>
+        <w:t xml:space="preserve">Arel-Bundock V.</w:t>
+      </w:r>
+      <w:r>
+        <w:t xml:space="preserve"> </w:t>
+      </w:r>
+      <w:r>
+        <w:rPr>
+          <w:iCs/>
+          <w:i/>
+        </w:rPr>
+        <w:t xml:space="preserve">Marginaleffects:</w:t>
+      </w:r>
+      <w:r>
+        <w:rPr>
+          <w:iCs/>
+          <w:i/>
+        </w:rPr>
+        <w:t xml:space="preserve"> </w:t>
+      </w:r>
+      <w:r>
+        <w:rPr>
+          <w:iCs/>
+          <w:i/>
+        </w:rPr>
+        <w:t xml:space="preserve">Predictions</w:t>
+      </w:r>
+      <w:r>
+        <w:rPr>
+          <w:iCs/>
+          <w:i/>
+        </w:rPr>
+        <w:t xml:space="preserve">, Comparisons, Slopes, Marginal Means, and Hypothesis Tests</w:t>
+      </w:r>
+      <w:r>
+        <w:t xml:space="preserve">.; 2023.</w:t>
+      </w:r>
+      <w:r>
+        <w:t xml:space="preserve"> </w:t>
+      </w:r>
+      <w:hyperlink r:id="rId88">
+        <w:r>
+          <w:rPr>
+            <w:rStyle w:val="InternetLink"/>
+          </w:rPr>
+          <w:t xml:space="preserve">https://marginaleffects.com/</w:t>
+        </w:r>
+      </w:hyperlink>
+    </w:p>
+    <w:bookmarkEnd w:id="116"/>
+    <w:bookmarkStart w:id="117" w:name="ref-Zeileis:2004"/>
+    <w:p>
+      <w:pPr>
+        <w:pStyle w:val="Bibliography"/>
+      </w:pPr>
+      <w:r>
+        <w:t xml:space="preserve">24.</w:t>
+      </w:r>
+      <w:r>
+        <w:t xml:space="preserve"> </w:t>
+      </w:r>
+      <w:r>
+        <w:t xml:space="preserve">	</w:t>
+      </w:r>
+      <w:r>
+        <w:t xml:space="preserve">Zeileis A. Econometric computing with</w:t>
+      </w:r>
+      <w:r>
+        <w:t xml:space="preserve"> </w:t>
+      </w:r>
+      <w:r>
+        <w:t xml:space="preserve">HC</w:t>
+      </w:r>
+      <w:r>
+        <w:t xml:space="preserve"> </w:t>
+      </w:r>
+      <w:r>
+        <w:t xml:space="preserve">and</w:t>
+      </w:r>
+      <w:r>
+        <w:t xml:space="preserve"> </w:t>
+      </w:r>
+      <w:r>
+        <w:t xml:space="preserve">HAC</w:t>
+      </w:r>
+      <w:r>
+        <w:t xml:space="preserve"> </w:t>
+      </w:r>
+      <w:r>
+        <w:t xml:space="preserve">covariance matrix estimators.</w:t>
+      </w:r>
+      <w:r>
+        <w:t xml:space="preserve"> </w:t>
+      </w:r>
+      <w:r>
+        <w:rPr>
+          <w:iCs/>
+          <w:i/>
+        </w:rPr>
+        <w:t xml:space="preserve">Journal of Statistical Software</w:t>
+      </w:r>
+      <w:r>
+        <w:t xml:space="preserve">. 2004;11(10):1-17. doi:</w:t>
+      </w:r>
+      <w:hyperlink r:id="rId90">
+        <w:r>
+          <w:rPr>
+            <w:rStyle w:val="InternetLink"/>
+          </w:rPr>
+          <w:t xml:space="preserve">10.18637/jss.v011.i10</w:t>
+        </w:r>
+      </w:hyperlink>
+    </w:p>
+    <w:bookmarkEnd w:id="117"/>
+    <w:bookmarkStart w:id="118" w:name="ref-ZeileisKollGraham:2020"/>
+    <w:p>
+      <w:pPr>
+        <w:pStyle w:val="Bibliography"/>
+      </w:pPr>
+      <w:r>
+        <w:t xml:space="preserve">25.</w:t>
+      </w:r>
+      <w:r>
+        <w:t xml:space="preserve"> </w:t>
+      </w:r>
+      <w:r>
+        <w:t xml:space="preserve">	</w:t>
+      </w:r>
+      <w:r>
+        <w:t xml:space="preserve">Zeileis A, Köll S, Graham N. Various versatile variances:</w:t>
+      </w:r>
+      <w:r>
+        <w:t xml:space="preserve"> </w:t>
+      </w:r>
+      <w:r>
+        <w:t xml:space="preserve">An</w:t>
+      </w:r>
+      <w:r>
+        <w:t xml:space="preserve"> </w:t>
+      </w:r>
+      <w:r>
+        <w:t xml:space="preserve">object-oriented implementation of clustered covariances in</w:t>
+      </w:r>
+      <w:r>
+        <w:t xml:space="preserve"> </w:t>
+      </w:r>
+      <w:r>
+        <w:t xml:space="preserve">R</w:t>
+      </w:r>
+      <w:r>
+        <w:t xml:space="preserve">.</w:t>
+      </w:r>
+      <w:r>
+        <w:t xml:space="preserve"> </w:t>
+      </w:r>
+      <w:r>
+        <w:rPr>
+          <w:iCs/>
+          <w:i/>
+        </w:rPr>
+        <w:t xml:space="preserve">Journal of Statistical Software</w:t>
+      </w:r>
+      <w:r>
+        <w:t xml:space="preserve">. 2020;95(1):1-36. doi:</w:t>
+      </w:r>
+      <w:hyperlink r:id="rId92">
+        <w:r>
+          <w:rPr>
+            <w:rStyle w:val="InternetLink"/>
+          </w:rPr>
+          <w:t xml:space="preserve">10.18637/jss.v095.i01</w:t>
+        </w:r>
+      </w:hyperlink>
+    </w:p>
+    <w:bookmarkEnd w:id="118"/>
+    <w:bookmarkEnd w:id="119"/>
+    <w:bookmarkEnd w:id="120"/>
     <w:sectPr>
       <w:type w:val="nextPage"/>
       <w:pgSz w:h="15840" w:w="12240"/>
@@ -5392,15 +5952,6 @@
     <w:abstractNumId w:val="991"/>
   </w:num>
   <w:num w:numId="1018">
-    <w:abstractNumId w:val="991"/>
-  </w:num>
-  <w:num w:numId="1019">
-    <w:abstractNumId w:val="991"/>
-  </w:num>
-  <w:num w:numId="1020">
-    <w:abstractNumId w:val="991"/>
-  </w:num>
-  <w:num w:numId="1021">
     <w:abstractNumId w:val="991"/>
   </w:num>
 </w:numbering>

</xml_diff>

<commit_message>
Forst plots with multi-outcome for RQ2.
</commit_message>
<xml_diff>
--- a/output/paper/manuscript.docx
+++ b/output/paper/manuscript.docx
@@ -2002,47 +2002,34 @@
       <w:r>
         <w:t xml:space="preserve"> </w:t>
       </w:r>
-      <w:hyperlink w:anchor="fig-marginal-2-cortisolprod">
-        <w:r>
-          <w:rPr>
-            <w:rStyle w:val="InternetLink"/>
-          </w:rPr>
-          <w:t xml:space="preserve">2</w:t>
-        </w:r>
-      </w:hyperlink>
-      <w:r>
-        <w:t xml:space="preserve">, </w:t>
-      </w:r>
-      <w:hyperlink w:anchor="fig-marginal-2-cortisoneprod">
-        <w:r>
-          <w:rPr>
-            <w:rStyle w:val="InternetLink"/>
-          </w:rPr>
-          <w:t xml:space="preserve">3</w:t>
-        </w:r>
-      </w:hyperlink>
-      <w:r>
-        <w:t xml:space="preserve">, </w:t>
-      </w:r>
-      <w:hyperlink w:anchor="fig-marginal-2-corticosteroneprod">
-        <w:r>
-          <w:rPr>
-            <w:rStyle w:val="InternetLink"/>
-          </w:rPr>
-          <w:t xml:space="preserve">4</w:t>
-        </w:r>
-      </w:hyperlink>
-      <w:r>
-        <w:t xml:space="preserve">, </w:t>
-      </w:r>
-      <w:hyperlink w:anchor="fig-marginal-2-11b">
-        <w:r>
-          <w:rPr>
-            <w:rStyle w:val="InternetLink"/>
-          </w:rPr>
-          <w:t xml:space="preserve">5</w:t>
-        </w:r>
-      </w:hyperlink>
+      <w:r>
+        <w:rPr>
+          <w:bCs/>
+          <w:b/>
+        </w:rPr>
+        <w:t xml:space="preserve">?@fig-marginal-2-cortisolprod</w:t>
+      </w:r>
+      <w:r>
+        <w:rPr>
+          <w:bCs/>
+          <w:b/>
+        </w:rPr>
+        <w:t xml:space="preserve">?@fig-marginal-2-cortisoneprod</w:t>
+      </w:r>
+      <w:r>
+        <w:rPr>
+          <w:bCs/>
+          <w:b/>
+        </w:rPr>
+        <w:t xml:space="preserve">?@fig-marginal-2-corticosteroneprod</w:t>
+      </w:r>
+      <w:r>
+        <w:rPr>
+          <w:bCs/>
+          <w:b/>
+        </w:rPr>
+        <w:t xml:space="preserve">?@fig-marginal-2-11b</w:t>
+      </w:r>
       <w:r>
         <w:t xml:space="preserve"> </w:t>
       </w:r>
@@ -2059,7 +2046,7 @@
           <w:rPr>
             <w:rStyle w:val="InternetLink"/>
           </w:rPr>
-          <w:t xml:space="preserve">Figure 6</w:t>
+          <w:t xml:space="preserve">Figure 3</w:t>
         </w:r>
       </w:hyperlink>
       <w:r>
@@ -4109,7 +4096,7 @@
       </w:r>
     </w:p>
     <w:bookmarkEnd w:id="99"/>
-    <w:bookmarkStart w:id="131" w:name="figures-for-main-results"/>
+    <w:bookmarkStart w:id="113" w:name="figures-for-main-results"/>
     <w:p>
       <w:pPr>
         <w:pStyle w:val="Heading1"/>
@@ -4118,7 +4105,7 @@
         <w:t xml:space="preserve">Figures for main results</w:t>
       </w:r>
     </w:p>
-    <w:bookmarkStart w:id="130" w:name="marginal-comparisons"/>
+    <w:bookmarkStart w:id="112" w:name="marginal-comparisons"/>
     <w:p>
       <w:pPr>
         <w:pStyle w:val="Heading2"/>
@@ -4262,7 +4249,7 @@
       <w:tr>
         <w:tc>
           <w:tcPr/>
-          <w:bookmarkStart w:id="107" w:name="fig-marginal-2-cortisolprod"/>
+          <w:bookmarkStart w:id="107" w:name="fig-marginal-2"/>
           <w:p>
             <w:pPr>
               <w:pStyle w:val="Compact"/>
@@ -4271,14 +4258,14 @@
             <w:r>
               <w:drawing>
                 <wp:inline>
-                  <wp:extent cx="5943600" cy="6603999"/>
+                  <wp:extent cx="5943600" cy="7924799"/>
                   <wp:effectExtent b="0" l="0" r="0" t="0"/>
                   <wp:docPr descr="" title="" id="105" name="Picture"/>
                   <a:graphic>
                     <a:graphicData uri="http://schemas.openxmlformats.org/drawingml/2006/picture">
                       <pic:pic>
                         <pic:nvPicPr>
-                          <pic:cNvPr descr="manuscript_files/figure-docx/fig-marginal-2-cortisolprod-1.png" id="106" name="Picture"/>
+                          <pic:cNvPr descr="manuscript_files/figure-docx/fig-marginal-2-1.png" id="106" name="Picture"/>
                           <pic:cNvPicPr>
                             <a:picLocks noChangeArrowheads="1" noChangeAspect="1"/>
                           </pic:cNvPicPr>
@@ -4292,7 +4279,7 @@
                         <pic:spPr bwMode="auto">
                           <a:xfrm>
                             <a:off x="0" y="0"/>
-                            <a:ext cx="5943600" cy="6603999"/>
+                            <a:ext cx="5943600" cy="7924799"/>
                           </a:xfrm>
                           <a:prstGeom prst="rect">
                             <a:avLst/>
@@ -4327,30 +4314,6 @@
               <w:t xml:space="preserve"> </w:t>
             </w:r>
             <m:oMath>
-              <m:r>
-                <m:t>c</m:t>
-              </m:r>
-              <m:r>
-                <m:t>o</m:t>
-              </m:r>
-              <m:r>
-                <m:t>r</m:t>
-              </m:r>
-              <m:r>
-                <m:t>t</m:t>
-              </m:r>
-              <m:r>
-                <m:t>i</m:t>
-              </m:r>
-              <m:r>
-                <m:t>s</m:t>
-              </m:r>
-              <m:r>
-                <m:t>o</m:t>
-              </m:r>
-              <m:r>
-                <m:t>l</m:t>
-              </m:r>
               <m:r>
                 <m:t>p</m:t>
               </m:r>
@@ -4416,586 +4379,7 @@
       <w:tr>
         <w:tc>
           <w:tcPr/>
-          <w:bookmarkStart w:id="111" w:name="fig-marginal-2-cortisoneprod"/>
-          <w:p>
-            <w:pPr>
-              <w:pStyle w:val="Compact"/>
-              <w:jc w:val="center"/>
-            </w:pPr>
-            <w:r>
-              <w:drawing>
-                <wp:inline>
-                  <wp:extent cx="5943600" cy="6603999"/>
-                  <wp:effectExtent b="0" l="0" r="0" t="0"/>
-                  <wp:docPr descr="" title="" id="109" name="Picture"/>
-                  <a:graphic>
-                    <a:graphicData uri="http://schemas.openxmlformats.org/drawingml/2006/picture">
-                      <pic:pic>
-                        <pic:nvPicPr>
-                          <pic:cNvPr descr="manuscript_files/figure-docx/fig-marginal-2-cortisoneprod-1.png" id="110" name="Picture"/>
-                          <pic:cNvPicPr>
-                            <a:picLocks noChangeArrowheads="1" noChangeAspect="1"/>
-                          </pic:cNvPicPr>
-                        </pic:nvPicPr>
-                        <pic:blipFill>
-                          <a:blip r:embed="rId108"/>
-                          <a:stretch>
-                            <a:fillRect/>
-                          </a:stretch>
-                        </pic:blipFill>
-                        <pic:spPr bwMode="auto">
-                          <a:xfrm>
-                            <a:off x="0" y="0"/>
-                            <a:ext cx="5943600" cy="6603999"/>
-                          </a:xfrm>
-                          <a:prstGeom prst="rect">
-                            <a:avLst/>
-                          </a:prstGeom>
-                          <a:noFill/>
-                          <a:ln w="9525">
-                            <a:noFill/>
-                            <a:headEnd/>
-                            <a:tailEnd/>
-                          </a:ln>
-                        </pic:spPr>
-                      </pic:pic>
-                    </a:graphicData>
-                  </a:graphic>
-                </wp:inline>
-              </w:drawing>
-            </w:r>
-          </w:p>
-          <w:p>
-            <w:pPr>
-              <w:jc w:val="center"/>
-            </w:pPr>
-            <w:pPr>
-              <w:jc w:val="start"/>
-              <w:spacing w:before="200"/>
-              <w:pStyle w:val="ImageCaption"/>
-            </w:pPr>
-            <w:r>
-              <w:t xml:space="preserve">Figure 3: Marginal comparison results for</w:t>
-            </w:r>
-            <w:r>
-              <w:t xml:space="preserve"> </w:t>
-            </w:r>
-            <m:oMath>
-              <m:r>
-                <m:t>c</m:t>
-              </m:r>
-              <m:r>
-                <m:t>o</m:t>
-              </m:r>
-              <m:r>
-                <m:t>r</m:t>
-              </m:r>
-              <m:r>
-                <m:t>t</m:t>
-              </m:r>
-              <m:r>
-                <m:t>i</m:t>
-              </m:r>
-              <m:r>
-                <m:t>s</m:t>
-              </m:r>
-              <m:r>
-                <m:t>o</m:t>
-              </m:r>
-              <m:r>
-                <m:t>n</m:t>
-              </m:r>
-              <m:r>
-                <m:t>e</m:t>
-              </m:r>
-              <m:r>
-                <m:t>p</m:t>
-              </m:r>
-              <m:r>
-                <m:t>r</m:t>
-              </m:r>
-              <m:r>
-                <m:t>o</m:t>
-              </m:r>
-              <m:r>
-                <m:t>d</m:t>
-              </m:r>
-              <m:r>
-                <m:t>u</m:t>
-              </m:r>
-              <m:r>
-                <m:t>c</m:t>
-              </m:r>
-              <m:r>
-                <m:t>t</m:t>
-              </m:r>
-              <m:r>
-                <m:t>i</m:t>
-              </m:r>
-              <m:r>
-                <m:t>o</m:t>
-              </m:r>
-              <m:r>
-                <m:t>n</m:t>
-              </m:r>
-              <m:r>
-                <m:rPr>
-                  <m:sty m:val="p"/>
-                </m:rPr>
-                <m:t>∼</m:t>
-              </m:r>
-              <m:r>
-                <m:t>e</m:t>
-              </m:r>
-              <m:r>
-                <m:t>d</m:t>
-              </m:r>
-              <m:r>
-                <m:t>c</m:t>
-              </m:r>
-            </m:oMath>
-          </w:p>
-          <w:bookmarkEnd w:id="111"/>
-        </w:tc>
-      </w:tr>
-    </w:tbl>
-    <w:tbl>
-      <w:tblPr>
-        <w:tblStyle w:val="Table"/>
-        <w:tblW w:type="pct" w:w="5000"/>
-        <w:tblLook w:firstRow="0" w:lastRow="0" w:firstColumn="0" w:lastColumn="0" w:noHBand="0" w:noVBand="0" w:val="0000"/>
-        <w:jc w:val="start"/>
-        <w:tblLayout w:type="fixed"/>
-      </w:tblPr>
-      <w:tblGrid>
-        <w:gridCol w:w="3960"/>
-        <w:gridCol w:w="3960"/>
-      </w:tblGrid>
-      <w:tr>
-        <w:tc>
-          <w:tcPr/>
-          <w:p>
-            <w:pPr>
-              <w:pStyle w:val="CaptionedFigure"/>
-              <w:jc w:val="center"/>
-            </w:pPr>
-            <w:r>
-              <w:drawing>
-                <wp:inline>
-                  <wp:extent cx="5943600" cy="6603999"/>
-                  <wp:effectExtent b="0" l="0" r="0" t="0"/>
-                  <wp:docPr descr="Speed and Stopping Distances of Cars" title="" id="113" name="Picture"/>
-                  <a:graphic>
-                    <a:graphicData uri="http://schemas.openxmlformats.org/drawingml/2006/picture">
-                      <pic:pic>
-                        <pic:nvPicPr>
-                          <pic:cNvPr descr="manuscript_files/figure-docx/unnamed-chunk-5-1.png" id="114" name="Picture"/>
-                          <pic:cNvPicPr>
-                            <a:picLocks noChangeArrowheads="1" noChangeAspect="1"/>
-                          </pic:cNvPicPr>
-                        </pic:nvPicPr>
-                        <pic:blipFill>
-                          <a:blip r:embed="rId112"/>
-                          <a:stretch>
-                            <a:fillRect/>
-                          </a:stretch>
-                        </pic:blipFill>
-                        <pic:spPr bwMode="auto">
-                          <a:xfrm>
-                            <a:off x="0" y="0"/>
-                            <a:ext cx="5943600" cy="6603999"/>
-                          </a:xfrm>
-                          <a:prstGeom prst="rect">
-                            <a:avLst/>
-                          </a:prstGeom>
-                          <a:noFill/>
-                          <a:ln w="9525">
-                            <a:noFill/>
-                            <a:headEnd/>
-                            <a:tailEnd/>
-                          </a:ln>
-                        </pic:spPr>
-                      </pic:pic>
-                    </a:graphicData>
-                  </a:graphic>
-                </wp:inline>
-              </w:drawing>
-            </w:r>
-          </w:p>
-          <w:p>
-            <w:pPr>
-              <w:pStyle w:val="ImageCaption"/>
-              <w:jc w:val="center"/>
-            </w:pPr>
-            <w:r>
-              <w:t xml:space="preserve">Speed and Stopping Distances of Cars</w:t>
-            </w:r>
-          </w:p>
-        </w:tc>
-        <w:tc>
-          <w:tcPr/>
-          <w:p>
-            <w:pPr>
-              <w:pStyle w:val="CaptionedFigure"/>
-              <w:jc w:val="center"/>
-            </w:pPr>
-            <w:r>
-              <w:drawing>
-                <wp:inline>
-                  <wp:extent cx="5943600" cy="6603999"/>
-                  <wp:effectExtent b="0" l="0" r="0" t="0"/>
-                  <wp:docPr descr="Vapor Pressure of Mercury as a Function of Temperature" title="" id="116" name="Picture"/>
-                  <a:graphic>
-                    <a:graphicData uri="http://schemas.openxmlformats.org/drawingml/2006/picture">
-                      <pic:pic>
-                        <pic:nvPicPr>
-                          <pic:cNvPr descr="manuscript_files/figure-docx/unnamed-chunk-5-2.png" id="117" name="Picture"/>
-                          <pic:cNvPicPr>
-                            <a:picLocks noChangeArrowheads="1" noChangeAspect="1"/>
-                          </pic:cNvPicPr>
-                        </pic:nvPicPr>
-                        <pic:blipFill>
-                          <a:blip r:embed="rId115"/>
-                          <a:stretch>
-                            <a:fillRect/>
-                          </a:stretch>
-                        </pic:blipFill>
-                        <pic:spPr bwMode="auto">
-                          <a:xfrm>
-                            <a:off x="0" y="0"/>
-                            <a:ext cx="5943600" cy="6603999"/>
-                          </a:xfrm>
-                          <a:prstGeom prst="rect">
-                            <a:avLst/>
-                          </a:prstGeom>
-                          <a:noFill/>
-                          <a:ln w="9525">
-                            <a:noFill/>
-                            <a:headEnd/>
-                            <a:tailEnd/>
-                          </a:ln>
-                        </pic:spPr>
-                      </pic:pic>
-                    </a:graphicData>
-                  </a:graphic>
-                </wp:inline>
-              </w:drawing>
-            </w:r>
-          </w:p>
-          <w:p>
-            <w:pPr>
-              <w:pStyle w:val="ImageCaption"/>
-              <w:jc w:val="center"/>
-            </w:pPr>
-            <w:r>
-              <w:t xml:space="preserve">Vapor Pressure of Mercury as a Function of Temperature</w:t>
-            </w:r>
-          </w:p>
-        </w:tc>
-      </w:tr>
-    </w:tbl>
-    <w:tbl>
-      <w:tblPr>
-        <w:tblStyle w:val="Table"/>
-        <w:tblW w:type="pct" w:w="5000"/>
-        <w:tblLook w:firstRow="0" w:lastRow="0" w:firstColumn="0" w:lastColumn="0" w:noHBand="0" w:noVBand="0" w:val="0000"/>
-        <w:jc w:val="start"/>
-        <w:tblLayout w:type="fixed"/>
-      </w:tblPr>
-      <w:tblGrid>
-        <w:gridCol w:w="7920"/>
-      </w:tblGrid>
-      <w:tr>
-        <w:tc>
-          <w:tcPr/>
-          <w:bookmarkStart w:id="121" w:name="fig-marginal-2-corticosteroneprod"/>
-          <w:p>
-            <w:pPr>
-              <w:pStyle w:val="Compact"/>
-              <w:jc w:val="center"/>
-            </w:pPr>
-            <w:r>
-              <w:drawing>
-                <wp:inline>
-                  <wp:extent cx="5943600" cy="6603999"/>
-                  <wp:effectExtent b="0" l="0" r="0" t="0"/>
-                  <wp:docPr descr="" title="" id="119" name="Picture"/>
-                  <a:graphic>
-                    <a:graphicData uri="http://schemas.openxmlformats.org/drawingml/2006/picture">
-                      <pic:pic>
-                        <pic:nvPicPr>
-                          <pic:cNvPr descr="manuscript_files/figure-docx/fig-marginal-2-corticosteroneprod-1.png" id="120" name="Picture"/>
-                          <pic:cNvPicPr>
-                            <a:picLocks noChangeArrowheads="1" noChangeAspect="1"/>
-                          </pic:cNvPicPr>
-                        </pic:nvPicPr>
-                        <pic:blipFill>
-                          <a:blip r:embed="rId118"/>
-                          <a:stretch>
-                            <a:fillRect/>
-                          </a:stretch>
-                        </pic:blipFill>
-                        <pic:spPr bwMode="auto">
-                          <a:xfrm>
-                            <a:off x="0" y="0"/>
-                            <a:ext cx="5943600" cy="6603999"/>
-                          </a:xfrm>
-                          <a:prstGeom prst="rect">
-                            <a:avLst/>
-                          </a:prstGeom>
-                          <a:noFill/>
-                          <a:ln w="9525">
-                            <a:noFill/>
-                            <a:headEnd/>
-                            <a:tailEnd/>
-                          </a:ln>
-                        </pic:spPr>
-                      </pic:pic>
-                    </a:graphicData>
-                  </a:graphic>
-                </wp:inline>
-              </w:drawing>
-            </w:r>
-          </w:p>
-          <w:p>
-            <w:pPr>
-              <w:jc w:val="center"/>
-            </w:pPr>
-            <w:pPr>
-              <w:jc w:val="start"/>
-              <w:spacing w:before="200"/>
-              <w:pStyle w:val="ImageCaption"/>
-            </w:pPr>
-            <w:r>
-              <w:t xml:space="preserve">Figure 4: Marginal comparison results for</w:t>
-            </w:r>
-            <w:r>
-              <w:t xml:space="preserve"> </w:t>
-            </w:r>
-            <m:oMath>
-              <m:r>
-                <m:t>c</m:t>
-              </m:r>
-              <m:r>
-                <m:t>o</m:t>
-              </m:r>
-              <m:r>
-                <m:t>r</m:t>
-              </m:r>
-              <m:r>
-                <m:t>t</m:t>
-              </m:r>
-              <m:r>
-                <m:t>i</m:t>
-              </m:r>
-              <m:r>
-                <m:t>c</m:t>
-              </m:r>
-              <m:r>
-                <m:t>o</m:t>
-              </m:r>
-              <m:r>
-                <m:t>s</m:t>
-              </m:r>
-              <m:r>
-                <m:t>t</m:t>
-              </m:r>
-              <m:r>
-                <m:t>e</m:t>
-              </m:r>
-              <m:r>
-                <m:t>r</m:t>
-              </m:r>
-              <m:r>
-                <m:t>o</m:t>
-              </m:r>
-              <m:r>
-                <m:t>n</m:t>
-              </m:r>
-              <m:r>
-                <m:t>e</m:t>
-              </m:r>
-              <m:r>
-                <m:t>p</m:t>
-              </m:r>
-              <m:r>
-                <m:t>r</m:t>
-              </m:r>
-              <m:r>
-                <m:t>o</m:t>
-              </m:r>
-              <m:r>
-                <m:t>d</m:t>
-              </m:r>
-              <m:r>
-                <m:t>u</m:t>
-              </m:r>
-              <m:r>
-                <m:t>c</m:t>
-              </m:r>
-              <m:r>
-                <m:t>t</m:t>
-              </m:r>
-              <m:r>
-                <m:t>i</m:t>
-              </m:r>
-              <m:r>
-                <m:t>o</m:t>
-              </m:r>
-              <m:r>
-                <m:t>n</m:t>
-              </m:r>
-              <m:r>
-                <m:rPr>
-                  <m:sty m:val="p"/>
-                </m:rPr>
-                <m:t>∼</m:t>
-              </m:r>
-              <m:r>
-                <m:t>e</m:t>
-              </m:r>
-              <m:r>
-                <m:t>d</m:t>
-              </m:r>
-              <m:r>
-                <m:t>c</m:t>
-              </m:r>
-            </m:oMath>
-          </w:p>
-          <w:bookmarkEnd w:id="121"/>
-        </w:tc>
-      </w:tr>
-    </w:tbl>
-    <w:tbl>
-      <w:tblPr>
-        <w:tblStyle w:val="Table"/>
-        <w:tblW w:type="pct" w:w="5000"/>
-        <w:tblLook w:firstRow="0" w:lastRow="0" w:firstColumn="0" w:lastColumn="0" w:noHBand="0" w:noVBand="0" w:val="0000"/>
-        <w:jc w:val="start"/>
-        <w:tblLayout w:type="fixed"/>
-      </w:tblPr>
-      <w:tblGrid>
-        <w:gridCol w:w="7920"/>
-      </w:tblGrid>
-      <w:tr>
-        <w:tc>
-          <w:tcPr/>
-          <w:bookmarkStart w:id="125" w:name="fig-marginal-2-11b"/>
-          <w:p>
-            <w:pPr>
-              <w:pStyle w:val="Compact"/>
-              <w:jc w:val="center"/>
-            </w:pPr>
-            <w:r>
-              <w:drawing>
-                <wp:inline>
-                  <wp:extent cx="5943600" cy="6603999"/>
-                  <wp:effectExtent b="0" l="0" r="0" t="0"/>
-                  <wp:docPr descr="" title="" id="123" name="Picture"/>
-                  <a:graphic>
-                    <a:graphicData uri="http://schemas.openxmlformats.org/drawingml/2006/picture">
-                      <pic:pic>
-                        <pic:nvPicPr>
-                          <pic:cNvPr descr="manuscript_files/figure-docx/fig-marginal-2-11b-1.png" id="124" name="Picture"/>
-                          <pic:cNvPicPr>
-                            <a:picLocks noChangeArrowheads="1" noChangeAspect="1"/>
-                          </pic:cNvPicPr>
-                        </pic:nvPicPr>
-                        <pic:blipFill>
-                          <a:blip r:embed="rId122"/>
-                          <a:stretch>
-                            <a:fillRect/>
-                          </a:stretch>
-                        </pic:blipFill>
-                        <pic:spPr bwMode="auto">
-                          <a:xfrm>
-                            <a:off x="0" y="0"/>
-                            <a:ext cx="5943600" cy="6603999"/>
-                          </a:xfrm>
-                          <a:prstGeom prst="rect">
-                            <a:avLst/>
-                          </a:prstGeom>
-                          <a:noFill/>
-                          <a:ln w="9525">
-                            <a:noFill/>
-                            <a:headEnd/>
-                            <a:tailEnd/>
-                          </a:ln>
-                        </pic:spPr>
-                      </pic:pic>
-                    </a:graphicData>
-                  </a:graphic>
-                </wp:inline>
-              </w:drawing>
-            </w:r>
-          </w:p>
-          <w:p>
-            <w:pPr>
-              <w:jc w:val="center"/>
-            </w:pPr>
-            <w:pPr>
-              <w:jc w:val="start"/>
-              <w:spacing w:before="200"/>
-              <w:pStyle w:val="ImageCaption"/>
-            </w:pPr>
-            <w:r>
-              <w:t xml:space="preserve">Figure 5: Marginal comparison results for</w:t>
-            </w:r>
-            <w:r>
-              <w:t xml:space="preserve"> </w:t>
-            </w:r>
-            <m:oMath>
-              <m:r>
-                <m:t>11</m:t>
-              </m:r>
-              <m:r>
-                <m:t>b</m:t>
-              </m:r>
-              <m:r>
-                <m:t>h</m:t>
-              </m:r>
-              <m:r>
-                <m:t>s</m:t>
-              </m:r>
-              <m:r>
-                <m:t>d</m:t>
-              </m:r>
-              <m:r>
-                <m:rPr>
-                  <m:sty m:val="p"/>
-                </m:rPr>
-                <m:t>∼</m:t>
-              </m:r>
-              <m:r>
-                <m:t>e</m:t>
-              </m:r>
-              <m:r>
-                <m:t>d</m:t>
-              </m:r>
-              <m:r>
-                <m:t>c</m:t>
-              </m:r>
-            </m:oMath>
-          </w:p>
-          <w:bookmarkEnd w:id="125"/>
-        </w:tc>
-      </w:tr>
-    </w:tbl>
-    <w:tbl>
-      <w:tblPr>
-        <w:tblStyle w:val="Table"/>
-        <w:tblW w:type="pct" w:w="5000"/>
-        <w:tblLook w:firstRow="0" w:lastRow="0" w:firstColumn="0" w:lastColumn="0" w:noHBand="0" w:noVBand="0" w:val="0000"/>
-        <w:jc w:val="start"/>
-        <w:tblLayout w:type="fixed"/>
-      </w:tblPr>
-      <w:tblGrid>
-        <w:gridCol w:w="7920"/>
-      </w:tblGrid>
-      <w:tr>
-        <w:tc>
-          <w:tcPr/>
-          <w:bookmarkStart w:id="129" w:name="fig-marginal-3"/>
+          <w:bookmarkStart w:id="111" w:name="fig-marginal-3"/>
           <w:p>
             <w:pPr>
               <w:pStyle w:val="Compact"/>
@@ -5006,18 +4390,18 @@
                 <wp:inline>
                   <wp:extent cx="5943600" cy="3301999"/>
                   <wp:effectExtent b="0" l="0" r="0" t="0"/>
-                  <wp:docPr descr="" title="" id="127" name="Picture"/>
+                  <wp:docPr descr="" title="" id="109" name="Picture"/>
                   <a:graphic>
                     <a:graphicData uri="http://schemas.openxmlformats.org/drawingml/2006/picture">
                       <pic:pic>
                         <pic:nvPicPr>
-                          <pic:cNvPr descr="manuscript_files/figure-docx/fig-marginal-3-1.png" id="128" name="Picture"/>
+                          <pic:cNvPr descr="manuscript_files/figure-docx/fig-marginal-3-1.png" id="110" name="Picture"/>
                           <pic:cNvPicPr>
                             <a:picLocks noChangeArrowheads="1" noChangeAspect="1"/>
                           </pic:cNvPicPr>
                         </pic:nvPicPr>
                         <pic:blipFill>
-                          <a:blip r:embed="rId126"/>
+                          <a:blip r:embed="rId108"/>
                           <a:stretch>
                             <a:fillRect/>
                           </a:stretch>
@@ -5054,7 +4438,7 @@
               <w:pStyle w:val="ImageCaption"/>
             </w:pPr>
             <w:r>
-              <w:t xml:space="preserve">Figure 6: Marginal comparison results for</w:t>
+              <w:t xml:space="preserve">Figure 3: Marginal comparison results for</w:t>
             </w:r>
             <w:r>
               <w:t xml:space="preserve"> </w:t>
@@ -5119,7 +4503,7 @@
               </m:r>
             </m:oMath>
           </w:p>
-          <w:bookmarkEnd w:id="129"/>
+          <w:bookmarkEnd w:id="111"/>
         </w:tc>
       </w:tr>
     </w:tbl>
@@ -5128,8 +4512,8 @@
         <w:br w:type="page"/>
       </w:r>
     </w:p>
-    <w:bookmarkEnd w:id="130"/>
-    <w:bookmarkEnd w:id="131"/>
+    <w:bookmarkEnd w:id="112"/>
+    <w:bookmarkEnd w:id="113"/>
     <w:sectPr>
       <w:type w:val="nextPage"/>
       <w:pgSz w:h="15840" w:w="12240"/>

</xml_diff>